<commit_message>
Restructure the server side code.
</commit_message>
<xml_diff>
--- a/server/template.docx
+++ b/server/template.docx
@@ -1,6 +1,6 @@
 
 <file path=word/document.xml><?xml version="1.0" encoding="utf-8"?>
-<w:document xmlns:wpc="http://schemas.microsoft.com/office/word/2010/wordprocessingCanvas" xmlns:cx="http://schemas.microsoft.com/office/drawing/2014/chartex" xmlns:cx1="http://schemas.microsoft.com/office/drawing/2015/9/8/chartex" xmlns:cx2="http://schemas.microsoft.com/office/drawing/2015/10/21/chartex" xmlns:cx3="http://schemas.microsoft.com/office/drawing/2016/5/9/chartex" xmlns:cx4="http://schemas.microsoft.com/office/drawing/2016/5/10/chartex" xmlns:cx5="http://schemas.microsoft.com/office/drawing/2016/5/11/chartex" xmlns:cx6="http://schemas.microsoft.com/office/drawing/2016/5/12/chartex" xmlns:cx7="http://schemas.microsoft.com/office/drawing/2016/5/13/chartex" xmlns:cx8="http://schemas.microsoft.com/office/drawing/2016/5/14/chartex" xmlns:mc="http://schemas.openxmlformats.org/markup-compatibility/2006" xmlns:aink="http://schemas.microsoft.com/office/drawing/2016/ink" xmlns:am3d="http://schemas.microsoft.com/office/drawing/2017/model3d" xmlns:o="urn:schemas-microsoft-com:office:office" xmlns:r="http://schemas.openxmlformats.org/officeDocument/2006/relationships" xmlns:m="http://schemas.openxmlformats.org/officeDocument/2006/math" xmlns:v="urn:schemas-microsoft-com:vml" xmlns:wp14="http://schemas.microsoft.com/office/word/2010/wordprocessingDrawing" xmlns:wp="http://schemas.openxmlformats.org/drawingml/2006/wordprocessingDrawing" xmlns:w10="urn:schemas-microsoft-com:office:word" xmlns:w="http://schemas.openxmlformats.org/wordprocessingml/2006/main" xmlns:w14="http://schemas.microsoft.com/office/word/2010/wordml" xmlns:w15="http://schemas.microsoft.com/office/word/2012/wordml" xmlns:w16cid="http://schemas.microsoft.com/office/word/2016/wordml/cid" xmlns:w16se="http://schemas.microsoft.com/office/word/2015/wordml/symex" xmlns:wpg="http://schemas.microsoft.com/office/word/2010/wordprocessingGroup" xmlns:wpi="http://schemas.microsoft.com/office/word/2010/wordprocessingInk" xmlns:wne="http://schemas.microsoft.com/office/word/2006/wordml" xmlns:wps="http://schemas.microsoft.com/office/word/2010/wordprocessingShape" mc:Ignorable="w14 w15 w16se w16cid wp14">
+<w:document xmlns:wpc="http://schemas.microsoft.com/office/word/2010/wordprocessingCanvas" xmlns:mc="http://schemas.openxmlformats.org/markup-compatibility/2006" xmlns:o="urn:schemas-microsoft-com:office:office" xmlns:r="http://schemas.openxmlformats.org/officeDocument/2006/relationships" xmlns:m="http://schemas.openxmlformats.org/officeDocument/2006/math" xmlns:v="urn:schemas-microsoft-com:vml" xmlns:wp14="http://schemas.microsoft.com/office/word/2010/wordprocessingDrawing" xmlns:wp="http://schemas.openxmlformats.org/drawingml/2006/wordprocessingDrawing" xmlns:w10="urn:schemas-microsoft-com:office:word" xmlns:w="http://schemas.openxmlformats.org/wordprocessingml/2006/main" xmlns:w14="http://schemas.microsoft.com/office/word/2010/wordml" xmlns:wpg="http://schemas.microsoft.com/office/word/2010/wordprocessingGroup" xmlns:wpi="http://schemas.microsoft.com/office/word/2010/wordprocessingInk" xmlns:wne="http://schemas.microsoft.com/office/word/2006/wordml" xmlns:wps="http://schemas.microsoft.com/office/word/2010/wordprocessingShape" mc:Ignorable="w14 wp14">
   <w:body>
     <w:p>
       <w:pPr>
@@ -103,8 +103,6 @@
           <w:szCs w:val="28"/>
         </w:rPr>
       </w:pPr>
-      <w:bookmarkStart w:id="0" w:name="_GoBack"/>
-      <w:bookmarkEnd w:id="0"/>
     </w:p>
     <w:p>
       <w:pPr>
@@ -225,9 +223,9 @@
         <w:tblLook w:val="04A0" w:firstRow="1" w:lastRow="0" w:firstColumn="1" w:lastColumn="0" w:noHBand="0" w:noVBand="1"/>
       </w:tblPr>
       <w:tblGrid>
-        <w:gridCol w:w="7687"/>
-        <w:gridCol w:w="3920"/>
-        <w:gridCol w:w="3781"/>
+        <w:gridCol w:w="5948"/>
+        <w:gridCol w:w="4394"/>
+        <w:gridCol w:w="5272"/>
       </w:tblGrid>
       <w:tr>
         <w:tc>
@@ -466,15 +464,8 @@
           </w:tcPr>
           <w:p>
             <w:pPr>
-              <w:tabs>
-                <w:tab w:val="left" w:pos="480"/>
-                <w:tab w:val="left" w:pos="960"/>
-                <w:tab w:val="left" w:pos="1440"/>
-                <w:tab w:val="left" w:pos="1920"/>
-                <w:tab w:val="left" w:pos="2400"/>
-                <w:tab w:val="left" w:pos="2880"/>
-                <w:tab w:val="center" w:pos="4513"/>
-              </w:tabs>
+              <w:shd w:val="clear" w:color="auto" w:fill="FFFFFF"/>
+              <w:spacing w:line="285" w:lineRule="atLeast"/>
               <w:jc w:val="center"/>
               <w:rPr>
                 <w:sz w:val="28"/>
@@ -484,30 +475,47 @@
             </w:pPr>
             <w:r>
               <w:rPr>
-                <w:rFonts w:hint="eastAsia"/>
                 <w:sz w:val="28"/>
                 <w:szCs w:val="28"/>
                 <w:lang w:eastAsia="zh-HK"/>
               </w:rPr>
               <w:t>{</w:t>
             </w:r>
-            <w:proofErr w:type="spellStart"/>
             <w:r>
               <w:rPr>
                 <w:sz w:val="28"/>
                 <w:szCs w:val="28"/>
                 <w:lang w:eastAsia="zh-HK"/>
               </w:rPr>
-              <w:t>h_count_sum</w:t>
-            </w:r>
-            <w:proofErr w:type="spellEnd"/>
+              <w:t>#</w:t>
+            </w:r>
+            <w:r>
+              <w:rPr>
+                <w:rFonts w:eastAsia="Times New Roman"/>
+                <w:color w:val="000000"/>
+                <w:kern w:val="0"/>
+                <w:sz w:val="28"/>
+                <w:szCs w:val="28"/>
+              </w:rPr>
+              <w:t>incidentSummary</w:t>
+            </w:r>
+            <w:r>
+              <w:rPr>
+                <w:rFonts w:eastAsia="Times New Roman"/>
+                <w:color w:val="000000"/>
+                <w:kern w:val="0"/>
+                <w:sz w:val="28"/>
+                <w:szCs w:val="28"/>
+              </w:rPr>
+              <w:t>}{</w:t>
+            </w:r>
             <w:r>
               <w:rPr>
                 <w:sz w:val="28"/>
                 <w:szCs w:val="28"/>
                 <w:lang w:eastAsia="zh-HK"/>
               </w:rPr>
-              <w:t>}</w:t>
+              <w:t>h_count_sum}</w:t>
             </w:r>
           </w:p>
         </w:tc>
@@ -540,33 +548,112 @@
                 <w:szCs w:val="28"/>
                 <w:lang w:eastAsia="zh-HK"/>
               </w:rPr>
-              <w:t>{</w:t>
-            </w:r>
-            <w:proofErr w:type="spellStart"/>
-            <w:r>
+              <w:t>{h_count_sum_pre}</w:t>
+            </w:r>
+          </w:p>
+        </w:tc>
+      </w:tr>
+      <w:tr>
+        <w:tc>
+          <w:tcPr>
+            <w:tcW w:w="7848" w:type="dxa"/>
+          </w:tcPr>
+          <w:p>
+            <w:pPr>
+              <w:tabs>
+                <w:tab w:val="left" w:pos="480"/>
+                <w:tab w:val="left" w:pos="960"/>
+                <w:tab w:val="left" w:pos="1440"/>
+                <w:tab w:val="left" w:pos="1920"/>
+                <w:tab w:val="left" w:pos="2400"/>
+                <w:tab w:val="left" w:pos="2880"/>
+                <w:tab w:val="center" w:pos="4513"/>
+              </w:tabs>
+              <w:rPr>
+                <w:sz w:val="28"/>
+                <w:szCs w:val="28"/>
+              </w:rPr>
+            </w:pPr>
+          </w:p>
+          <w:p>
+            <w:pPr>
+              <w:tabs>
+                <w:tab w:val="left" w:pos="480"/>
+                <w:tab w:val="left" w:pos="960"/>
+                <w:tab w:val="left" w:pos="1440"/>
+                <w:tab w:val="left" w:pos="1920"/>
+                <w:tab w:val="left" w:pos="2400"/>
+                <w:tab w:val="left" w:pos="2880"/>
+                <w:tab w:val="center" w:pos="4513"/>
+              </w:tabs>
+              <w:rPr>
+                <w:sz w:val="28"/>
+                <w:szCs w:val="28"/>
+              </w:rPr>
+            </w:pPr>
+            <w:r>
+              <w:rPr>
+                <w:sz w:val="28"/>
+                <w:szCs w:val="28"/>
+              </w:rPr>
+              <w:t>System status monitoring &amp; problem reporting</w:t>
+            </w:r>
+          </w:p>
+          <w:p>
+            <w:pPr>
+              <w:tabs>
+                <w:tab w:val="left" w:pos="480"/>
+                <w:tab w:val="left" w:pos="960"/>
+                <w:tab w:val="left" w:pos="1440"/>
+                <w:tab w:val="left" w:pos="1920"/>
+                <w:tab w:val="left" w:pos="2400"/>
+                <w:tab w:val="left" w:pos="2880"/>
+                <w:tab w:val="center" w:pos="4513"/>
+              </w:tabs>
+              <w:rPr>
+                <w:sz w:val="28"/>
+                <w:szCs w:val="28"/>
+              </w:rPr>
+            </w:pPr>
+          </w:p>
+        </w:tc>
+        <w:tc>
+          <w:tcPr>
+            <w:tcW w:w="3960" w:type="dxa"/>
+            <w:vAlign w:val="center"/>
+          </w:tcPr>
+          <w:p>
+            <w:pPr>
+              <w:tabs>
+                <w:tab w:val="left" w:pos="480"/>
+                <w:tab w:val="left" w:pos="960"/>
+                <w:tab w:val="left" w:pos="1440"/>
+                <w:tab w:val="left" w:pos="1920"/>
+                <w:tab w:val="left" w:pos="2400"/>
+                <w:tab w:val="left" w:pos="2880"/>
+                <w:tab w:val="center" w:pos="4513"/>
+              </w:tabs>
+              <w:jc w:val="center"/>
               <w:rPr>
                 <w:sz w:val="28"/>
                 <w:szCs w:val="28"/>
                 <w:lang w:eastAsia="zh-HK"/>
               </w:rPr>
-              <w:t>h_count_sum_pre</w:t>
-            </w:r>
-            <w:proofErr w:type="spellEnd"/>
+            </w:pPr>
             <w:r>
               <w:rPr>
                 <w:sz w:val="28"/>
                 <w:szCs w:val="28"/>
                 <w:lang w:eastAsia="zh-HK"/>
               </w:rPr>
-              <w:t>}</w:t>
-            </w:r>
-          </w:p>
-        </w:tc>
-      </w:tr>
-      <w:tr>
-        <w:tc>
-          <w:tcPr>
-            <w:tcW w:w="7848" w:type="dxa"/>
+              <w:t>{s_count_sum}</w:t>
+            </w:r>
+          </w:p>
+        </w:tc>
+        <w:tc>
+          <w:tcPr>
+            <w:tcW w:w="3806" w:type="dxa"/>
+            <w:vAlign w:val="center"/>
           </w:tcPr>
           <w:p>
             <w:pPr>
@@ -574,72 +661,8 @@
                 <w:tab w:val="left" w:pos="480"/>
                 <w:tab w:val="left" w:pos="960"/>
                 <w:tab w:val="left" w:pos="1440"/>
-                <w:tab w:val="left" w:pos="1920"/>
-                <w:tab w:val="left" w:pos="2400"/>
-                <w:tab w:val="left" w:pos="2880"/>
-                <w:tab w:val="center" w:pos="4513"/>
-              </w:tabs>
-              <w:rPr>
-                <w:sz w:val="28"/>
-                <w:szCs w:val="28"/>
-              </w:rPr>
-            </w:pPr>
-          </w:p>
-          <w:p>
-            <w:pPr>
-              <w:tabs>
-                <w:tab w:val="left" w:pos="480"/>
-                <w:tab w:val="left" w:pos="960"/>
-                <w:tab w:val="left" w:pos="1440"/>
-                <w:tab w:val="left" w:pos="1920"/>
-                <w:tab w:val="left" w:pos="2400"/>
-                <w:tab w:val="left" w:pos="2880"/>
-                <w:tab w:val="center" w:pos="4513"/>
-              </w:tabs>
-              <w:rPr>
-                <w:sz w:val="28"/>
-                <w:szCs w:val="28"/>
-              </w:rPr>
-            </w:pPr>
-            <w:r>
-              <w:rPr>
-                <w:sz w:val="28"/>
-                <w:szCs w:val="28"/>
-              </w:rPr>
-              <w:t>System status monitoring &amp; problem reporting</w:t>
-            </w:r>
-          </w:p>
-          <w:p>
-            <w:pPr>
-              <w:tabs>
-                <w:tab w:val="left" w:pos="480"/>
-                <w:tab w:val="left" w:pos="960"/>
-                <w:tab w:val="left" w:pos="1440"/>
-                <w:tab w:val="left" w:pos="1920"/>
-                <w:tab w:val="left" w:pos="2400"/>
-                <w:tab w:val="left" w:pos="2880"/>
-                <w:tab w:val="center" w:pos="4513"/>
-              </w:tabs>
-              <w:rPr>
-                <w:sz w:val="28"/>
-                <w:szCs w:val="28"/>
-              </w:rPr>
-            </w:pPr>
-          </w:p>
-        </w:tc>
-        <w:tc>
-          <w:tcPr>
-            <w:tcW w:w="3960" w:type="dxa"/>
-            <w:vAlign w:val="center"/>
-          </w:tcPr>
-          <w:p>
-            <w:pPr>
-              <w:tabs>
-                <w:tab w:val="left" w:pos="480"/>
-                <w:tab w:val="left" w:pos="960"/>
-                <w:tab w:val="left" w:pos="1440"/>
-                <w:tab w:val="left" w:pos="1920"/>
-                <w:tab w:val="left" w:pos="2400"/>
+                <w:tab w:val="center" w:pos="1768"/>
+                <w:tab w:val="left" w:pos="1920"/>
                 <w:tab w:val="left" w:pos="2880"/>
                 <w:tab w:val="center" w:pos="4513"/>
               </w:tabs>
@@ -656,25 +679,105 @@
                 <w:szCs w:val="28"/>
                 <w:lang w:eastAsia="zh-HK"/>
               </w:rPr>
-              <w:t>{</w:t>
-            </w:r>
-            <w:proofErr w:type="spellStart"/>
-            <w:r>
+              <w:t>{s_count_sum_pre}</w:t>
+            </w:r>
+          </w:p>
+        </w:tc>
+      </w:tr>
+      <w:tr>
+        <w:tc>
+          <w:tcPr>
+            <w:tcW w:w="7848" w:type="dxa"/>
+          </w:tcPr>
+          <w:p>
+            <w:pPr>
+              <w:tabs>
+                <w:tab w:val="left" w:pos="480"/>
+                <w:tab w:val="left" w:pos="960"/>
+                <w:tab w:val="left" w:pos="1440"/>
+                <w:tab w:val="left" w:pos="1920"/>
+                <w:tab w:val="left" w:pos="2400"/>
+                <w:tab w:val="left" w:pos="2880"/>
+                <w:tab w:val="center" w:pos="4513"/>
+              </w:tabs>
+              <w:rPr>
+                <w:sz w:val="28"/>
+                <w:szCs w:val="28"/>
+              </w:rPr>
+            </w:pPr>
+          </w:p>
+          <w:p>
+            <w:pPr>
+              <w:tabs>
+                <w:tab w:val="left" w:pos="480"/>
+                <w:tab w:val="left" w:pos="960"/>
+                <w:tab w:val="left" w:pos="1440"/>
+                <w:tab w:val="left" w:pos="1920"/>
+                <w:tab w:val="left" w:pos="2400"/>
+                <w:tab w:val="left" w:pos="2880"/>
+                <w:tab w:val="center" w:pos="4513"/>
+              </w:tabs>
+              <w:rPr>
+                <w:sz w:val="28"/>
+                <w:szCs w:val="28"/>
+              </w:rPr>
+            </w:pPr>
+            <w:r>
+              <w:rPr>
+                <w:sz w:val="28"/>
+                <w:szCs w:val="28"/>
+              </w:rPr>
+              <w:t>Problem determination and management</w:t>
+            </w:r>
+          </w:p>
+          <w:p>
+            <w:pPr>
+              <w:tabs>
+                <w:tab w:val="left" w:pos="480"/>
+                <w:tab w:val="left" w:pos="960"/>
+                <w:tab w:val="left" w:pos="1440"/>
+                <w:tab w:val="left" w:pos="1920"/>
+                <w:tab w:val="left" w:pos="2400"/>
+                <w:tab w:val="left" w:pos="2880"/>
+                <w:tab w:val="center" w:pos="4513"/>
+              </w:tabs>
+              <w:rPr>
+                <w:sz w:val="28"/>
+                <w:szCs w:val="28"/>
+              </w:rPr>
+            </w:pPr>
+          </w:p>
+        </w:tc>
+        <w:tc>
+          <w:tcPr>
+            <w:tcW w:w="3960" w:type="dxa"/>
+            <w:vAlign w:val="center"/>
+          </w:tcPr>
+          <w:p>
+            <w:pPr>
+              <w:tabs>
+                <w:tab w:val="left" w:pos="480"/>
+                <w:tab w:val="left" w:pos="960"/>
+                <w:tab w:val="left" w:pos="1440"/>
+                <w:tab w:val="left" w:pos="1920"/>
+                <w:tab w:val="left" w:pos="2400"/>
+                <w:tab w:val="left" w:pos="2880"/>
+                <w:tab w:val="center" w:pos="4513"/>
+              </w:tabs>
+              <w:jc w:val="center"/>
               <w:rPr>
                 <w:sz w:val="28"/>
                 <w:szCs w:val="28"/>
                 <w:lang w:eastAsia="zh-HK"/>
               </w:rPr>
-              <w:t>s_count_sum</w:t>
-            </w:r>
-            <w:proofErr w:type="spellEnd"/>
+            </w:pPr>
             <w:r>
               <w:rPr>
                 <w:sz w:val="28"/>
                 <w:szCs w:val="28"/>
                 <w:lang w:eastAsia="zh-HK"/>
               </w:rPr>
-              <w:t>}</w:t>
+              <w:t>{p_count_sum}</w:t>
             </w:r>
           </w:p>
         </w:tc>
@@ -689,8 +792,8 @@
                 <w:tab w:val="left" w:pos="480"/>
                 <w:tab w:val="left" w:pos="960"/>
                 <w:tab w:val="left" w:pos="1440"/>
-                <w:tab w:val="center" w:pos="1768"/>
-                <w:tab w:val="left" w:pos="1920"/>
+                <w:tab w:val="left" w:pos="1920"/>
+                <w:tab w:val="left" w:pos="2400"/>
                 <w:tab w:val="left" w:pos="2880"/>
                 <w:tab w:val="center" w:pos="4513"/>
               </w:tabs>
@@ -707,192 +810,7 @@
                 <w:szCs w:val="28"/>
                 <w:lang w:eastAsia="zh-HK"/>
               </w:rPr>
-              <w:t>{</w:t>
-            </w:r>
-            <w:proofErr w:type="spellStart"/>
-            <w:r>
-              <w:rPr>
-                <w:sz w:val="28"/>
-                <w:szCs w:val="28"/>
-                <w:lang w:eastAsia="zh-HK"/>
-              </w:rPr>
-              <w:t>s_count_sum_pre</w:t>
-            </w:r>
-            <w:proofErr w:type="spellEnd"/>
-            <w:r>
-              <w:rPr>
-                <w:sz w:val="28"/>
-                <w:szCs w:val="28"/>
-                <w:lang w:eastAsia="zh-HK"/>
-              </w:rPr>
-              <w:t>}</w:t>
-            </w:r>
-          </w:p>
-        </w:tc>
-      </w:tr>
-      <w:tr>
-        <w:tc>
-          <w:tcPr>
-            <w:tcW w:w="7848" w:type="dxa"/>
-          </w:tcPr>
-          <w:p>
-            <w:pPr>
-              <w:tabs>
-                <w:tab w:val="left" w:pos="480"/>
-                <w:tab w:val="left" w:pos="960"/>
-                <w:tab w:val="left" w:pos="1440"/>
-                <w:tab w:val="left" w:pos="1920"/>
-                <w:tab w:val="left" w:pos="2400"/>
-                <w:tab w:val="left" w:pos="2880"/>
-                <w:tab w:val="center" w:pos="4513"/>
-              </w:tabs>
-              <w:rPr>
-                <w:sz w:val="28"/>
-                <w:szCs w:val="28"/>
-              </w:rPr>
-            </w:pPr>
-          </w:p>
-          <w:p>
-            <w:pPr>
-              <w:tabs>
-                <w:tab w:val="left" w:pos="480"/>
-                <w:tab w:val="left" w:pos="960"/>
-                <w:tab w:val="left" w:pos="1440"/>
-                <w:tab w:val="left" w:pos="1920"/>
-                <w:tab w:val="left" w:pos="2400"/>
-                <w:tab w:val="left" w:pos="2880"/>
-                <w:tab w:val="center" w:pos="4513"/>
-              </w:tabs>
-              <w:rPr>
-                <w:sz w:val="28"/>
-                <w:szCs w:val="28"/>
-              </w:rPr>
-            </w:pPr>
-            <w:r>
-              <w:rPr>
-                <w:sz w:val="28"/>
-                <w:szCs w:val="28"/>
-              </w:rPr>
-              <w:t>Problem determination and management</w:t>
-            </w:r>
-          </w:p>
-          <w:p>
-            <w:pPr>
-              <w:tabs>
-                <w:tab w:val="left" w:pos="480"/>
-                <w:tab w:val="left" w:pos="960"/>
-                <w:tab w:val="left" w:pos="1440"/>
-                <w:tab w:val="left" w:pos="1920"/>
-                <w:tab w:val="left" w:pos="2400"/>
-                <w:tab w:val="left" w:pos="2880"/>
-                <w:tab w:val="center" w:pos="4513"/>
-              </w:tabs>
-              <w:rPr>
-                <w:sz w:val="28"/>
-                <w:szCs w:val="28"/>
-              </w:rPr>
-            </w:pPr>
-          </w:p>
-        </w:tc>
-        <w:tc>
-          <w:tcPr>
-            <w:tcW w:w="3960" w:type="dxa"/>
-            <w:vAlign w:val="center"/>
-          </w:tcPr>
-          <w:p>
-            <w:pPr>
-              <w:tabs>
-                <w:tab w:val="left" w:pos="480"/>
-                <w:tab w:val="left" w:pos="960"/>
-                <w:tab w:val="left" w:pos="1440"/>
-                <w:tab w:val="left" w:pos="1920"/>
-                <w:tab w:val="left" w:pos="2400"/>
-                <w:tab w:val="left" w:pos="2880"/>
-                <w:tab w:val="center" w:pos="4513"/>
-              </w:tabs>
-              <w:jc w:val="center"/>
-              <w:rPr>
-                <w:sz w:val="28"/>
-                <w:szCs w:val="28"/>
-                <w:lang w:eastAsia="zh-HK"/>
-              </w:rPr>
-            </w:pPr>
-            <w:r>
-              <w:rPr>
-                <w:sz w:val="28"/>
-                <w:szCs w:val="28"/>
-                <w:lang w:eastAsia="zh-HK"/>
-              </w:rPr>
-              <w:t>{</w:t>
-            </w:r>
-            <w:proofErr w:type="spellStart"/>
-            <w:r>
-              <w:rPr>
-                <w:sz w:val="28"/>
-                <w:szCs w:val="28"/>
-                <w:lang w:eastAsia="zh-HK"/>
-              </w:rPr>
-              <w:t>p_count_sum</w:t>
-            </w:r>
-            <w:proofErr w:type="spellEnd"/>
-            <w:r>
-              <w:rPr>
-                <w:sz w:val="28"/>
-                <w:szCs w:val="28"/>
-                <w:lang w:eastAsia="zh-HK"/>
-              </w:rPr>
-              <w:t>}</w:t>
-            </w:r>
-          </w:p>
-        </w:tc>
-        <w:tc>
-          <w:tcPr>
-            <w:tcW w:w="3806" w:type="dxa"/>
-            <w:vAlign w:val="center"/>
-          </w:tcPr>
-          <w:p>
-            <w:pPr>
-              <w:tabs>
-                <w:tab w:val="left" w:pos="480"/>
-                <w:tab w:val="left" w:pos="960"/>
-                <w:tab w:val="left" w:pos="1440"/>
-                <w:tab w:val="left" w:pos="1920"/>
-                <w:tab w:val="left" w:pos="2400"/>
-                <w:tab w:val="left" w:pos="2880"/>
-                <w:tab w:val="center" w:pos="4513"/>
-              </w:tabs>
-              <w:jc w:val="center"/>
-              <w:rPr>
-                <w:sz w:val="28"/>
-                <w:szCs w:val="28"/>
-                <w:lang w:eastAsia="zh-HK"/>
-              </w:rPr>
-            </w:pPr>
-            <w:r>
-              <w:rPr>
-                <w:sz w:val="28"/>
-                <w:szCs w:val="28"/>
-                <w:lang w:eastAsia="zh-HK"/>
-              </w:rPr>
-              <w:t>{</w:t>
-            </w:r>
-            <w:proofErr w:type="spellStart"/>
-            <w:r>
-              <w:rPr>
-                <w:sz w:val="28"/>
-                <w:szCs w:val="28"/>
-                <w:lang w:eastAsia="zh-HK"/>
-              </w:rPr>
-              <w:t>p_count_sum_pre</w:t>
-            </w:r>
-            <w:proofErr w:type="spellEnd"/>
-            <w:r>
-              <w:rPr>
-                <w:sz w:val="28"/>
-                <w:szCs w:val="28"/>
-                <w:lang w:eastAsia="zh-HK"/>
-              </w:rPr>
-              <w:t>}</w:t>
+              <w:t>{p_count_sum_pre}</w:t>
             </w:r>
           </w:p>
         </w:tc>
@@ -1003,19 +921,11 @@
               </w:rPr>
               <w:t>{</w:t>
             </w:r>
-            <w:proofErr w:type="spellStart"/>
             <w:r>
               <w:rPr>
                 <w:lang w:eastAsia="zh-HK"/>
               </w:rPr>
-              <w:t>total_no_of_incident</w:t>
-            </w:r>
-            <w:proofErr w:type="spellEnd"/>
-            <w:r>
-              <w:rPr>
-                <w:lang w:eastAsia="zh-HK"/>
-              </w:rPr>
-              <w:t>}</w:t>
+              <w:t>total_no_of_incident}</w:t>
             </w:r>
           </w:p>
         </w:tc>
@@ -1055,17 +965,47 @@
               </w:rPr>
               <w:t>{</w:t>
             </w:r>
-            <w:proofErr w:type="spellStart"/>
             <w:r>
               <w:rPr>
                 <w:lang w:eastAsia="zh-HK"/>
               </w:rPr>
-              <w:t>total_no_of_incident_pre</w:t>
-            </w:r>
-            <w:proofErr w:type="spellEnd"/>
-            <w:r>
-              <w:rPr>
+              <w:t>total_no_of_incident_pre}</w:t>
+            </w:r>
+            <w:r>
+              <w:rPr>
+                <w:sz w:val="28"/>
+                <w:szCs w:val="28"/>
                 <w:lang w:eastAsia="zh-HK"/>
+              </w:rPr>
+              <w:t>{</w:t>
+            </w:r>
+            <w:r>
+              <w:rPr>
+                <w:sz w:val="28"/>
+                <w:szCs w:val="28"/>
+                <w:lang w:eastAsia="zh-HK"/>
+              </w:rPr>
+              <w:t>#</w:t>
+            </w:r>
+            <w:bookmarkStart w:id="0" w:name="_GoBack"/>
+            <w:bookmarkEnd w:id="0"/>
+            <w:r>
+              <w:rPr>
+                <w:rFonts w:eastAsia="Times New Roman"/>
+                <w:color w:val="000000"/>
+                <w:kern w:val="0"/>
+                <w:sz w:val="28"/>
+                <w:szCs w:val="28"/>
+              </w:rPr>
+              <w:t>incidentSummary</w:t>
+            </w:r>
+            <w:r>
+              <w:rPr>
+                <w:rFonts w:eastAsia="Times New Roman"/>
+                <w:color w:val="000000"/>
+                <w:kern w:val="0"/>
+                <w:sz w:val="28"/>
+                <w:szCs w:val="28"/>
               </w:rPr>
               <w:t>}</w:t>
             </w:r>
@@ -1598,11 +1538,11 @@
             </w:r>
             <w:smartTag w:uri="urn:schemas-microsoft-com:office:smarttags" w:element="chsdate">
               <w:smartTagPr>
+                <w:attr w:name="IsROCDate" w:val="False"/>
+                <w:attr w:name="IsLunarDate" w:val="False"/>
+                <w:attr w:name="Day" w:val="1"/>
+                <w:attr w:name="Month" w:val="7"/>
                 <w:attr w:name="Year" w:val="2007"/>
-                <w:attr w:name="Month" w:val="7"/>
-                <w:attr w:name="Day" w:val="1"/>
-                <w:attr w:name="IsLunarDate" w:val="False"/>
-                <w:attr w:name="IsROCDate" w:val="False"/>
               </w:smartTagPr>
               <w:r>
                 <w:rPr>
@@ -1687,11 +1627,11 @@
             </w:r>
             <w:smartTag w:uri="urn:schemas-microsoft-com:office:smarttags" w:element="chsdate">
               <w:smartTagPr>
+                <w:attr w:name="IsROCDate" w:val="False"/>
+                <w:attr w:name="IsLunarDate" w:val="False"/>
+                <w:attr w:name="Day" w:val="1"/>
+                <w:attr w:name="Month" w:val="7"/>
                 <w:attr w:name="Year" w:val="2007"/>
-                <w:attr w:name="Month" w:val="7"/>
-                <w:attr w:name="Day" w:val="1"/>
-                <w:attr w:name="IsLunarDate" w:val="False"/>
-                <w:attr w:name="IsROCDate" w:val="False"/>
               </w:smartTagPr>
               <w:r>
                 <w:rPr>
@@ -1776,11 +1716,11 @@
             </w:r>
             <w:smartTag w:uri="urn:schemas-microsoft-com:office:smarttags" w:element="chsdate">
               <w:smartTagPr>
+                <w:attr w:name="IsROCDate" w:val="False"/>
+                <w:attr w:name="IsLunarDate" w:val="False"/>
+                <w:attr w:name="Day" w:val="1"/>
+                <w:attr w:name="Month" w:val="7"/>
                 <w:attr w:name="Year" w:val="2007"/>
-                <w:attr w:name="Month" w:val="7"/>
-                <w:attr w:name="Day" w:val="1"/>
-                <w:attr w:name="IsLunarDate" w:val="False"/>
-                <w:attr w:name="IsROCDate" w:val="False"/>
               </w:smartTagPr>
               <w:r>
                 <w:rPr>
@@ -1868,11 +1808,11 @@
             </w:r>
             <w:smartTag w:uri="urn:schemas-microsoft-com:office:smarttags" w:element="chsdate">
               <w:smartTagPr>
+                <w:attr w:name="IsROCDate" w:val="False"/>
+                <w:attr w:name="IsLunarDate" w:val="False"/>
+                <w:attr w:name="Day" w:val="1"/>
+                <w:attr w:name="Month" w:val="7"/>
                 <w:attr w:name="Year" w:val="2007"/>
-                <w:attr w:name="Month" w:val="7"/>
-                <w:attr w:name="Day" w:val="1"/>
-                <w:attr w:name="IsLunarDate" w:val="False"/>
-                <w:attr w:name="IsROCDate" w:val="False"/>
               </w:smartTagPr>
               <w:r>
                 <w:rPr>
@@ -2511,38 +2451,7 @@
                 <w:sz w:val="22"/>
                 <w:szCs w:val="22"/>
               </w:rPr>
-              <w:t>#nonA1</w:t>
-            </w:r>
-            <w:proofErr w:type="gramStart"/>
-            <w:r>
-              <w:rPr>
-                <w:bCs/>
-                <w:iCs/>
-                <w:sz w:val="22"/>
-                <w:szCs w:val="22"/>
-              </w:rPr>
-              <w:t>Perforamce}{</w:t>
-            </w:r>
-            <w:proofErr w:type="spellStart"/>
-            <w:proofErr w:type="gramEnd"/>
-            <w:r>
-              <w:rPr>
-                <w:bCs/>
-                <w:iCs/>
-                <w:sz w:val="22"/>
-                <w:szCs w:val="22"/>
-              </w:rPr>
-              <w:t>system_name</w:t>
-            </w:r>
-            <w:proofErr w:type="spellEnd"/>
-            <w:r>
-              <w:rPr>
-                <w:bCs/>
-                <w:iCs/>
-                <w:sz w:val="22"/>
-                <w:szCs w:val="22"/>
-              </w:rPr>
-              <w:t>}</w:t>
+              <w:t>#nonA1Perforamce}{system_name}</w:t>
             </w:r>
           </w:p>
         </w:tc>
@@ -4137,11 +4046,11 @@
             </w:r>
             <w:smartTag w:uri="urn:schemas-microsoft-com:office:smarttags" w:element="chsdate">
               <w:smartTagPr>
+                <w:attr w:name="Year" w:val="2007"/>
+                <w:attr w:name="Month" w:val="7"/>
+                <w:attr w:name="Day" w:val="1"/>
+                <w:attr w:name="IsLunarDate" w:val="False"/>
                 <w:attr w:name="IsROCDate" w:val="False"/>
-                <w:attr w:name="IsLunarDate" w:val="False"/>
-                <w:attr w:name="Day" w:val="1"/>
-                <w:attr w:name="Month" w:val="7"/>
-                <w:attr w:name="Year" w:val="2007"/>
               </w:smartTagPr>
               <w:r>
                 <w:rPr>
@@ -4226,11 +4135,11 @@
             </w:r>
             <w:smartTag w:uri="urn:schemas-microsoft-com:office:smarttags" w:element="chsdate">
               <w:smartTagPr>
+                <w:attr w:name="Year" w:val="2007"/>
+                <w:attr w:name="Month" w:val="7"/>
+                <w:attr w:name="Day" w:val="1"/>
+                <w:attr w:name="IsLunarDate" w:val="False"/>
                 <w:attr w:name="IsROCDate" w:val="False"/>
-                <w:attr w:name="IsLunarDate" w:val="False"/>
-                <w:attr w:name="Day" w:val="1"/>
-                <w:attr w:name="Month" w:val="7"/>
-                <w:attr w:name="Year" w:val="2007"/>
               </w:smartTagPr>
               <w:r>
                 <w:rPr>
@@ -4315,11 +4224,11 @@
             </w:r>
             <w:smartTag w:uri="urn:schemas-microsoft-com:office:smarttags" w:element="chsdate">
               <w:smartTagPr>
+                <w:attr w:name="Year" w:val="2007"/>
+                <w:attr w:name="Month" w:val="7"/>
+                <w:attr w:name="Day" w:val="1"/>
+                <w:attr w:name="IsLunarDate" w:val="False"/>
                 <w:attr w:name="IsROCDate" w:val="False"/>
-                <w:attr w:name="IsLunarDate" w:val="False"/>
-                <w:attr w:name="Day" w:val="1"/>
-                <w:attr w:name="Month" w:val="7"/>
-                <w:attr w:name="Year" w:val="2007"/>
               </w:smartTagPr>
               <w:r>
                 <w:rPr>
@@ -4407,11 +4316,11 @@
             </w:r>
             <w:smartTag w:uri="urn:schemas-microsoft-com:office:smarttags" w:element="chsdate">
               <w:smartTagPr>
+                <w:attr w:name="Year" w:val="2007"/>
+                <w:attr w:name="Month" w:val="7"/>
+                <w:attr w:name="Day" w:val="1"/>
+                <w:attr w:name="IsLunarDate" w:val="False"/>
                 <w:attr w:name="IsROCDate" w:val="False"/>
-                <w:attr w:name="IsLunarDate" w:val="False"/>
-                <w:attr w:name="Day" w:val="1"/>
-                <w:attr w:name="Month" w:val="7"/>
-                <w:attr w:name="Year" w:val="2007"/>
               </w:smartTagPr>
               <w:r>
                 <w:rPr>
@@ -5016,38 +4925,7 @@
                 <w:sz w:val="22"/>
                 <w:szCs w:val="22"/>
               </w:rPr>
-              <w:t>#a1</w:t>
-            </w:r>
-            <w:proofErr w:type="gramStart"/>
-            <w:r>
-              <w:rPr>
-                <w:bCs/>
-                <w:iCs/>
-                <w:sz w:val="22"/>
-                <w:szCs w:val="22"/>
-              </w:rPr>
-              <w:t>Perforamce}{</w:t>
-            </w:r>
-            <w:proofErr w:type="spellStart"/>
-            <w:proofErr w:type="gramEnd"/>
-            <w:r>
-              <w:rPr>
-                <w:bCs/>
-                <w:iCs/>
-                <w:sz w:val="22"/>
-                <w:szCs w:val="22"/>
-              </w:rPr>
-              <w:t>system_name</w:t>
-            </w:r>
-            <w:proofErr w:type="spellEnd"/>
-            <w:r>
-              <w:rPr>
-                <w:bCs/>
-                <w:iCs/>
-                <w:sz w:val="22"/>
-                <w:szCs w:val="22"/>
-              </w:rPr>
-              <w:t>}</w:t>
+              <w:t>#a1Perforamce}{system_name}</w:t>
             </w:r>
           </w:p>
         </w:tc>
@@ -6913,7 +6791,7 @@
         <w:tblLook w:val="01E0" w:firstRow="1" w:lastRow="1" w:firstColumn="1" w:lastColumn="1" w:noHBand="0" w:noVBand="0"/>
       </w:tblPr>
       <w:tblGrid>
-        <w:gridCol w:w="14810"/>
+        <w:gridCol w:w="15000"/>
       </w:tblGrid>
       <w:tr>
         <w:tc>
@@ -7062,7 +6940,7 @@
         <w:tblLook w:val="01E0" w:firstRow="1" w:lastRow="1" w:firstColumn="1" w:lastColumn="1" w:noHBand="0" w:noVBand="0"/>
       </w:tblPr>
       <w:tblGrid>
-        <w:gridCol w:w="14810"/>
+        <w:gridCol w:w="15000"/>
       </w:tblGrid>
       <w:tr>
         <w:tc>
@@ -7445,7 +7323,7 @@
         <w:tblLook w:val="01E0" w:firstRow="1" w:lastRow="1" w:firstColumn="1" w:lastColumn="1" w:noHBand="0" w:noVBand="0"/>
       </w:tblPr>
       <w:tblGrid>
-        <w:gridCol w:w="14810"/>
+        <w:gridCol w:w="15000"/>
       </w:tblGrid>
       <w:tr>
         <w:tc>
@@ -8240,7 +8118,6 @@
               </w:rPr>
               <w:t>#</w:t>
             </w:r>
-            <w:proofErr w:type="gramStart"/>
             <w:r>
               <w:rPr>
                 <w:sz w:val="20"/>
@@ -8255,8 +8132,6 @@
               </w:rPr>
               <w:t>}{</w:t>
             </w:r>
-            <w:proofErr w:type="spellStart"/>
-            <w:proofErr w:type="gramEnd"/>
             <w:r>
               <w:rPr>
                 <w:sz w:val="20"/>
@@ -8264,7 +8139,6 @@
               </w:rPr>
               <w:t>reference_no</w:t>
             </w:r>
-            <w:proofErr w:type="spellEnd"/>
             <w:r>
               <w:rPr>
                 <w:sz w:val="20"/>
@@ -8301,21 +8175,12 @@
               </w:rPr>
               <w:t>{</w:t>
             </w:r>
-            <w:proofErr w:type="spellStart"/>
             <w:r>
               <w:rPr>
                 <w:sz w:val="20"/>
                 <w:szCs w:val="20"/>
               </w:rPr>
-              <w:t>category_name</w:t>
-            </w:r>
-            <w:proofErr w:type="spellEnd"/>
-            <w:r>
-              <w:rPr>
-                <w:sz w:val="20"/>
-                <w:szCs w:val="20"/>
-              </w:rPr>
-              <w:t>}</w:t>
+              <w:t>category_name}</w:t>
             </w:r>
           </w:p>
         </w:tc>
@@ -8347,21 +8212,12 @@
               </w:rPr>
               <w:t>{</w:t>
             </w:r>
-            <w:proofErr w:type="spellStart"/>
             <w:r>
               <w:rPr>
                 <w:sz w:val="20"/>
                 <w:szCs w:val="20"/>
               </w:rPr>
-              <w:t>system_name</w:t>
-            </w:r>
-            <w:proofErr w:type="spellEnd"/>
-            <w:r>
-              <w:rPr>
-                <w:sz w:val="20"/>
-                <w:szCs w:val="20"/>
-              </w:rPr>
-              <w:t>}</w:t>
+              <w:t>system_name}</w:t>
             </w:r>
           </w:p>
         </w:tc>
@@ -8393,21 +8249,12 @@
               </w:rPr>
               <w:t>{</w:t>
             </w:r>
-            <w:proofErr w:type="spellStart"/>
             <w:r>
               <w:rPr>
                 <w:sz w:val="20"/>
                 <w:szCs w:val="20"/>
               </w:rPr>
-              <w:t>brief_desc</w:t>
-            </w:r>
-            <w:proofErr w:type="spellEnd"/>
-            <w:r>
-              <w:rPr>
-                <w:sz w:val="20"/>
-                <w:szCs w:val="20"/>
-              </w:rPr>
-              <w:t>}</w:t>
+              <w:t>brief_desc}</w:t>
             </w:r>
           </w:p>
         </w:tc>
@@ -8438,21 +8285,12 @@
               </w:rPr>
               <w:t>{</w:t>
             </w:r>
-            <w:proofErr w:type="spellStart"/>
             <w:r>
               <w:rPr>
                 <w:sz w:val="20"/>
                 <w:szCs w:val="20"/>
               </w:rPr>
-              <w:t>compact_data</w:t>
-            </w:r>
-            <w:proofErr w:type="spellEnd"/>
-            <w:r>
-              <w:rPr>
-                <w:sz w:val="20"/>
-                <w:szCs w:val="20"/>
-              </w:rPr>
-              <w:t>}</w:t>
+              <w:t>compact_data}</w:t>
             </w:r>
           </w:p>
         </w:tc>
@@ -8665,19 +8503,11 @@
               </w:rPr>
               <w:t>{</w:t>
             </w:r>
-            <w:proofErr w:type="spellStart"/>
             <w:r>
               <w:rPr>
                 <w:lang w:eastAsia="zh-HK"/>
               </w:rPr>
-              <w:t>total_no_of_incident</w:t>
-            </w:r>
-            <w:proofErr w:type="spellEnd"/>
-            <w:r>
-              <w:rPr>
-                <w:lang w:eastAsia="zh-HK"/>
-              </w:rPr>
-              <w:t>}</w:t>
+              <w:t>total_no_of_incident}</w:t>
             </w:r>
           </w:p>
         </w:tc>
@@ -8764,7 +8594,6 @@
               </w:rPr>
               <w:t>{</w:t>
             </w:r>
-            <w:proofErr w:type="spellStart"/>
             <w:r>
               <w:rPr>
                 <w:rFonts w:ascii="Consolas" w:eastAsia="Times New Roman" w:hAnsi="Consolas"/>
@@ -8785,7 +8614,6 @@
               </w:rPr>
               <w:t>Ratio</w:t>
             </w:r>
-            <w:proofErr w:type="spellEnd"/>
             <w:r>
               <w:rPr>
                 <w:rFonts w:ascii="Consolas" w:eastAsia="Times New Roman" w:hAnsi="Consolas"/>
@@ -8829,10 +8657,10 @@
         <w:tblLook w:val="04A0" w:firstRow="1" w:lastRow="0" w:firstColumn="1" w:lastColumn="0" w:noHBand="0" w:noVBand="1"/>
       </w:tblPr>
       <w:tblGrid>
-        <w:gridCol w:w="3848"/>
-        <w:gridCol w:w="3845"/>
-        <w:gridCol w:w="3846"/>
-        <w:gridCol w:w="3849"/>
+        <w:gridCol w:w="3863"/>
+        <w:gridCol w:w="3863"/>
+        <w:gridCol w:w="3864"/>
+        <w:gridCol w:w="3864"/>
       </w:tblGrid>
       <w:tr>
         <w:trPr>
@@ -9007,19 +8835,11 @@
               </w:rPr>
               <w:t>{</w:t>
             </w:r>
-            <w:proofErr w:type="spellStart"/>
             <w:r>
               <w:rPr>
                 <w:lang w:eastAsia="zh-HK"/>
               </w:rPr>
-              <w:t>total_no_of_incident</w:t>
-            </w:r>
-            <w:proofErr w:type="spellEnd"/>
-            <w:r>
-              <w:rPr>
-                <w:lang w:eastAsia="zh-HK"/>
-              </w:rPr>
-              <w:t>}</w:t>
+              <w:t>total_no_of_incident}</w:t>
             </w:r>
           </w:p>
         </w:tc>
@@ -9044,7 +8864,6 @@
               </w:rPr>
               <w:t>{</w:t>
             </w:r>
-            <w:proofErr w:type="spellStart"/>
             <w:r>
               <w:rPr>
                 <w:rFonts w:ascii="Consolas" w:eastAsia="Times New Roman" w:hAnsi="Consolas"/>
@@ -9055,7 +8874,6 @@
               </w:rPr>
               <w:t>in_office_hour</w:t>
             </w:r>
-            <w:proofErr w:type="spellEnd"/>
             <w:r>
               <w:rPr>
                 <w:rFonts w:ascii="Consolas" w:eastAsia="Times New Roman" w:hAnsi="Consolas"/>
@@ -9091,19 +8909,11 @@
               </w:rPr>
               <w:t>{</w:t>
             </w:r>
-            <w:proofErr w:type="spellStart"/>
             <w:r>
               <w:rPr>
                 <w:lang w:eastAsia="zh-HK"/>
               </w:rPr>
-              <w:t>non_office_hour</w:t>
-            </w:r>
-            <w:proofErr w:type="spellEnd"/>
-            <w:r>
-              <w:rPr>
-                <w:lang w:eastAsia="zh-HK"/>
-              </w:rPr>
-              <w:t>}</w:t>
+              <w:t>non_office_hour}</w:t>
             </w:r>
           </w:p>
         </w:tc>
@@ -9128,7 +8938,6 @@
               </w:rPr>
               <w:t>{</w:t>
             </w:r>
-            <w:proofErr w:type="spellStart"/>
             <w:r>
               <w:rPr>
                 <w:lang w:eastAsia="zh-HK"/>
@@ -9153,18 +8962,7 @@
                 <w:sz w:val="21"/>
                 <w:szCs w:val="21"/>
               </w:rPr>
-              <w:t>Total</w:t>
-            </w:r>
-            <w:proofErr w:type="spellEnd"/>
-            <w:r>
-              <w:rPr>
-                <w:rFonts w:ascii="Consolas" w:eastAsia="Times New Roman" w:hAnsi="Consolas"/>
-                <w:color w:val="000000"/>
-                <w:kern w:val="0"/>
-                <w:sz w:val="21"/>
-                <w:szCs w:val="21"/>
-              </w:rPr>
-              <w:t>}</w:t>
+              <w:t>Total}</w:t>
             </w:r>
           </w:p>
         </w:tc>
@@ -9185,8 +8983,8 @@
       </w:pPr>
     </w:p>
     <w:sectPr>
-      <w:footerReference w:type="even" r:id="rId8"/>
-      <w:footerReference w:type="default" r:id="rId9"/>
+      <w:footerReference w:type="even" r:id="rId9"/>
+      <w:footerReference w:type="default" r:id="rId10"/>
       <w:pgSz w:w="16838" w:h="11906" w:orient="landscape" w:code="9"/>
       <w:pgMar w:top="720" w:right="720" w:bottom="1138" w:left="720" w:header="850" w:footer="994" w:gutter="0"/>
       <w:cols w:space="425"/>
@@ -9197,7 +8995,7 @@
 </file>
 
 <file path=word/endnotes.xml><?xml version="1.0" encoding="utf-8"?>
-<w:endnotes xmlns:wpc="http://schemas.microsoft.com/office/word/2010/wordprocessingCanvas" xmlns:cx="http://schemas.microsoft.com/office/drawing/2014/chartex" xmlns:cx1="http://schemas.microsoft.com/office/drawing/2015/9/8/chartex" xmlns:cx2="http://schemas.microsoft.com/office/drawing/2015/10/21/chartex" xmlns:cx3="http://schemas.microsoft.com/office/drawing/2016/5/9/chartex" xmlns:cx4="http://schemas.microsoft.com/office/drawing/2016/5/10/chartex" xmlns:cx5="http://schemas.microsoft.com/office/drawing/2016/5/11/chartex" xmlns:cx6="http://schemas.microsoft.com/office/drawing/2016/5/12/chartex" xmlns:cx7="http://schemas.microsoft.com/office/drawing/2016/5/13/chartex" xmlns:cx8="http://schemas.microsoft.com/office/drawing/2016/5/14/chartex" xmlns:mc="http://schemas.openxmlformats.org/markup-compatibility/2006" xmlns:aink="http://schemas.microsoft.com/office/drawing/2016/ink" xmlns:am3d="http://schemas.microsoft.com/office/drawing/2017/model3d" xmlns:o="urn:schemas-microsoft-com:office:office" xmlns:r="http://schemas.openxmlformats.org/officeDocument/2006/relationships" xmlns:m="http://schemas.openxmlformats.org/officeDocument/2006/math" xmlns:v="urn:schemas-microsoft-com:vml" xmlns:wp14="http://schemas.microsoft.com/office/word/2010/wordprocessingDrawing" xmlns:wp="http://schemas.openxmlformats.org/drawingml/2006/wordprocessingDrawing" xmlns:w10="urn:schemas-microsoft-com:office:word" xmlns:w="http://schemas.openxmlformats.org/wordprocessingml/2006/main" xmlns:w14="http://schemas.microsoft.com/office/word/2010/wordml" xmlns:w15="http://schemas.microsoft.com/office/word/2012/wordml" xmlns:w16cid="http://schemas.microsoft.com/office/word/2016/wordml/cid" xmlns:w16se="http://schemas.microsoft.com/office/word/2015/wordml/symex" xmlns:wpg="http://schemas.microsoft.com/office/word/2010/wordprocessingGroup" xmlns:wpi="http://schemas.microsoft.com/office/word/2010/wordprocessingInk" xmlns:wne="http://schemas.microsoft.com/office/word/2006/wordml" xmlns:wps="http://schemas.microsoft.com/office/word/2010/wordprocessingShape" mc:Ignorable="w14 w15 w16se w16cid wp14">
+<w:endnotes xmlns:wpc="http://schemas.microsoft.com/office/word/2010/wordprocessingCanvas" xmlns:mc="http://schemas.openxmlformats.org/markup-compatibility/2006" xmlns:o="urn:schemas-microsoft-com:office:office" xmlns:r="http://schemas.openxmlformats.org/officeDocument/2006/relationships" xmlns:m="http://schemas.openxmlformats.org/officeDocument/2006/math" xmlns:v="urn:schemas-microsoft-com:vml" xmlns:wp14="http://schemas.microsoft.com/office/word/2010/wordprocessingDrawing" xmlns:wp="http://schemas.openxmlformats.org/drawingml/2006/wordprocessingDrawing" xmlns:w10="urn:schemas-microsoft-com:office:word" xmlns:w="http://schemas.openxmlformats.org/wordprocessingml/2006/main" xmlns:w14="http://schemas.microsoft.com/office/word/2010/wordml" xmlns:wpg="http://schemas.microsoft.com/office/word/2010/wordprocessingGroup" xmlns:wpi="http://schemas.microsoft.com/office/word/2010/wordprocessingInk" xmlns:wne="http://schemas.microsoft.com/office/word/2006/wordml" xmlns:wps="http://schemas.microsoft.com/office/word/2010/wordprocessingShape" mc:Ignorable="w14 wp14">
   <w:endnote w:type="separator" w:id="-1">
     <w:p>
       <w:r>
@@ -9216,7 +9014,7 @@
 </file>
 
 <file path=word/footer1.xml><?xml version="1.0" encoding="utf-8"?>
-<w:ftr xmlns:wpc="http://schemas.microsoft.com/office/word/2010/wordprocessingCanvas" xmlns:cx="http://schemas.microsoft.com/office/drawing/2014/chartex" xmlns:cx1="http://schemas.microsoft.com/office/drawing/2015/9/8/chartex" xmlns:cx2="http://schemas.microsoft.com/office/drawing/2015/10/21/chartex" xmlns:cx3="http://schemas.microsoft.com/office/drawing/2016/5/9/chartex" xmlns:cx4="http://schemas.microsoft.com/office/drawing/2016/5/10/chartex" xmlns:cx5="http://schemas.microsoft.com/office/drawing/2016/5/11/chartex" xmlns:cx6="http://schemas.microsoft.com/office/drawing/2016/5/12/chartex" xmlns:cx7="http://schemas.microsoft.com/office/drawing/2016/5/13/chartex" xmlns:cx8="http://schemas.microsoft.com/office/drawing/2016/5/14/chartex" xmlns:mc="http://schemas.openxmlformats.org/markup-compatibility/2006" xmlns:aink="http://schemas.microsoft.com/office/drawing/2016/ink" xmlns:am3d="http://schemas.microsoft.com/office/drawing/2017/model3d" xmlns:o="urn:schemas-microsoft-com:office:office" xmlns:r="http://schemas.openxmlformats.org/officeDocument/2006/relationships" xmlns:m="http://schemas.openxmlformats.org/officeDocument/2006/math" xmlns:v="urn:schemas-microsoft-com:vml" xmlns:wp14="http://schemas.microsoft.com/office/word/2010/wordprocessingDrawing" xmlns:wp="http://schemas.openxmlformats.org/drawingml/2006/wordprocessingDrawing" xmlns:w10="urn:schemas-microsoft-com:office:word" xmlns:w="http://schemas.openxmlformats.org/wordprocessingml/2006/main" xmlns:w14="http://schemas.microsoft.com/office/word/2010/wordml" xmlns:w15="http://schemas.microsoft.com/office/word/2012/wordml" xmlns:w16cid="http://schemas.microsoft.com/office/word/2016/wordml/cid" xmlns:w16se="http://schemas.microsoft.com/office/word/2015/wordml/symex" xmlns:wpg="http://schemas.microsoft.com/office/word/2010/wordprocessingGroup" xmlns:wpi="http://schemas.microsoft.com/office/word/2010/wordprocessingInk" xmlns:wne="http://schemas.microsoft.com/office/word/2006/wordml" xmlns:wps="http://schemas.microsoft.com/office/word/2010/wordprocessingShape" mc:Ignorable="w14 w15 w16se w16cid wp14">
+<w:ftr xmlns:wpc="http://schemas.microsoft.com/office/word/2010/wordprocessingCanvas" xmlns:mc="http://schemas.openxmlformats.org/markup-compatibility/2006" xmlns:o="urn:schemas-microsoft-com:office:office" xmlns:r="http://schemas.openxmlformats.org/officeDocument/2006/relationships" xmlns:m="http://schemas.openxmlformats.org/officeDocument/2006/math" xmlns:v="urn:schemas-microsoft-com:vml" xmlns:wp14="http://schemas.microsoft.com/office/word/2010/wordprocessingDrawing" xmlns:wp="http://schemas.openxmlformats.org/drawingml/2006/wordprocessingDrawing" xmlns:w10="urn:schemas-microsoft-com:office:word" xmlns:w="http://schemas.openxmlformats.org/wordprocessingml/2006/main" xmlns:w14="http://schemas.microsoft.com/office/word/2010/wordml" xmlns:wpg="http://schemas.microsoft.com/office/word/2010/wordprocessingGroup" xmlns:wpi="http://schemas.microsoft.com/office/word/2010/wordprocessingInk" xmlns:wne="http://schemas.microsoft.com/office/word/2006/wordml" xmlns:wps="http://schemas.microsoft.com/office/word/2010/wordprocessingShape" mc:Ignorable="w14 wp14">
   <w:p>
     <w:pPr>
       <w:pStyle w:val="a5"/>
@@ -9254,7 +9052,7 @@
 </file>
 
 <file path=word/footer2.xml><?xml version="1.0" encoding="utf-8"?>
-<w:ftr xmlns:wpc="http://schemas.microsoft.com/office/word/2010/wordprocessingCanvas" xmlns:cx="http://schemas.microsoft.com/office/drawing/2014/chartex" xmlns:cx1="http://schemas.microsoft.com/office/drawing/2015/9/8/chartex" xmlns:cx2="http://schemas.microsoft.com/office/drawing/2015/10/21/chartex" xmlns:cx3="http://schemas.microsoft.com/office/drawing/2016/5/9/chartex" xmlns:cx4="http://schemas.microsoft.com/office/drawing/2016/5/10/chartex" xmlns:cx5="http://schemas.microsoft.com/office/drawing/2016/5/11/chartex" xmlns:cx6="http://schemas.microsoft.com/office/drawing/2016/5/12/chartex" xmlns:cx7="http://schemas.microsoft.com/office/drawing/2016/5/13/chartex" xmlns:cx8="http://schemas.microsoft.com/office/drawing/2016/5/14/chartex" xmlns:mc="http://schemas.openxmlformats.org/markup-compatibility/2006" xmlns:aink="http://schemas.microsoft.com/office/drawing/2016/ink" xmlns:am3d="http://schemas.microsoft.com/office/drawing/2017/model3d" xmlns:o="urn:schemas-microsoft-com:office:office" xmlns:r="http://schemas.openxmlformats.org/officeDocument/2006/relationships" xmlns:m="http://schemas.openxmlformats.org/officeDocument/2006/math" xmlns:v="urn:schemas-microsoft-com:vml" xmlns:wp14="http://schemas.microsoft.com/office/word/2010/wordprocessingDrawing" xmlns:wp="http://schemas.openxmlformats.org/drawingml/2006/wordprocessingDrawing" xmlns:w10="urn:schemas-microsoft-com:office:word" xmlns:w="http://schemas.openxmlformats.org/wordprocessingml/2006/main" xmlns:w14="http://schemas.microsoft.com/office/word/2010/wordml" xmlns:w15="http://schemas.microsoft.com/office/word/2012/wordml" xmlns:w16cid="http://schemas.microsoft.com/office/word/2016/wordml/cid" xmlns:w16se="http://schemas.microsoft.com/office/word/2015/wordml/symex" xmlns:wpg="http://schemas.microsoft.com/office/word/2010/wordprocessingGroup" xmlns:wpi="http://schemas.microsoft.com/office/word/2010/wordprocessingInk" xmlns:wne="http://schemas.microsoft.com/office/word/2006/wordml" xmlns:wps="http://schemas.microsoft.com/office/word/2010/wordprocessingShape" mc:Ignorable="w14 w15 w16se w16cid wp14">
+<w:ftr xmlns:wpc="http://schemas.microsoft.com/office/word/2010/wordprocessingCanvas" xmlns:mc="http://schemas.openxmlformats.org/markup-compatibility/2006" xmlns:o="urn:schemas-microsoft-com:office:office" xmlns:r="http://schemas.openxmlformats.org/officeDocument/2006/relationships" xmlns:m="http://schemas.openxmlformats.org/officeDocument/2006/math" xmlns:v="urn:schemas-microsoft-com:vml" xmlns:wp14="http://schemas.microsoft.com/office/word/2010/wordprocessingDrawing" xmlns:wp="http://schemas.openxmlformats.org/drawingml/2006/wordprocessingDrawing" xmlns:w10="urn:schemas-microsoft-com:office:word" xmlns:w="http://schemas.openxmlformats.org/wordprocessingml/2006/main" xmlns:w14="http://schemas.microsoft.com/office/word/2010/wordml" xmlns:wpg="http://schemas.microsoft.com/office/word/2010/wordprocessingGroup" xmlns:wpi="http://schemas.microsoft.com/office/word/2010/wordprocessingInk" xmlns:wne="http://schemas.microsoft.com/office/word/2006/wordml" xmlns:wps="http://schemas.microsoft.com/office/word/2010/wordprocessingShape" mc:Ignorable="w14 wp14">
   <w:p>
     <w:pPr>
       <w:pStyle w:val="a5"/>
@@ -9297,7 +9095,7 @@
         <w:i/>
         <w:noProof/>
       </w:rPr>
-      <w:t>25</w:t>
+      <w:t>2</w:t>
     </w:r>
     <w:r>
       <w:rPr>
@@ -9340,7 +9138,7 @@
         <w:i/>
         <w:noProof/>
       </w:rPr>
-      <w:t>25</w:t>
+      <w:t>5</w:t>
     </w:r>
     <w:r>
       <w:rPr>
@@ -9354,7 +9152,7 @@
 </file>
 
 <file path=word/footnotes.xml><?xml version="1.0" encoding="utf-8"?>
-<w:footnotes xmlns:wpc="http://schemas.microsoft.com/office/word/2010/wordprocessingCanvas" xmlns:cx="http://schemas.microsoft.com/office/drawing/2014/chartex" xmlns:cx1="http://schemas.microsoft.com/office/drawing/2015/9/8/chartex" xmlns:cx2="http://schemas.microsoft.com/office/drawing/2015/10/21/chartex" xmlns:cx3="http://schemas.microsoft.com/office/drawing/2016/5/9/chartex" xmlns:cx4="http://schemas.microsoft.com/office/drawing/2016/5/10/chartex" xmlns:cx5="http://schemas.microsoft.com/office/drawing/2016/5/11/chartex" xmlns:cx6="http://schemas.microsoft.com/office/drawing/2016/5/12/chartex" xmlns:cx7="http://schemas.microsoft.com/office/drawing/2016/5/13/chartex" xmlns:cx8="http://schemas.microsoft.com/office/drawing/2016/5/14/chartex" xmlns:mc="http://schemas.openxmlformats.org/markup-compatibility/2006" xmlns:aink="http://schemas.microsoft.com/office/drawing/2016/ink" xmlns:am3d="http://schemas.microsoft.com/office/drawing/2017/model3d" xmlns:o="urn:schemas-microsoft-com:office:office" xmlns:r="http://schemas.openxmlformats.org/officeDocument/2006/relationships" xmlns:m="http://schemas.openxmlformats.org/officeDocument/2006/math" xmlns:v="urn:schemas-microsoft-com:vml" xmlns:wp14="http://schemas.microsoft.com/office/word/2010/wordprocessingDrawing" xmlns:wp="http://schemas.openxmlformats.org/drawingml/2006/wordprocessingDrawing" xmlns:w10="urn:schemas-microsoft-com:office:word" xmlns:w="http://schemas.openxmlformats.org/wordprocessingml/2006/main" xmlns:w14="http://schemas.microsoft.com/office/word/2010/wordml" xmlns:w15="http://schemas.microsoft.com/office/word/2012/wordml" xmlns:w16cid="http://schemas.microsoft.com/office/word/2016/wordml/cid" xmlns:w16se="http://schemas.microsoft.com/office/word/2015/wordml/symex" xmlns:wpg="http://schemas.microsoft.com/office/word/2010/wordprocessingGroup" xmlns:wpi="http://schemas.microsoft.com/office/word/2010/wordprocessingInk" xmlns:wne="http://schemas.microsoft.com/office/word/2006/wordml" xmlns:wps="http://schemas.microsoft.com/office/word/2010/wordprocessingShape" mc:Ignorable="w14 w15 w16se w16cid wp14">
+<w:footnotes xmlns:wpc="http://schemas.microsoft.com/office/word/2010/wordprocessingCanvas" xmlns:mc="http://schemas.openxmlformats.org/markup-compatibility/2006" xmlns:o="urn:schemas-microsoft-com:office:office" xmlns:r="http://schemas.openxmlformats.org/officeDocument/2006/relationships" xmlns:m="http://schemas.openxmlformats.org/officeDocument/2006/math" xmlns:v="urn:schemas-microsoft-com:vml" xmlns:wp14="http://schemas.microsoft.com/office/word/2010/wordprocessingDrawing" xmlns:wp="http://schemas.openxmlformats.org/drawingml/2006/wordprocessingDrawing" xmlns:w10="urn:schemas-microsoft-com:office:word" xmlns:w="http://schemas.openxmlformats.org/wordprocessingml/2006/main" xmlns:w14="http://schemas.microsoft.com/office/word/2010/wordml" xmlns:wpg="http://schemas.microsoft.com/office/word/2010/wordprocessingGroup" xmlns:wpi="http://schemas.microsoft.com/office/word/2010/wordprocessingInk" xmlns:wne="http://schemas.microsoft.com/office/word/2006/wordml" xmlns:wps="http://schemas.microsoft.com/office/word/2010/wordprocessingShape" mc:Ignorable="w14 wp14">
   <w:footnote w:type="separator" w:id="-1">
     <w:p>
       <w:r>
@@ -9373,8 +9171,8 @@
 </file>
 
 <file path=word/numbering.xml><?xml version="1.0" encoding="utf-8"?>
-<w:numbering xmlns:wpc="http://schemas.microsoft.com/office/word/2010/wordprocessingCanvas" xmlns:cx="http://schemas.microsoft.com/office/drawing/2014/chartex" xmlns:cx1="http://schemas.microsoft.com/office/drawing/2015/9/8/chartex" xmlns:cx2="http://schemas.microsoft.com/office/drawing/2015/10/21/chartex" xmlns:cx3="http://schemas.microsoft.com/office/drawing/2016/5/9/chartex" xmlns:cx4="http://schemas.microsoft.com/office/drawing/2016/5/10/chartex" xmlns:cx5="http://schemas.microsoft.com/office/drawing/2016/5/11/chartex" xmlns:cx6="http://schemas.microsoft.com/office/drawing/2016/5/12/chartex" xmlns:cx7="http://schemas.microsoft.com/office/drawing/2016/5/13/chartex" xmlns:cx8="http://schemas.microsoft.com/office/drawing/2016/5/14/chartex" xmlns:mc="http://schemas.openxmlformats.org/markup-compatibility/2006" xmlns:aink="http://schemas.microsoft.com/office/drawing/2016/ink" xmlns:am3d="http://schemas.microsoft.com/office/drawing/2017/model3d" xmlns:o="urn:schemas-microsoft-com:office:office" xmlns:r="http://schemas.openxmlformats.org/officeDocument/2006/relationships" xmlns:m="http://schemas.openxmlformats.org/officeDocument/2006/math" xmlns:v="urn:schemas-microsoft-com:vml" xmlns:wp14="http://schemas.microsoft.com/office/word/2010/wordprocessingDrawing" xmlns:wp="http://schemas.openxmlformats.org/drawingml/2006/wordprocessingDrawing" xmlns:w10="urn:schemas-microsoft-com:office:word" xmlns:w="http://schemas.openxmlformats.org/wordprocessingml/2006/main" xmlns:w14="http://schemas.microsoft.com/office/word/2010/wordml" xmlns:w15="http://schemas.microsoft.com/office/word/2012/wordml" xmlns:w16cid="http://schemas.microsoft.com/office/word/2016/wordml/cid" xmlns:w16se="http://schemas.microsoft.com/office/word/2015/wordml/symex" xmlns:wpg="http://schemas.microsoft.com/office/word/2010/wordprocessingGroup" xmlns:wpi="http://schemas.microsoft.com/office/word/2010/wordprocessingInk" xmlns:wne="http://schemas.microsoft.com/office/word/2006/wordml" xmlns:wps="http://schemas.microsoft.com/office/word/2010/wordprocessingShape" mc:Ignorable="w14 w15 w16se w16cid wp14">
-  <w:abstractNum w:abstractNumId="0" w15:restartNumberingAfterBreak="0">
+<w:numbering xmlns:wpc="http://schemas.microsoft.com/office/word/2010/wordprocessingCanvas" xmlns:mc="http://schemas.openxmlformats.org/markup-compatibility/2006" xmlns:o="urn:schemas-microsoft-com:office:office" xmlns:r="http://schemas.openxmlformats.org/officeDocument/2006/relationships" xmlns:m="http://schemas.openxmlformats.org/officeDocument/2006/math" xmlns:v="urn:schemas-microsoft-com:vml" xmlns:wp14="http://schemas.microsoft.com/office/word/2010/wordprocessingDrawing" xmlns:wp="http://schemas.openxmlformats.org/drawingml/2006/wordprocessingDrawing" xmlns:w10="urn:schemas-microsoft-com:office:word" xmlns:w="http://schemas.openxmlformats.org/wordprocessingml/2006/main" xmlns:w14="http://schemas.microsoft.com/office/word/2010/wordml" xmlns:wpg="http://schemas.microsoft.com/office/word/2010/wordprocessingGroup" xmlns:wpi="http://schemas.microsoft.com/office/word/2010/wordprocessingInk" xmlns:wne="http://schemas.microsoft.com/office/word/2006/wordml" xmlns:wps="http://schemas.microsoft.com/office/word/2010/wordprocessingShape" mc:Ignorable="w14 wp14">
+  <w:abstractNum w:abstractNumId="0">
     <w:nsid w:val="0C7D56BC"/>
     <w:multiLevelType w:val="hybridMultilevel"/>
     <w:tmpl w:val="63809C24"/>
@@ -9487,7 +9285,7 @@
       </w:rPr>
     </w:lvl>
   </w:abstractNum>
-  <w:abstractNum w:abstractNumId="1" w15:restartNumberingAfterBreak="0">
+  <w:abstractNum w:abstractNumId="1">
     <w:nsid w:val="0F70762C"/>
     <w:multiLevelType w:val="hybridMultilevel"/>
     <w:tmpl w:val="80BC275E"/>
@@ -9627,7 +9425,7 @@
       </w:rPr>
     </w:lvl>
   </w:abstractNum>
-  <w:abstractNum w:abstractNumId="2" w15:restartNumberingAfterBreak="0">
+  <w:abstractNum w:abstractNumId="2">
     <w:nsid w:val="1C383468"/>
     <w:multiLevelType w:val="hybridMultilevel"/>
     <w:tmpl w:val="D8F2380A"/>
@@ -9743,7 +9541,7 @@
       </w:rPr>
     </w:lvl>
   </w:abstractNum>
-  <w:abstractNum w:abstractNumId="3" w15:restartNumberingAfterBreak="0">
+  <w:abstractNum w:abstractNumId="3">
     <w:nsid w:val="71E35583"/>
     <w:multiLevelType w:val="hybridMultilevel"/>
     <w:tmpl w:val="97E6F7B8"/>
@@ -9865,7 +9663,7 @@
       </w:pPr>
     </w:lvl>
   </w:abstractNum>
-  <w:abstractNum w:abstractNumId="4" w15:restartNumberingAfterBreak="0">
+  <w:abstractNum w:abstractNumId="4">
     <w:nsid w:val="754F163C"/>
     <w:multiLevelType w:val="hybridMultilevel"/>
     <w:tmpl w:val="57E2D660"/>
@@ -9981,7 +9779,7 @@
       </w:pPr>
     </w:lvl>
   </w:abstractNum>
-  <w:abstractNum w:abstractNumId="5" w15:restartNumberingAfterBreak="0">
+  <w:abstractNum w:abstractNumId="5">
     <w:nsid w:val="77F4124A"/>
     <w:multiLevelType w:val="hybridMultilevel"/>
     <w:tmpl w:val="943AF91E"/>
@@ -10121,7 +9919,7 @@
       </w:rPr>
     </w:lvl>
   </w:abstractNum>
-  <w:abstractNum w:abstractNumId="6" w15:restartNumberingAfterBreak="0">
+  <w:abstractNum w:abstractNumId="6">
     <w:nsid w:val="7AB420E0"/>
     <w:multiLevelType w:val="hybridMultilevel"/>
     <w:tmpl w:val="E794A940"/>
@@ -10330,7 +10128,7 @@
 </file>
 
 <file path=word/styles.xml><?xml version="1.0" encoding="utf-8"?>
-<w:styles xmlns:mc="http://schemas.openxmlformats.org/markup-compatibility/2006" xmlns:r="http://schemas.openxmlformats.org/officeDocument/2006/relationships" xmlns:w="http://schemas.openxmlformats.org/wordprocessingml/2006/main" xmlns:w14="http://schemas.microsoft.com/office/word/2010/wordml" xmlns:w15="http://schemas.microsoft.com/office/word/2012/wordml" xmlns:w16cid="http://schemas.microsoft.com/office/word/2016/wordml/cid" xmlns:w16se="http://schemas.microsoft.com/office/word/2015/wordml/symex" mc:Ignorable="w14 w15 w16se w16cid">
+<w:styles xmlns:mc="http://schemas.openxmlformats.org/markup-compatibility/2006" xmlns:r="http://schemas.openxmlformats.org/officeDocument/2006/relationships" xmlns:w="http://schemas.openxmlformats.org/wordprocessingml/2006/main" xmlns:w14="http://schemas.microsoft.com/office/word/2010/wordml" mc:Ignorable="w14">
   <w:docDefaults>
     <w:rPrDefault>
       <w:rPr>
@@ -10340,375 +10138,575 @@
     </w:rPrDefault>
     <w:pPrDefault/>
   </w:docDefaults>
-  <w:latentStyles w:defLockedState="0" w:defUIPriority="0" w:defSemiHidden="0" w:defUnhideWhenUsed="0" w:defQFormat="0" w:count="375">
-    <w:lsdException w:name="Normal" w:qFormat="1"/>
-    <w:lsdException w:name="heading 1" w:qFormat="1"/>
-    <w:lsdException w:name="heading 2" w:qFormat="1"/>
-    <w:lsdException w:name="heading 3" w:semiHidden="1" w:unhideWhenUsed="1" w:qFormat="1"/>
-    <w:lsdException w:name="heading 4" w:semiHidden="1" w:unhideWhenUsed="1" w:qFormat="1"/>
-    <w:lsdException w:name="heading 5" w:semiHidden="1" w:unhideWhenUsed="1" w:qFormat="1"/>
-    <w:lsdException w:name="heading 6" w:semiHidden="1" w:unhideWhenUsed="1" w:qFormat="1"/>
-    <w:lsdException w:name="heading 7" w:semiHidden="1" w:unhideWhenUsed="1" w:qFormat="1"/>
-    <w:lsdException w:name="heading 8" w:semiHidden="1" w:unhideWhenUsed="1" w:qFormat="1"/>
-    <w:lsdException w:name="heading 9" w:semiHidden="1" w:unhideWhenUsed="1" w:qFormat="1"/>
-    <w:lsdException w:name="index 1" w:semiHidden="1" w:unhideWhenUsed="1"/>
-    <w:lsdException w:name="index 2" w:semiHidden="1" w:unhideWhenUsed="1"/>
-    <w:lsdException w:name="index 3" w:semiHidden="1" w:unhideWhenUsed="1"/>
-    <w:lsdException w:name="index 4" w:semiHidden="1" w:unhideWhenUsed="1"/>
-    <w:lsdException w:name="index 5" w:semiHidden="1" w:unhideWhenUsed="1"/>
-    <w:lsdException w:name="index 6" w:semiHidden="1" w:unhideWhenUsed="1"/>
-    <w:lsdException w:name="index 7" w:semiHidden="1" w:unhideWhenUsed="1"/>
-    <w:lsdException w:name="index 8" w:semiHidden="1" w:unhideWhenUsed="1"/>
-    <w:lsdException w:name="index 9" w:semiHidden="1" w:unhideWhenUsed="1"/>
-    <w:lsdException w:name="toc 1" w:semiHidden="1" w:unhideWhenUsed="1"/>
-    <w:lsdException w:name="toc 2" w:semiHidden="1" w:unhideWhenUsed="1"/>
-    <w:lsdException w:name="toc 3" w:semiHidden="1" w:unhideWhenUsed="1"/>
-    <w:lsdException w:name="toc 4" w:semiHidden="1" w:unhideWhenUsed="1"/>
-    <w:lsdException w:name="toc 5" w:semiHidden="1" w:unhideWhenUsed="1"/>
-    <w:lsdException w:name="toc 6" w:semiHidden="1" w:unhideWhenUsed="1"/>
-    <w:lsdException w:name="toc 7" w:semiHidden="1" w:unhideWhenUsed="1"/>
-    <w:lsdException w:name="toc 8" w:semiHidden="1" w:unhideWhenUsed="1"/>
-    <w:lsdException w:name="toc 9" w:semiHidden="1" w:unhideWhenUsed="1"/>
-    <w:lsdException w:name="Normal Indent" w:semiHidden="1" w:unhideWhenUsed="1"/>
-    <w:lsdException w:name="footnote text" w:semiHidden="1" w:unhideWhenUsed="1"/>
-    <w:lsdException w:name="annotation text" w:semiHidden="1" w:unhideWhenUsed="1"/>
-    <w:lsdException w:name="header" w:semiHidden="1" w:unhideWhenUsed="1"/>
-    <w:lsdException w:name="footer" w:semiHidden="1" w:unhideWhenUsed="1"/>
-    <w:lsdException w:name="index heading" w:semiHidden="1" w:unhideWhenUsed="1"/>
-    <w:lsdException w:name="caption" w:semiHidden="1" w:unhideWhenUsed="1" w:qFormat="1"/>
-    <w:lsdException w:name="table of figures" w:semiHidden="1" w:unhideWhenUsed="1"/>
-    <w:lsdException w:name="envelope address" w:semiHidden="1" w:unhideWhenUsed="1"/>
-    <w:lsdException w:name="envelope return" w:semiHidden="1" w:unhideWhenUsed="1"/>
-    <w:lsdException w:name="footnote reference" w:semiHidden="1" w:unhideWhenUsed="1"/>
-    <w:lsdException w:name="annotation reference" w:semiHidden="1" w:unhideWhenUsed="1"/>
-    <w:lsdException w:name="line number" w:semiHidden="1" w:unhideWhenUsed="1"/>
-    <w:lsdException w:name="page number" w:semiHidden="1" w:unhideWhenUsed="1"/>
-    <w:lsdException w:name="endnote reference" w:semiHidden="1" w:unhideWhenUsed="1"/>
-    <w:lsdException w:name="endnote text" w:semiHidden="1" w:unhideWhenUsed="1"/>
-    <w:lsdException w:name="table of authorities" w:semiHidden="1" w:unhideWhenUsed="1"/>
-    <w:lsdException w:name="macro" w:semiHidden="1" w:unhideWhenUsed="1"/>
-    <w:lsdException w:name="toa heading" w:semiHidden="1" w:unhideWhenUsed="1"/>
-    <w:lsdException w:name="List" w:semiHidden="1" w:unhideWhenUsed="1"/>
-    <w:lsdException w:name="List Bullet" w:semiHidden="1" w:unhideWhenUsed="1"/>
-    <w:lsdException w:name="List 2" w:semiHidden="1" w:unhideWhenUsed="1"/>
-    <w:lsdException w:name="List 3" w:semiHidden="1" w:unhideWhenUsed="1"/>
-    <w:lsdException w:name="List Bullet 2" w:semiHidden="1" w:unhideWhenUsed="1"/>
-    <w:lsdException w:name="List Bullet 3" w:semiHidden="1" w:unhideWhenUsed="1"/>
-    <w:lsdException w:name="List Bullet 4" w:semiHidden="1" w:unhideWhenUsed="1"/>
-    <w:lsdException w:name="List Bullet 5" w:semiHidden="1" w:unhideWhenUsed="1"/>
-    <w:lsdException w:name="List Number 2" w:semiHidden="1" w:unhideWhenUsed="1"/>
-    <w:lsdException w:name="List Number 3" w:semiHidden="1" w:unhideWhenUsed="1"/>
-    <w:lsdException w:name="List Number 4" w:semiHidden="1" w:unhideWhenUsed="1"/>
-    <w:lsdException w:name="List Number 5" w:semiHidden="1" w:unhideWhenUsed="1"/>
-    <w:lsdException w:name="Title" w:qFormat="1"/>
-    <w:lsdException w:name="Closing" w:semiHidden="1" w:unhideWhenUsed="1"/>
-    <w:lsdException w:name="Signature" w:semiHidden="1" w:unhideWhenUsed="1"/>
-    <w:lsdException w:name="Default Paragraph Font" w:semiHidden="1" w:unhideWhenUsed="1"/>
-    <w:lsdException w:name="Body Text" w:semiHidden="1" w:unhideWhenUsed="1"/>
-    <w:lsdException w:name="Body Text Indent" w:semiHidden="1" w:unhideWhenUsed="1"/>
-    <w:lsdException w:name="List Continue" w:semiHidden="1" w:unhideWhenUsed="1"/>
-    <w:lsdException w:name="List Continue 2" w:semiHidden="1" w:unhideWhenUsed="1"/>
-    <w:lsdException w:name="List Continue 3" w:semiHidden="1" w:unhideWhenUsed="1"/>
-    <w:lsdException w:name="List Continue 4" w:semiHidden="1" w:unhideWhenUsed="1"/>
-    <w:lsdException w:name="List Continue 5" w:semiHidden="1" w:unhideWhenUsed="1"/>
-    <w:lsdException w:name="Message Header" w:semiHidden="1" w:unhideWhenUsed="1"/>
-    <w:lsdException w:name="Subtitle" w:qFormat="1"/>
-    <w:lsdException w:name="Body Text First Indent 2" w:semiHidden="1" w:unhideWhenUsed="1"/>
-    <w:lsdException w:name="Note Heading" w:semiHidden="1" w:unhideWhenUsed="1"/>
-    <w:lsdException w:name="Body Text 2" w:semiHidden="1" w:unhideWhenUsed="1"/>
-    <w:lsdException w:name="Body Text 3" w:semiHidden="1" w:unhideWhenUsed="1"/>
-    <w:lsdException w:name="Body Text Indent 2" w:semiHidden="1" w:unhideWhenUsed="1"/>
-    <w:lsdException w:name="Body Text Indent 3" w:semiHidden="1" w:unhideWhenUsed="1"/>
-    <w:lsdException w:name="Block Text" w:semiHidden="1" w:unhideWhenUsed="1"/>
-    <w:lsdException w:name="Hyperlink" w:semiHidden="1" w:unhideWhenUsed="1"/>
-    <w:lsdException w:name="FollowedHyperlink" w:semiHidden="1" w:unhideWhenUsed="1"/>
-    <w:lsdException w:name="Strong" w:uiPriority="22" w:qFormat="1"/>
-    <w:lsdException w:name="Emphasis" w:qFormat="1"/>
-    <w:lsdException w:name="Document Map" w:semiHidden="1" w:unhideWhenUsed="1"/>
-    <w:lsdException w:name="Plain Text" w:semiHidden="1" w:unhideWhenUsed="1"/>
-    <w:lsdException w:name="E-mail Signature" w:semiHidden="1" w:unhideWhenUsed="1"/>
-    <w:lsdException w:name="HTML Top of Form" w:semiHidden="1" w:unhideWhenUsed="1"/>
-    <w:lsdException w:name="HTML Bottom of Form" w:semiHidden="1" w:unhideWhenUsed="1"/>
-    <w:lsdException w:name="Normal (Web)" w:semiHidden="1" w:uiPriority="99" w:unhideWhenUsed="1"/>
-    <w:lsdException w:name="HTML Acronym" w:semiHidden="1" w:unhideWhenUsed="1"/>
-    <w:lsdException w:name="HTML Address" w:semiHidden="1" w:unhideWhenUsed="1"/>
-    <w:lsdException w:name="HTML Cite" w:semiHidden="1" w:unhideWhenUsed="1"/>
-    <w:lsdException w:name="HTML Code" w:semiHidden="1" w:unhideWhenUsed="1"/>
-    <w:lsdException w:name="HTML Definition" w:semiHidden="1" w:unhideWhenUsed="1"/>
-    <w:lsdException w:name="HTML Keyboard" w:semiHidden="1" w:unhideWhenUsed="1"/>
-    <w:lsdException w:name="HTML Preformatted" w:semiHidden="1" w:unhideWhenUsed="1"/>
-    <w:lsdException w:name="HTML Sample" w:semiHidden="1" w:unhideWhenUsed="1"/>
-    <w:lsdException w:name="HTML Typewriter" w:semiHidden="1" w:uiPriority="99" w:unhideWhenUsed="1"/>
-    <w:lsdException w:name="HTML Variable" w:semiHidden="1" w:unhideWhenUsed="1"/>
-    <w:lsdException w:name="Normal Table" w:semiHidden="1" w:unhideWhenUsed="1"/>
-    <w:lsdException w:name="annotation subject" w:semiHidden="1" w:unhideWhenUsed="1"/>
-    <w:lsdException w:name="No List" w:semiHidden="1" w:unhideWhenUsed="1"/>
-    <w:lsdException w:name="Outline List 1" w:semiHidden="1" w:unhideWhenUsed="1"/>
-    <w:lsdException w:name="Outline List 2" w:semiHidden="1" w:unhideWhenUsed="1"/>
-    <w:lsdException w:name="Outline List 3" w:semiHidden="1" w:unhideWhenUsed="1"/>
-    <w:lsdException w:name="Table Simple 1" w:semiHidden="1" w:unhideWhenUsed="1"/>
-    <w:lsdException w:name="Table Simple 2" w:semiHidden="1" w:unhideWhenUsed="1"/>
-    <w:lsdException w:name="Table Simple 3" w:semiHidden="1" w:unhideWhenUsed="1"/>
-    <w:lsdException w:name="Table Classic 1" w:semiHidden="1" w:unhideWhenUsed="1"/>
-    <w:lsdException w:name="Table Classic 2" w:semiHidden="1" w:unhideWhenUsed="1"/>
-    <w:lsdException w:name="Table Classic 3" w:semiHidden="1" w:unhideWhenUsed="1"/>
-    <w:lsdException w:name="Table Classic 4" w:semiHidden="1" w:unhideWhenUsed="1"/>
-    <w:lsdException w:name="Table Colorful 1" w:semiHidden="1" w:unhideWhenUsed="1"/>
-    <w:lsdException w:name="Table Colorful 2" w:semiHidden="1" w:unhideWhenUsed="1"/>
-    <w:lsdException w:name="Table Colorful 3" w:semiHidden="1" w:unhideWhenUsed="1"/>
-    <w:lsdException w:name="Table Columns 1" w:semiHidden="1" w:unhideWhenUsed="1"/>
-    <w:lsdException w:name="Table Columns 2" w:semiHidden="1" w:unhideWhenUsed="1"/>
-    <w:lsdException w:name="Table Columns 3" w:semiHidden="1" w:unhideWhenUsed="1"/>
-    <w:lsdException w:name="Table Columns 4" w:semiHidden="1" w:unhideWhenUsed="1"/>
-    <w:lsdException w:name="Table Columns 5" w:semiHidden="1" w:unhideWhenUsed="1"/>
-    <w:lsdException w:name="Table Grid 1" w:semiHidden="1" w:unhideWhenUsed="1"/>
-    <w:lsdException w:name="Table Grid 2" w:semiHidden="1" w:unhideWhenUsed="1"/>
-    <w:lsdException w:name="Table Grid 3" w:semiHidden="1" w:unhideWhenUsed="1"/>
-    <w:lsdException w:name="Table Grid 4" w:semiHidden="1" w:unhideWhenUsed="1"/>
-    <w:lsdException w:name="Table Grid 5" w:semiHidden="1" w:unhideWhenUsed="1"/>
-    <w:lsdException w:name="Table Grid 6" w:semiHidden="1" w:unhideWhenUsed="1"/>
-    <w:lsdException w:name="Table Grid 7" w:semiHidden="1" w:unhideWhenUsed="1"/>
-    <w:lsdException w:name="Table Grid 8" w:semiHidden="1" w:unhideWhenUsed="1"/>
-    <w:lsdException w:name="Table List 1" w:semiHidden="1" w:unhideWhenUsed="1"/>
-    <w:lsdException w:name="Table List 2" w:semiHidden="1" w:unhideWhenUsed="1"/>
-    <w:lsdException w:name="Table List 3" w:semiHidden="1" w:unhideWhenUsed="1"/>
-    <w:lsdException w:name="Table List 4" w:semiHidden="1" w:unhideWhenUsed="1"/>
-    <w:lsdException w:name="Table List 5" w:semiHidden="1" w:unhideWhenUsed="1"/>
-    <w:lsdException w:name="Table List 6" w:semiHidden="1" w:unhideWhenUsed="1"/>
-    <w:lsdException w:name="Table List 7" w:semiHidden="1" w:unhideWhenUsed="1"/>
-    <w:lsdException w:name="Table List 8" w:semiHidden="1" w:unhideWhenUsed="1"/>
-    <w:lsdException w:name="Table 3D effects 1" w:semiHidden="1" w:unhideWhenUsed="1"/>
-    <w:lsdException w:name="Table 3D effects 2" w:semiHidden="1" w:unhideWhenUsed="1"/>
-    <w:lsdException w:name="Table 3D effects 3" w:semiHidden="1" w:unhideWhenUsed="1"/>
-    <w:lsdException w:name="Table Contemporary" w:semiHidden="1" w:unhideWhenUsed="1"/>
-    <w:lsdException w:name="Table Elegant" w:semiHidden="1" w:unhideWhenUsed="1"/>
-    <w:lsdException w:name="Table Professional" w:semiHidden="1" w:unhideWhenUsed="1"/>
-    <w:lsdException w:name="Table Subtle 1" w:semiHidden="1" w:unhideWhenUsed="1"/>
-    <w:lsdException w:name="Table Subtle 2" w:semiHidden="1" w:unhideWhenUsed="1"/>
-    <w:lsdException w:name="Table Web 1" w:semiHidden="1" w:unhideWhenUsed="1"/>
-    <w:lsdException w:name="Table Web 2" w:semiHidden="1" w:unhideWhenUsed="1"/>
-    <w:lsdException w:name="Table Web 3" w:semiHidden="1" w:unhideWhenUsed="1"/>
-    <w:lsdException w:name="Balloon Text" w:semiHidden="1" w:unhideWhenUsed="1"/>
-    <w:lsdException w:name="Table Theme" w:semiHidden="1" w:unhideWhenUsed="1"/>
-    <w:lsdException w:name="Placeholder Text" w:semiHidden="1" w:uiPriority="99"/>
-    <w:lsdException w:name="No Spacing" w:uiPriority="1" w:qFormat="1"/>
-    <w:lsdException w:name="Light Shading" w:uiPriority="60"/>
-    <w:lsdException w:name="Light List" w:uiPriority="61"/>
-    <w:lsdException w:name="Light Grid" w:uiPriority="62"/>
-    <w:lsdException w:name="Medium Shading 1" w:uiPriority="63"/>
-    <w:lsdException w:name="Medium Shading 2" w:uiPriority="64"/>
-    <w:lsdException w:name="Medium List 1" w:uiPriority="65"/>
-    <w:lsdException w:name="Medium List 2" w:uiPriority="66"/>
-    <w:lsdException w:name="Medium Grid 1" w:uiPriority="67"/>
-    <w:lsdException w:name="Medium Grid 2" w:uiPriority="68"/>
-    <w:lsdException w:name="Medium Grid 3" w:uiPriority="69"/>
-    <w:lsdException w:name="Dark List" w:uiPriority="70"/>
-    <w:lsdException w:name="Colorful Shading" w:uiPriority="71"/>
-    <w:lsdException w:name="Colorful List" w:uiPriority="72"/>
-    <w:lsdException w:name="Colorful Grid" w:uiPriority="73"/>
-    <w:lsdException w:name="Light Shading Accent 1" w:uiPriority="60"/>
-    <w:lsdException w:name="Light List Accent 1" w:uiPriority="61"/>
-    <w:lsdException w:name="Light Grid Accent 1" w:uiPriority="62"/>
-    <w:lsdException w:name="Medium Shading 1 Accent 1" w:uiPriority="63"/>
-    <w:lsdException w:name="Medium Shading 2 Accent 1" w:uiPriority="64"/>
-    <w:lsdException w:name="Medium List 1 Accent 1" w:uiPriority="65"/>
-    <w:lsdException w:name="Revision" w:semiHidden="1" w:uiPriority="99"/>
-    <w:lsdException w:name="List Paragraph" w:uiPriority="34" w:qFormat="1"/>
-    <w:lsdException w:name="Quote" w:uiPriority="29" w:qFormat="1"/>
-    <w:lsdException w:name="Intense Quote" w:uiPriority="30" w:qFormat="1"/>
-    <w:lsdException w:name="Medium List 2 Accent 1" w:uiPriority="66"/>
-    <w:lsdException w:name="Medium Grid 1 Accent 1" w:uiPriority="67"/>
-    <w:lsdException w:name="Medium Grid 2 Accent 1" w:uiPriority="68"/>
-    <w:lsdException w:name="Medium Grid 3 Accent 1" w:uiPriority="69"/>
-    <w:lsdException w:name="Dark List Accent 1" w:uiPriority="70"/>
-    <w:lsdException w:name="Colorful Shading Accent 1" w:uiPriority="71"/>
-    <w:lsdException w:name="Colorful List Accent 1" w:uiPriority="72"/>
-    <w:lsdException w:name="Colorful Grid Accent 1" w:uiPriority="73"/>
-    <w:lsdException w:name="Light Shading Accent 2" w:uiPriority="60"/>
-    <w:lsdException w:name="Light List Accent 2" w:uiPriority="61"/>
-    <w:lsdException w:name="Light Grid Accent 2" w:uiPriority="62"/>
-    <w:lsdException w:name="Medium Shading 1 Accent 2" w:uiPriority="63"/>
-    <w:lsdException w:name="Medium Shading 2 Accent 2" w:uiPriority="64"/>
-    <w:lsdException w:name="Medium List 1 Accent 2" w:uiPriority="65"/>
-    <w:lsdException w:name="Medium List 2 Accent 2" w:uiPriority="66"/>
-    <w:lsdException w:name="Medium Grid 1 Accent 2" w:uiPriority="67"/>
-    <w:lsdException w:name="Medium Grid 2 Accent 2" w:uiPriority="68"/>
-    <w:lsdException w:name="Medium Grid 3 Accent 2" w:uiPriority="69"/>
-    <w:lsdException w:name="Dark List Accent 2" w:uiPriority="70"/>
-    <w:lsdException w:name="Colorful Shading Accent 2" w:uiPriority="71"/>
-    <w:lsdException w:name="Colorful List Accent 2" w:uiPriority="72"/>
-    <w:lsdException w:name="Colorful Grid Accent 2" w:uiPriority="73"/>
-    <w:lsdException w:name="Light Shading Accent 3" w:uiPriority="60"/>
-    <w:lsdException w:name="Light List Accent 3" w:uiPriority="61"/>
-    <w:lsdException w:name="Light Grid Accent 3" w:uiPriority="62"/>
-    <w:lsdException w:name="Medium Shading 1 Accent 3" w:uiPriority="63"/>
-    <w:lsdException w:name="Medium Shading 2 Accent 3" w:uiPriority="64"/>
-    <w:lsdException w:name="Medium List 1 Accent 3" w:uiPriority="65"/>
-    <w:lsdException w:name="Medium List 2 Accent 3" w:uiPriority="66"/>
-    <w:lsdException w:name="Medium Grid 1 Accent 3" w:uiPriority="67"/>
-    <w:lsdException w:name="Medium Grid 2 Accent 3" w:uiPriority="68"/>
-    <w:lsdException w:name="Medium Grid 3 Accent 3" w:uiPriority="69"/>
-    <w:lsdException w:name="Dark List Accent 3" w:uiPriority="70"/>
-    <w:lsdException w:name="Colorful Shading Accent 3" w:uiPriority="71"/>
-    <w:lsdException w:name="Colorful List Accent 3" w:uiPriority="72"/>
-    <w:lsdException w:name="Colorful Grid Accent 3" w:uiPriority="73"/>
-    <w:lsdException w:name="Light Shading Accent 4" w:uiPriority="60"/>
-    <w:lsdException w:name="Light List Accent 4" w:uiPriority="61"/>
-    <w:lsdException w:name="Light Grid Accent 4" w:uiPriority="62"/>
-    <w:lsdException w:name="Medium Shading 1 Accent 4" w:uiPriority="63"/>
-    <w:lsdException w:name="Medium Shading 2 Accent 4" w:uiPriority="64"/>
-    <w:lsdException w:name="Medium List 1 Accent 4" w:uiPriority="65"/>
-    <w:lsdException w:name="Medium List 2 Accent 4" w:uiPriority="66"/>
-    <w:lsdException w:name="Medium Grid 1 Accent 4" w:uiPriority="67"/>
-    <w:lsdException w:name="Medium Grid 2 Accent 4" w:uiPriority="68"/>
-    <w:lsdException w:name="Medium Grid 3 Accent 4" w:uiPriority="69"/>
-    <w:lsdException w:name="Dark List Accent 4" w:uiPriority="70"/>
-    <w:lsdException w:name="Colorful Shading Accent 4" w:uiPriority="71"/>
-    <w:lsdException w:name="Colorful List Accent 4" w:uiPriority="72"/>
-    <w:lsdException w:name="Colorful Grid Accent 4" w:uiPriority="73"/>
-    <w:lsdException w:name="Light Shading Accent 5" w:uiPriority="60"/>
-    <w:lsdException w:name="Light List Accent 5" w:uiPriority="61"/>
-    <w:lsdException w:name="Light Grid Accent 5" w:uiPriority="62"/>
-    <w:lsdException w:name="Medium Shading 1 Accent 5" w:uiPriority="63"/>
-    <w:lsdException w:name="Medium Shading 2 Accent 5" w:uiPriority="64"/>
-    <w:lsdException w:name="Medium List 1 Accent 5" w:uiPriority="65"/>
-    <w:lsdException w:name="Medium List 2 Accent 5" w:uiPriority="66"/>
-    <w:lsdException w:name="Medium Grid 1 Accent 5" w:uiPriority="67"/>
-    <w:lsdException w:name="Medium Grid 2 Accent 5" w:uiPriority="68"/>
-    <w:lsdException w:name="Medium Grid 3 Accent 5" w:uiPriority="69"/>
-    <w:lsdException w:name="Dark List Accent 5" w:uiPriority="70"/>
-    <w:lsdException w:name="Colorful Shading Accent 5" w:uiPriority="71"/>
-    <w:lsdException w:name="Colorful List Accent 5" w:uiPriority="72"/>
-    <w:lsdException w:name="Colorful Grid Accent 5" w:uiPriority="73"/>
-    <w:lsdException w:name="Light Shading Accent 6" w:uiPriority="60"/>
-    <w:lsdException w:name="Light List Accent 6" w:uiPriority="61"/>
-    <w:lsdException w:name="Light Grid Accent 6" w:uiPriority="62"/>
-    <w:lsdException w:name="Medium Shading 1 Accent 6" w:uiPriority="63"/>
-    <w:lsdException w:name="Medium Shading 2 Accent 6" w:uiPriority="64"/>
-    <w:lsdException w:name="Medium List 1 Accent 6" w:uiPriority="65"/>
-    <w:lsdException w:name="Medium List 2 Accent 6" w:uiPriority="66"/>
-    <w:lsdException w:name="Medium Grid 1 Accent 6" w:uiPriority="67"/>
-    <w:lsdException w:name="Medium Grid 2 Accent 6" w:uiPriority="68"/>
-    <w:lsdException w:name="Medium Grid 3 Accent 6" w:uiPriority="69"/>
-    <w:lsdException w:name="Dark List Accent 6" w:uiPriority="70"/>
-    <w:lsdException w:name="Colorful Shading Accent 6" w:uiPriority="71"/>
-    <w:lsdException w:name="Colorful List Accent 6" w:uiPriority="72"/>
-    <w:lsdException w:name="Colorful Grid Accent 6" w:uiPriority="73"/>
-    <w:lsdException w:name="Subtle Emphasis" w:uiPriority="19" w:qFormat="1"/>
-    <w:lsdException w:name="Intense Emphasis" w:uiPriority="21" w:qFormat="1"/>
-    <w:lsdException w:name="Subtle Reference" w:uiPriority="31" w:qFormat="1"/>
-    <w:lsdException w:name="Intense Reference" w:uiPriority="32" w:qFormat="1"/>
-    <w:lsdException w:name="Book Title" w:uiPriority="33" w:qFormat="1"/>
-    <w:lsdException w:name="Bibliography" w:semiHidden="1" w:uiPriority="37" w:unhideWhenUsed="1"/>
-    <w:lsdException w:name="TOC Heading" w:semiHidden="1" w:uiPriority="39" w:unhideWhenUsed="1" w:qFormat="1"/>
-    <w:lsdException w:name="Plain Table 1" w:uiPriority="41"/>
-    <w:lsdException w:name="Plain Table 2" w:uiPriority="42"/>
-    <w:lsdException w:name="Plain Table 3" w:uiPriority="43"/>
-    <w:lsdException w:name="Plain Table 4" w:uiPriority="44"/>
-    <w:lsdException w:name="Plain Table 5" w:uiPriority="45"/>
-    <w:lsdException w:name="Grid Table Light" w:uiPriority="40"/>
-    <w:lsdException w:name="Grid Table 1 Light" w:uiPriority="46"/>
-    <w:lsdException w:name="Grid Table 2" w:uiPriority="47"/>
-    <w:lsdException w:name="Grid Table 3" w:uiPriority="48"/>
-    <w:lsdException w:name="Grid Table 4" w:uiPriority="49"/>
-    <w:lsdException w:name="Grid Table 5 Dark" w:uiPriority="50"/>
-    <w:lsdException w:name="Grid Table 6 Colorful" w:uiPriority="51"/>
-    <w:lsdException w:name="Grid Table 7 Colorful" w:uiPriority="52"/>
-    <w:lsdException w:name="Grid Table 1 Light Accent 1" w:uiPriority="46"/>
-    <w:lsdException w:name="Grid Table 2 Accent 1" w:uiPriority="47"/>
-    <w:lsdException w:name="Grid Table 3 Accent 1" w:uiPriority="48"/>
-    <w:lsdException w:name="Grid Table 4 Accent 1" w:uiPriority="49"/>
-    <w:lsdException w:name="Grid Table 5 Dark Accent 1" w:uiPriority="50"/>
-    <w:lsdException w:name="Grid Table 6 Colorful Accent 1" w:uiPriority="51"/>
-    <w:lsdException w:name="Grid Table 7 Colorful Accent 1" w:uiPriority="52"/>
-    <w:lsdException w:name="Grid Table 1 Light Accent 2" w:uiPriority="46"/>
-    <w:lsdException w:name="Grid Table 2 Accent 2" w:uiPriority="47"/>
-    <w:lsdException w:name="Grid Table 3 Accent 2" w:uiPriority="48"/>
-    <w:lsdException w:name="Grid Table 4 Accent 2" w:uiPriority="49"/>
-    <w:lsdException w:name="Grid Table 5 Dark Accent 2" w:uiPriority="50"/>
-    <w:lsdException w:name="Grid Table 6 Colorful Accent 2" w:uiPriority="51"/>
-    <w:lsdException w:name="Grid Table 7 Colorful Accent 2" w:uiPriority="52"/>
-    <w:lsdException w:name="Grid Table 1 Light Accent 3" w:uiPriority="46"/>
-    <w:lsdException w:name="Grid Table 2 Accent 3" w:uiPriority="47"/>
-    <w:lsdException w:name="Grid Table 3 Accent 3" w:uiPriority="48"/>
-    <w:lsdException w:name="Grid Table 4 Accent 3" w:uiPriority="49"/>
-    <w:lsdException w:name="Grid Table 5 Dark Accent 3" w:uiPriority="50"/>
-    <w:lsdException w:name="Grid Table 6 Colorful Accent 3" w:uiPriority="51"/>
-    <w:lsdException w:name="Grid Table 7 Colorful Accent 3" w:uiPriority="52"/>
-    <w:lsdException w:name="Grid Table 1 Light Accent 4" w:uiPriority="46"/>
-    <w:lsdException w:name="Grid Table 2 Accent 4" w:uiPriority="47"/>
-    <w:lsdException w:name="Grid Table 3 Accent 4" w:uiPriority="48"/>
-    <w:lsdException w:name="Grid Table 4 Accent 4" w:uiPriority="49"/>
-    <w:lsdException w:name="Grid Table 5 Dark Accent 4" w:uiPriority="50"/>
-    <w:lsdException w:name="Grid Table 6 Colorful Accent 4" w:uiPriority="51"/>
-    <w:lsdException w:name="Grid Table 7 Colorful Accent 4" w:uiPriority="52"/>
-    <w:lsdException w:name="Grid Table 1 Light Accent 5" w:uiPriority="46"/>
-    <w:lsdException w:name="Grid Table 2 Accent 5" w:uiPriority="47"/>
-    <w:lsdException w:name="Grid Table 3 Accent 5" w:uiPriority="48"/>
-    <w:lsdException w:name="Grid Table 4 Accent 5" w:uiPriority="49"/>
-    <w:lsdException w:name="Grid Table 5 Dark Accent 5" w:uiPriority="50"/>
-    <w:lsdException w:name="Grid Table 6 Colorful Accent 5" w:uiPriority="51"/>
-    <w:lsdException w:name="Grid Table 7 Colorful Accent 5" w:uiPriority="52"/>
-    <w:lsdException w:name="Grid Table 1 Light Accent 6" w:uiPriority="46"/>
-    <w:lsdException w:name="Grid Table 2 Accent 6" w:uiPriority="47"/>
-    <w:lsdException w:name="Grid Table 3 Accent 6" w:uiPriority="48"/>
-    <w:lsdException w:name="Grid Table 4 Accent 6" w:uiPriority="49"/>
-    <w:lsdException w:name="Grid Table 5 Dark Accent 6" w:uiPriority="50"/>
-    <w:lsdException w:name="Grid Table 6 Colorful Accent 6" w:uiPriority="51"/>
-    <w:lsdException w:name="Grid Table 7 Colorful Accent 6" w:uiPriority="52"/>
-    <w:lsdException w:name="List Table 1 Light" w:uiPriority="46"/>
-    <w:lsdException w:name="List Table 2" w:uiPriority="47"/>
-    <w:lsdException w:name="List Table 3" w:uiPriority="48"/>
-    <w:lsdException w:name="List Table 4" w:uiPriority="49"/>
-    <w:lsdException w:name="List Table 5 Dark" w:uiPriority="50"/>
-    <w:lsdException w:name="List Table 6 Colorful" w:uiPriority="51"/>
-    <w:lsdException w:name="List Table 7 Colorful" w:uiPriority="52"/>
-    <w:lsdException w:name="List Table 1 Light Accent 1" w:uiPriority="46"/>
-    <w:lsdException w:name="List Table 2 Accent 1" w:uiPriority="47"/>
-    <w:lsdException w:name="List Table 3 Accent 1" w:uiPriority="48"/>
-    <w:lsdException w:name="List Table 4 Accent 1" w:uiPriority="49"/>
-    <w:lsdException w:name="List Table 5 Dark Accent 1" w:uiPriority="50"/>
-    <w:lsdException w:name="List Table 6 Colorful Accent 1" w:uiPriority="51"/>
-    <w:lsdException w:name="List Table 7 Colorful Accent 1" w:uiPriority="52"/>
-    <w:lsdException w:name="List Table 1 Light Accent 2" w:uiPriority="46"/>
-    <w:lsdException w:name="List Table 2 Accent 2" w:uiPriority="47"/>
-    <w:lsdException w:name="List Table 3 Accent 2" w:uiPriority="48"/>
-    <w:lsdException w:name="List Table 4 Accent 2" w:uiPriority="49"/>
-    <w:lsdException w:name="List Table 5 Dark Accent 2" w:uiPriority="50"/>
-    <w:lsdException w:name="List Table 6 Colorful Accent 2" w:uiPriority="51"/>
-    <w:lsdException w:name="List Table 7 Colorful Accent 2" w:uiPriority="52"/>
-    <w:lsdException w:name="List Table 1 Light Accent 3" w:uiPriority="46"/>
-    <w:lsdException w:name="List Table 2 Accent 3" w:uiPriority="47"/>
-    <w:lsdException w:name="List Table 3 Accent 3" w:uiPriority="48"/>
-    <w:lsdException w:name="List Table 4 Accent 3" w:uiPriority="49"/>
-    <w:lsdException w:name="List Table 5 Dark Accent 3" w:uiPriority="50"/>
-    <w:lsdException w:name="List Table 6 Colorful Accent 3" w:uiPriority="51"/>
-    <w:lsdException w:name="List Table 7 Colorful Accent 3" w:uiPriority="52"/>
-    <w:lsdException w:name="List Table 1 Light Accent 4" w:uiPriority="46"/>
-    <w:lsdException w:name="List Table 2 Accent 4" w:uiPriority="47"/>
-    <w:lsdException w:name="List Table 3 Accent 4" w:uiPriority="48"/>
-    <w:lsdException w:name="List Table 4 Accent 4" w:uiPriority="49"/>
-    <w:lsdException w:name="List Table 5 Dark Accent 4" w:uiPriority="50"/>
-    <w:lsdException w:name="List Table 6 Colorful Accent 4" w:uiPriority="51"/>
-    <w:lsdException w:name="List Table 7 Colorful Accent 4" w:uiPriority="52"/>
-    <w:lsdException w:name="List Table 1 Light Accent 5" w:uiPriority="46"/>
-    <w:lsdException w:name="List Table 2 Accent 5" w:uiPriority="47"/>
-    <w:lsdException w:name="List Table 3 Accent 5" w:uiPriority="48"/>
-    <w:lsdException w:name="List Table 4 Accent 5" w:uiPriority="49"/>
-    <w:lsdException w:name="List Table 5 Dark Accent 5" w:uiPriority="50"/>
-    <w:lsdException w:name="List Table 6 Colorful Accent 5" w:uiPriority="51"/>
-    <w:lsdException w:name="List Table 7 Colorful Accent 5" w:uiPriority="52"/>
-    <w:lsdException w:name="List Table 1 Light Accent 6" w:uiPriority="46"/>
-    <w:lsdException w:name="List Table 2 Accent 6" w:uiPriority="47"/>
-    <w:lsdException w:name="List Table 3 Accent 6" w:uiPriority="48"/>
-    <w:lsdException w:name="List Table 4 Accent 6" w:uiPriority="49"/>
-    <w:lsdException w:name="List Table 5 Dark Accent 6" w:uiPriority="50"/>
-    <w:lsdException w:name="List Table 6 Colorful Accent 6" w:uiPriority="51"/>
-    <w:lsdException w:name="List Table 7 Colorful Accent 6" w:uiPriority="52"/>
-    <w:lsdException w:name="Mention" w:semiHidden="1" w:uiPriority="99" w:unhideWhenUsed="1"/>
-    <w:lsdException w:name="Smart Hyperlink" w:semiHidden="1" w:uiPriority="99" w:unhideWhenUsed="1"/>
-    <w:lsdException w:name="Hashtag" w:semiHidden="1" w:uiPriority="99" w:unhideWhenUsed="1"/>
-    <w:lsdException w:name="Unresolved Mention" w:semiHidden="1" w:uiPriority="99" w:unhideWhenUsed="1"/>
+  <w:latentStyles w:defLockedState="0" w:defUIPriority="0" w:defSemiHidden="1" w:defUnhideWhenUsed="1" w:defQFormat="0" w:count="267">
+    <w:lsdException w:name="Normal" w:semiHidden="0" w:unhideWhenUsed="0" w:qFormat="1"/>
+    <w:lsdException w:name="heading 1" w:semiHidden="0" w:unhideWhenUsed="0" w:qFormat="1"/>
+    <w:lsdException w:name="heading 2" w:semiHidden="0" w:unhideWhenUsed="0" w:qFormat="1"/>
+    <w:lsdException w:name="heading 3" w:qFormat="1"/>
+    <w:lsdException w:name="heading 4" w:qFormat="1"/>
+    <w:lsdException w:name="heading 5" w:qFormat="1"/>
+    <w:lsdException w:name="heading 6" w:qFormat="1"/>
+    <w:lsdException w:name="heading 7" w:qFormat="1"/>
+    <w:lsdException w:name="heading 8" w:qFormat="1"/>
+    <w:lsdException w:name="heading 9" w:qFormat="1"/>
+    <w:lsdException w:name="caption" w:qFormat="1"/>
+    <w:lsdException w:name="List Number" w:semiHidden="0" w:unhideWhenUsed="0"/>
+    <w:lsdException w:name="List 4" w:semiHidden="0" w:unhideWhenUsed="0"/>
+    <w:lsdException w:name="List 5" w:semiHidden="0" w:unhideWhenUsed="0"/>
+    <w:lsdException w:name="Title" w:semiHidden="0" w:unhideWhenUsed="0" w:qFormat="1"/>
+    <w:lsdException w:name="Subtitle" w:semiHidden="0" w:unhideWhenUsed="0" w:qFormat="1"/>
+    <w:lsdException w:name="Salutation" w:semiHidden="0" w:unhideWhenUsed="0"/>
+    <w:lsdException w:name="Date" w:semiHidden="0" w:unhideWhenUsed="0"/>
+    <w:lsdException w:name="Body Text First Indent" w:semiHidden="0" w:unhideWhenUsed="0"/>
+    <w:lsdException w:name="Strong" w:semiHidden="0" w:uiPriority="22" w:unhideWhenUsed="0" w:qFormat="1"/>
+    <w:lsdException w:name="Emphasis" w:semiHidden="0" w:unhideWhenUsed="0" w:qFormat="1"/>
+    <w:lsdException w:name="Normal (Web)" w:uiPriority="99"/>
+    <w:lsdException w:name="HTML Typewriter" w:uiPriority="99"/>
+    <w:lsdException w:name="Table Grid" w:semiHidden="0" w:unhideWhenUsed="0"/>
+    <w:lsdException w:name="Placeholder Text" w:uiPriority="99" w:unhideWhenUsed="0"/>
+    <w:lsdException w:name="No Spacing" w:semiHidden="0" w:uiPriority="1" w:unhideWhenUsed="0" w:qFormat="1"/>
+    <w:lsdException w:name="Light Shading" w:semiHidden="0" w:uiPriority="60" w:unhideWhenUsed="0"/>
+    <w:lsdException w:name="Light List" w:semiHidden="0" w:uiPriority="61" w:unhideWhenUsed="0"/>
+    <w:lsdException w:name="Light Grid" w:semiHidden="0" w:uiPriority="62" w:unhideWhenUsed="0"/>
+    <w:lsdException w:name="Medium Shading 1" w:semiHidden="0" w:uiPriority="63" w:unhideWhenUsed="0"/>
+    <w:lsdException w:name="Medium Shading 2" w:semiHidden="0" w:uiPriority="64" w:unhideWhenUsed="0"/>
+    <w:lsdException w:name="Medium List 1" w:semiHidden="0" w:uiPriority="65" w:unhideWhenUsed="0"/>
+    <w:lsdException w:name="Medium List 2" w:semiHidden="0" w:uiPriority="66" w:unhideWhenUsed="0"/>
+    <w:lsdException w:name="Medium Grid 1" w:semiHidden="0" w:uiPriority="67" w:unhideWhenUsed="0"/>
+    <w:lsdException w:name="Medium Grid 2" w:semiHidden="0" w:uiPriority="68" w:unhideWhenUsed="0"/>
+    <w:lsdException w:name="Medium Grid 3" w:semiHidden="0" w:uiPriority="69" w:unhideWhenUsed="0"/>
+    <w:lsdException w:name="Dark List" w:semiHidden="0" w:uiPriority="70" w:unhideWhenUsed="0"/>
+    <w:lsdException w:name="Colorful Shading" w:semiHidden="0" w:uiPriority="71" w:unhideWhenUsed="0"/>
+    <w:lsdException w:name="Colorful List" w:semiHidden="0" w:uiPriority="72" w:unhideWhenUsed="0"/>
+    <w:lsdException w:name="Colorful Grid" w:semiHidden="0" w:uiPriority="73" w:unhideWhenUsed="0"/>
+    <w:lsdException w:name="Light Shading Accent 1" w:semiHidden="0" w:uiPriority="60" w:unhideWhenUsed="0"/>
+    <w:lsdException w:name="Light List Accent 1" w:semiHidden="0" w:uiPriority="61" w:unhideWhenUsed="0"/>
+    <w:lsdException w:name="Light Grid Accent 1" w:semiHidden="0" w:uiPriority="62" w:unhideWhenUsed="0"/>
+    <w:lsdException w:name="Medium Shading 1 Accent 1" w:semiHidden="0" w:uiPriority="63" w:unhideWhenUsed="0"/>
+    <w:lsdException w:name="Medium Shading 2 Accent 1" w:semiHidden="0" w:uiPriority="64" w:unhideWhenUsed="0"/>
+    <w:lsdException w:name="Medium List 1 Accent 1" w:semiHidden="0" w:uiPriority="65" w:unhideWhenUsed="0"/>
+    <w:lsdException w:name="Revision" w:uiPriority="99" w:unhideWhenUsed="0"/>
+    <w:lsdException w:name="List Paragraph" w:semiHidden="0" w:uiPriority="34" w:unhideWhenUsed="0" w:qFormat="1"/>
+    <w:lsdException w:name="Quote" w:semiHidden="0" w:uiPriority="29" w:unhideWhenUsed="0" w:qFormat="1"/>
+    <w:lsdException w:name="Intense Quote" w:semiHidden="0" w:uiPriority="30" w:unhideWhenUsed="0" w:qFormat="1"/>
+    <w:lsdException w:name="Medium List 2 Accent 1" w:semiHidden="0" w:uiPriority="66" w:unhideWhenUsed="0"/>
+    <w:lsdException w:name="Medium Grid 1 Accent 1" w:semiHidden="0" w:uiPriority="67" w:unhideWhenUsed="0"/>
+    <w:lsdException w:name="Medium Grid 2 Accent 1" w:semiHidden="0" w:uiPriority="68" w:unhideWhenUsed="0"/>
+    <w:lsdException w:name="Medium Grid 3 Accent 1" w:semiHidden="0" w:uiPriority="69" w:unhideWhenUsed="0"/>
+    <w:lsdException w:name="Dark List Accent 1" w:semiHidden="0" w:uiPriority="70" w:unhideWhenUsed="0"/>
+    <w:lsdException w:name="Colorful Shading Accent 1" w:semiHidden="0" w:uiPriority="71" w:unhideWhenUsed="0"/>
+    <w:lsdException w:name="Colorful List Accent 1" w:semiHidden="0" w:uiPriority="72" w:unhideWhenUsed="0"/>
+    <w:lsdException w:name="Colorful Grid Accent 1" w:semiHidden="0" w:uiPriority="73" w:unhideWhenUsed="0"/>
+    <w:lsdException w:name="Light Shading Accent 2" w:semiHidden="0" w:uiPriority="60" w:unhideWhenUsed="0"/>
+    <w:lsdException w:name="Light List Accent 2" w:semiHidden="0" w:uiPriority="61" w:unhideWhenUsed="0"/>
+    <w:lsdException w:name="Light Grid Accent 2" w:semiHidden="0" w:uiPriority="62" w:unhideWhenUsed="0"/>
+    <w:lsdException w:name="Medium Shading 1 Accent 2" w:semiHidden="0" w:uiPriority="63" w:unhideWhenUsed="0"/>
+    <w:lsdException w:name="Medium Shading 2 Accent 2" w:semiHidden="0" w:uiPriority="64" w:unhideWhenUsed="0"/>
+    <w:lsdException w:name="Medium List 1 Accent 2" w:semiHidden="0" w:uiPriority="65" w:unhideWhenUsed="0"/>
+    <w:lsdException w:name="Medium List 2 Accent 2" w:semiHidden="0" w:uiPriority="66" w:unhideWhenUsed="0"/>
+    <w:lsdException w:name="Medium Grid 1 Accent 2" w:semiHidden="0" w:uiPriority="67" w:unhideWhenUsed="0"/>
+    <w:lsdException w:name="Medium Grid 2 Accent 2" w:semiHidden="0" w:uiPriority="68" w:unhideWhenUsed="0"/>
+    <w:lsdException w:name="Medium Grid 3 Accent 2" w:semiHidden="0" w:uiPriority="69" w:unhideWhenUsed="0"/>
+    <w:lsdException w:name="Dark List Accent 2" w:semiHidden="0" w:uiPriority="70" w:unhideWhenUsed="0"/>
+    <w:lsdException w:name="Colorful Shading Accent 2" w:semiHidden="0" w:uiPriority="71" w:unhideWhenUsed="0"/>
+    <w:lsdException w:name="Colorful List Accent 2" w:semiHidden="0" w:uiPriority="72" w:unhideWhenUsed="0"/>
+    <w:lsdException w:name="Colorful Grid Accent 2" w:semiHidden="0" w:uiPriority="73" w:unhideWhenUsed="0"/>
+    <w:lsdException w:name="Light Shading Accent 3" w:semiHidden="0" w:uiPriority="60" w:unhideWhenUsed="0"/>
+    <w:lsdException w:name="Light List Accent 3" w:semiHidden="0" w:uiPriority="61" w:unhideWhenUsed="0"/>
+    <w:lsdException w:name="Light Grid Accent 3" w:semiHidden="0" w:uiPriority="62" w:unhideWhenUsed="0"/>
+    <w:lsdException w:name="Medium Shading 1 Accent 3" w:semiHidden="0" w:uiPriority="63" w:unhideWhenUsed="0"/>
+    <w:lsdException w:name="Medium Shading 2 Accent 3" w:semiHidden="0" w:uiPriority="64" w:unhideWhenUsed="0"/>
+    <w:lsdException w:name="Medium List 1 Accent 3" w:semiHidden="0" w:uiPriority="65" w:unhideWhenUsed="0"/>
+    <w:lsdException w:name="Medium List 2 Accent 3" w:semiHidden="0" w:uiPriority="66" w:unhideWhenUsed="0"/>
+    <w:lsdException w:name="Medium Grid 1 Accent 3" w:semiHidden="0" w:uiPriority="67" w:unhideWhenUsed="0"/>
+    <w:lsdException w:name="Medium Grid 2 Accent 3" w:semiHidden="0" w:uiPriority="68" w:unhideWhenUsed="0"/>
+    <w:lsdException w:name="Medium Grid 3 Accent 3" w:semiHidden="0" w:uiPriority="69" w:unhideWhenUsed="0"/>
+    <w:lsdException w:name="Dark List Accent 3" w:semiHidden="0" w:uiPriority="70" w:unhideWhenUsed="0"/>
+    <w:lsdException w:name="Colorful Shading Accent 3" w:semiHidden="0" w:uiPriority="71" w:unhideWhenUsed="0"/>
+    <w:lsdException w:name="Colorful List Accent 3" w:semiHidden="0" w:uiPriority="72" w:unhideWhenUsed="0"/>
+    <w:lsdException w:name="Colorful Grid Accent 3" w:semiHidden="0" w:uiPriority="73" w:unhideWhenUsed="0"/>
+    <w:lsdException w:name="Light Shading Accent 4" w:semiHidden="0" w:uiPriority="60" w:unhideWhenUsed="0"/>
+    <w:lsdException w:name="Light List Accent 4" w:semiHidden="0" w:uiPriority="61" w:unhideWhenUsed="0"/>
+    <w:lsdException w:name="Light Grid Accent 4" w:semiHidden="0" w:uiPriority="62" w:unhideWhenUsed="0"/>
+    <w:lsdException w:name="Medium Shading 1 Accent 4" w:semiHidden="0" w:uiPriority="63" w:unhideWhenUsed="0"/>
+    <w:lsdException w:name="Medium Shading 2 Accent 4" w:semiHidden="0" w:uiPriority="64" w:unhideWhenUsed="0"/>
+    <w:lsdException w:name="Medium List 1 Accent 4" w:semiHidden="0" w:uiPriority="65" w:unhideWhenUsed="0"/>
+    <w:lsdException w:name="Medium List 2 Accent 4" w:semiHidden="0" w:uiPriority="66" w:unhideWhenUsed="0"/>
+    <w:lsdException w:name="Medium Grid 1 Accent 4" w:semiHidden="0" w:uiPriority="67" w:unhideWhenUsed="0"/>
+    <w:lsdException w:name="Medium Grid 2 Accent 4" w:semiHidden="0" w:uiPriority="68" w:unhideWhenUsed="0"/>
+    <w:lsdException w:name="Medium Grid 3 Accent 4" w:semiHidden="0" w:uiPriority="69" w:unhideWhenUsed="0"/>
+    <w:lsdException w:name="Dark List Accent 4" w:semiHidden="0" w:uiPriority="70" w:unhideWhenUsed="0"/>
+    <w:lsdException w:name="Colorful Shading Accent 4" w:semiHidden="0" w:uiPriority="71" w:unhideWhenUsed="0"/>
+    <w:lsdException w:name="Colorful List Accent 4" w:semiHidden="0" w:uiPriority="72" w:unhideWhenUsed="0"/>
+    <w:lsdException w:name="Colorful Grid Accent 4" w:semiHidden="0" w:uiPriority="73" w:unhideWhenUsed="0"/>
+    <w:lsdException w:name="Light Shading Accent 5" w:semiHidden="0" w:uiPriority="60" w:unhideWhenUsed="0"/>
+    <w:lsdException w:name="Light List Accent 5" w:semiHidden="0" w:uiPriority="61" w:unhideWhenUsed="0"/>
+    <w:lsdException w:name="Light Grid Accent 5" w:semiHidden="0" w:uiPriority="62" w:unhideWhenUsed="0"/>
+    <w:lsdException w:name="Medium Shading 1 Accent 5" w:semiHidden="0" w:uiPriority="63" w:unhideWhenUsed="0"/>
+    <w:lsdException w:name="Medium Shading 2 Accent 5" w:semiHidden="0" w:uiPriority="64" w:unhideWhenUsed="0"/>
+    <w:lsdException w:name="Medium List 1 Accent 5" w:semiHidden="0" w:uiPriority="65" w:unhideWhenUsed="0"/>
+    <w:lsdException w:name="Medium List 2 Accent 5" w:semiHidden="0" w:uiPriority="66" w:unhideWhenUsed="0"/>
+    <w:lsdException w:name="Medium Grid 1 Accent 5" w:semiHidden="0" w:uiPriority="67" w:unhideWhenUsed="0"/>
+    <w:lsdException w:name="Medium Grid 2 Accent 5" w:semiHidden="0" w:uiPriority="68" w:unhideWhenUsed="0"/>
+    <w:lsdException w:name="Medium Grid 3 Accent 5" w:semiHidden="0" w:uiPriority="69" w:unhideWhenUsed="0"/>
+    <w:lsdException w:name="Dark List Accent 5" w:semiHidden="0" w:uiPriority="70" w:unhideWhenUsed="0"/>
+    <w:lsdException w:name="Colorful Shading Accent 5" w:semiHidden="0" w:uiPriority="71" w:unhideWhenUsed="0"/>
+    <w:lsdException w:name="Colorful List Accent 5" w:semiHidden="0" w:uiPriority="72" w:unhideWhenUsed="0"/>
+    <w:lsdException w:name="Colorful Grid Accent 5" w:semiHidden="0" w:uiPriority="73" w:unhideWhenUsed="0"/>
+    <w:lsdException w:name="Light Shading Accent 6" w:semiHidden="0" w:uiPriority="60" w:unhideWhenUsed="0"/>
+    <w:lsdException w:name="Light List Accent 6" w:semiHidden="0" w:uiPriority="61" w:unhideWhenUsed="0"/>
+    <w:lsdException w:name="Light Grid Accent 6" w:semiHidden="0" w:uiPriority="62" w:unhideWhenUsed="0"/>
+    <w:lsdException w:name="Medium Shading 1 Accent 6" w:semiHidden="0" w:uiPriority="63" w:unhideWhenUsed="0"/>
+    <w:lsdException w:name="Medium Shading 2 Accent 6" w:semiHidden="0" w:uiPriority="64" w:unhideWhenUsed="0"/>
+    <w:lsdException w:name="Medium List 1 Accent 6" w:semiHidden="0" w:uiPriority="65" w:unhideWhenUsed="0"/>
+    <w:lsdException w:name="Medium List 2 Accent 6" w:semiHidden="0" w:uiPriority="66" w:unhideWhenUsed="0"/>
+    <w:lsdException w:name="Medium Grid 1 Accent 6" w:semiHidden="0" w:uiPriority="67" w:unhideWhenUsed="0"/>
+    <w:lsdException w:name="Medium Grid 2 Accent 6" w:semiHidden="0" w:uiPriority="68" w:unhideWhenUsed="0"/>
+    <w:lsdException w:name="Medium Grid 3 Accent 6" w:semiHidden="0" w:uiPriority="69" w:unhideWhenUsed="0"/>
+    <w:lsdException w:name="Dark List Accent 6" w:semiHidden="0" w:uiPriority="70" w:unhideWhenUsed="0"/>
+    <w:lsdException w:name="Colorful Shading Accent 6" w:semiHidden="0" w:uiPriority="71" w:unhideWhenUsed="0"/>
+    <w:lsdException w:name="Colorful List Accent 6" w:semiHidden="0" w:uiPriority="72" w:unhideWhenUsed="0"/>
+    <w:lsdException w:name="Colorful Grid Accent 6" w:semiHidden="0" w:uiPriority="73" w:unhideWhenUsed="0"/>
+    <w:lsdException w:name="Subtle Emphasis" w:semiHidden="0" w:uiPriority="19" w:unhideWhenUsed="0" w:qFormat="1"/>
+    <w:lsdException w:name="Intense Emphasis" w:semiHidden="0" w:uiPriority="21" w:unhideWhenUsed="0" w:qFormat="1"/>
+    <w:lsdException w:name="Subtle Reference" w:semiHidden="0" w:uiPriority="31" w:unhideWhenUsed="0" w:qFormat="1"/>
+    <w:lsdException w:name="Intense Reference" w:semiHidden="0" w:uiPriority="32" w:unhideWhenUsed="0" w:qFormat="1"/>
+    <w:lsdException w:name="Book Title" w:semiHidden="0" w:uiPriority="33" w:unhideWhenUsed="0" w:qFormat="1"/>
+    <w:lsdException w:name="Bibliography" w:uiPriority="37"/>
+    <w:lsdException w:name="TOC Heading" w:uiPriority="39" w:qFormat="1"/>
+  </w:latentStyles>
+  <w:style w:type="paragraph" w:default="1" w:styleId="a">
+    <w:name w:val="Normal"/>
+    <w:qFormat/>
+    <w:rsid w:val="00976F62"/>
+    <w:pPr>
+      <w:widowControl w:val="0"/>
+    </w:pPr>
+    <w:rPr>
+      <w:kern w:val="2"/>
+      <w:sz w:val="24"/>
+      <w:szCs w:val="24"/>
+    </w:rPr>
+  </w:style>
+  <w:style w:type="paragraph" w:styleId="1">
+    <w:name w:val="heading 1"/>
+    <w:basedOn w:val="a"/>
+    <w:next w:val="a"/>
+    <w:qFormat/>
+    <w:rsid w:val="00FC582B"/>
+    <w:pPr>
+      <w:keepNext/>
+      <w:ind w:left="480"/>
+      <w:outlineLvl w:val="0"/>
+    </w:pPr>
+    <w:rPr>
+      <w:i/>
+    </w:rPr>
+  </w:style>
+  <w:style w:type="paragraph" w:styleId="2">
+    <w:name w:val="heading 2"/>
+    <w:basedOn w:val="a"/>
+    <w:next w:val="a0"/>
+    <w:qFormat/>
+    <w:rsid w:val="00FC582B"/>
+    <w:pPr>
+      <w:keepNext/>
+      <w:tabs>
+        <w:tab w:val="left" w:pos="480"/>
+        <w:tab w:val="left" w:pos="960"/>
+        <w:tab w:val="left" w:pos="1440"/>
+        <w:tab w:val="left" w:pos="1920"/>
+        <w:tab w:val="left" w:pos="2400"/>
+        <w:tab w:val="left" w:pos="2880"/>
+        <w:tab w:val="center" w:pos="4513"/>
+      </w:tabs>
+      <w:outlineLvl w:val="1"/>
+    </w:pPr>
+    <w:rPr>
+      <w:i/>
+    </w:rPr>
+  </w:style>
+  <w:style w:type="character" w:default="1" w:styleId="a1">
+    <w:name w:val="Default Paragraph Font"/>
+    <w:uiPriority w:val="1"/>
+    <w:semiHidden/>
+    <w:unhideWhenUsed/>
+  </w:style>
+  <w:style w:type="table" w:default="1" w:styleId="a2">
+    <w:name w:val="Normal Table"/>
+    <w:uiPriority w:val="99"/>
+    <w:semiHidden/>
+    <w:unhideWhenUsed/>
+    <w:tblPr>
+      <w:tblInd w:w="0" w:type="dxa"/>
+      <w:tblCellMar>
+        <w:top w:w="0" w:type="dxa"/>
+        <w:left w:w="108" w:type="dxa"/>
+        <w:bottom w:w="0" w:type="dxa"/>
+        <w:right w:w="108" w:type="dxa"/>
+      </w:tblCellMar>
+    </w:tblPr>
+  </w:style>
+  <w:style w:type="numbering" w:default="1" w:styleId="a3">
+    <w:name w:val="No List"/>
+    <w:uiPriority w:val="99"/>
+    <w:semiHidden/>
+    <w:unhideWhenUsed/>
+  </w:style>
+  <w:style w:type="paragraph" w:styleId="a4">
+    <w:name w:val="Title"/>
+    <w:basedOn w:val="a"/>
+    <w:qFormat/>
+    <w:rsid w:val="00FC582B"/>
+    <w:pPr>
+      <w:jc w:val="center"/>
+    </w:pPr>
+    <w:rPr>
+      <w:b/>
+    </w:rPr>
+  </w:style>
+  <w:style w:type="paragraph" w:styleId="a5">
+    <w:name w:val="footer"/>
+    <w:basedOn w:val="a"/>
+    <w:rsid w:val="00FC582B"/>
+    <w:pPr>
+      <w:tabs>
+        <w:tab w:val="center" w:pos="4153"/>
+        <w:tab w:val="right" w:pos="8306"/>
+      </w:tabs>
+      <w:snapToGrid w:val="0"/>
+    </w:pPr>
+    <w:rPr>
+      <w:sz w:val="20"/>
+      <w:szCs w:val="20"/>
+    </w:rPr>
+  </w:style>
+  <w:style w:type="character" w:styleId="a6">
+    <w:name w:val="page number"/>
+    <w:basedOn w:val="a1"/>
+    <w:rsid w:val="00FC582B"/>
+  </w:style>
+  <w:style w:type="paragraph" w:styleId="a0">
+    <w:name w:val="Normal Indent"/>
+    <w:basedOn w:val="a"/>
+    <w:rsid w:val="00FC582B"/>
+    <w:pPr>
+      <w:ind w:left="480"/>
+    </w:pPr>
+  </w:style>
+  <w:style w:type="paragraph" w:styleId="a7">
+    <w:name w:val="Document Map"/>
+    <w:basedOn w:val="a"/>
+    <w:semiHidden/>
+    <w:rsid w:val="00FC582B"/>
+    <w:pPr>
+      <w:shd w:val="clear" w:color="auto" w:fill="000080"/>
+    </w:pPr>
+    <w:rPr>
+      <w:rFonts w:ascii="Arial" w:hAnsi="Arial"/>
+    </w:rPr>
+  </w:style>
+  <w:style w:type="paragraph" w:styleId="a8">
+    <w:name w:val="header"/>
+    <w:basedOn w:val="a"/>
+    <w:rsid w:val="00F355C1"/>
+    <w:pPr>
+      <w:tabs>
+        <w:tab w:val="center" w:pos="4153"/>
+        <w:tab w:val="right" w:pos="8306"/>
+      </w:tabs>
+      <w:snapToGrid w:val="0"/>
+    </w:pPr>
+    <w:rPr>
+      <w:sz w:val="20"/>
+      <w:szCs w:val="20"/>
+    </w:rPr>
+  </w:style>
+  <w:style w:type="paragraph" w:styleId="a9">
+    <w:name w:val="Balloon Text"/>
+    <w:basedOn w:val="a"/>
+    <w:semiHidden/>
+    <w:rsid w:val="003A7666"/>
+    <w:rPr>
+      <w:rFonts w:ascii="Arial" w:hAnsi="Arial"/>
+      <w:sz w:val="18"/>
+      <w:szCs w:val="18"/>
+    </w:rPr>
+  </w:style>
+  <w:style w:type="table" w:styleId="aa">
+    <w:name w:val="Table Grid"/>
+    <w:basedOn w:val="a2"/>
+    <w:rsid w:val="00CC17EF"/>
+    <w:pPr>
+      <w:widowControl w:val="0"/>
+    </w:pPr>
+    <w:tblPr>
+      <w:tblBorders>
+        <w:top w:val="single" w:sz="4" w:space="0" w:color="auto"/>
+        <w:left w:val="single" w:sz="4" w:space="0" w:color="auto"/>
+        <w:bottom w:val="single" w:sz="4" w:space="0" w:color="auto"/>
+        <w:right w:val="single" w:sz="4" w:space="0" w:color="auto"/>
+        <w:insideH w:val="single" w:sz="4" w:space="0" w:color="auto"/>
+        <w:insideV w:val="single" w:sz="4" w:space="0" w:color="auto"/>
+      </w:tblBorders>
+    </w:tblPr>
+  </w:style>
+  <w:style w:type="paragraph" w:styleId="Web">
+    <w:name w:val="Normal (Web)"/>
+    <w:basedOn w:val="a"/>
+    <w:uiPriority w:val="99"/>
+    <w:rsid w:val="006570E6"/>
+    <w:pPr>
+      <w:widowControl/>
+      <w:spacing w:before="100" w:beforeAutospacing="1" w:after="100" w:afterAutospacing="1"/>
+    </w:pPr>
+    <w:rPr>
+      <w:rFonts w:ascii="新細明體" w:hAnsi="新細明體" w:cs="新細明體"/>
+      <w:color w:val="000000"/>
+      <w:kern w:val="0"/>
+    </w:rPr>
+  </w:style>
+  <w:style w:type="character" w:styleId="ab">
+    <w:name w:val="Hyperlink"/>
+    <w:basedOn w:val="a1"/>
+    <w:rsid w:val="00633E89"/>
+    <w:rPr>
+      <w:color w:val="0000FF"/>
+      <w:u w:val="single"/>
+    </w:rPr>
+  </w:style>
+  <w:style w:type="character" w:styleId="ac">
+    <w:name w:val="Strong"/>
+    <w:basedOn w:val="a1"/>
+    <w:uiPriority w:val="22"/>
+    <w:qFormat/>
+    <w:rsid w:val="00CF657C"/>
+    <w:rPr>
+      <w:b/>
+      <w:bCs/>
+    </w:rPr>
+  </w:style>
+  <w:style w:type="character" w:styleId="ad">
+    <w:name w:val="FollowedHyperlink"/>
+    <w:basedOn w:val="a1"/>
+    <w:uiPriority w:val="99"/>
+    <w:semiHidden/>
+    <w:unhideWhenUsed/>
+    <w:rsid w:val="00B03D7B"/>
+    <w:rPr>
+      <w:color w:val="800080"/>
+      <w:u w:val="single"/>
+    </w:rPr>
+  </w:style>
+  <w:style w:type="character" w:customStyle="1" w:styleId="apple-tab-span">
+    <w:name w:val="apple-tab-span"/>
+    <w:basedOn w:val="a1"/>
+    <w:rsid w:val="000B02FB"/>
+  </w:style>
+  <w:style w:type="paragraph" w:styleId="ae">
+    <w:name w:val="List Paragraph"/>
+    <w:basedOn w:val="a"/>
+    <w:uiPriority w:val="34"/>
+    <w:qFormat/>
+    <w:rsid w:val="00B741AE"/>
+    <w:pPr>
+      <w:ind w:leftChars="200" w:left="480"/>
+    </w:pPr>
+  </w:style>
+  <w:style w:type="paragraph" w:styleId="af">
+    <w:name w:val="Subtitle"/>
+    <w:basedOn w:val="a"/>
+    <w:next w:val="a"/>
+    <w:link w:val="af0"/>
+    <w:qFormat/>
+    <w:rsid w:val="00B77476"/>
+    <w:pPr>
+      <w:spacing w:after="60"/>
+      <w:jc w:val="center"/>
+      <w:outlineLvl w:val="1"/>
+    </w:pPr>
+    <w:rPr>
+      <w:rFonts w:ascii="Cambria" w:hAnsi="Cambria"/>
+      <w:i/>
+      <w:iCs/>
+    </w:rPr>
+  </w:style>
+  <w:style w:type="character" w:customStyle="1" w:styleId="af0">
+    <w:name w:val="副標題 字元"/>
+    <w:basedOn w:val="a1"/>
+    <w:link w:val="af"/>
+    <w:rsid w:val="00B77476"/>
+    <w:rPr>
+      <w:rFonts w:ascii="Cambria" w:hAnsi="Cambria" w:cs="Times New Roman"/>
+      <w:i/>
+      <w:iCs/>
+      <w:kern w:val="2"/>
+      <w:sz w:val="24"/>
+      <w:szCs w:val="24"/>
+    </w:rPr>
+  </w:style>
+  <w:style w:type="character" w:styleId="HTML">
+    <w:name w:val="HTML Typewriter"/>
+    <w:basedOn w:val="a1"/>
+    <w:uiPriority w:val="99"/>
+    <w:unhideWhenUsed/>
+    <w:rsid w:val="00D72E4B"/>
+    <w:rPr>
+      <w:rFonts w:ascii="細明體" w:eastAsia="細明體" w:hAnsi="細明體" w:cs="細明體"/>
+      <w:sz w:val="24"/>
+      <w:szCs w:val="24"/>
+    </w:rPr>
+  </w:style>
+</w:styles>
+</file>
+
+<file path=word/stylesWithEffects.xml><?xml version="1.0" encoding="utf-8"?>
+<w:styles xmlns:wpc="http://schemas.microsoft.com/office/word/2010/wordprocessingCanvas" xmlns:mc="http://schemas.openxmlformats.org/markup-compatibility/2006" xmlns:o="urn:schemas-microsoft-com:office:office" xmlns:r="http://schemas.openxmlformats.org/officeDocument/2006/relationships" xmlns:m="http://schemas.openxmlformats.org/officeDocument/2006/math" xmlns:v="urn:schemas-microsoft-com:vml" xmlns:wp14="http://schemas.microsoft.com/office/word/2010/wordprocessingDrawing" xmlns:wp="http://schemas.openxmlformats.org/drawingml/2006/wordprocessingDrawing" xmlns:w10="urn:schemas-microsoft-com:office:word" xmlns:w="http://schemas.openxmlformats.org/wordprocessingml/2006/main" xmlns:w14="http://schemas.microsoft.com/office/word/2010/wordml" xmlns:wpg="http://schemas.microsoft.com/office/word/2010/wordprocessingGroup" xmlns:wpi="http://schemas.microsoft.com/office/word/2010/wordprocessingInk" xmlns:wne="http://schemas.microsoft.com/office/word/2006/wordml" xmlns:wps="http://schemas.microsoft.com/office/word/2010/wordprocessingShape" mc:Ignorable="w14 wp14">
+  <w:docDefaults>
+    <w:rPrDefault>
+      <w:rPr>
+        <w:rFonts w:ascii="Times New Roman" w:eastAsia="新細明體" w:hAnsi="Times New Roman" w:cs="Times New Roman"/>
+        <w:lang w:val="en-US" w:eastAsia="zh-TW" w:bidi="ar-SA"/>
+      </w:rPr>
+    </w:rPrDefault>
+    <w:pPrDefault/>
+  </w:docDefaults>
+  <w:latentStyles w:defLockedState="0" w:defUIPriority="0" w:defSemiHidden="1" w:defUnhideWhenUsed="1" w:defQFormat="0" w:count="267">
+    <w:lsdException w:name="Normal" w:semiHidden="0" w:unhideWhenUsed="0" w:qFormat="1"/>
+    <w:lsdException w:name="heading 1" w:semiHidden="0" w:unhideWhenUsed="0" w:qFormat="1"/>
+    <w:lsdException w:name="heading 2" w:semiHidden="0" w:unhideWhenUsed="0" w:qFormat="1"/>
+    <w:lsdException w:name="heading 3" w:qFormat="1"/>
+    <w:lsdException w:name="heading 4" w:qFormat="1"/>
+    <w:lsdException w:name="heading 5" w:qFormat="1"/>
+    <w:lsdException w:name="heading 6" w:qFormat="1"/>
+    <w:lsdException w:name="heading 7" w:qFormat="1"/>
+    <w:lsdException w:name="heading 8" w:qFormat="1"/>
+    <w:lsdException w:name="heading 9" w:qFormat="1"/>
+    <w:lsdException w:name="caption" w:qFormat="1"/>
+    <w:lsdException w:name="List Number" w:semiHidden="0" w:unhideWhenUsed="0"/>
+    <w:lsdException w:name="List 4" w:semiHidden="0" w:unhideWhenUsed="0"/>
+    <w:lsdException w:name="List 5" w:semiHidden="0" w:unhideWhenUsed="0"/>
+    <w:lsdException w:name="Title" w:semiHidden="0" w:unhideWhenUsed="0" w:qFormat="1"/>
+    <w:lsdException w:name="Subtitle" w:semiHidden="0" w:unhideWhenUsed="0" w:qFormat="1"/>
+    <w:lsdException w:name="Salutation" w:semiHidden="0" w:unhideWhenUsed="0"/>
+    <w:lsdException w:name="Date" w:semiHidden="0" w:unhideWhenUsed="0"/>
+    <w:lsdException w:name="Body Text First Indent" w:semiHidden="0" w:unhideWhenUsed="0"/>
+    <w:lsdException w:name="Strong" w:semiHidden="0" w:uiPriority="22" w:unhideWhenUsed="0" w:qFormat="1"/>
+    <w:lsdException w:name="Emphasis" w:semiHidden="0" w:unhideWhenUsed="0" w:qFormat="1"/>
+    <w:lsdException w:name="Normal (Web)" w:uiPriority="99"/>
+    <w:lsdException w:name="HTML Typewriter" w:uiPriority="99"/>
+    <w:lsdException w:name="Table Grid" w:semiHidden="0" w:unhideWhenUsed="0"/>
+    <w:lsdException w:name="Placeholder Text" w:uiPriority="99" w:unhideWhenUsed="0"/>
+    <w:lsdException w:name="No Spacing" w:semiHidden="0" w:uiPriority="1" w:unhideWhenUsed="0" w:qFormat="1"/>
+    <w:lsdException w:name="Light Shading" w:semiHidden="0" w:uiPriority="60" w:unhideWhenUsed="0"/>
+    <w:lsdException w:name="Light List" w:semiHidden="0" w:uiPriority="61" w:unhideWhenUsed="0"/>
+    <w:lsdException w:name="Light Grid" w:semiHidden="0" w:uiPriority="62" w:unhideWhenUsed="0"/>
+    <w:lsdException w:name="Medium Shading 1" w:semiHidden="0" w:uiPriority="63" w:unhideWhenUsed="0"/>
+    <w:lsdException w:name="Medium Shading 2" w:semiHidden="0" w:uiPriority="64" w:unhideWhenUsed="0"/>
+    <w:lsdException w:name="Medium List 1" w:semiHidden="0" w:uiPriority="65" w:unhideWhenUsed="0"/>
+    <w:lsdException w:name="Medium List 2" w:semiHidden="0" w:uiPriority="66" w:unhideWhenUsed="0"/>
+    <w:lsdException w:name="Medium Grid 1" w:semiHidden="0" w:uiPriority="67" w:unhideWhenUsed="0"/>
+    <w:lsdException w:name="Medium Grid 2" w:semiHidden="0" w:uiPriority="68" w:unhideWhenUsed="0"/>
+    <w:lsdException w:name="Medium Grid 3" w:semiHidden="0" w:uiPriority="69" w:unhideWhenUsed="0"/>
+    <w:lsdException w:name="Dark List" w:semiHidden="0" w:uiPriority="70" w:unhideWhenUsed="0"/>
+    <w:lsdException w:name="Colorful Shading" w:semiHidden="0" w:uiPriority="71" w:unhideWhenUsed="0"/>
+    <w:lsdException w:name="Colorful List" w:semiHidden="0" w:uiPriority="72" w:unhideWhenUsed="0"/>
+    <w:lsdException w:name="Colorful Grid" w:semiHidden="0" w:uiPriority="73" w:unhideWhenUsed="0"/>
+    <w:lsdException w:name="Light Shading Accent 1" w:semiHidden="0" w:uiPriority="60" w:unhideWhenUsed="0"/>
+    <w:lsdException w:name="Light List Accent 1" w:semiHidden="0" w:uiPriority="61" w:unhideWhenUsed="0"/>
+    <w:lsdException w:name="Light Grid Accent 1" w:semiHidden="0" w:uiPriority="62" w:unhideWhenUsed="0"/>
+    <w:lsdException w:name="Medium Shading 1 Accent 1" w:semiHidden="0" w:uiPriority="63" w:unhideWhenUsed="0"/>
+    <w:lsdException w:name="Medium Shading 2 Accent 1" w:semiHidden="0" w:uiPriority="64" w:unhideWhenUsed="0"/>
+    <w:lsdException w:name="Medium List 1 Accent 1" w:semiHidden="0" w:uiPriority="65" w:unhideWhenUsed="0"/>
+    <w:lsdException w:name="Revision" w:uiPriority="99" w:unhideWhenUsed="0"/>
+    <w:lsdException w:name="List Paragraph" w:semiHidden="0" w:uiPriority="34" w:unhideWhenUsed="0" w:qFormat="1"/>
+    <w:lsdException w:name="Quote" w:semiHidden="0" w:uiPriority="29" w:unhideWhenUsed="0" w:qFormat="1"/>
+    <w:lsdException w:name="Intense Quote" w:semiHidden="0" w:uiPriority="30" w:unhideWhenUsed="0" w:qFormat="1"/>
+    <w:lsdException w:name="Medium List 2 Accent 1" w:semiHidden="0" w:uiPriority="66" w:unhideWhenUsed="0"/>
+    <w:lsdException w:name="Medium Grid 1 Accent 1" w:semiHidden="0" w:uiPriority="67" w:unhideWhenUsed="0"/>
+    <w:lsdException w:name="Medium Grid 2 Accent 1" w:semiHidden="0" w:uiPriority="68" w:unhideWhenUsed="0"/>
+    <w:lsdException w:name="Medium Grid 3 Accent 1" w:semiHidden="0" w:uiPriority="69" w:unhideWhenUsed="0"/>
+    <w:lsdException w:name="Dark List Accent 1" w:semiHidden="0" w:uiPriority="70" w:unhideWhenUsed="0"/>
+    <w:lsdException w:name="Colorful Shading Accent 1" w:semiHidden="0" w:uiPriority="71" w:unhideWhenUsed="0"/>
+    <w:lsdException w:name="Colorful List Accent 1" w:semiHidden="0" w:uiPriority="72" w:unhideWhenUsed="0"/>
+    <w:lsdException w:name="Colorful Grid Accent 1" w:semiHidden="0" w:uiPriority="73" w:unhideWhenUsed="0"/>
+    <w:lsdException w:name="Light Shading Accent 2" w:semiHidden="0" w:uiPriority="60" w:unhideWhenUsed="0"/>
+    <w:lsdException w:name="Light List Accent 2" w:semiHidden="0" w:uiPriority="61" w:unhideWhenUsed="0"/>
+    <w:lsdException w:name="Light Grid Accent 2" w:semiHidden="0" w:uiPriority="62" w:unhideWhenUsed="0"/>
+    <w:lsdException w:name="Medium Shading 1 Accent 2" w:semiHidden="0" w:uiPriority="63" w:unhideWhenUsed="0"/>
+    <w:lsdException w:name="Medium Shading 2 Accent 2" w:semiHidden="0" w:uiPriority="64" w:unhideWhenUsed="0"/>
+    <w:lsdException w:name="Medium List 1 Accent 2" w:semiHidden="0" w:uiPriority="65" w:unhideWhenUsed="0"/>
+    <w:lsdException w:name="Medium List 2 Accent 2" w:semiHidden="0" w:uiPriority="66" w:unhideWhenUsed="0"/>
+    <w:lsdException w:name="Medium Grid 1 Accent 2" w:semiHidden="0" w:uiPriority="67" w:unhideWhenUsed="0"/>
+    <w:lsdException w:name="Medium Grid 2 Accent 2" w:semiHidden="0" w:uiPriority="68" w:unhideWhenUsed="0"/>
+    <w:lsdException w:name="Medium Grid 3 Accent 2" w:semiHidden="0" w:uiPriority="69" w:unhideWhenUsed="0"/>
+    <w:lsdException w:name="Dark List Accent 2" w:semiHidden="0" w:uiPriority="70" w:unhideWhenUsed="0"/>
+    <w:lsdException w:name="Colorful Shading Accent 2" w:semiHidden="0" w:uiPriority="71" w:unhideWhenUsed="0"/>
+    <w:lsdException w:name="Colorful List Accent 2" w:semiHidden="0" w:uiPriority="72" w:unhideWhenUsed="0"/>
+    <w:lsdException w:name="Colorful Grid Accent 2" w:semiHidden="0" w:uiPriority="73" w:unhideWhenUsed="0"/>
+    <w:lsdException w:name="Light Shading Accent 3" w:semiHidden="0" w:uiPriority="60" w:unhideWhenUsed="0"/>
+    <w:lsdException w:name="Light List Accent 3" w:semiHidden="0" w:uiPriority="61" w:unhideWhenUsed="0"/>
+    <w:lsdException w:name="Light Grid Accent 3" w:semiHidden="0" w:uiPriority="62" w:unhideWhenUsed="0"/>
+    <w:lsdException w:name="Medium Shading 1 Accent 3" w:semiHidden="0" w:uiPriority="63" w:unhideWhenUsed="0"/>
+    <w:lsdException w:name="Medium Shading 2 Accent 3" w:semiHidden="0" w:uiPriority="64" w:unhideWhenUsed="0"/>
+    <w:lsdException w:name="Medium List 1 Accent 3" w:semiHidden="0" w:uiPriority="65" w:unhideWhenUsed="0"/>
+    <w:lsdException w:name="Medium List 2 Accent 3" w:semiHidden="0" w:uiPriority="66" w:unhideWhenUsed="0"/>
+    <w:lsdException w:name="Medium Grid 1 Accent 3" w:semiHidden="0" w:uiPriority="67" w:unhideWhenUsed="0"/>
+    <w:lsdException w:name="Medium Grid 2 Accent 3" w:semiHidden="0" w:uiPriority="68" w:unhideWhenUsed="0"/>
+    <w:lsdException w:name="Medium Grid 3 Accent 3" w:semiHidden="0" w:uiPriority="69" w:unhideWhenUsed="0"/>
+    <w:lsdException w:name="Dark List Accent 3" w:semiHidden="0" w:uiPriority="70" w:unhideWhenUsed="0"/>
+    <w:lsdException w:name="Colorful Shading Accent 3" w:semiHidden="0" w:uiPriority="71" w:unhideWhenUsed="0"/>
+    <w:lsdException w:name="Colorful List Accent 3" w:semiHidden="0" w:uiPriority="72" w:unhideWhenUsed="0"/>
+    <w:lsdException w:name="Colorful Grid Accent 3" w:semiHidden="0" w:uiPriority="73" w:unhideWhenUsed="0"/>
+    <w:lsdException w:name="Light Shading Accent 4" w:semiHidden="0" w:uiPriority="60" w:unhideWhenUsed="0"/>
+    <w:lsdException w:name="Light List Accent 4" w:semiHidden="0" w:uiPriority="61" w:unhideWhenUsed="0"/>
+    <w:lsdException w:name="Light Grid Accent 4" w:semiHidden="0" w:uiPriority="62" w:unhideWhenUsed="0"/>
+    <w:lsdException w:name="Medium Shading 1 Accent 4" w:semiHidden="0" w:uiPriority="63" w:unhideWhenUsed="0"/>
+    <w:lsdException w:name="Medium Shading 2 Accent 4" w:semiHidden="0" w:uiPriority="64" w:unhideWhenUsed="0"/>
+    <w:lsdException w:name="Medium List 1 Accent 4" w:semiHidden="0" w:uiPriority="65" w:unhideWhenUsed="0"/>
+    <w:lsdException w:name="Medium List 2 Accent 4" w:semiHidden="0" w:uiPriority="66" w:unhideWhenUsed="0"/>
+    <w:lsdException w:name="Medium Grid 1 Accent 4" w:semiHidden="0" w:uiPriority="67" w:unhideWhenUsed="0"/>
+    <w:lsdException w:name="Medium Grid 2 Accent 4" w:semiHidden="0" w:uiPriority="68" w:unhideWhenUsed="0"/>
+    <w:lsdException w:name="Medium Grid 3 Accent 4" w:semiHidden="0" w:uiPriority="69" w:unhideWhenUsed="0"/>
+    <w:lsdException w:name="Dark List Accent 4" w:semiHidden="0" w:uiPriority="70" w:unhideWhenUsed="0"/>
+    <w:lsdException w:name="Colorful Shading Accent 4" w:semiHidden="0" w:uiPriority="71" w:unhideWhenUsed="0"/>
+    <w:lsdException w:name="Colorful List Accent 4" w:semiHidden="0" w:uiPriority="72" w:unhideWhenUsed="0"/>
+    <w:lsdException w:name="Colorful Grid Accent 4" w:semiHidden="0" w:uiPriority="73" w:unhideWhenUsed="0"/>
+    <w:lsdException w:name="Light Shading Accent 5" w:semiHidden="0" w:uiPriority="60" w:unhideWhenUsed="0"/>
+    <w:lsdException w:name="Light List Accent 5" w:semiHidden="0" w:uiPriority="61" w:unhideWhenUsed="0"/>
+    <w:lsdException w:name="Light Grid Accent 5" w:semiHidden="0" w:uiPriority="62" w:unhideWhenUsed="0"/>
+    <w:lsdException w:name="Medium Shading 1 Accent 5" w:semiHidden="0" w:uiPriority="63" w:unhideWhenUsed="0"/>
+    <w:lsdException w:name="Medium Shading 2 Accent 5" w:semiHidden="0" w:uiPriority="64" w:unhideWhenUsed="0"/>
+    <w:lsdException w:name="Medium List 1 Accent 5" w:semiHidden="0" w:uiPriority="65" w:unhideWhenUsed="0"/>
+    <w:lsdException w:name="Medium List 2 Accent 5" w:semiHidden="0" w:uiPriority="66" w:unhideWhenUsed="0"/>
+    <w:lsdException w:name="Medium Grid 1 Accent 5" w:semiHidden="0" w:uiPriority="67" w:unhideWhenUsed="0"/>
+    <w:lsdException w:name="Medium Grid 2 Accent 5" w:semiHidden="0" w:uiPriority="68" w:unhideWhenUsed="0"/>
+    <w:lsdException w:name="Medium Grid 3 Accent 5" w:semiHidden="0" w:uiPriority="69" w:unhideWhenUsed="0"/>
+    <w:lsdException w:name="Dark List Accent 5" w:semiHidden="0" w:uiPriority="70" w:unhideWhenUsed="0"/>
+    <w:lsdException w:name="Colorful Shading Accent 5" w:semiHidden="0" w:uiPriority="71" w:unhideWhenUsed="0"/>
+    <w:lsdException w:name="Colorful List Accent 5" w:semiHidden="0" w:uiPriority="72" w:unhideWhenUsed="0"/>
+    <w:lsdException w:name="Colorful Grid Accent 5" w:semiHidden="0" w:uiPriority="73" w:unhideWhenUsed="0"/>
+    <w:lsdException w:name="Light Shading Accent 6" w:semiHidden="0" w:uiPriority="60" w:unhideWhenUsed="0"/>
+    <w:lsdException w:name="Light List Accent 6" w:semiHidden="0" w:uiPriority="61" w:unhideWhenUsed="0"/>
+    <w:lsdException w:name="Light Grid Accent 6" w:semiHidden="0" w:uiPriority="62" w:unhideWhenUsed="0"/>
+    <w:lsdException w:name="Medium Shading 1 Accent 6" w:semiHidden="0" w:uiPriority="63" w:unhideWhenUsed="0"/>
+    <w:lsdException w:name="Medium Shading 2 Accent 6" w:semiHidden="0" w:uiPriority="64" w:unhideWhenUsed="0"/>
+    <w:lsdException w:name="Medium List 1 Accent 6" w:semiHidden="0" w:uiPriority="65" w:unhideWhenUsed="0"/>
+    <w:lsdException w:name="Medium List 2 Accent 6" w:semiHidden="0" w:uiPriority="66" w:unhideWhenUsed="0"/>
+    <w:lsdException w:name="Medium Grid 1 Accent 6" w:semiHidden="0" w:uiPriority="67" w:unhideWhenUsed="0"/>
+    <w:lsdException w:name="Medium Grid 2 Accent 6" w:semiHidden="0" w:uiPriority="68" w:unhideWhenUsed="0"/>
+    <w:lsdException w:name="Medium Grid 3 Accent 6" w:semiHidden="0" w:uiPriority="69" w:unhideWhenUsed="0"/>
+    <w:lsdException w:name="Dark List Accent 6" w:semiHidden="0" w:uiPriority="70" w:unhideWhenUsed="0"/>
+    <w:lsdException w:name="Colorful Shading Accent 6" w:semiHidden="0" w:uiPriority="71" w:unhideWhenUsed="0"/>
+    <w:lsdException w:name="Colorful List Accent 6" w:semiHidden="0" w:uiPriority="72" w:unhideWhenUsed="0"/>
+    <w:lsdException w:name="Colorful Grid Accent 6" w:semiHidden="0" w:uiPriority="73" w:unhideWhenUsed="0"/>
+    <w:lsdException w:name="Subtle Emphasis" w:semiHidden="0" w:uiPriority="19" w:unhideWhenUsed="0" w:qFormat="1"/>
+    <w:lsdException w:name="Intense Emphasis" w:semiHidden="0" w:uiPriority="21" w:unhideWhenUsed="0" w:qFormat="1"/>
+    <w:lsdException w:name="Subtle Reference" w:semiHidden="0" w:uiPriority="31" w:unhideWhenUsed="0" w:qFormat="1"/>
+    <w:lsdException w:name="Intense Reference" w:semiHidden="0" w:uiPriority="32" w:unhideWhenUsed="0" w:qFormat="1"/>
+    <w:lsdException w:name="Book Title" w:semiHidden="0" w:uiPriority="33" w:unhideWhenUsed="0" w:qFormat="1"/>
+    <w:lsdException w:name="Bibliography" w:uiPriority="37"/>
+    <w:lsdException w:name="TOC Heading" w:uiPriority="39" w:qFormat="1"/>
   </w:latentStyles>
   <w:style w:type="paragraph" w:default="1" w:styleId="a">
     <w:name w:val="Normal"/>
@@ -11283,7 +11281,7 @@
 </file>
 
 <file path=customXml/itemProps1.xml><?xml version="1.0" encoding="utf-8"?>
-<ds:datastoreItem xmlns:ds="http://schemas.openxmlformats.org/officeDocument/2006/customXml" ds:itemID="{FEA6390C-632D-4861-8BE4-3B79505579FE}">
+<ds:datastoreItem xmlns:ds="http://schemas.openxmlformats.org/officeDocument/2006/customXml" ds:itemID="{1154D401-1C80-4F98-B1D9-44A0DA81274F}">
   <ds:schemaRefs>
     <ds:schemaRef ds:uri="http://schemas.openxmlformats.org/officeDocument/2006/bibliography"/>
   </ds:schemaRefs>

</xml_diff>

<commit_message>
Restructure the data structure
</commit_message>
<xml_diff>
--- a/server/template.docx
+++ b/server/template.docx
@@ -1,6 +1,6 @@
 
 <file path=word/document.xml><?xml version="1.0" encoding="utf-8"?>
-<w:document xmlns:wpc="http://schemas.microsoft.com/office/word/2010/wordprocessingCanvas" xmlns:mc="http://schemas.openxmlformats.org/markup-compatibility/2006" xmlns:o="urn:schemas-microsoft-com:office:office" xmlns:r="http://schemas.openxmlformats.org/officeDocument/2006/relationships" xmlns:m="http://schemas.openxmlformats.org/officeDocument/2006/math" xmlns:v="urn:schemas-microsoft-com:vml" xmlns:wp14="http://schemas.microsoft.com/office/word/2010/wordprocessingDrawing" xmlns:wp="http://schemas.openxmlformats.org/drawingml/2006/wordprocessingDrawing" xmlns:w10="urn:schemas-microsoft-com:office:word" xmlns:w="http://schemas.openxmlformats.org/wordprocessingml/2006/main" xmlns:w14="http://schemas.microsoft.com/office/word/2010/wordml" xmlns:wpg="http://schemas.microsoft.com/office/word/2010/wordprocessingGroup" xmlns:wpi="http://schemas.microsoft.com/office/word/2010/wordprocessingInk" xmlns:wne="http://schemas.microsoft.com/office/word/2006/wordml" xmlns:wps="http://schemas.microsoft.com/office/word/2010/wordprocessingShape" mc:Ignorable="w14 wp14">
+<w:document xmlns:wpc="http://schemas.microsoft.com/office/word/2010/wordprocessingCanvas" xmlns:cx="http://schemas.microsoft.com/office/drawing/2014/chartex" xmlns:cx1="http://schemas.microsoft.com/office/drawing/2015/9/8/chartex" xmlns:cx2="http://schemas.microsoft.com/office/drawing/2015/10/21/chartex" xmlns:cx3="http://schemas.microsoft.com/office/drawing/2016/5/9/chartex" xmlns:cx4="http://schemas.microsoft.com/office/drawing/2016/5/10/chartex" xmlns:cx5="http://schemas.microsoft.com/office/drawing/2016/5/11/chartex" xmlns:cx6="http://schemas.microsoft.com/office/drawing/2016/5/12/chartex" xmlns:cx7="http://schemas.microsoft.com/office/drawing/2016/5/13/chartex" xmlns:cx8="http://schemas.microsoft.com/office/drawing/2016/5/14/chartex" xmlns:mc="http://schemas.openxmlformats.org/markup-compatibility/2006" xmlns:aink="http://schemas.microsoft.com/office/drawing/2016/ink" xmlns:am3d="http://schemas.microsoft.com/office/drawing/2017/model3d" xmlns:o="urn:schemas-microsoft-com:office:office" xmlns:r="http://schemas.openxmlformats.org/officeDocument/2006/relationships" xmlns:m="http://schemas.openxmlformats.org/officeDocument/2006/math" xmlns:v="urn:schemas-microsoft-com:vml" xmlns:wp14="http://schemas.microsoft.com/office/word/2010/wordprocessingDrawing" xmlns:wp="http://schemas.openxmlformats.org/drawingml/2006/wordprocessingDrawing" xmlns:w10="urn:schemas-microsoft-com:office:word" xmlns:w="http://schemas.openxmlformats.org/wordprocessingml/2006/main" xmlns:w14="http://schemas.microsoft.com/office/word/2010/wordml" xmlns:w15="http://schemas.microsoft.com/office/word/2012/wordml" xmlns:w16cid="http://schemas.microsoft.com/office/word/2016/wordml/cid" xmlns:w16se="http://schemas.microsoft.com/office/word/2015/wordml/symex" xmlns:wpg="http://schemas.microsoft.com/office/word/2010/wordprocessingGroup" xmlns:wpi="http://schemas.microsoft.com/office/word/2010/wordprocessingInk" xmlns:wne="http://schemas.microsoft.com/office/word/2006/wordml" xmlns:wps="http://schemas.microsoft.com/office/word/2010/wordprocessingShape" mc:Ignorable="w14 w15 w16se w16cid wp14">
   <w:body>
     <w:p>
       <w:pPr>
@@ -76,6 +76,7 @@
         </w:rPr>
         <w:t>{</w:t>
       </w:r>
+      <w:proofErr w:type="spellStart"/>
       <w:r>
         <w:rPr>
           <w:b/>
@@ -86,6 +87,7 @@
         </w:rPr>
         <w:t>reportMonth</w:t>
       </w:r>
+      <w:proofErr w:type="spellEnd"/>
       <w:r>
         <w:rPr>
           <w:b/>
@@ -223,9 +225,9 @@
         <w:tblLook w:val="04A0" w:firstRow="1" w:lastRow="0" w:firstColumn="1" w:lastColumn="0" w:noHBand="0" w:noVBand="1"/>
       </w:tblPr>
       <w:tblGrid>
-        <w:gridCol w:w="5948"/>
+        <w:gridCol w:w="6010"/>
         <w:gridCol w:w="4394"/>
-        <w:gridCol w:w="5272"/>
+        <w:gridCol w:w="5210"/>
       </w:tblGrid>
       <w:tr>
         <w:tc>
@@ -489,6 +491,8 @@
               </w:rPr>
               <w:t>#</w:t>
             </w:r>
+            <w:proofErr w:type="spellStart"/>
+            <w:proofErr w:type="gramStart"/>
             <w:r>
               <w:rPr>
                 <w:rFonts w:eastAsia="Times New Roman"/>
@@ -499,6 +503,7 @@
               </w:rPr>
               <w:t>incidentSummary</w:t>
             </w:r>
+            <w:proofErr w:type="spellEnd"/>
             <w:r>
               <w:rPr>
                 <w:rFonts w:eastAsia="Times New Roman"/>
@@ -509,308 +514,409 @@
               </w:rPr>
               <w:t>}{</w:t>
             </w:r>
+            <w:proofErr w:type="spellStart"/>
+            <w:proofErr w:type="gramEnd"/>
             <w:r>
               <w:rPr>
                 <w:sz w:val="28"/>
                 <w:szCs w:val="28"/>
                 <w:lang w:eastAsia="zh-HK"/>
               </w:rPr>
-              <w:t>h_count_sum}</w:t>
-            </w:r>
-          </w:p>
-        </w:tc>
-        <w:tc>
-          <w:tcPr>
-            <w:tcW w:w="3806" w:type="dxa"/>
-            <w:vAlign w:val="center"/>
-          </w:tcPr>
-          <w:p>
-            <w:pPr>
-              <w:tabs>
-                <w:tab w:val="left" w:pos="480"/>
-                <w:tab w:val="left" w:pos="960"/>
-                <w:tab w:val="left" w:pos="1440"/>
-                <w:tab w:val="left" w:pos="1920"/>
-                <w:tab w:val="left" w:pos="2400"/>
-                <w:tab w:val="left" w:pos="2880"/>
-                <w:tab w:val="center" w:pos="4513"/>
-              </w:tabs>
-              <w:jc w:val="center"/>
+              <w:t>h_count_sum</w:t>
+            </w:r>
+            <w:proofErr w:type="spellEnd"/>
+            <w:r>
               <w:rPr>
                 <w:sz w:val="28"/>
                 <w:szCs w:val="28"/>
                 <w:lang w:eastAsia="zh-HK"/>
               </w:rPr>
-            </w:pPr>
-            <w:r>
+              <w:t>}</w:t>
+            </w:r>
+          </w:p>
+        </w:tc>
+        <w:tc>
+          <w:tcPr>
+            <w:tcW w:w="3806" w:type="dxa"/>
+            <w:vAlign w:val="center"/>
+          </w:tcPr>
+          <w:p>
+            <w:pPr>
+              <w:tabs>
+                <w:tab w:val="left" w:pos="480"/>
+                <w:tab w:val="left" w:pos="960"/>
+                <w:tab w:val="left" w:pos="1440"/>
+                <w:tab w:val="left" w:pos="1920"/>
+                <w:tab w:val="left" w:pos="2400"/>
+                <w:tab w:val="left" w:pos="2880"/>
+                <w:tab w:val="center" w:pos="4513"/>
+              </w:tabs>
+              <w:jc w:val="center"/>
               <w:rPr>
                 <w:sz w:val="28"/>
                 <w:szCs w:val="28"/>
                 <w:lang w:eastAsia="zh-HK"/>
               </w:rPr>
-              <w:t>{h_count_sum_pre}</w:t>
-            </w:r>
-          </w:p>
-        </w:tc>
-      </w:tr>
-      <w:tr>
-        <w:tc>
-          <w:tcPr>
-            <w:tcW w:w="7848" w:type="dxa"/>
-          </w:tcPr>
-          <w:p>
-            <w:pPr>
-              <w:tabs>
-                <w:tab w:val="left" w:pos="480"/>
-                <w:tab w:val="left" w:pos="960"/>
-                <w:tab w:val="left" w:pos="1440"/>
-                <w:tab w:val="left" w:pos="1920"/>
-                <w:tab w:val="left" w:pos="2400"/>
-                <w:tab w:val="left" w:pos="2880"/>
-                <w:tab w:val="center" w:pos="4513"/>
-              </w:tabs>
-              <w:rPr>
-                <w:sz w:val="28"/>
-                <w:szCs w:val="28"/>
-              </w:rPr>
-            </w:pPr>
-          </w:p>
-          <w:p>
-            <w:pPr>
-              <w:tabs>
-                <w:tab w:val="left" w:pos="480"/>
-                <w:tab w:val="left" w:pos="960"/>
-                <w:tab w:val="left" w:pos="1440"/>
-                <w:tab w:val="left" w:pos="1920"/>
-                <w:tab w:val="left" w:pos="2400"/>
-                <w:tab w:val="left" w:pos="2880"/>
-                <w:tab w:val="center" w:pos="4513"/>
-              </w:tabs>
-              <w:rPr>
-                <w:sz w:val="28"/>
-                <w:szCs w:val="28"/>
-              </w:rPr>
-            </w:pPr>
-            <w:r>
-              <w:rPr>
-                <w:sz w:val="28"/>
-                <w:szCs w:val="28"/>
-              </w:rPr>
-              <w:t>System status monitoring &amp; problem reporting</w:t>
-            </w:r>
-          </w:p>
-          <w:p>
-            <w:pPr>
-              <w:tabs>
-                <w:tab w:val="left" w:pos="480"/>
-                <w:tab w:val="left" w:pos="960"/>
-                <w:tab w:val="left" w:pos="1440"/>
-                <w:tab w:val="left" w:pos="1920"/>
-                <w:tab w:val="left" w:pos="2400"/>
-                <w:tab w:val="left" w:pos="2880"/>
-                <w:tab w:val="center" w:pos="4513"/>
-              </w:tabs>
-              <w:rPr>
-                <w:sz w:val="28"/>
-                <w:szCs w:val="28"/>
-              </w:rPr>
-            </w:pPr>
-          </w:p>
-        </w:tc>
-        <w:tc>
-          <w:tcPr>
-            <w:tcW w:w="3960" w:type="dxa"/>
-            <w:vAlign w:val="center"/>
-          </w:tcPr>
-          <w:p>
-            <w:pPr>
-              <w:tabs>
-                <w:tab w:val="left" w:pos="480"/>
-                <w:tab w:val="left" w:pos="960"/>
-                <w:tab w:val="left" w:pos="1440"/>
-                <w:tab w:val="left" w:pos="1920"/>
-                <w:tab w:val="left" w:pos="2400"/>
-                <w:tab w:val="left" w:pos="2880"/>
-                <w:tab w:val="center" w:pos="4513"/>
-              </w:tabs>
-              <w:jc w:val="center"/>
+            </w:pPr>
+            <w:r>
               <w:rPr>
                 <w:sz w:val="28"/>
                 <w:szCs w:val="28"/>
                 <w:lang w:eastAsia="zh-HK"/>
               </w:rPr>
-            </w:pPr>
+              <w:t>{</w:t>
+            </w:r>
+            <w:proofErr w:type="spellStart"/>
             <w:r>
               <w:rPr>
                 <w:sz w:val="28"/>
                 <w:szCs w:val="28"/>
                 <w:lang w:eastAsia="zh-HK"/>
               </w:rPr>
-              <w:t>{s_count_sum}</w:t>
-            </w:r>
-          </w:p>
-        </w:tc>
-        <w:tc>
-          <w:tcPr>
-            <w:tcW w:w="3806" w:type="dxa"/>
-            <w:vAlign w:val="center"/>
-          </w:tcPr>
-          <w:p>
-            <w:pPr>
-              <w:tabs>
-                <w:tab w:val="left" w:pos="480"/>
-                <w:tab w:val="left" w:pos="960"/>
-                <w:tab w:val="left" w:pos="1440"/>
-                <w:tab w:val="center" w:pos="1768"/>
-                <w:tab w:val="left" w:pos="1920"/>
-                <w:tab w:val="left" w:pos="2880"/>
-                <w:tab w:val="center" w:pos="4513"/>
-              </w:tabs>
-              <w:jc w:val="center"/>
+              <w:t>h_count_sum_pre</w:t>
+            </w:r>
+            <w:proofErr w:type="spellEnd"/>
+            <w:r>
               <w:rPr>
                 <w:sz w:val="28"/>
                 <w:szCs w:val="28"/>
                 <w:lang w:eastAsia="zh-HK"/>
               </w:rPr>
-            </w:pPr>
-            <w:r>
+              <w:t>}</w:t>
+            </w:r>
+          </w:p>
+        </w:tc>
+      </w:tr>
+      <w:tr>
+        <w:tc>
+          <w:tcPr>
+            <w:tcW w:w="7848" w:type="dxa"/>
+          </w:tcPr>
+          <w:p>
+            <w:pPr>
+              <w:tabs>
+                <w:tab w:val="left" w:pos="480"/>
+                <w:tab w:val="left" w:pos="960"/>
+                <w:tab w:val="left" w:pos="1440"/>
+                <w:tab w:val="left" w:pos="1920"/>
+                <w:tab w:val="left" w:pos="2400"/>
+                <w:tab w:val="left" w:pos="2880"/>
+                <w:tab w:val="center" w:pos="4513"/>
+              </w:tabs>
+              <w:rPr>
+                <w:sz w:val="28"/>
+                <w:szCs w:val="28"/>
+              </w:rPr>
+            </w:pPr>
+          </w:p>
+          <w:p>
+            <w:pPr>
+              <w:tabs>
+                <w:tab w:val="left" w:pos="480"/>
+                <w:tab w:val="left" w:pos="960"/>
+                <w:tab w:val="left" w:pos="1440"/>
+                <w:tab w:val="left" w:pos="1920"/>
+                <w:tab w:val="left" w:pos="2400"/>
+                <w:tab w:val="left" w:pos="2880"/>
+                <w:tab w:val="center" w:pos="4513"/>
+              </w:tabs>
+              <w:rPr>
+                <w:sz w:val="28"/>
+                <w:szCs w:val="28"/>
+              </w:rPr>
+            </w:pPr>
+            <w:r>
+              <w:rPr>
+                <w:sz w:val="28"/>
+                <w:szCs w:val="28"/>
+              </w:rPr>
+              <w:t>System status monitoring &amp; problem reporting</w:t>
+            </w:r>
+          </w:p>
+          <w:p>
+            <w:pPr>
+              <w:tabs>
+                <w:tab w:val="left" w:pos="480"/>
+                <w:tab w:val="left" w:pos="960"/>
+                <w:tab w:val="left" w:pos="1440"/>
+                <w:tab w:val="left" w:pos="1920"/>
+                <w:tab w:val="left" w:pos="2400"/>
+                <w:tab w:val="left" w:pos="2880"/>
+                <w:tab w:val="center" w:pos="4513"/>
+              </w:tabs>
+              <w:rPr>
+                <w:sz w:val="28"/>
+                <w:szCs w:val="28"/>
+              </w:rPr>
+            </w:pPr>
+          </w:p>
+        </w:tc>
+        <w:tc>
+          <w:tcPr>
+            <w:tcW w:w="3960" w:type="dxa"/>
+            <w:vAlign w:val="center"/>
+          </w:tcPr>
+          <w:p>
+            <w:pPr>
+              <w:tabs>
+                <w:tab w:val="left" w:pos="480"/>
+                <w:tab w:val="left" w:pos="960"/>
+                <w:tab w:val="left" w:pos="1440"/>
+                <w:tab w:val="left" w:pos="1920"/>
+                <w:tab w:val="left" w:pos="2400"/>
+                <w:tab w:val="left" w:pos="2880"/>
+                <w:tab w:val="center" w:pos="4513"/>
+              </w:tabs>
+              <w:jc w:val="center"/>
               <w:rPr>
                 <w:sz w:val="28"/>
                 <w:szCs w:val="28"/>
                 <w:lang w:eastAsia="zh-HK"/>
               </w:rPr>
-              <w:t>{s_count_sum_pre}</w:t>
-            </w:r>
-          </w:p>
-        </w:tc>
-      </w:tr>
-      <w:tr>
-        <w:tc>
-          <w:tcPr>
-            <w:tcW w:w="7848" w:type="dxa"/>
-          </w:tcPr>
-          <w:p>
-            <w:pPr>
-              <w:tabs>
-                <w:tab w:val="left" w:pos="480"/>
-                <w:tab w:val="left" w:pos="960"/>
-                <w:tab w:val="left" w:pos="1440"/>
-                <w:tab w:val="left" w:pos="1920"/>
-                <w:tab w:val="left" w:pos="2400"/>
-                <w:tab w:val="left" w:pos="2880"/>
-                <w:tab w:val="center" w:pos="4513"/>
-              </w:tabs>
-              <w:rPr>
-                <w:sz w:val="28"/>
-                <w:szCs w:val="28"/>
-              </w:rPr>
-            </w:pPr>
-          </w:p>
-          <w:p>
-            <w:pPr>
-              <w:tabs>
-                <w:tab w:val="left" w:pos="480"/>
-                <w:tab w:val="left" w:pos="960"/>
-                <w:tab w:val="left" w:pos="1440"/>
-                <w:tab w:val="left" w:pos="1920"/>
-                <w:tab w:val="left" w:pos="2400"/>
-                <w:tab w:val="left" w:pos="2880"/>
-                <w:tab w:val="center" w:pos="4513"/>
-              </w:tabs>
-              <w:rPr>
-                <w:sz w:val="28"/>
-                <w:szCs w:val="28"/>
-              </w:rPr>
-            </w:pPr>
-            <w:r>
-              <w:rPr>
-                <w:sz w:val="28"/>
-                <w:szCs w:val="28"/>
-              </w:rPr>
-              <w:t>Problem determination and management</w:t>
-            </w:r>
-          </w:p>
-          <w:p>
-            <w:pPr>
-              <w:tabs>
-                <w:tab w:val="left" w:pos="480"/>
-                <w:tab w:val="left" w:pos="960"/>
-                <w:tab w:val="left" w:pos="1440"/>
-                <w:tab w:val="left" w:pos="1920"/>
-                <w:tab w:val="left" w:pos="2400"/>
-                <w:tab w:val="left" w:pos="2880"/>
-                <w:tab w:val="center" w:pos="4513"/>
-              </w:tabs>
-              <w:rPr>
-                <w:sz w:val="28"/>
-                <w:szCs w:val="28"/>
-              </w:rPr>
-            </w:pPr>
-          </w:p>
-        </w:tc>
-        <w:tc>
-          <w:tcPr>
-            <w:tcW w:w="3960" w:type="dxa"/>
-            <w:vAlign w:val="center"/>
-          </w:tcPr>
-          <w:p>
-            <w:pPr>
-              <w:tabs>
-                <w:tab w:val="left" w:pos="480"/>
-                <w:tab w:val="left" w:pos="960"/>
-                <w:tab w:val="left" w:pos="1440"/>
-                <w:tab w:val="left" w:pos="1920"/>
-                <w:tab w:val="left" w:pos="2400"/>
-                <w:tab w:val="left" w:pos="2880"/>
-                <w:tab w:val="center" w:pos="4513"/>
-              </w:tabs>
-              <w:jc w:val="center"/>
+            </w:pPr>
+            <w:r>
               <w:rPr>
                 <w:sz w:val="28"/>
                 <w:szCs w:val="28"/>
                 <w:lang w:eastAsia="zh-HK"/>
               </w:rPr>
-            </w:pPr>
+              <w:t>{</w:t>
+            </w:r>
+            <w:proofErr w:type="spellStart"/>
             <w:r>
               <w:rPr>
                 <w:sz w:val="28"/>
                 <w:szCs w:val="28"/>
                 <w:lang w:eastAsia="zh-HK"/>
               </w:rPr>
-              <w:t>{p_count_sum}</w:t>
-            </w:r>
-          </w:p>
-        </w:tc>
-        <w:tc>
-          <w:tcPr>
-            <w:tcW w:w="3806" w:type="dxa"/>
-            <w:vAlign w:val="center"/>
-          </w:tcPr>
-          <w:p>
-            <w:pPr>
-              <w:tabs>
-                <w:tab w:val="left" w:pos="480"/>
-                <w:tab w:val="left" w:pos="960"/>
-                <w:tab w:val="left" w:pos="1440"/>
-                <w:tab w:val="left" w:pos="1920"/>
-                <w:tab w:val="left" w:pos="2400"/>
-                <w:tab w:val="left" w:pos="2880"/>
-                <w:tab w:val="center" w:pos="4513"/>
-              </w:tabs>
-              <w:jc w:val="center"/>
+              <w:t>s_count_sum</w:t>
+            </w:r>
+            <w:proofErr w:type="spellEnd"/>
+            <w:r>
               <w:rPr>
                 <w:sz w:val="28"/>
                 <w:szCs w:val="28"/>
                 <w:lang w:eastAsia="zh-HK"/>
               </w:rPr>
-            </w:pPr>
-            <w:r>
+              <w:t>}</w:t>
+            </w:r>
+          </w:p>
+        </w:tc>
+        <w:tc>
+          <w:tcPr>
+            <w:tcW w:w="3806" w:type="dxa"/>
+            <w:vAlign w:val="center"/>
+          </w:tcPr>
+          <w:p>
+            <w:pPr>
+              <w:tabs>
+                <w:tab w:val="left" w:pos="480"/>
+                <w:tab w:val="left" w:pos="960"/>
+                <w:tab w:val="left" w:pos="1440"/>
+                <w:tab w:val="center" w:pos="1768"/>
+                <w:tab w:val="left" w:pos="1920"/>
+                <w:tab w:val="left" w:pos="2880"/>
+                <w:tab w:val="center" w:pos="4513"/>
+              </w:tabs>
+              <w:jc w:val="center"/>
               <w:rPr>
                 <w:sz w:val="28"/>
                 <w:szCs w:val="28"/>
                 <w:lang w:eastAsia="zh-HK"/>
               </w:rPr>
-              <w:t>{p_count_sum_pre}</w:t>
+            </w:pPr>
+            <w:r>
+              <w:rPr>
+                <w:sz w:val="28"/>
+                <w:szCs w:val="28"/>
+                <w:lang w:eastAsia="zh-HK"/>
+              </w:rPr>
+              <w:t>{</w:t>
+            </w:r>
+            <w:proofErr w:type="spellStart"/>
+            <w:r>
+              <w:rPr>
+                <w:sz w:val="28"/>
+                <w:szCs w:val="28"/>
+                <w:lang w:eastAsia="zh-HK"/>
+              </w:rPr>
+              <w:t>s_count_sum_pre</w:t>
+            </w:r>
+            <w:proofErr w:type="spellEnd"/>
+            <w:r>
+              <w:rPr>
+                <w:sz w:val="28"/>
+                <w:szCs w:val="28"/>
+                <w:lang w:eastAsia="zh-HK"/>
+              </w:rPr>
+              <w:t>}</w:t>
+            </w:r>
+          </w:p>
+        </w:tc>
+      </w:tr>
+      <w:tr>
+        <w:tc>
+          <w:tcPr>
+            <w:tcW w:w="7848" w:type="dxa"/>
+          </w:tcPr>
+          <w:p>
+            <w:pPr>
+              <w:tabs>
+                <w:tab w:val="left" w:pos="480"/>
+                <w:tab w:val="left" w:pos="960"/>
+                <w:tab w:val="left" w:pos="1440"/>
+                <w:tab w:val="left" w:pos="1920"/>
+                <w:tab w:val="left" w:pos="2400"/>
+                <w:tab w:val="left" w:pos="2880"/>
+                <w:tab w:val="center" w:pos="4513"/>
+              </w:tabs>
+              <w:rPr>
+                <w:sz w:val="28"/>
+                <w:szCs w:val="28"/>
+              </w:rPr>
+            </w:pPr>
+          </w:p>
+          <w:p>
+            <w:pPr>
+              <w:tabs>
+                <w:tab w:val="left" w:pos="480"/>
+                <w:tab w:val="left" w:pos="960"/>
+                <w:tab w:val="left" w:pos="1440"/>
+                <w:tab w:val="left" w:pos="1920"/>
+                <w:tab w:val="left" w:pos="2400"/>
+                <w:tab w:val="left" w:pos="2880"/>
+                <w:tab w:val="center" w:pos="4513"/>
+              </w:tabs>
+              <w:rPr>
+                <w:sz w:val="28"/>
+                <w:szCs w:val="28"/>
+              </w:rPr>
+            </w:pPr>
+            <w:r>
+              <w:rPr>
+                <w:sz w:val="28"/>
+                <w:szCs w:val="28"/>
+              </w:rPr>
+              <w:t>Problem determination and management</w:t>
+            </w:r>
+          </w:p>
+          <w:p>
+            <w:pPr>
+              <w:tabs>
+                <w:tab w:val="left" w:pos="480"/>
+                <w:tab w:val="left" w:pos="960"/>
+                <w:tab w:val="left" w:pos="1440"/>
+                <w:tab w:val="left" w:pos="1920"/>
+                <w:tab w:val="left" w:pos="2400"/>
+                <w:tab w:val="left" w:pos="2880"/>
+                <w:tab w:val="center" w:pos="4513"/>
+              </w:tabs>
+              <w:rPr>
+                <w:sz w:val="28"/>
+                <w:szCs w:val="28"/>
+              </w:rPr>
+            </w:pPr>
+          </w:p>
+        </w:tc>
+        <w:tc>
+          <w:tcPr>
+            <w:tcW w:w="3960" w:type="dxa"/>
+            <w:vAlign w:val="center"/>
+          </w:tcPr>
+          <w:p>
+            <w:pPr>
+              <w:tabs>
+                <w:tab w:val="left" w:pos="480"/>
+                <w:tab w:val="left" w:pos="960"/>
+                <w:tab w:val="left" w:pos="1440"/>
+                <w:tab w:val="left" w:pos="1920"/>
+                <w:tab w:val="left" w:pos="2400"/>
+                <w:tab w:val="left" w:pos="2880"/>
+                <w:tab w:val="center" w:pos="4513"/>
+              </w:tabs>
+              <w:jc w:val="center"/>
+              <w:rPr>
+                <w:sz w:val="28"/>
+                <w:szCs w:val="28"/>
+                <w:lang w:eastAsia="zh-HK"/>
+              </w:rPr>
+            </w:pPr>
+            <w:r>
+              <w:rPr>
+                <w:sz w:val="28"/>
+                <w:szCs w:val="28"/>
+                <w:lang w:eastAsia="zh-HK"/>
+              </w:rPr>
+              <w:t>{</w:t>
+            </w:r>
+            <w:proofErr w:type="spellStart"/>
+            <w:r>
+              <w:rPr>
+                <w:sz w:val="28"/>
+                <w:szCs w:val="28"/>
+                <w:lang w:eastAsia="zh-HK"/>
+              </w:rPr>
+              <w:t>p_count_sum</w:t>
+            </w:r>
+            <w:proofErr w:type="spellEnd"/>
+            <w:r>
+              <w:rPr>
+                <w:sz w:val="28"/>
+                <w:szCs w:val="28"/>
+                <w:lang w:eastAsia="zh-HK"/>
+              </w:rPr>
+              <w:t>}</w:t>
+            </w:r>
+          </w:p>
+        </w:tc>
+        <w:tc>
+          <w:tcPr>
+            <w:tcW w:w="3806" w:type="dxa"/>
+            <w:vAlign w:val="center"/>
+          </w:tcPr>
+          <w:p>
+            <w:pPr>
+              <w:tabs>
+                <w:tab w:val="left" w:pos="480"/>
+                <w:tab w:val="left" w:pos="960"/>
+                <w:tab w:val="left" w:pos="1440"/>
+                <w:tab w:val="left" w:pos="1920"/>
+                <w:tab w:val="left" w:pos="2400"/>
+                <w:tab w:val="left" w:pos="2880"/>
+                <w:tab w:val="center" w:pos="4513"/>
+              </w:tabs>
+              <w:jc w:val="center"/>
+              <w:rPr>
+                <w:sz w:val="28"/>
+                <w:szCs w:val="28"/>
+                <w:lang w:eastAsia="zh-HK"/>
+              </w:rPr>
+            </w:pPr>
+            <w:r>
+              <w:rPr>
+                <w:sz w:val="28"/>
+                <w:szCs w:val="28"/>
+                <w:lang w:eastAsia="zh-HK"/>
+              </w:rPr>
+              <w:t>{</w:t>
+            </w:r>
+            <w:proofErr w:type="spellStart"/>
+            <w:r>
+              <w:rPr>
+                <w:sz w:val="28"/>
+                <w:szCs w:val="28"/>
+                <w:lang w:eastAsia="zh-HK"/>
+              </w:rPr>
+              <w:t>p_count_sum_pre</w:t>
+            </w:r>
+            <w:proofErr w:type="spellEnd"/>
+            <w:r>
+              <w:rPr>
+                <w:sz w:val="28"/>
+                <w:szCs w:val="28"/>
+                <w:lang w:eastAsia="zh-HK"/>
+              </w:rPr>
+              <w:t>}</w:t>
             </w:r>
           </w:p>
         </w:tc>
@@ -921,11 +1027,19 @@
               </w:rPr>
               <w:t>{</w:t>
             </w:r>
+            <w:proofErr w:type="spellStart"/>
             <w:r>
               <w:rPr>
                 <w:lang w:eastAsia="zh-HK"/>
               </w:rPr>
-              <w:t>total_no_of_incident}</w:t>
+              <w:t>total_no_of_incident</w:t>
+            </w:r>
+            <w:proofErr w:type="spellEnd"/>
+            <w:r>
+              <w:rPr>
+                <w:lang w:eastAsia="zh-HK"/>
+              </w:rPr>
+              <w:t>}</w:t>
             </w:r>
           </w:p>
         </w:tc>
@@ -965,11 +1079,26 @@
               </w:rPr>
               <w:t>{</w:t>
             </w:r>
+            <w:proofErr w:type="spellStart"/>
             <w:r>
               <w:rPr>
                 <w:lang w:eastAsia="zh-HK"/>
               </w:rPr>
-              <w:t>total_no_of_incident_pre}</w:t>
+              <w:t>total_no_of_incident_</w:t>
+            </w:r>
+            <w:proofErr w:type="gramStart"/>
+            <w:r>
+              <w:rPr>
+                <w:lang w:eastAsia="zh-HK"/>
+              </w:rPr>
+              <w:t>pre</w:t>
+            </w:r>
+            <w:proofErr w:type="spellEnd"/>
+            <w:r>
+              <w:rPr>
+                <w:lang w:eastAsia="zh-HK"/>
+              </w:rPr>
+              <w:t>}</w:t>
             </w:r>
             <w:r>
               <w:rPr>
@@ -979,16 +1108,16 @@
               </w:rPr>
               <w:t>{</w:t>
             </w:r>
+            <w:proofErr w:type="gramEnd"/>
             <w:r>
               <w:rPr>
                 <w:sz w:val="28"/>
                 <w:szCs w:val="28"/>
                 <w:lang w:eastAsia="zh-HK"/>
               </w:rPr>
-              <w:t>#</w:t>
-            </w:r>
-            <w:bookmarkStart w:id="0" w:name="_GoBack"/>
-            <w:bookmarkEnd w:id="0"/>
+              <w:t>/</w:t>
+            </w:r>
+            <w:proofErr w:type="spellStart"/>
             <w:r>
               <w:rPr>
                 <w:rFonts w:eastAsia="Times New Roman"/>
@@ -999,6 +1128,7 @@
               </w:rPr>
               <w:t>incidentSummary</w:t>
             </w:r>
+            <w:proofErr w:type="spellEnd"/>
             <w:r>
               <w:rPr>
                 <w:rFonts w:eastAsia="Times New Roman"/>
@@ -1538,11 +1668,11 @@
             </w:r>
             <w:smartTag w:uri="urn:schemas-microsoft-com:office:smarttags" w:element="chsdate">
               <w:smartTagPr>
+                <w:attr w:name="Year" w:val="2007"/>
+                <w:attr w:name="Month" w:val="7"/>
+                <w:attr w:name="Day" w:val="1"/>
+                <w:attr w:name="IsLunarDate" w:val="False"/>
                 <w:attr w:name="IsROCDate" w:val="False"/>
-                <w:attr w:name="IsLunarDate" w:val="False"/>
-                <w:attr w:name="Day" w:val="1"/>
-                <w:attr w:name="Month" w:val="7"/>
-                <w:attr w:name="Year" w:val="2007"/>
               </w:smartTagPr>
               <w:r>
                 <w:rPr>
@@ -1627,11 +1757,11 @@
             </w:r>
             <w:smartTag w:uri="urn:schemas-microsoft-com:office:smarttags" w:element="chsdate">
               <w:smartTagPr>
+                <w:attr w:name="Year" w:val="2007"/>
+                <w:attr w:name="Month" w:val="7"/>
+                <w:attr w:name="Day" w:val="1"/>
+                <w:attr w:name="IsLunarDate" w:val="False"/>
                 <w:attr w:name="IsROCDate" w:val="False"/>
-                <w:attr w:name="IsLunarDate" w:val="False"/>
-                <w:attr w:name="Day" w:val="1"/>
-                <w:attr w:name="Month" w:val="7"/>
-                <w:attr w:name="Year" w:val="2007"/>
               </w:smartTagPr>
               <w:r>
                 <w:rPr>
@@ -1716,11 +1846,11 @@
             </w:r>
             <w:smartTag w:uri="urn:schemas-microsoft-com:office:smarttags" w:element="chsdate">
               <w:smartTagPr>
+                <w:attr w:name="Year" w:val="2007"/>
+                <w:attr w:name="Month" w:val="7"/>
+                <w:attr w:name="Day" w:val="1"/>
+                <w:attr w:name="IsLunarDate" w:val="False"/>
                 <w:attr w:name="IsROCDate" w:val="False"/>
-                <w:attr w:name="IsLunarDate" w:val="False"/>
-                <w:attr w:name="Day" w:val="1"/>
-                <w:attr w:name="Month" w:val="7"/>
-                <w:attr w:name="Year" w:val="2007"/>
               </w:smartTagPr>
               <w:r>
                 <w:rPr>
@@ -1808,11 +1938,11 @@
             </w:r>
             <w:smartTag w:uri="urn:schemas-microsoft-com:office:smarttags" w:element="chsdate">
               <w:smartTagPr>
+                <w:attr w:name="Year" w:val="2007"/>
+                <w:attr w:name="Month" w:val="7"/>
+                <w:attr w:name="Day" w:val="1"/>
+                <w:attr w:name="IsLunarDate" w:val="False"/>
                 <w:attr w:name="IsROCDate" w:val="False"/>
-                <w:attr w:name="IsLunarDate" w:val="False"/>
-                <w:attr w:name="Day" w:val="1"/>
-                <w:attr w:name="Month" w:val="7"/>
-                <w:attr w:name="Year" w:val="2007"/>
               </w:smartTagPr>
               <w:r>
                 <w:rPr>
@@ -2419,39 +2549,73 @@
           </w:tcPr>
           <w:p>
             <w:pPr>
-              <w:tabs>
-                <w:tab w:val="left" w:pos="480"/>
-                <w:tab w:val="left" w:pos="1440"/>
-                <w:tab w:val="left" w:pos="1920"/>
-                <w:tab w:val="left" w:pos="2400"/>
-                <w:tab w:val="left" w:pos="2880"/>
-                <w:tab w:val="center" w:pos="4513"/>
-              </w:tabs>
-              <w:rPr>
-                <w:bCs/>
-                <w:iCs/>
-                <w:sz w:val="22"/>
-                <w:szCs w:val="22"/>
-              </w:rPr>
-            </w:pPr>
-            <w:r>
-              <w:rPr>
-                <w:rFonts w:hint="eastAsia"/>
-                <w:bCs/>
-                <w:iCs/>
-                <w:sz w:val="22"/>
-                <w:szCs w:val="22"/>
-              </w:rPr>
-              <w:t>{</w:t>
-            </w:r>
-            <w:r>
-              <w:rPr>
-                <w:bCs/>
-                <w:iCs/>
-                <w:sz w:val="22"/>
-                <w:szCs w:val="22"/>
-              </w:rPr>
-              <w:t>#nonA1Perforamce}{system_name}</w:t>
+              <w:widowControl/>
+              <w:shd w:val="clear" w:color="auto" w:fill="FFFFFF"/>
+              <w:spacing w:line="285" w:lineRule="atLeast"/>
+              <w:rPr>
+                <w:bCs/>
+                <w:iCs/>
+                <w:sz w:val="22"/>
+                <w:szCs w:val="22"/>
+              </w:rPr>
+            </w:pPr>
+            <w:r>
+              <w:rPr>
+                <w:bCs/>
+                <w:iCs/>
+                <w:sz w:val="22"/>
+                <w:szCs w:val="22"/>
+              </w:rPr>
+              <w:t>{#</w:t>
+            </w:r>
+            <w:r>
+              <w:rPr>
+                <w:rFonts w:eastAsia="Times New Roman"/>
+                <w:color w:val="000000"/>
+                <w:kern w:val="0"/>
+                <w:sz w:val="22"/>
+                <w:szCs w:val="22"/>
+              </w:rPr>
+              <w:t>nonA1</w:t>
+            </w:r>
+            <w:proofErr w:type="gramStart"/>
+            <w:r>
+              <w:rPr>
+                <w:rFonts w:eastAsia="Times New Roman"/>
+                <w:color w:val="000000"/>
+                <w:kern w:val="0"/>
+                <w:sz w:val="22"/>
+                <w:szCs w:val="22"/>
+              </w:rPr>
+              <w:t>SystemServicePerformanceSummary</w:t>
+            </w:r>
+            <w:r>
+              <w:rPr>
+                <w:bCs/>
+                <w:iCs/>
+                <w:sz w:val="22"/>
+                <w:szCs w:val="22"/>
+              </w:rPr>
+              <w:t>}{</w:t>
+            </w:r>
+            <w:proofErr w:type="gramEnd"/>
+            <w:r>
+              <w:rPr>
+                <w:bCs/>
+                <w:iCs/>
+                <w:sz w:val="22"/>
+                <w:szCs w:val="22"/>
+              </w:rPr>
+              <w:t>#systemSummary}</w:t>
+            </w:r>
+            <w:r>
+              <w:rPr>
+                <w:bCs/>
+                <w:iCs/>
+                <w:sz w:val="22"/>
+                <w:szCs w:val="22"/>
+              </w:rPr>
+              <w:t>{system_name}</w:t>
             </w:r>
           </w:p>
         </w:tc>
@@ -2472,6 +2636,7 @@
               </w:tabs>
               <w:jc w:val="center"/>
               <w:rPr>
+                <w:rFonts w:hint="eastAsia"/>
                 <w:bCs/>
                 <w:iCs/>
                 <w:sz w:val="22"/>
@@ -2524,7 +2689,6 @@
             </w:pPr>
             <w:r>
               <w:rPr>
-                <w:rFonts w:hint="eastAsia"/>
                 <w:bCs/>
                 <w:iCs/>
                 <w:sz w:val="22"/>
@@ -2602,7 +2766,25 @@
                 <w:sz w:val="22"/>
                 <w:szCs w:val="22"/>
               </w:rPr>
-              <w:t>H_PRE}</w:t>
+              <w:t>H</w:t>
+            </w:r>
+            <w:r>
+              <w:rPr>
+                <w:bCs/>
+                <w:iCs/>
+                <w:sz w:val="22"/>
+                <w:szCs w:val="22"/>
+              </w:rPr>
+              <w:t>_PRE</w:t>
+            </w:r>
+            <w:r>
+              <w:rPr>
+                <w:bCs/>
+                <w:iCs/>
+                <w:sz w:val="22"/>
+                <w:szCs w:val="22"/>
+              </w:rPr>
+              <w:t>}</w:t>
             </w:r>
           </w:p>
         </w:tc>
@@ -2623,6 +2805,7 @@
               </w:tabs>
               <w:jc w:val="center"/>
               <w:rPr>
+                <w:rFonts w:hint="eastAsia"/>
                 <w:bCs/>
                 <w:iCs/>
                 <w:sz w:val="22"/>
@@ -2675,7 +2858,6 @@
             </w:pPr>
             <w:r>
               <w:rPr>
-                <w:rFonts w:hint="eastAsia"/>
                 <w:bCs/>
                 <w:iCs/>
                 <w:sz w:val="22"/>
@@ -2797,7 +2979,16 @@
                 <w:sz w:val="22"/>
                 <w:szCs w:val="22"/>
               </w:rPr>
-              <w:t>P}</w:t>
+              <w:t>P</w:t>
+            </w:r>
+            <w:r>
+              <w:rPr>
+                <w:bCs/>
+                <w:iCs/>
+                <w:sz w:val="22"/>
+                <w:szCs w:val="22"/>
+              </w:rPr>
+              <w:t>}</w:t>
             </w:r>
           </w:p>
         </w:tc>
@@ -2826,7 +3017,6 @@
             </w:pPr>
             <w:r>
               <w:rPr>
-                <w:rFonts w:hint="eastAsia"/>
                 <w:bCs/>
                 <w:iCs/>
                 <w:sz w:val="22"/>
@@ -2912,7 +3102,25 @@
                 <w:sz w:val="22"/>
                 <w:szCs w:val="22"/>
               </w:rPr>
-              <w:t>P_PRE}</w:t>
+              <w:t>P</w:t>
+            </w:r>
+            <w:r>
+              <w:rPr>
+                <w:bCs/>
+                <w:iCs/>
+                <w:sz w:val="22"/>
+                <w:szCs w:val="22"/>
+              </w:rPr>
+              <w:t>_PRE</w:t>
+            </w:r>
+            <w:r>
+              <w:rPr>
+                <w:bCs/>
+                <w:iCs/>
+                <w:sz w:val="22"/>
+                <w:szCs w:val="22"/>
+              </w:rPr>
+              <w:t>}</w:t>
             </w:r>
           </w:p>
         </w:tc>
@@ -2957,15 +3165,9 @@
           </w:tcPr>
           <w:p>
             <w:pPr>
-              <w:tabs>
-                <w:tab w:val="left" w:pos="480"/>
-                <w:tab w:val="left" w:pos="1440"/>
-                <w:tab w:val="left" w:pos="1920"/>
-                <w:tab w:val="left" w:pos="2400"/>
-                <w:tab w:val="left" w:pos="2880"/>
-                <w:tab w:val="center" w:pos="4513"/>
-              </w:tabs>
-              <w:jc w:val="center"/>
+              <w:widowControl/>
+              <w:shd w:val="clear" w:color="auto" w:fill="FFFFFF"/>
+              <w:spacing w:line="285" w:lineRule="atLeast"/>
               <w:rPr>
                 <w:bCs/>
                 <w:iCs/>
@@ -2984,7 +3186,6 @@
             </w:r>
             <w:r>
               <w:rPr>
-                <w:rFonts w:hint="eastAsia"/>
                 <w:bCs/>
                 <w:iCs/>
                 <w:sz w:val="22"/>
@@ -2999,7 +3200,57 @@
                 <w:sz w:val="22"/>
                 <w:szCs w:val="22"/>
               </w:rPr>
-              <w:t>/nonA1Perforamce}</w:t>
+              <w:t>/</w:t>
+            </w:r>
+            <w:proofErr w:type="spellStart"/>
+            <w:proofErr w:type="gramStart"/>
+            <w:r>
+              <w:rPr>
+                <w:bCs/>
+                <w:iCs/>
+                <w:sz w:val="22"/>
+                <w:szCs w:val="22"/>
+              </w:rPr>
+              <w:t>systemSummary</w:t>
+            </w:r>
+            <w:proofErr w:type="spellEnd"/>
+            <w:r>
+              <w:rPr>
+                <w:bCs/>
+                <w:iCs/>
+                <w:sz w:val="22"/>
+                <w:szCs w:val="22"/>
+              </w:rPr>
+              <w:t>}{</w:t>
+            </w:r>
+            <w:proofErr w:type="gramEnd"/>
+            <w:r>
+              <w:rPr>
+                <w:bCs/>
+                <w:iCs/>
+                <w:sz w:val="22"/>
+                <w:szCs w:val="22"/>
+              </w:rPr>
+              <w:t>/</w:t>
+            </w:r>
+            <w:r>
+              <w:rPr>
+                <w:rFonts w:eastAsia="Times New Roman"/>
+                <w:color w:val="000000"/>
+                <w:kern w:val="0"/>
+                <w:sz w:val="22"/>
+                <w:szCs w:val="22"/>
+              </w:rPr>
+              <w:t>nonA1SystemServicePerformanceSummary</w:t>
+            </w:r>
+            <w:r>
+              <w:rPr>
+                <w:bCs/>
+                <w:iCs/>
+                <w:sz w:val="22"/>
+                <w:szCs w:val="22"/>
+              </w:rPr>
+              <w:t>}</w:t>
             </w:r>
           </w:p>
         </w:tc>
@@ -3036,6 +3287,42 @@
             </w:pPr>
             <w:r>
               <w:rPr>
+                <w:bCs/>
+                <w:iCs/>
+                <w:sz w:val="22"/>
+                <w:szCs w:val="22"/>
+              </w:rPr>
+              <w:t>{#</w:t>
+            </w:r>
+            <w:r>
+              <w:rPr>
+                <w:rFonts w:eastAsia="Times New Roman"/>
+                <w:color w:val="000000"/>
+                <w:kern w:val="0"/>
+                <w:sz w:val="22"/>
+                <w:szCs w:val="22"/>
+              </w:rPr>
+              <w:t>nonA1SystemServicePerformanceSummary</w:t>
+            </w:r>
+            <w:r>
+              <w:rPr>
+                <w:rFonts w:eastAsia="Times New Roman"/>
+                <w:color w:val="000000"/>
+                <w:kern w:val="0"/>
+                <w:sz w:val="22"/>
+                <w:szCs w:val="22"/>
+              </w:rPr>
+              <w:t>}</w:t>
+            </w:r>
+            <w:r>
+              <w:rPr>
+                <w:sz w:val="22"/>
+                <w:szCs w:val="22"/>
+              </w:rPr>
+              <w:t xml:space="preserve"> </w:t>
+            </w:r>
+            <w:r>
+              <w:rPr>
                 <w:sz w:val="22"/>
                 <w:szCs w:val="22"/>
               </w:rPr>
@@ -3083,7 +3370,16 @@
                 <w:sz w:val="22"/>
                 <w:szCs w:val="22"/>
               </w:rPr>
-              <w:t>SUM_H}</w:t>
+              <w:t>SUM_</w:t>
+            </w:r>
+            <w:r>
+              <w:rPr>
+                <w:bCs/>
+                <w:iCs/>
+                <w:sz w:val="22"/>
+                <w:szCs w:val="22"/>
+              </w:rPr>
+              <w:t>H}</w:t>
             </w:r>
           </w:p>
         </w:tc>
@@ -3190,7 +3486,25 @@
                 <w:sz w:val="22"/>
                 <w:szCs w:val="22"/>
               </w:rPr>
-              <w:t>SUM_H_PRE}</w:t>
+              <w:t>SUM_H</w:t>
+            </w:r>
+            <w:r>
+              <w:rPr>
+                <w:bCs/>
+                <w:iCs/>
+                <w:sz w:val="22"/>
+                <w:szCs w:val="22"/>
+              </w:rPr>
+              <w:t>_PRE</w:t>
+            </w:r>
+            <w:r>
+              <w:rPr>
+                <w:bCs/>
+                <w:iCs/>
+                <w:sz w:val="22"/>
+                <w:szCs w:val="22"/>
+              </w:rPr>
+              <w:t>}</w:t>
             </w:r>
           </w:p>
         </w:tc>
@@ -3234,7 +3548,25 @@
                 <w:sz w:val="22"/>
                 <w:szCs w:val="22"/>
               </w:rPr>
-              <w:t>SUM_S}</w:t>
+              <w:t>SUM_</w:t>
+            </w:r>
+            <w:r>
+              <w:rPr>
+                <w:bCs/>
+                <w:iCs/>
+                <w:sz w:val="22"/>
+                <w:szCs w:val="22"/>
+              </w:rPr>
+              <w:t>S</w:t>
+            </w:r>
+            <w:r>
+              <w:rPr>
+                <w:bCs/>
+                <w:iCs/>
+                <w:sz w:val="22"/>
+                <w:szCs w:val="22"/>
+              </w:rPr>
+              <w:t>}</w:t>
             </w:r>
           </w:p>
         </w:tc>
@@ -3341,7 +3673,25 @@
                 <w:sz w:val="22"/>
                 <w:szCs w:val="22"/>
               </w:rPr>
-              <w:t>SUM_S_PRE}</w:t>
+              <w:t>SUM_S</w:t>
+            </w:r>
+            <w:r>
+              <w:rPr>
+                <w:bCs/>
+                <w:iCs/>
+                <w:sz w:val="22"/>
+                <w:szCs w:val="22"/>
+              </w:rPr>
+              <w:t>_PRE</w:t>
+            </w:r>
+            <w:r>
+              <w:rPr>
+                <w:bCs/>
+                <w:iCs/>
+                <w:sz w:val="22"/>
+                <w:szCs w:val="22"/>
+              </w:rPr>
+              <w:t>}</w:t>
             </w:r>
           </w:p>
         </w:tc>
@@ -3385,7 +3735,25 @@
                 <w:sz w:val="22"/>
                 <w:szCs w:val="22"/>
               </w:rPr>
-              <w:t>SUM_P}</w:t>
+              <w:t>SUM_</w:t>
+            </w:r>
+            <w:r>
+              <w:rPr>
+                <w:bCs/>
+                <w:iCs/>
+                <w:sz w:val="22"/>
+                <w:szCs w:val="22"/>
+              </w:rPr>
+              <w:t>P</w:t>
+            </w:r>
+            <w:r>
+              <w:rPr>
+                <w:bCs/>
+                <w:iCs/>
+                <w:sz w:val="22"/>
+                <w:szCs w:val="22"/>
+              </w:rPr>
+              <w:t>}</w:t>
             </w:r>
           </w:p>
         </w:tc>
@@ -3500,7 +3868,25 @@
                 <w:sz w:val="22"/>
                 <w:szCs w:val="22"/>
               </w:rPr>
-              <w:t>SUM_P_PRE}</w:t>
+              <w:t>SUM_P</w:t>
+            </w:r>
+            <w:r>
+              <w:rPr>
+                <w:bCs/>
+                <w:iCs/>
+                <w:sz w:val="22"/>
+                <w:szCs w:val="22"/>
+              </w:rPr>
+              <w:t>_PRE</w:t>
+            </w:r>
+            <w:r>
+              <w:rPr>
+                <w:bCs/>
+                <w:iCs/>
+                <w:sz w:val="22"/>
+                <w:szCs w:val="22"/>
+              </w:rPr>
+              <w:t>}</w:t>
             </w:r>
           </w:p>
         </w:tc>
@@ -3570,29 +3956,48 @@
               </w:rPr>
               <w:t>0/0</w:t>
             </w:r>
+            <w:r>
+              <w:rPr>
+                <w:bCs/>
+                <w:iCs/>
+                <w:sz w:val="22"/>
+                <w:szCs w:val="22"/>
+              </w:rPr>
+              <w:t>{</w:t>
+            </w:r>
+            <w:r>
+              <w:rPr>
+                <w:bCs/>
+                <w:iCs/>
+                <w:sz w:val="22"/>
+                <w:szCs w:val="22"/>
+              </w:rPr>
+              <w:t>/</w:t>
+            </w:r>
+            <w:r>
+              <w:rPr>
+                <w:rFonts w:eastAsia="Times New Roman"/>
+                <w:color w:val="000000"/>
+                <w:kern w:val="0"/>
+                <w:sz w:val="22"/>
+                <w:szCs w:val="22"/>
+              </w:rPr>
+              <w:t>nonA1SystemServicePerformanceSummary</w:t>
+            </w:r>
+            <w:r>
+              <w:rPr>
+                <w:rFonts w:eastAsia="Times New Roman"/>
+                <w:color w:val="000000"/>
+                <w:kern w:val="0"/>
+                <w:sz w:val="22"/>
+                <w:szCs w:val="22"/>
+              </w:rPr>
+              <w:t>}</w:t>
+            </w:r>
           </w:p>
         </w:tc>
       </w:tr>
     </w:tbl>
-    <w:p>
-      <w:pPr>
-        <w:tabs>
-          <w:tab w:val="left" w:pos="480"/>
-          <w:tab w:val="left" w:pos="1440"/>
-          <w:tab w:val="left" w:pos="1920"/>
-          <w:tab w:val="left" w:pos="2400"/>
-          <w:tab w:val="left" w:pos="2880"/>
-          <w:tab w:val="center" w:pos="4513"/>
-        </w:tabs>
-        <w:rPr>
-          <w:bCs/>
-          <w:iCs/>
-          <w:sz w:val="28"/>
-          <w:szCs w:val="28"/>
-          <w:lang w:eastAsia="zh-HK"/>
-        </w:rPr>
-      </w:pPr>
-    </w:p>
     <w:p>
       <w:pPr>
         <w:widowControl/>
@@ -4046,11 +4451,11 @@
             </w:r>
             <w:smartTag w:uri="urn:schemas-microsoft-com:office:smarttags" w:element="chsdate">
               <w:smartTagPr>
+                <w:attr w:name="IsROCDate" w:val="False"/>
+                <w:attr w:name="IsLunarDate" w:val="False"/>
+                <w:attr w:name="Day" w:val="1"/>
+                <w:attr w:name="Month" w:val="7"/>
                 <w:attr w:name="Year" w:val="2007"/>
-                <w:attr w:name="Month" w:val="7"/>
-                <w:attr w:name="Day" w:val="1"/>
-                <w:attr w:name="IsLunarDate" w:val="False"/>
-                <w:attr w:name="IsROCDate" w:val="False"/>
               </w:smartTagPr>
               <w:r>
                 <w:rPr>
@@ -4135,11 +4540,11 @@
             </w:r>
             <w:smartTag w:uri="urn:schemas-microsoft-com:office:smarttags" w:element="chsdate">
               <w:smartTagPr>
+                <w:attr w:name="IsROCDate" w:val="False"/>
+                <w:attr w:name="IsLunarDate" w:val="False"/>
+                <w:attr w:name="Day" w:val="1"/>
+                <w:attr w:name="Month" w:val="7"/>
                 <w:attr w:name="Year" w:val="2007"/>
-                <w:attr w:name="Month" w:val="7"/>
-                <w:attr w:name="Day" w:val="1"/>
-                <w:attr w:name="IsLunarDate" w:val="False"/>
-                <w:attr w:name="IsROCDate" w:val="False"/>
               </w:smartTagPr>
               <w:r>
                 <w:rPr>
@@ -4224,11 +4629,11 @@
             </w:r>
             <w:smartTag w:uri="urn:schemas-microsoft-com:office:smarttags" w:element="chsdate">
               <w:smartTagPr>
+                <w:attr w:name="IsROCDate" w:val="False"/>
+                <w:attr w:name="IsLunarDate" w:val="False"/>
+                <w:attr w:name="Day" w:val="1"/>
+                <w:attr w:name="Month" w:val="7"/>
                 <w:attr w:name="Year" w:val="2007"/>
-                <w:attr w:name="Month" w:val="7"/>
-                <w:attr w:name="Day" w:val="1"/>
-                <w:attr w:name="IsLunarDate" w:val="False"/>
-                <w:attr w:name="IsROCDate" w:val="False"/>
               </w:smartTagPr>
               <w:r>
                 <w:rPr>
@@ -4316,11 +4721,11 @@
             </w:r>
             <w:smartTag w:uri="urn:schemas-microsoft-com:office:smarttags" w:element="chsdate">
               <w:smartTagPr>
+                <w:attr w:name="IsROCDate" w:val="False"/>
+                <w:attr w:name="IsLunarDate" w:val="False"/>
+                <w:attr w:name="Day" w:val="1"/>
+                <w:attr w:name="Month" w:val="7"/>
                 <w:attr w:name="Year" w:val="2007"/>
-                <w:attr w:name="Month" w:val="7"/>
-                <w:attr w:name="Day" w:val="1"/>
-                <w:attr w:name="IsLunarDate" w:val="False"/>
-                <w:attr w:name="IsROCDate" w:val="False"/>
               </w:smartTagPr>
               <w:r>
                 <w:rPr>
@@ -4893,67 +5298,24 @@
           </w:tcPr>
           <w:p>
             <w:pPr>
-              <w:tabs>
-                <w:tab w:val="left" w:pos="480"/>
-                <w:tab w:val="left" w:pos="1440"/>
-                <w:tab w:val="left" w:pos="1920"/>
-                <w:tab w:val="left" w:pos="2400"/>
-                <w:tab w:val="left" w:pos="2880"/>
-                <w:tab w:val="center" w:pos="4513"/>
-              </w:tabs>
-              <w:rPr>
-                <w:bCs/>
-                <w:iCs/>
-                <w:sz w:val="22"/>
-                <w:szCs w:val="22"/>
-              </w:rPr>
-            </w:pPr>
-            <w:r>
-              <w:rPr>
-                <w:rFonts w:hint="eastAsia"/>
-                <w:bCs/>
-                <w:iCs/>
-                <w:sz w:val="22"/>
-                <w:szCs w:val="22"/>
-              </w:rPr>
-              <w:t>{</w:t>
-            </w:r>
-            <w:r>
-              <w:rPr>
-                <w:bCs/>
-                <w:iCs/>
-                <w:sz w:val="22"/>
-                <w:szCs w:val="22"/>
-              </w:rPr>
-              <w:t>#a1Perforamce}{system_name}</w:t>
-            </w:r>
-          </w:p>
-        </w:tc>
-        <w:tc>
-          <w:tcPr>
-            <w:tcW w:w="699" w:type="dxa"/>
-            <w:vAlign w:val="center"/>
-          </w:tcPr>
-          <w:p>
-            <w:pPr>
               <w:widowControl/>
               <w:shd w:val="clear" w:color="auto" w:fill="FFFFFF"/>
               <w:spacing w:line="285" w:lineRule="atLeast"/>
               <w:rPr>
-                <w:bCs/>
-                <w:iCs/>
-                <w:sz w:val="22"/>
-                <w:szCs w:val="22"/>
-              </w:rPr>
-            </w:pPr>
-            <w:r>
-              <w:rPr>
                 <w:rFonts w:hint="eastAsia"/>
                 <w:bCs/>
                 <w:iCs/>
                 <w:sz w:val="22"/>
                 <w:szCs w:val="22"/>
               </w:rPr>
+            </w:pPr>
+            <w:r>
+              <w:rPr>
+                <w:bCs/>
+                <w:iCs/>
+                <w:sz w:val="22"/>
+                <w:szCs w:val="22"/>
+              </w:rPr>
               <w:t>{</w:t>
             </w:r>
             <w:r>
@@ -4963,7 +5325,66 @@
                 <w:sz w:val="22"/>
                 <w:szCs w:val="22"/>
               </w:rPr>
-              <w:t>H}</w:t>
+              <w:t>#</w:t>
+            </w:r>
+            <w:r>
+              <w:rPr>
+                <w:rFonts w:eastAsia="Times New Roman"/>
+                <w:color w:val="000000"/>
+                <w:kern w:val="0"/>
+                <w:sz w:val="21"/>
+                <w:szCs w:val="21"/>
+              </w:rPr>
+              <w:t>a1</w:t>
+            </w:r>
+            <w:proofErr w:type="gramStart"/>
+            <w:r>
+              <w:rPr>
+                <w:rFonts w:eastAsia="Times New Roman"/>
+                <w:color w:val="000000"/>
+                <w:kern w:val="0"/>
+                <w:sz w:val="21"/>
+                <w:szCs w:val="21"/>
+              </w:rPr>
+              <w:t>SystemServicePerformanceSummary</w:t>
+            </w:r>
+            <w:r>
+              <w:rPr>
+                <w:rFonts w:eastAsia="Times New Roman"/>
+                <w:color w:val="000000"/>
+                <w:kern w:val="0"/>
+                <w:sz w:val="21"/>
+                <w:szCs w:val="21"/>
+              </w:rPr>
+              <w:t>}</w:t>
+            </w:r>
+            <w:r>
+              <w:rPr>
+                <w:bCs/>
+                <w:iCs/>
+                <w:sz w:val="22"/>
+                <w:szCs w:val="22"/>
+              </w:rPr>
+              <w:t>{</w:t>
+            </w:r>
+            <w:proofErr w:type="gramEnd"/>
+            <w:r>
+              <w:rPr>
+                <w:bCs/>
+                <w:iCs/>
+                <w:sz w:val="22"/>
+                <w:szCs w:val="22"/>
+              </w:rPr>
+              <w:t>#systemSummary}</w:t>
+            </w:r>
+            <w:r>
+              <w:rPr>
+                <w:bCs/>
+                <w:iCs/>
+                <w:sz w:val="22"/>
+                <w:szCs w:val="22"/>
+              </w:rPr>
+              <w:t>{system_name}</w:t>
             </w:r>
           </w:p>
         </w:tc>
@@ -4984,21 +5405,31 @@
               </w:tabs>
               <w:jc w:val="center"/>
               <w:rPr>
-                <w:bCs/>
-                <w:iCs/>
-                <w:sz w:val="22"/>
-                <w:szCs w:val="22"/>
-              </w:rPr>
-            </w:pPr>
-            <w:r>
-              <w:rPr>
                 <w:rFonts w:hint="eastAsia"/>
                 <w:bCs/>
                 <w:iCs/>
                 <w:sz w:val="22"/>
                 <w:szCs w:val="22"/>
               </w:rPr>
-              <w:t>0</w:t>
+            </w:pPr>
+            <w:r>
+              <w:rPr>
+                <w:rFonts w:hint="eastAsia"/>
+                <w:bCs/>
+                <w:iCs/>
+                <w:sz w:val="22"/>
+                <w:szCs w:val="22"/>
+              </w:rPr>
+              <w:t>{</w:t>
+            </w:r>
+            <w:r>
+              <w:rPr>
+                <w:bCs/>
+                <w:iCs/>
+                <w:sz w:val="22"/>
+                <w:szCs w:val="22"/>
+              </w:rPr>
+              <w:t>H}</w:t>
             </w:r>
           </w:p>
         </w:tc>
@@ -5009,32 +5440,30 @@
           </w:tcPr>
           <w:p>
             <w:pPr>
-              <w:jc w:val="center"/>
-              <w:rPr>
-                <w:bCs/>
-                <w:iCs/>
-                <w:sz w:val="22"/>
-                <w:szCs w:val="22"/>
-              </w:rPr>
-            </w:pPr>
-            <w:r>
-              <w:rPr>
-                <w:rFonts w:hint="eastAsia"/>
-                <w:bCs/>
-                <w:iCs/>
-                <w:sz w:val="22"/>
-                <w:szCs w:val="22"/>
-              </w:rPr>
-              <w:t>{</w:t>
-            </w:r>
-            <w:r>
-              <w:rPr>
-                <w:bCs/>
-                <w:iCs/>
-                <w:sz w:val="22"/>
-                <w:szCs w:val="22"/>
-              </w:rPr>
-              <w:t>H}</w:t>
+              <w:tabs>
+                <w:tab w:val="left" w:pos="480"/>
+                <w:tab w:val="left" w:pos="1440"/>
+                <w:tab w:val="left" w:pos="1920"/>
+                <w:tab w:val="left" w:pos="2400"/>
+                <w:tab w:val="left" w:pos="2880"/>
+                <w:tab w:val="center" w:pos="4513"/>
+              </w:tabs>
+              <w:jc w:val="center"/>
+              <w:rPr>
+                <w:bCs/>
+                <w:iCs/>
+                <w:sz w:val="22"/>
+                <w:szCs w:val="22"/>
+              </w:rPr>
+            </w:pPr>
+            <w:r>
+              <w:rPr>
+                <w:bCs/>
+                <w:iCs/>
+                <w:sz w:val="22"/>
+                <w:szCs w:val="22"/>
+              </w:rPr>
+              <w:t>0</w:t>
             </w:r>
           </w:p>
         </w:tc>
@@ -5070,7 +5499,7 @@
                 <w:sz w:val="22"/>
                 <w:szCs w:val="22"/>
               </w:rPr>
-              <w:t>H_PRE}</w:t>
+              <w:t>H}</w:t>
             </w:r>
           </w:p>
         </w:tc>
@@ -5081,14 +5510,6 @@
           </w:tcPr>
           <w:p>
             <w:pPr>
-              <w:tabs>
-                <w:tab w:val="left" w:pos="480"/>
-                <w:tab w:val="left" w:pos="1440"/>
-                <w:tab w:val="left" w:pos="1920"/>
-                <w:tab w:val="left" w:pos="2400"/>
-                <w:tab w:val="left" w:pos="2880"/>
-                <w:tab w:val="center" w:pos="4513"/>
-              </w:tabs>
               <w:jc w:val="center"/>
               <w:rPr>
                 <w:bCs/>
@@ -5114,7 +5535,7 @@
                 <w:sz w:val="22"/>
                 <w:szCs w:val="22"/>
               </w:rPr>
-              <w:t>S}</w:t>
+              <w:t>H_PRE}</w:t>
             </w:r>
           </w:p>
         </w:tc>
@@ -5135,21 +5556,31 @@
               </w:tabs>
               <w:jc w:val="center"/>
               <w:rPr>
-                <w:bCs/>
-                <w:iCs/>
-                <w:sz w:val="22"/>
-                <w:szCs w:val="22"/>
-              </w:rPr>
-            </w:pPr>
-            <w:r>
-              <w:rPr>
                 <w:rFonts w:hint="eastAsia"/>
                 <w:bCs/>
                 <w:iCs/>
                 <w:sz w:val="22"/>
                 <w:szCs w:val="22"/>
               </w:rPr>
-              <w:t>0</w:t>
+            </w:pPr>
+            <w:r>
+              <w:rPr>
+                <w:rFonts w:hint="eastAsia"/>
+                <w:bCs/>
+                <w:iCs/>
+                <w:sz w:val="22"/>
+                <w:szCs w:val="22"/>
+              </w:rPr>
+              <w:t>{</w:t>
+            </w:r>
+            <w:r>
+              <w:rPr>
+                <w:bCs/>
+                <w:iCs/>
+                <w:sz w:val="22"/>
+                <w:szCs w:val="22"/>
+              </w:rPr>
+              <w:t>S}</w:t>
             </w:r>
           </w:p>
         </w:tc>
@@ -5160,32 +5591,30 @@
           </w:tcPr>
           <w:p>
             <w:pPr>
-              <w:jc w:val="center"/>
-              <w:rPr>
-                <w:bCs/>
-                <w:iCs/>
-                <w:sz w:val="22"/>
-                <w:szCs w:val="22"/>
-              </w:rPr>
-            </w:pPr>
-            <w:r>
-              <w:rPr>
-                <w:rFonts w:hint="eastAsia"/>
-                <w:bCs/>
-                <w:iCs/>
-                <w:sz w:val="22"/>
-                <w:szCs w:val="22"/>
-              </w:rPr>
-              <w:t>{</w:t>
-            </w:r>
-            <w:r>
-              <w:rPr>
-                <w:bCs/>
-                <w:iCs/>
-                <w:sz w:val="22"/>
-                <w:szCs w:val="22"/>
-              </w:rPr>
-              <w:t>S}</w:t>
+              <w:tabs>
+                <w:tab w:val="left" w:pos="480"/>
+                <w:tab w:val="left" w:pos="1440"/>
+                <w:tab w:val="left" w:pos="1920"/>
+                <w:tab w:val="left" w:pos="2400"/>
+                <w:tab w:val="left" w:pos="2880"/>
+                <w:tab w:val="center" w:pos="4513"/>
+              </w:tabs>
+              <w:jc w:val="center"/>
+              <w:rPr>
+                <w:bCs/>
+                <w:iCs/>
+                <w:sz w:val="22"/>
+                <w:szCs w:val="22"/>
+              </w:rPr>
+            </w:pPr>
+            <w:r>
+              <w:rPr>
+                <w:bCs/>
+                <w:iCs/>
+                <w:sz w:val="22"/>
+                <w:szCs w:val="22"/>
+              </w:rPr>
+              <w:t>0</w:t>
             </w:r>
           </w:p>
         </w:tc>
@@ -5221,7 +5650,7 @@
                 <w:sz w:val="22"/>
                 <w:szCs w:val="22"/>
               </w:rPr>
-              <w:t>S_PRE}</w:t>
+              <w:t>S}</w:t>
             </w:r>
           </w:p>
         </w:tc>
@@ -5232,14 +5661,6 @@
           </w:tcPr>
           <w:p>
             <w:pPr>
-              <w:tabs>
-                <w:tab w:val="left" w:pos="480"/>
-                <w:tab w:val="left" w:pos="1440"/>
-                <w:tab w:val="left" w:pos="1920"/>
-                <w:tab w:val="left" w:pos="2400"/>
-                <w:tab w:val="left" w:pos="2880"/>
-                <w:tab w:val="center" w:pos="4513"/>
-              </w:tabs>
               <w:jc w:val="center"/>
               <w:rPr>
                 <w:bCs/>
@@ -5265,7 +5686,7 @@
                 <w:sz w:val="22"/>
                 <w:szCs w:val="22"/>
               </w:rPr>
-              <w:t>P}</w:t>
+              <w:t>S_PRE}</w:t>
             </w:r>
           </w:p>
         </w:tc>
@@ -5300,7 +5721,16 @@
                 <w:sz w:val="22"/>
                 <w:szCs w:val="22"/>
               </w:rPr>
-              <w:t>0</w:t>
+              <w:t>{</w:t>
+            </w:r>
+            <w:r>
+              <w:rPr>
+                <w:bCs/>
+                <w:iCs/>
+                <w:sz w:val="22"/>
+                <w:szCs w:val="22"/>
+              </w:rPr>
+              <w:t>P}</w:t>
             </w:r>
           </w:p>
         </w:tc>
@@ -5311,6 +5741,40 @@
           </w:tcPr>
           <w:p>
             <w:pPr>
+              <w:tabs>
+                <w:tab w:val="left" w:pos="480"/>
+                <w:tab w:val="left" w:pos="1440"/>
+                <w:tab w:val="left" w:pos="1920"/>
+                <w:tab w:val="left" w:pos="2400"/>
+                <w:tab w:val="left" w:pos="2880"/>
+                <w:tab w:val="center" w:pos="4513"/>
+              </w:tabs>
+              <w:jc w:val="center"/>
+              <w:rPr>
+                <w:bCs/>
+                <w:iCs/>
+                <w:sz w:val="22"/>
+                <w:szCs w:val="22"/>
+              </w:rPr>
+            </w:pPr>
+            <w:r>
+              <w:rPr>
+                <w:bCs/>
+                <w:iCs/>
+                <w:sz w:val="22"/>
+                <w:szCs w:val="22"/>
+              </w:rPr>
+              <w:t>0</w:t>
+            </w:r>
+          </w:p>
+        </w:tc>
+        <w:tc>
+          <w:tcPr>
+            <w:tcW w:w="699" w:type="dxa"/>
+            <w:vAlign w:val="center"/>
+          </w:tcPr>
+          <w:p>
+            <w:pPr>
               <w:jc w:val="center"/>
               <w:rPr>
                 <w:bCs/>
@@ -5452,7 +5916,36 @@
             </w:r>
             <w:r>
               <w:rPr>
-                <w:rFonts w:hint="eastAsia"/>
+                <w:bCs/>
+                <w:iCs/>
+                <w:sz w:val="22"/>
+                <w:szCs w:val="22"/>
+              </w:rPr>
+              <w:t>{/</w:t>
+            </w:r>
+            <w:proofErr w:type="spellStart"/>
+            <w:proofErr w:type="gramStart"/>
+            <w:r>
+              <w:rPr>
+                <w:bCs/>
+                <w:iCs/>
+                <w:sz w:val="22"/>
+                <w:szCs w:val="22"/>
+              </w:rPr>
+              <w:t>systemSummary</w:t>
+            </w:r>
+            <w:proofErr w:type="spellEnd"/>
+            <w:r>
+              <w:rPr>
+                <w:bCs/>
+                <w:iCs/>
+                <w:sz w:val="22"/>
+                <w:szCs w:val="22"/>
+              </w:rPr>
+              <w:t>}</w:t>
+            </w:r>
+            <w:r>
+              <w:rPr>
                 <w:bCs/>
                 <w:iCs/>
                 <w:sz w:val="22"/>
@@ -5460,14 +5953,35 @@
               </w:rPr>
               <w:t>{</w:t>
             </w:r>
-            <w:r>
-              <w:rPr>
-                <w:bCs/>
-                <w:iCs/>
-                <w:sz w:val="22"/>
-                <w:szCs w:val="22"/>
-              </w:rPr>
-              <w:t>/a1Perforamce}</w:t>
+            <w:proofErr w:type="gramEnd"/>
+            <w:r>
+              <w:rPr>
+                <w:bCs/>
+                <w:iCs/>
+                <w:sz w:val="22"/>
+                <w:szCs w:val="22"/>
+              </w:rPr>
+              <w:t>/</w:t>
+            </w:r>
+            <w:r>
+              <w:rPr>
+                <w:rFonts w:eastAsia="Times New Roman"/>
+                <w:color w:val="000000"/>
+                <w:kern w:val="0"/>
+                <w:sz w:val="21"/>
+                <w:szCs w:val="21"/>
+              </w:rPr>
+              <w:t>a1SystemServicePerformanceSummary</w:t>
+            </w:r>
+            <w:r>
+              <w:rPr>
+                <w:rFonts w:eastAsia="Times New Roman"/>
+                <w:color w:val="000000"/>
+                <w:kern w:val="0"/>
+                <w:sz w:val="21"/>
+                <w:szCs w:val="21"/>
+              </w:rPr>
+              <w:t>}</w:t>
             </w:r>
           </w:p>
         </w:tc>
@@ -5502,6 +6016,55 @@
             </w:pPr>
             <w:r>
               <w:rPr>
+                <w:bCs/>
+                <w:iCs/>
+                <w:sz w:val="22"/>
+                <w:szCs w:val="22"/>
+              </w:rPr>
+              <w:t>{</w:t>
+            </w:r>
+            <w:r>
+              <w:rPr>
+                <w:bCs/>
+                <w:iCs/>
+                <w:sz w:val="22"/>
+                <w:szCs w:val="22"/>
+              </w:rPr>
+              <w:t>#</w:t>
+            </w:r>
+            <w:r>
+              <w:rPr>
+                <w:rFonts w:eastAsia="Times New Roman"/>
+                <w:color w:val="000000"/>
+                <w:kern w:val="0"/>
+                <w:sz w:val="21"/>
+                <w:szCs w:val="21"/>
+              </w:rPr>
+              <w:t>a1</w:t>
+            </w:r>
+            <w:proofErr w:type="gramStart"/>
+            <w:r>
+              <w:rPr>
+                <w:rFonts w:eastAsia="Times New Roman"/>
+                <w:color w:val="000000"/>
+                <w:kern w:val="0"/>
+                <w:sz w:val="21"/>
+                <w:szCs w:val="21"/>
+              </w:rPr>
+              <w:t>SystemServicePerformanceSummary</w:t>
+            </w:r>
+            <w:r>
+              <w:rPr>
+                <w:rFonts w:eastAsia="Times New Roman"/>
+                <w:color w:val="000000"/>
+                <w:kern w:val="0"/>
+                <w:sz w:val="21"/>
+                <w:szCs w:val="21"/>
+              </w:rPr>
+              <w:t>}</w:t>
+            </w:r>
+            <w:r>
+              <w:rPr>
                 <w:rFonts w:hint="eastAsia"/>
                 <w:bCs/>
                 <w:iCs/>
@@ -5519,6 +6082,7 @@
               </w:rPr>
               <w:t>otal</w:t>
             </w:r>
+            <w:proofErr w:type="gramEnd"/>
           </w:p>
         </w:tc>
         <w:tc>
@@ -5528,9 +6092,15 @@
           </w:tcPr>
           <w:p>
             <w:pPr>
-              <w:widowControl/>
-              <w:shd w:val="clear" w:color="auto" w:fill="FFFFFF"/>
-              <w:spacing w:line="285" w:lineRule="atLeast"/>
+              <w:tabs>
+                <w:tab w:val="left" w:pos="480"/>
+                <w:tab w:val="left" w:pos="1440"/>
+                <w:tab w:val="left" w:pos="1920"/>
+                <w:tab w:val="left" w:pos="2400"/>
+                <w:tab w:val="left" w:pos="2880"/>
+                <w:tab w:val="center" w:pos="4513"/>
+              </w:tabs>
+              <w:jc w:val="center"/>
               <w:rPr>
                 <w:bCs/>
                 <w:iCs/>
@@ -5555,25 +6125,7 @@
                 <w:sz w:val="22"/>
                 <w:szCs w:val="22"/>
               </w:rPr>
-              <w:t>SUM_</w:t>
-            </w:r>
-            <w:r>
-              <w:rPr>
-                <w:bCs/>
-                <w:iCs/>
-                <w:sz w:val="22"/>
-                <w:szCs w:val="22"/>
-              </w:rPr>
-              <w:t>A1</w:t>
-            </w:r>
-            <w:r>
-              <w:rPr>
-                <w:bCs/>
-                <w:iCs/>
-                <w:sz w:val="22"/>
-                <w:szCs w:val="22"/>
-              </w:rPr>
-              <w:t>H}</w:t>
+              <w:t>SUM_H}</w:t>
             </w:r>
           </w:p>
         </w:tc>
@@ -5644,25 +6196,7 @@
                 <w:sz w:val="22"/>
                 <w:szCs w:val="22"/>
               </w:rPr>
-              <w:t>SUM_</w:t>
-            </w:r>
-            <w:r>
-              <w:rPr>
-                <w:bCs/>
-                <w:iCs/>
-                <w:sz w:val="22"/>
-                <w:szCs w:val="22"/>
-              </w:rPr>
-              <w:t>A1</w:t>
-            </w:r>
-            <w:r>
-              <w:rPr>
-                <w:bCs/>
-                <w:iCs/>
-                <w:sz w:val="22"/>
-                <w:szCs w:val="22"/>
-              </w:rPr>
-              <w:t>H}</w:t>
+              <w:t>SUM_H}</w:t>
             </w:r>
           </w:p>
         </w:tc>
@@ -5698,25 +6232,7 @@
                 <w:sz w:val="22"/>
                 <w:szCs w:val="22"/>
               </w:rPr>
-              <w:t>SUM_</w:t>
-            </w:r>
-            <w:r>
-              <w:rPr>
-                <w:bCs/>
-                <w:iCs/>
-                <w:sz w:val="22"/>
-                <w:szCs w:val="22"/>
-              </w:rPr>
-              <w:t>A1</w:t>
-            </w:r>
-            <w:r>
-              <w:rPr>
-                <w:bCs/>
-                <w:iCs/>
-                <w:sz w:val="22"/>
-                <w:szCs w:val="22"/>
-              </w:rPr>
-              <w:t>H_PRE}</w:t>
+              <w:t>SUM_H_PRE}</w:t>
             </w:r>
           </w:p>
         </w:tc>
@@ -5760,25 +6276,7 @@
                 <w:sz w:val="22"/>
                 <w:szCs w:val="22"/>
               </w:rPr>
-              <w:t>SUM_</w:t>
-            </w:r>
-            <w:r>
-              <w:rPr>
-                <w:bCs/>
-                <w:iCs/>
-                <w:sz w:val="22"/>
-                <w:szCs w:val="22"/>
-              </w:rPr>
-              <w:t>A1</w:t>
-            </w:r>
-            <w:r>
-              <w:rPr>
-                <w:bCs/>
-                <w:iCs/>
-                <w:sz w:val="22"/>
-                <w:szCs w:val="22"/>
-              </w:rPr>
-              <w:t>S}</w:t>
+              <w:t>SUM_S}</w:t>
             </w:r>
           </w:p>
         </w:tc>
@@ -5849,25 +6347,7 @@
                 <w:sz w:val="22"/>
                 <w:szCs w:val="22"/>
               </w:rPr>
-              <w:t>SUM_</w:t>
-            </w:r>
-            <w:r>
-              <w:rPr>
-                <w:bCs/>
-                <w:iCs/>
-                <w:sz w:val="22"/>
-                <w:szCs w:val="22"/>
-              </w:rPr>
-              <w:t>A1</w:t>
-            </w:r>
-            <w:r>
-              <w:rPr>
-                <w:bCs/>
-                <w:iCs/>
-                <w:sz w:val="22"/>
-                <w:szCs w:val="22"/>
-              </w:rPr>
-              <w:t>S}</w:t>
+              <w:t>SUM_S}</w:t>
             </w:r>
           </w:p>
         </w:tc>
@@ -5903,25 +6383,7 @@
                 <w:sz w:val="22"/>
                 <w:szCs w:val="22"/>
               </w:rPr>
-              <w:t>SUM_</w:t>
-            </w:r>
-            <w:r>
-              <w:rPr>
-                <w:bCs/>
-                <w:iCs/>
-                <w:sz w:val="22"/>
-                <w:szCs w:val="22"/>
-              </w:rPr>
-              <w:t>A1</w:t>
-            </w:r>
-            <w:r>
-              <w:rPr>
-                <w:bCs/>
-                <w:iCs/>
-                <w:sz w:val="22"/>
-                <w:szCs w:val="22"/>
-              </w:rPr>
-              <w:t>S_PRE}</w:t>
+              <w:t>SUM_S_PRE}</w:t>
             </w:r>
           </w:p>
         </w:tc>
@@ -5965,25 +6427,7 @@
                 <w:sz w:val="22"/>
                 <w:szCs w:val="22"/>
               </w:rPr>
-              <w:t>SUM_</w:t>
-            </w:r>
-            <w:r>
-              <w:rPr>
-                <w:bCs/>
-                <w:iCs/>
-                <w:sz w:val="22"/>
-                <w:szCs w:val="22"/>
-              </w:rPr>
-              <w:t>A1</w:t>
-            </w:r>
-            <w:r>
-              <w:rPr>
-                <w:bCs/>
-                <w:iCs/>
-                <w:sz w:val="22"/>
-                <w:szCs w:val="22"/>
-              </w:rPr>
-              <w:t>P}</w:t>
+              <w:t>SUM_P}</w:t>
             </w:r>
           </w:p>
         </w:tc>
@@ -6054,25 +6498,7 @@
                 <w:sz w:val="22"/>
                 <w:szCs w:val="22"/>
               </w:rPr>
-              <w:t>SUM_</w:t>
-            </w:r>
-            <w:r>
-              <w:rPr>
-                <w:bCs/>
-                <w:iCs/>
-                <w:sz w:val="22"/>
-                <w:szCs w:val="22"/>
-              </w:rPr>
-              <w:t>A1</w:t>
-            </w:r>
-            <w:r>
-              <w:rPr>
-                <w:bCs/>
-                <w:iCs/>
-                <w:sz w:val="22"/>
-                <w:szCs w:val="22"/>
-              </w:rPr>
-              <w:t>P}</w:t>
+              <w:t>SUM_P}</w:t>
             </w:r>
           </w:p>
         </w:tc>
@@ -6116,25 +6542,7 @@
                 <w:sz w:val="22"/>
                 <w:szCs w:val="22"/>
               </w:rPr>
-              <w:t>SUM_</w:t>
-            </w:r>
-            <w:r>
-              <w:rPr>
-                <w:bCs/>
-                <w:iCs/>
-                <w:sz w:val="22"/>
-                <w:szCs w:val="22"/>
-              </w:rPr>
-              <w:t>A1</w:t>
-            </w:r>
-            <w:r>
-              <w:rPr>
-                <w:bCs/>
-                <w:iCs/>
-                <w:sz w:val="22"/>
-                <w:szCs w:val="22"/>
-              </w:rPr>
-              <w:t>P_PRE}</w:t>
+              <w:t>SUM_P_PRE}</w:t>
             </w:r>
           </w:p>
         </w:tc>
@@ -6203,6 +6611,44 @@
                 <w:szCs w:val="22"/>
               </w:rPr>
               <w:t>0/0</w:t>
+            </w:r>
+            <w:r>
+              <w:rPr>
+                <w:bCs/>
+                <w:iCs/>
+                <w:sz w:val="22"/>
+                <w:szCs w:val="22"/>
+              </w:rPr>
+              <w:t>{</w:t>
+            </w:r>
+            <w:r>
+              <w:rPr>
+                <w:bCs/>
+                <w:iCs/>
+                <w:sz w:val="22"/>
+                <w:szCs w:val="22"/>
+              </w:rPr>
+              <w:t>/</w:t>
+            </w:r>
+            <w:r>
+              <w:rPr>
+                <w:rFonts w:eastAsia="Times New Roman"/>
+                <w:color w:val="000000"/>
+                <w:kern w:val="0"/>
+                <w:sz w:val="21"/>
+                <w:szCs w:val="21"/>
+              </w:rPr>
+              <w:t>a1SystemServicePerformanceSummary</w:t>
+            </w:r>
+            <w:r>
+              <w:rPr>
+                <w:rFonts w:eastAsia="Times New Roman"/>
+                <w:color w:val="000000"/>
+                <w:kern w:val="0"/>
+                <w:sz w:val="21"/>
+                <w:szCs w:val="21"/>
+              </w:rPr>
+              <w:t>}</w:t>
             </w:r>
           </w:p>
         </w:tc>
@@ -8104,48 +8550,6 @@
                 <w:szCs w:val="20"/>
               </w:rPr>
             </w:pPr>
-            <w:r>
-              <w:rPr>
-                <w:sz w:val="20"/>
-                <w:szCs w:val="20"/>
-              </w:rPr>
-              <w:t>{</w:t>
-            </w:r>
-            <w:r>
-              <w:rPr>
-                <w:sz w:val="20"/>
-                <w:szCs w:val="20"/>
-              </w:rPr>
-              <w:t>#</w:t>
-            </w:r>
-            <w:r>
-              <w:rPr>
-                <w:sz w:val="20"/>
-                <w:szCs w:val="20"/>
-              </w:rPr>
-              <w:t>logs</w:t>
-            </w:r>
-            <w:r>
-              <w:rPr>
-                <w:sz w:val="20"/>
-                <w:szCs w:val="20"/>
-              </w:rPr>
-              <w:t>}{</w:t>
-            </w:r>
-            <w:r>
-              <w:rPr>
-                <w:sz w:val="20"/>
-                <w:szCs w:val="20"/>
-              </w:rPr>
-              <w:t>reference_no</w:t>
-            </w:r>
-            <w:r>
-              <w:rPr>
-                <w:sz w:val="20"/>
-                <w:szCs w:val="20"/>
-              </w:rPr>
-              <w:t>}</w:t>
-            </w:r>
           </w:p>
         </w:tc>
         <w:tc>
@@ -8167,21 +8571,6 @@
                 <w:szCs w:val="20"/>
               </w:rPr>
             </w:pPr>
-            <w:r>
-              <w:rPr>
-                <w:rFonts w:hint="eastAsia"/>
-                <w:sz w:val="20"/>
-                <w:szCs w:val="20"/>
-              </w:rPr>
-              <w:t>{</w:t>
-            </w:r>
-            <w:r>
-              <w:rPr>
-                <w:sz w:val="20"/>
-                <w:szCs w:val="20"/>
-              </w:rPr>
-              <w:t>category_name}</w:t>
-            </w:r>
           </w:p>
         </w:tc>
         <w:tc>
@@ -8204,21 +8593,6 @@
                 <w:szCs w:val="20"/>
               </w:rPr>
             </w:pPr>
-            <w:r>
-              <w:rPr>
-                <w:rFonts w:hint="eastAsia"/>
-                <w:sz w:val="20"/>
-                <w:szCs w:val="20"/>
-              </w:rPr>
-              <w:t>{</w:t>
-            </w:r>
-            <w:r>
-              <w:rPr>
-                <w:sz w:val="20"/>
-                <w:szCs w:val="20"/>
-              </w:rPr>
-              <w:t>system_name}</w:t>
-            </w:r>
           </w:p>
         </w:tc>
         <w:tc>
@@ -8241,21 +8615,6 @@
                 <w:szCs w:val="20"/>
               </w:rPr>
             </w:pPr>
-            <w:r>
-              <w:rPr>
-                <w:rFonts w:hint="eastAsia"/>
-                <w:sz w:val="20"/>
-                <w:szCs w:val="20"/>
-              </w:rPr>
-              <w:t>{</w:t>
-            </w:r>
-            <w:r>
-              <w:rPr>
-                <w:sz w:val="20"/>
-                <w:szCs w:val="20"/>
-              </w:rPr>
-              <w:t>brief_desc}</w:t>
-            </w:r>
           </w:p>
         </w:tc>
         <w:tc>
@@ -8277,21 +8636,6 @@
                 <w:szCs w:val="20"/>
               </w:rPr>
             </w:pPr>
-            <w:r>
-              <w:rPr>
-                <w:rFonts w:hint="eastAsia"/>
-                <w:sz w:val="20"/>
-                <w:szCs w:val="20"/>
-              </w:rPr>
-              <w:t>{</w:t>
-            </w:r>
-            <w:r>
-              <w:rPr>
-                <w:sz w:val="20"/>
-                <w:szCs w:val="20"/>
-              </w:rPr>
-              <w:t>compact_data}</w:t>
-            </w:r>
           </w:p>
         </w:tc>
         <w:tc>
@@ -8313,55 +8657,6 @@
                 <w:szCs w:val="20"/>
               </w:rPr>
             </w:pPr>
-            <w:r>
-              <w:rPr>
-                <w:sz w:val="20"/>
-                <w:szCs w:val="20"/>
-              </w:rPr>
-              <w:t>{remark}</w:t>
-            </w:r>
-            <w:r>
-              <w:rPr>
-                <w:sz w:val="20"/>
-                <w:szCs w:val="20"/>
-              </w:rPr>
-              <w:t>{</w:t>
-            </w:r>
-            <w:r>
-              <w:rPr>
-                <w:sz w:val="20"/>
-                <w:szCs w:val="20"/>
-              </w:rPr>
-              <w:t>/</w:t>
-            </w:r>
-            <w:r>
-              <w:rPr>
-                <w:sz w:val="20"/>
-                <w:szCs w:val="20"/>
-              </w:rPr>
-              <w:t>lo</w:t>
-            </w:r>
-            <w:r>
-              <w:rPr>
-                <w:sz w:val="20"/>
-                <w:szCs w:val="20"/>
-              </w:rPr>
-              <w:t>g</w:t>
-            </w:r>
-            <w:r>
-              <w:rPr>
-                <w:sz w:val="20"/>
-                <w:szCs w:val="20"/>
-              </w:rPr>
-              <w:t>s</w:t>
-            </w:r>
-            <w:r>
-              <w:rPr>
-                <w:sz w:val="20"/>
-                <w:szCs w:val="20"/>
-              </w:rPr>
-              <w:t>}</w:t>
-            </w:r>
           </w:p>
         </w:tc>
       </w:tr>
@@ -8397,7 +8692,7 @@
         <w:gridCol w:w="3847"/>
         <w:gridCol w:w="3847"/>
         <w:gridCol w:w="3848"/>
-        <w:gridCol w:w="3846"/>
+        <w:gridCol w:w="3876"/>
       </w:tblGrid>
       <w:tr>
         <w:trPr>
@@ -8483,99 +8778,7 @@
         <w:tc>
           <w:tcPr>
             <w:tcW w:w="3847" w:type="dxa"/>
-          </w:tcPr>
-          <w:p>
-            <w:pPr>
-              <w:tabs>
-                <w:tab w:val="left" w:pos="960"/>
-                <w:tab w:val="left" w:pos="1440"/>
-                <w:tab w:val="left" w:pos="1920"/>
-              </w:tabs>
-              <w:jc w:val="center"/>
-              <w:rPr>
-                <w:lang w:eastAsia="zh-HK"/>
-              </w:rPr>
-            </w:pPr>
-            <w:r>
-              <w:rPr>
-                <w:rFonts w:hint="eastAsia"/>
-                <w:lang w:eastAsia="zh-HK"/>
-              </w:rPr>
-              <w:t>{</w:t>
-            </w:r>
-            <w:r>
-              <w:rPr>
-                <w:lang w:eastAsia="zh-HK"/>
-              </w:rPr>
-              <w:t>total_no_of_incident}</w:t>
-            </w:r>
-          </w:p>
-        </w:tc>
-        <w:tc>
-          <w:tcPr>
-            <w:tcW w:w="3847" w:type="dxa"/>
-          </w:tcPr>
-          <w:p>
-            <w:pPr>
-              <w:tabs>
-                <w:tab w:val="left" w:pos="960"/>
-                <w:tab w:val="left" w:pos="1440"/>
-                <w:tab w:val="left" w:pos="1920"/>
-              </w:tabs>
-              <w:jc w:val="center"/>
-              <w:rPr>
-                <w:lang w:eastAsia="zh-HK"/>
-              </w:rPr>
-            </w:pPr>
-            <w:r>
-              <w:rPr>
-                <w:rFonts w:hint="eastAsia"/>
-                <w:lang w:eastAsia="zh-HK"/>
-              </w:rPr>
-              <w:t>{</w:t>
-            </w:r>
-            <w:r>
-              <w:rPr>
-                <w:lang w:eastAsia="zh-HK"/>
-              </w:rPr>
-              <w:t>P}</w:t>
-            </w:r>
-          </w:p>
-        </w:tc>
-        <w:tc>
-          <w:tcPr>
-            <w:tcW w:w="3848" w:type="dxa"/>
-          </w:tcPr>
-          <w:p>
-            <w:pPr>
-              <w:tabs>
-                <w:tab w:val="left" w:pos="960"/>
-                <w:tab w:val="left" w:pos="1440"/>
-                <w:tab w:val="left" w:pos="1920"/>
-              </w:tabs>
-              <w:jc w:val="center"/>
-              <w:rPr>
-                <w:lang w:eastAsia="zh-HK"/>
-              </w:rPr>
-            </w:pPr>
-            <w:r>
-              <w:rPr>
-                <w:rFonts w:hint="eastAsia"/>
-                <w:lang w:eastAsia="zh-HK"/>
-              </w:rPr>
-              <w:t>{</w:t>
-            </w:r>
-            <w:r>
-              <w:rPr>
-                <w:lang w:eastAsia="zh-HK"/>
-              </w:rPr>
-              <w:t>R}</w:t>
-            </w:r>
-          </w:p>
-        </w:tc>
-        <w:tc>
-          <w:tcPr>
-            <w:tcW w:w="3846" w:type="dxa"/>
+            <w:vAlign w:val="center"/>
           </w:tcPr>
           <w:p>
             <w:pPr>
@@ -8584,16 +8787,29 @@
               <w:spacing w:line="285" w:lineRule="atLeast"/>
               <w:jc w:val="center"/>
               <w:rPr>
-                <w:lang w:eastAsia="zh-HK"/>
-              </w:rPr>
-            </w:pPr>
-            <w:r>
-              <w:rPr>
                 <w:rFonts w:hint="eastAsia"/>
                 <w:lang w:eastAsia="zh-HK"/>
               </w:rPr>
-              <w:t>{</w:t>
-            </w:r>
+            </w:pPr>
+            <w:r>
+              <w:rPr>
+                <w:lang w:eastAsia="zh-HK"/>
+              </w:rPr>
+              <w:t>{#</w:t>
+            </w:r>
+            <w:proofErr w:type="spellStart"/>
+            <w:proofErr w:type="gramStart"/>
+            <w:r>
+              <w:rPr>
+                <w:rFonts w:eastAsia="Times New Roman"/>
+                <w:color w:val="000000"/>
+                <w:kern w:val="0"/>
+                <w:sz w:val="21"/>
+                <w:szCs w:val="21"/>
+              </w:rPr>
+              <w:t>actionTypeSummary</w:t>
+            </w:r>
+            <w:proofErr w:type="spellEnd"/>
             <w:r>
               <w:rPr>
                 <w:rFonts w:ascii="Consolas" w:eastAsia="Times New Roman" w:hAnsi="Consolas"/>
@@ -8602,8 +8818,47 @@
                 <w:sz w:val="21"/>
                 <w:szCs w:val="21"/>
               </w:rPr>
-              <w:t>actionType</w:t>
-            </w:r>
+              <w:t>}</w:t>
+            </w:r>
+            <w:r>
+              <w:rPr>
+                <w:rFonts w:eastAsia="Times New Roman"/>
+                <w:color w:val="000000"/>
+                <w:kern w:val="0"/>
+                <w:sz w:val="21"/>
+                <w:szCs w:val="21"/>
+              </w:rPr>
+              <w:t>{</w:t>
+            </w:r>
+            <w:proofErr w:type="gramEnd"/>
+            <w:r>
+              <w:rPr>
+                <w:rFonts w:eastAsia="Times New Roman"/>
+                <w:color w:val="000000"/>
+                <w:kern w:val="0"/>
+                <w:sz w:val="21"/>
+                <w:szCs w:val="21"/>
+              </w:rPr>
+              <w:t>total}</w:t>
+            </w:r>
+          </w:p>
+        </w:tc>
+        <w:tc>
+          <w:tcPr>
+            <w:tcW w:w="3847" w:type="dxa"/>
+          </w:tcPr>
+          <w:p>
+            <w:pPr>
+              <w:tabs>
+                <w:tab w:val="left" w:pos="960"/>
+                <w:tab w:val="left" w:pos="1440"/>
+                <w:tab w:val="left" w:pos="1920"/>
+              </w:tabs>
+              <w:jc w:val="center"/>
+              <w:rPr>
+                <w:lang w:eastAsia="zh-HK"/>
+              </w:rPr>
+            </w:pPr>
             <w:r>
               <w:rPr>
                 <w:rFonts w:ascii="Consolas" w:eastAsia="Times New Roman" w:hAnsi="Consolas"/>
@@ -8612,8 +8867,107 @@
                 <w:sz w:val="21"/>
                 <w:szCs w:val="21"/>
               </w:rPr>
-              <w:t>Ratio</w:t>
-            </w:r>
+              <w:t>{P}</w:t>
+            </w:r>
+          </w:p>
+        </w:tc>
+        <w:tc>
+          <w:tcPr>
+            <w:tcW w:w="3848" w:type="dxa"/>
+          </w:tcPr>
+          <w:p>
+            <w:pPr>
+              <w:tabs>
+                <w:tab w:val="left" w:pos="960"/>
+                <w:tab w:val="left" w:pos="1440"/>
+                <w:tab w:val="left" w:pos="1920"/>
+              </w:tabs>
+              <w:jc w:val="center"/>
+              <w:rPr>
+                <w:lang w:eastAsia="zh-HK"/>
+              </w:rPr>
+            </w:pPr>
+            <w:r>
+              <w:rPr>
+                <w:rFonts w:ascii="Consolas" w:eastAsia="Times New Roman" w:hAnsi="Consolas"/>
+                <w:color w:val="000000"/>
+                <w:kern w:val="0"/>
+                <w:sz w:val="21"/>
+                <w:szCs w:val="21"/>
+              </w:rPr>
+              <w:t>{R}</w:t>
+            </w:r>
+          </w:p>
+        </w:tc>
+        <w:tc>
+          <w:tcPr>
+            <w:tcW w:w="3846" w:type="dxa"/>
+          </w:tcPr>
+          <w:p>
+            <w:pPr>
+              <w:widowControl/>
+              <w:shd w:val="clear" w:color="auto" w:fill="FFFFFF"/>
+              <w:spacing w:line="285" w:lineRule="atLeast"/>
+              <w:rPr>
+                <w:lang w:eastAsia="zh-HK"/>
+              </w:rPr>
+            </w:pPr>
+            <w:r>
+              <w:rPr>
+                <w:rFonts w:eastAsia="Times New Roman"/>
+                <w:color w:val="000000"/>
+                <w:kern w:val="0"/>
+                <w:sz w:val="21"/>
+                <w:szCs w:val="21"/>
+              </w:rPr>
+              <w:t>{</w:t>
+            </w:r>
+            <w:proofErr w:type="spellStart"/>
+            <w:r>
+              <w:rPr>
+                <w:rFonts w:eastAsia="Times New Roman"/>
+                <w:color w:val="000000"/>
+                <w:kern w:val="0"/>
+                <w:sz w:val="21"/>
+                <w:szCs w:val="21"/>
+              </w:rPr>
+              <w:t>actionTypeRatio</w:t>
+            </w:r>
+            <w:proofErr w:type="spellEnd"/>
+            <w:r>
+              <w:rPr>
+                <w:rFonts w:eastAsia="Times New Roman"/>
+                <w:color w:val="000000"/>
+                <w:kern w:val="0"/>
+                <w:sz w:val="21"/>
+                <w:szCs w:val="21"/>
+              </w:rPr>
+              <w:t>}</w:t>
+            </w:r>
+            <w:r>
+              <w:rPr>
+                <w:lang w:eastAsia="zh-HK"/>
+              </w:rPr>
+              <w:t>{</w:t>
+            </w:r>
+            <w:r>
+              <w:rPr>
+                <w:lang w:eastAsia="zh-HK"/>
+              </w:rPr>
+              <w:t>/</w:t>
+            </w:r>
+            <w:proofErr w:type="spellStart"/>
+            <w:r>
+              <w:rPr>
+                <w:rFonts w:eastAsia="Times New Roman"/>
+                <w:color w:val="000000"/>
+                <w:kern w:val="0"/>
+                <w:sz w:val="21"/>
+                <w:szCs w:val="21"/>
+              </w:rPr>
+              <w:t>actionTypeSummary</w:t>
+            </w:r>
+            <w:proofErr w:type="spellEnd"/>
             <w:r>
               <w:rPr>
                 <w:rFonts w:ascii="Consolas" w:eastAsia="Times New Roman" w:hAnsi="Consolas"/>
@@ -8657,10 +9011,10 @@
         <w:tblLook w:val="04A0" w:firstRow="1" w:lastRow="0" w:firstColumn="1" w:lastColumn="0" w:noHBand="0" w:noVBand="1"/>
       </w:tblPr>
       <w:tblGrid>
-        <w:gridCol w:w="3863"/>
-        <w:gridCol w:w="3863"/>
-        <w:gridCol w:w="3864"/>
-        <w:gridCol w:w="3864"/>
+        <w:gridCol w:w="4962"/>
+        <w:gridCol w:w="3592"/>
+        <w:gridCol w:w="3554"/>
+        <w:gridCol w:w="3506"/>
       </w:tblGrid>
       <w:tr>
         <w:trPr>
@@ -8815,6 +9169,7 @@
         <w:tc>
           <w:tcPr>
             <w:tcW w:w="3863" w:type="dxa"/>
+            <w:vAlign w:val="center"/>
           </w:tcPr>
           <w:p>
             <w:pPr>
@@ -8825,45 +9180,30 @@
               </w:tabs>
               <w:jc w:val="center"/>
               <w:rPr>
+                <w:sz w:val="22"/>
+                <w:szCs w:val="22"/>
                 <w:lang w:eastAsia="zh-HK"/>
               </w:rPr>
             </w:pPr>
             <w:r>
               <w:rPr>
-                <w:rFonts w:hint="eastAsia"/>
                 <w:lang w:eastAsia="zh-HK"/>
               </w:rPr>
-              <w:t>{</w:t>
-            </w:r>
-            <w:r>
-              <w:rPr>
-                <w:lang w:eastAsia="zh-HK"/>
-              </w:rPr>
-              <w:t>total_no_of_incident}</w:t>
-            </w:r>
-          </w:p>
-        </w:tc>
-        <w:tc>
-          <w:tcPr>
-            <w:tcW w:w="3863" w:type="dxa"/>
-          </w:tcPr>
-          <w:p>
-            <w:pPr>
-              <w:widowControl/>
-              <w:shd w:val="clear" w:color="auto" w:fill="FFFFFF"/>
-              <w:spacing w:line="285" w:lineRule="atLeast"/>
-              <w:jc w:val="center"/>
-              <w:rPr>
-                <w:lang w:eastAsia="zh-HK"/>
-              </w:rPr>
-            </w:pPr>
-            <w:r>
-              <w:rPr>
-                <w:rFonts w:hint="eastAsia"/>
-                <w:lang w:eastAsia="zh-HK"/>
-              </w:rPr>
-              <w:t>{</w:t>
-            </w:r>
+              <w:t>{#</w:t>
+            </w:r>
+            <w:proofErr w:type="spellStart"/>
+            <w:proofErr w:type="gramStart"/>
+            <w:r>
+              <w:rPr>
+                <w:rFonts w:eastAsia="Times New Roman"/>
+                <w:color w:val="000000"/>
+                <w:kern w:val="0"/>
+                <w:sz w:val="21"/>
+                <w:szCs w:val="21"/>
+              </w:rPr>
+              <w:t>actionTypeSummary</w:t>
+            </w:r>
+            <w:proofErr w:type="spellEnd"/>
             <w:r>
               <w:rPr>
                 <w:rFonts w:ascii="Consolas" w:eastAsia="Times New Roman" w:hAnsi="Consolas"/>
@@ -8872,8 +9212,53 @@
                 <w:sz w:val="21"/>
                 <w:szCs w:val="21"/>
               </w:rPr>
-              <w:t>in_office_hour</w:t>
-            </w:r>
+              <w:t>}</w:t>
+            </w:r>
+            <w:r>
+              <w:rPr>
+                <w:rFonts w:eastAsia="Times New Roman"/>
+                <w:color w:val="000000"/>
+                <w:kern w:val="0"/>
+                <w:sz w:val="21"/>
+                <w:szCs w:val="21"/>
+              </w:rPr>
+              <w:t>{</w:t>
+            </w:r>
+            <w:proofErr w:type="gramEnd"/>
+            <w:r>
+              <w:rPr>
+                <w:rFonts w:eastAsia="Times New Roman"/>
+                <w:color w:val="000000"/>
+                <w:kern w:val="0"/>
+                <w:sz w:val="21"/>
+                <w:szCs w:val="21"/>
+              </w:rPr>
+              <w:t>total}</w:t>
+            </w:r>
+            <w:r>
+              <w:rPr>
+                <w:lang w:eastAsia="zh-HK"/>
+              </w:rPr>
+              <w:t>{</w:t>
+            </w:r>
+            <w:r>
+              <w:rPr>
+                <w:lang w:eastAsia="zh-HK"/>
+              </w:rPr>
+              <w:t>/</w:t>
+            </w:r>
+            <w:proofErr w:type="spellStart"/>
+            <w:r>
+              <w:rPr>
+                <w:rFonts w:eastAsia="Times New Roman"/>
+                <w:color w:val="000000"/>
+                <w:kern w:val="0"/>
+                <w:sz w:val="21"/>
+                <w:szCs w:val="21"/>
+              </w:rPr>
+              <w:t>actionTypeSummary</w:t>
+            </w:r>
+            <w:proofErr w:type="spellEnd"/>
             <w:r>
               <w:rPr>
                 <w:rFonts w:ascii="Consolas" w:eastAsia="Times New Roman" w:hAnsi="Consolas"/>
@@ -8888,38 +9273,8 @@
         </w:tc>
         <w:tc>
           <w:tcPr>
-            <w:tcW w:w="3864" w:type="dxa"/>
-          </w:tcPr>
-          <w:p>
-            <w:pPr>
-              <w:tabs>
-                <w:tab w:val="left" w:pos="960"/>
-                <w:tab w:val="left" w:pos="1440"/>
-                <w:tab w:val="left" w:pos="1920"/>
-              </w:tabs>
-              <w:jc w:val="center"/>
-              <w:rPr>
-                <w:lang w:eastAsia="zh-HK"/>
-              </w:rPr>
-            </w:pPr>
-            <w:r>
-              <w:rPr>
-                <w:rFonts w:hint="eastAsia"/>
-                <w:lang w:eastAsia="zh-HK"/>
-              </w:rPr>
-              <w:t>{</w:t>
-            </w:r>
-            <w:r>
-              <w:rPr>
-                <w:lang w:eastAsia="zh-HK"/>
-              </w:rPr>
-              <w:t>non_office_hour}</w:t>
-            </w:r>
-          </w:p>
-        </w:tc>
-        <w:tc>
-          <w:tcPr>
-            <w:tcW w:w="3864" w:type="dxa"/>
+            <w:tcW w:w="3863" w:type="dxa"/>
+            <w:vAlign w:val="center"/>
           </w:tcPr>
           <w:p>
             <w:pPr>
@@ -8928,41 +9283,167 @@
               <w:spacing w:line="285" w:lineRule="atLeast"/>
               <w:jc w:val="center"/>
               <w:rPr>
+                <w:rFonts w:hint="eastAsia"/>
+                <w:sz w:val="22"/>
+                <w:szCs w:val="22"/>
                 <w:lang w:eastAsia="zh-HK"/>
               </w:rPr>
             </w:pPr>
             <w:r>
               <w:rPr>
                 <w:rFonts w:hint="eastAsia"/>
+                <w:sz w:val="22"/>
+                <w:szCs w:val="22"/>
                 <w:lang w:eastAsia="zh-HK"/>
               </w:rPr>
               <w:t>{</w:t>
             </w:r>
             <w:r>
               <w:rPr>
+                <w:sz w:val="22"/>
+                <w:szCs w:val="22"/>
                 <w:lang w:eastAsia="zh-HK"/>
               </w:rPr>
-              <w:t>s</w:t>
-            </w:r>
-            <w:r>
-              <w:rPr>
-                <w:rFonts w:ascii="Consolas" w:eastAsia="Times New Roman" w:hAnsi="Consolas"/>
-                <w:color w:val="000000"/>
-                <w:kern w:val="0"/>
-                <w:sz w:val="21"/>
-                <w:szCs w:val="21"/>
-              </w:rPr>
-              <w:t>olvedByCOSS</w:t>
-            </w:r>
-            <w:r>
-              <w:rPr>
-                <w:rFonts w:ascii="Consolas" w:eastAsia="Times New Roman" w:hAnsi="Consolas"/>
-                <w:color w:val="000000"/>
-                <w:kern w:val="0"/>
-                <w:sz w:val="21"/>
-                <w:szCs w:val="21"/>
-              </w:rPr>
-              <w:t>Total}</w:t>
+              <w:t>#</w:t>
+            </w:r>
+            <w:proofErr w:type="spellStart"/>
+            <w:proofErr w:type="gramStart"/>
+            <w:r>
+              <w:rPr>
+                <w:sz w:val="22"/>
+                <w:szCs w:val="22"/>
+                <w:lang w:eastAsia="zh-HK"/>
+              </w:rPr>
+              <w:t>abc</w:t>
+            </w:r>
+            <w:proofErr w:type="spellEnd"/>
+            <w:r>
+              <w:rPr>
+                <w:sz w:val="22"/>
+                <w:szCs w:val="22"/>
+                <w:lang w:eastAsia="zh-HK"/>
+              </w:rPr>
+              <w:t>}</w:t>
+            </w:r>
+            <w:r>
+              <w:rPr>
+                <w:sz w:val="22"/>
+                <w:szCs w:val="22"/>
+                <w:lang w:eastAsia="zh-HK"/>
+              </w:rPr>
+              <w:t>{</w:t>
+            </w:r>
+            <w:proofErr w:type="gramEnd"/>
+            <w:r>
+              <w:rPr>
+                <w:sz w:val="22"/>
+                <w:szCs w:val="22"/>
+                <w:lang w:eastAsia="zh-HK"/>
+              </w:rPr>
+              <w:t>count</w:t>
+            </w:r>
+            <w:r>
+              <w:rPr>
+                <w:sz w:val="22"/>
+                <w:szCs w:val="22"/>
+                <w:lang w:eastAsia="zh-HK"/>
+              </w:rPr>
+              <w:t>}</w:t>
+            </w:r>
+          </w:p>
+        </w:tc>
+        <w:tc>
+          <w:tcPr>
+            <w:tcW w:w="3864" w:type="dxa"/>
+            <w:vAlign w:val="center"/>
+          </w:tcPr>
+          <w:p>
+            <w:pPr>
+              <w:widowControl/>
+              <w:shd w:val="clear" w:color="auto" w:fill="FFFFFF"/>
+              <w:spacing w:line="285" w:lineRule="atLeast"/>
+              <w:jc w:val="center"/>
+              <w:rPr>
+                <w:rFonts w:hint="eastAsia"/>
+                <w:sz w:val="22"/>
+                <w:szCs w:val="22"/>
+              </w:rPr>
+            </w:pPr>
+            <w:r>
+              <w:rPr>
+                <w:rFonts w:hint="eastAsia"/>
+                <w:sz w:val="22"/>
+                <w:szCs w:val="22"/>
+              </w:rPr>
+              <w:t>{</w:t>
+            </w:r>
+            <w:r>
+              <w:rPr>
+                <w:sz w:val="22"/>
+                <w:szCs w:val="22"/>
+              </w:rPr>
+              <w:t>dev}</w:t>
+            </w:r>
+          </w:p>
+        </w:tc>
+        <w:tc>
+          <w:tcPr>
+            <w:tcW w:w="3864" w:type="dxa"/>
+          </w:tcPr>
+          <w:p>
+            <w:pPr>
+              <w:widowControl/>
+              <w:shd w:val="clear" w:color="auto" w:fill="FFFFFF"/>
+              <w:spacing w:line="285" w:lineRule="atLeast"/>
+              <w:jc w:val="center"/>
+              <w:rPr>
+                <w:rFonts w:hint="eastAsia"/>
+                <w:sz w:val="22"/>
+                <w:szCs w:val="22"/>
+                <w:lang w:eastAsia="zh-HK"/>
+              </w:rPr>
+            </w:pPr>
+            <w:r>
+              <w:rPr>
+                <w:sz w:val="22"/>
+                <w:szCs w:val="22"/>
+                <w:lang w:eastAsia="zh-HK"/>
+              </w:rPr>
+              <w:t>{</w:t>
+            </w:r>
+            <w:r>
+              <w:rPr>
+                <w:sz w:val="22"/>
+                <w:szCs w:val="22"/>
+                <w:lang w:eastAsia="zh-HK"/>
+              </w:rPr>
+              <w:t>/</w:t>
+            </w:r>
+            <w:r>
+              <w:rPr>
+                <w:sz w:val="22"/>
+                <w:szCs w:val="22"/>
+                <w:lang w:eastAsia="zh-HK"/>
+              </w:rPr>
+              <w:t>a</w:t>
+            </w:r>
+            <w:r>
+              <w:rPr>
+                <w:sz w:val="22"/>
+                <w:szCs w:val="22"/>
+                <w:lang w:eastAsia="zh-HK"/>
+              </w:rPr>
+              <w:t>bc</w:t>
+            </w:r>
+            <w:bookmarkStart w:id="0" w:name="_GoBack"/>
+            <w:bookmarkEnd w:id="0"/>
+            <w:r>
+              <w:rPr>
+                <w:sz w:val="22"/>
+                <w:szCs w:val="22"/>
+                <w:lang w:eastAsia="zh-HK"/>
+              </w:rPr>
+              <w:t>}</w:t>
             </w:r>
           </w:p>
         </w:tc>
@@ -8983,8 +9464,8 @@
       </w:pPr>
     </w:p>
     <w:sectPr>
-      <w:footerReference w:type="even" r:id="rId9"/>
-      <w:footerReference w:type="default" r:id="rId10"/>
+      <w:footerReference w:type="even" r:id="rId8"/>
+      <w:footerReference w:type="default" r:id="rId9"/>
       <w:pgSz w:w="16838" w:h="11906" w:orient="landscape" w:code="9"/>
       <w:pgMar w:top="720" w:right="720" w:bottom="1138" w:left="720" w:header="850" w:footer="994" w:gutter="0"/>
       <w:cols w:space="425"/>
@@ -8995,7 +9476,7 @@
 </file>
 
 <file path=word/endnotes.xml><?xml version="1.0" encoding="utf-8"?>
-<w:endnotes xmlns:wpc="http://schemas.microsoft.com/office/word/2010/wordprocessingCanvas" xmlns:mc="http://schemas.openxmlformats.org/markup-compatibility/2006" xmlns:o="urn:schemas-microsoft-com:office:office" xmlns:r="http://schemas.openxmlformats.org/officeDocument/2006/relationships" xmlns:m="http://schemas.openxmlformats.org/officeDocument/2006/math" xmlns:v="urn:schemas-microsoft-com:vml" xmlns:wp14="http://schemas.microsoft.com/office/word/2010/wordprocessingDrawing" xmlns:wp="http://schemas.openxmlformats.org/drawingml/2006/wordprocessingDrawing" xmlns:w10="urn:schemas-microsoft-com:office:word" xmlns:w="http://schemas.openxmlformats.org/wordprocessingml/2006/main" xmlns:w14="http://schemas.microsoft.com/office/word/2010/wordml" xmlns:wpg="http://schemas.microsoft.com/office/word/2010/wordprocessingGroup" xmlns:wpi="http://schemas.microsoft.com/office/word/2010/wordprocessingInk" xmlns:wne="http://schemas.microsoft.com/office/word/2006/wordml" xmlns:wps="http://schemas.microsoft.com/office/word/2010/wordprocessingShape" mc:Ignorable="w14 wp14">
+<w:endnotes xmlns:wpc="http://schemas.microsoft.com/office/word/2010/wordprocessingCanvas" xmlns:cx="http://schemas.microsoft.com/office/drawing/2014/chartex" xmlns:cx1="http://schemas.microsoft.com/office/drawing/2015/9/8/chartex" xmlns:cx2="http://schemas.microsoft.com/office/drawing/2015/10/21/chartex" xmlns:cx3="http://schemas.microsoft.com/office/drawing/2016/5/9/chartex" xmlns:cx4="http://schemas.microsoft.com/office/drawing/2016/5/10/chartex" xmlns:cx5="http://schemas.microsoft.com/office/drawing/2016/5/11/chartex" xmlns:cx6="http://schemas.microsoft.com/office/drawing/2016/5/12/chartex" xmlns:cx7="http://schemas.microsoft.com/office/drawing/2016/5/13/chartex" xmlns:cx8="http://schemas.microsoft.com/office/drawing/2016/5/14/chartex" xmlns:mc="http://schemas.openxmlformats.org/markup-compatibility/2006" xmlns:aink="http://schemas.microsoft.com/office/drawing/2016/ink" xmlns:am3d="http://schemas.microsoft.com/office/drawing/2017/model3d" xmlns:o="urn:schemas-microsoft-com:office:office" xmlns:r="http://schemas.openxmlformats.org/officeDocument/2006/relationships" xmlns:m="http://schemas.openxmlformats.org/officeDocument/2006/math" xmlns:v="urn:schemas-microsoft-com:vml" xmlns:wp14="http://schemas.microsoft.com/office/word/2010/wordprocessingDrawing" xmlns:wp="http://schemas.openxmlformats.org/drawingml/2006/wordprocessingDrawing" xmlns:w10="urn:schemas-microsoft-com:office:word" xmlns:w="http://schemas.openxmlformats.org/wordprocessingml/2006/main" xmlns:w14="http://schemas.microsoft.com/office/word/2010/wordml" xmlns:w15="http://schemas.microsoft.com/office/word/2012/wordml" xmlns:w16cid="http://schemas.microsoft.com/office/word/2016/wordml/cid" xmlns:w16se="http://schemas.microsoft.com/office/word/2015/wordml/symex" xmlns:wpg="http://schemas.microsoft.com/office/word/2010/wordprocessingGroup" xmlns:wpi="http://schemas.microsoft.com/office/word/2010/wordprocessingInk" xmlns:wne="http://schemas.microsoft.com/office/word/2006/wordml" xmlns:wps="http://schemas.microsoft.com/office/word/2010/wordprocessingShape" mc:Ignorable="w14 w15 w16se w16cid wp14">
   <w:endnote w:type="separator" w:id="-1">
     <w:p>
       <w:r>
@@ -9014,7 +9495,7 @@
 </file>
 
 <file path=word/footer1.xml><?xml version="1.0" encoding="utf-8"?>
-<w:ftr xmlns:wpc="http://schemas.microsoft.com/office/word/2010/wordprocessingCanvas" xmlns:mc="http://schemas.openxmlformats.org/markup-compatibility/2006" xmlns:o="urn:schemas-microsoft-com:office:office" xmlns:r="http://schemas.openxmlformats.org/officeDocument/2006/relationships" xmlns:m="http://schemas.openxmlformats.org/officeDocument/2006/math" xmlns:v="urn:schemas-microsoft-com:vml" xmlns:wp14="http://schemas.microsoft.com/office/word/2010/wordprocessingDrawing" xmlns:wp="http://schemas.openxmlformats.org/drawingml/2006/wordprocessingDrawing" xmlns:w10="urn:schemas-microsoft-com:office:word" xmlns:w="http://schemas.openxmlformats.org/wordprocessingml/2006/main" xmlns:w14="http://schemas.microsoft.com/office/word/2010/wordml" xmlns:wpg="http://schemas.microsoft.com/office/word/2010/wordprocessingGroup" xmlns:wpi="http://schemas.microsoft.com/office/word/2010/wordprocessingInk" xmlns:wne="http://schemas.microsoft.com/office/word/2006/wordml" xmlns:wps="http://schemas.microsoft.com/office/word/2010/wordprocessingShape" mc:Ignorable="w14 wp14">
+<w:ftr xmlns:wpc="http://schemas.microsoft.com/office/word/2010/wordprocessingCanvas" xmlns:cx="http://schemas.microsoft.com/office/drawing/2014/chartex" xmlns:cx1="http://schemas.microsoft.com/office/drawing/2015/9/8/chartex" xmlns:cx2="http://schemas.microsoft.com/office/drawing/2015/10/21/chartex" xmlns:cx3="http://schemas.microsoft.com/office/drawing/2016/5/9/chartex" xmlns:cx4="http://schemas.microsoft.com/office/drawing/2016/5/10/chartex" xmlns:cx5="http://schemas.microsoft.com/office/drawing/2016/5/11/chartex" xmlns:cx6="http://schemas.microsoft.com/office/drawing/2016/5/12/chartex" xmlns:cx7="http://schemas.microsoft.com/office/drawing/2016/5/13/chartex" xmlns:cx8="http://schemas.microsoft.com/office/drawing/2016/5/14/chartex" xmlns:mc="http://schemas.openxmlformats.org/markup-compatibility/2006" xmlns:aink="http://schemas.microsoft.com/office/drawing/2016/ink" xmlns:am3d="http://schemas.microsoft.com/office/drawing/2017/model3d" xmlns:o="urn:schemas-microsoft-com:office:office" xmlns:r="http://schemas.openxmlformats.org/officeDocument/2006/relationships" xmlns:m="http://schemas.openxmlformats.org/officeDocument/2006/math" xmlns:v="urn:schemas-microsoft-com:vml" xmlns:wp14="http://schemas.microsoft.com/office/word/2010/wordprocessingDrawing" xmlns:wp="http://schemas.openxmlformats.org/drawingml/2006/wordprocessingDrawing" xmlns:w10="urn:schemas-microsoft-com:office:word" xmlns:w="http://schemas.openxmlformats.org/wordprocessingml/2006/main" xmlns:w14="http://schemas.microsoft.com/office/word/2010/wordml" xmlns:w15="http://schemas.microsoft.com/office/word/2012/wordml" xmlns:w16cid="http://schemas.microsoft.com/office/word/2016/wordml/cid" xmlns:w16se="http://schemas.microsoft.com/office/word/2015/wordml/symex" xmlns:wpg="http://schemas.microsoft.com/office/word/2010/wordprocessingGroup" xmlns:wpi="http://schemas.microsoft.com/office/word/2010/wordprocessingInk" xmlns:wne="http://schemas.microsoft.com/office/word/2006/wordml" xmlns:wps="http://schemas.microsoft.com/office/word/2010/wordprocessingShape" mc:Ignorable="w14 w15 w16se w16cid wp14">
   <w:p>
     <w:pPr>
       <w:pStyle w:val="a5"/>
@@ -9052,7 +9533,7 @@
 </file>
 
 <file path=word/footer2.xml><?xml version="1.0" encoding="utf-8"?>
-<w:ftr xmlns:wpc="http://schemas.microsoft.com/office/word/2010/wordprocessingCanvas" xmlns:mc="http://schemas.openxmlformats.org/markup-compatibility/2006" xmlns:o="urn:schemas-microsoft-com:office:office" xmlns:r="http://schemas.openxmlformats.org/officeDocument/2006/relationships" xmlns:m="http://schemas.openxmlformats.org/officeDocument/2006/math" xmlns:v="urn:schemas-microsoft-com:vml" xmlns:wp14="http://schemas.microsoft.com/office/word/2010/wordprocessingDrawing" xmlns:wp="http://schemas.openxmlformats.org/drawingml/2006/wordprocessingDrawing" xmlns:w10="urn:schemas-microsoft-com:office:word" xmlns:w="http://schemas.openxmlformats.org/wordprocessingml/2006/main" xmlns:w14="http://schemas.microsoft.com/office/word/2010/wordml" xmlns:wpg="http://schemas.microsoft.com/office/word/2010/wordprocessingGroup" xmlns:wpi="http://schemas.microsoft.com/office/word/2010/wordprocessingInk" xmlns:wne="http://schemas.microsoft.com/office/word/2006/wordml" xmlns:wps="http://schemas.microsoft.com/office/word/2010/wordprocessingShape" mc:Ignorable="w14 wp14">
+<w:ftr xmlns:wpc="http://schemas.microsoft.com/office/word/2010/wordprocessingCanvas" xmlns:cx="http://schemas.microsoft.com/office/drawing/2014/chartex" xmlns:cx1="http://schemas.microsoft.com/office/drawing/2015/9/8/chartex" xmlns:cx2="http://schemas.microsoft.com/office/drawing/2015/10/21/chartex" xmlns:cx3="http://schemas.microsoft.com/office/drawing/2016/5/9/chartex" xmlns:cx4="http://schemas.microsoft.com/office/drawing/2016/5/10/chartex" xmlns:cx5="http://schemas.microsoft.com/office/drawing/2016/5/11/chartex" xmlns:cx6="http://schemas.microsoft.com/office/drawing/2016/5/12/chartex" xmlns:cx7="http://schemas.microsoft.com/office/drawing/2016/5/13/chartex" xmlns:cx8="http://schemas.microsoft.com/office/drawing/2016/5/14/chartex" xmlns:mc="http://schemas.openxmlformats.org/markup-compatibility/2006" xmlns:aink="http://schemas.microsoft.com/office/drawing/2016/ink" xmlns:am3d="http://schemas.microsoft.com/office/drawing/2017/model3d" xmlns:o="urn:schemas-microsoft-com:office:office" xmlns:r="http://schemas.openxmlformats.org/officeDocument/2006/relationships" xmlns:m="http://schemas.openxmlformats.org/officeDocument/2006/math" xmlns:v="urn:schemas-microsoft-com:vml" xmlns:wp14="http://schemas.microsoft.com/office/word/2010/wordprocessingDrawing" xmlns:wp="http://schemas.openxmlformats.org/drawingml/2006/wordprocessingDrawing" xmlns:w10="urn:schemas-microsoft-com:office:word" xmlns:w="http://schemas.openxmlformats.org/wordprocessingml/2006/main" xmlns:w14="http://schemas.microsoft.com/office/word/2010/wordml" xmlns:w15="http://schemas.microsoft.com/office/word/2012/wordml" xmlns:w16cid="http://schemas.microsoft.com/office/word/2016/wordml/cid" xmlns:w16se="http://schemas.microsoft.com/office/word/2015/wordml/symex" xmlns:wpg="http://schemas.microsoft.com/office/word/2010/wordprocessingGroup" xmlns:wpi="http://schemas.microsoft.com/office/word/2010/wordprocessingInk" xmlns:wne="http://schemas.microsoft.com/office/word/2006/wordml" xmlns:wps="http://schemas.microsoft.com/office/word/2010/wordprocessingShape" mc:Ignorable="w14 w15 w16se w16cid wp14">
   <w:p>
     <w:pPr>
       <w:pStyle w:val="a5"/>
@@ -9152,7 +9633,7 @@
 </file>
 
 <file path=word/footnotes.xml><?xml version="1.0" encoding="utf-8"?>
-<w:footnotes xmlns:wpc="http://schemas.microsoft.com/office/word/2010/wordprocessingCanvas" xmlns:mc="http://schemas.openxmlformats.org/markup-compatibility/2006" xmlns:o="urn:schemas-microsoft-com:office:office" xmlns:r="http://schemas.openxmlformats.org/officeDocument/2006/relationships" xmlns:m="http://schemas.openxmlformats.org/officeDocument/2006/math" xmlns:v="urn:schemas-microsoft-com:vml" xmlns:wp14="http://schemas.microsoft.com/office/word/2010/wordprocessingDrawing" xmlns:wp="http://schemas.openxmlformats.org/drawingml/2006/wordprocessingDrawing" xmlns:w10="urn:schemas-microsoft-com:office:word" xmlns:w="http://schemas.openxmlformats.org/wordprocessingml/2006/main" xmlns:w14="http://schemas.microsoft.com/office/word/2010/wordml" xmlns:wpg="http://schemas.microsoft.com/office/word/2010/wordprocessingGroup" xmlns:wpi="http://schemas.microsoft.com/office/word/2010/wordprocessingInk" xmlns:wne="http://schemas.microsoft.com/office/word/2006/wordml" xmlns:wps="http://schemas.microsoft.com/office/word/2010/wordprocessingShape" mc:Ignorable="w14 wp14">
+<w:footnotes xmlns:wpc="http://schemas.microsoft.com/office/word/2010/wordprocessingCanvas" xmlns:cx="http://schemas.microsoft.com/office/drawing/2014/chartex" xmlns:cx1="http://schemas.microsoft.com/office/drawing/2015/9/8/chartex" xmlns:cx2="http://schemas.microsoft.com/office/drawing/2015/10/21/chartex" xmlns:cx3="http://schemas.microsoft.com/office/drawing/2016/5/9/chartex" xmlns:cx4="http://schemas.microsoft.com/office/drawing/2016/5/10/chartex" xmlns:cx5="http://schemas.microsoft.com/office/drawing/2016/5/11/chartex" xmlns:cx6="http://schemas.microsoft.com/office/drawing/2016/5/12/chartex" xmlns:cx7="http://schemas.microsoft.com/office/drawing/2016/5/13/chartex" xmlns:cx8="http://schemas.microsoft.com/office/drawing/2016/5/14/chartex" xmlns:mc="http://schemas.openxmlformats.org/markup-compatibility/2006" xmlns:aink="http://schemas.microsoft.com/office/drawing/2016/ink" xmlns:am3d="http://schemas.microsoft.com/office/drawing/2017/model3d" xmlns:o="urn:schemas-microsoft-com:office:office" xmlns:r="http://schemas.openxmlformats.org/officeDocument/2006/relationships" xmlns:m="http://schemas.openxmlformats.org/officeDocument/2006/math" xmlns:v="urn:schemas-microsoft-com:vml" xmlns:wp14="http://schemas.microsoft.com/office/word/2010/wordprocessingDrawing" xmlns:wp="http://schemas.openxmlformats.org/drawingml/2006/wordprocessingDrawing" xmlns:w10="urn:schemas-microsoft-com:office:word" xmlns:w="http://schemas.openxmlformats.org/wordprocessingml/2006/main" xmlns:w14="http://schemas.microsoft.com/office/word/2010/wordml" xmlns:w15="http://schemas.microsoft.com/office/word/2012/wordml" xmlns:w16cid="http://schemas.microsoft.com/office/word/2016/wordml/cid" xmlns:w16se="http://schemas.microsoft.com/office/word/2015/wordml/symex" xmlns:wpg="http://schemas.microsoft.com/office/word/2010/wordprocessingGroup" xmlns:wpi="http://schemas.microsoft.com/office/word/2010/wordprocessingInk" xmlns:wne="http://schemas.microsoft.com/office/word/2006/wordml" xmlns:wps="http://schemas.microsoft.com/office/word/2010/wordprocessingShape" mc:Ignorable="w14 w15 w16se w16cid wp14">
   <w:footnote w:type="separator" w:id="-1">
     <w:p>
       <w:r>
@@ -9171,8 +9652,8 @@
 </file>
 
 <file path=word/numbering.xml><?xml version="1.0" encoding="utf-8"?>
-<w:numbering xmlns:wpc="http://schemas.microsoft.com/office/word/2010/wordprocessingCanvas" xmlns:mc="http://schemas.openxmlformats.org/markup-compatibility/2006" xmlns:o="urn:schemas-microsoft-com:office:office" xmlns:r="http://schemas.openxmlformats.org/officeDocument/2006/relationships" xmlns:m="http://schemas.openxmlformats.org/officeDocument/2006/math" xmlns:v="urn:schemas-microsoft-com:vml" xmlns:wp14="http://schemas.microsoft.com/office/word/2010/wordprocessingDrawing" xmlns:wp="http://schemas.openxmlformats.org/drawingml/2006/wordprocessingDrawing" xmlns:w10="urn:schemas-microsoft-com:office:word" xmlns:w="http://schemas.openxmlformats.org/wordprocessingml/2006/main" xmlns:w14="http://schemas.microsoft.com/office/word/2010/wordml" xmlns:wpg="http://schemas.microsoft.com/office/word/2010/wordprocessingGroup" xmlns:wpi="http://schemas.microsoft.com/office/word/2010/wordprocessingInk" xmlns:wne="http://schemas.microsoft.com/office/word/2006/wordml" xmlns:wps="http://schemas.microsoft.com/office/word/2010/wordprocessingShape" mc:Ignorable="w14 wp14">
-  <w:abstractNum w:abstractNumId="0">
+<w:numbering xmlns:wpc="http://schemas.microsoft.com/office/word/2010/wordprocessingCanvas" xmlns:cx="http://schemas.microsoft.com/office/drawing/2014/chartex" xmlns:cx1="http://schemas.microsoft.com/office/drawing/2015/9/8/chartex" xmlns:cx2="http://schemas.microsoft.com/office/drawing/2015/10/21/chartex" xmlns:cx3="http://schemas.microsoft.com/office/drawing/2016/5/9/chartex" xmlns:cx4="http://schemas.microsoft.com/office/drawing/2016/5/10/chartex" xmlns:cx5="http://schemas.microsoft.com/office/drawing/2016/5/11/chartex" xmlns:cx6="http://schemas.microsoft.com/office/drawing/2016/5/12/chartex" xmlns:cx7="http://schemas.microsoft.com/office/drawing/2016/5/13/chartex" xmlns:cx8="http://schemas.microsoft.com/office/drawing/2016/5/14/chartex" xmlns:mc="http://schemas.openxmlformats.org/markup-compatibility/2006" xmlns:aink="http://schemas.microsoft.com/office/drawing/2016/ink" xmlns:am3d="http://schemas.microsoft.com/office/drawing/2017/model3d" xmlns:o="urn:schemas-microsoft-com:office:office" xmlns:r="http://schemas.openxmlformats.org/officeDocument/2006/relationships" xmlns:m="http://schemas.openxmlformats.org/officeDocument/2006/math" xmlns:v="urn:schemas-microsoft-com:vml" xmlns:wp14="http://schemas.microsoft.com/office/word/2010/wordprocessingDrawing" xmlns:wp="http://schemas.openxmlformats.org/drawingml/2006/wordprocessingDrawing" xmlns:w10="urn:schemas-microsoft-com:office:word" xmlns:w="http://schemas.openxmlformats.org/wordprocessingml/2006/main" xmlns:w14="http://schemas.microsoft.com/office/word/2010/wordml" xmlns:w15="http://schemas.microsoft.com/office/word/2012/wordml" xmlns:w16cid="http://schemas.microsoft.com/office/word/2016/wordml/cid" xmlns:w16se="http://schemas.microsoft.com/office/word/2015/wordml/symex" xmlns:wpg="http://schemas.microsoft.com/office/word/2010/wordprocessingGroup" xmlns:wpi="http://schemas.microsoft.com/office/word/2010/wordprocessingInk" xmlns:wne="http://schemas.microsoft.com/office/word/2006/wordml" xmlns:wps="http://schemas.microsoft.com/office/word/2010/wordprocessingShape" mc:Ignorable="w14 w15 w16se w16cid wp14">
+  <w:abstractNum w:abstractNumId="0" w15:restartNumberingAfterBreak="0">
     <w:nsid w:val="0C7D56BC"/>
     <w:multiLevelType w:val="hybridMultilevel"/>
     <w:tmpl w:val="63809C24"/>
@@ -9285,7 +9766,7 @@
       </w:rPr>
     </w:lvl>
   </w:abstractNum>
-  <w:abstractNum w:abstractNumId="1">
+  <w:abstractNum w:abstractNumId="1" w15:restartNumberingAfterBreak="0">
     <w:nsid w:val="0F70762C"/>
     <w:multiLevelType w:val="hybridMultilevel"/>
     <w:tmpl w:val="80BC275E"/>
@@ -9425,7 +9906,7 @@
       </w:rPr>
     </w:lvl>
   </w:abstractNum>
-  <w:abstractNum w:abstractNumId="2">
+  <w:abstractNum w:abstractNumId="2" w15:restartNumberingAfterBreak="0">
     <w:nsid w:val="1C383468"/>
     <w:multiLevelType w:val="hybridMultilevel"/>
     <w:tmpl w:val="D8F2380A"/>
@@ -9541,7 +10022,7 @@
       </w:rPr>
     </w:lvl>
   </w:abstractNum>
-  <w:abstractNum w:abstractNumId="3">
+  <w:abstractNum w:abstractNumId="3" w15:restartNumberingAfterBreak="0">
     <w:nsid w:val="71E35583"/>
     <w:multiLevelType w:val="hybridMultilevel"/>
     <w:tmpl w:val="97E6F7B8"/>
@@ -9663,7 +10144,7 @@
       </w:pPr>
     </w:lvl>
   </w:abstractNum>
-  <w:abstractNum w:abstractNumId="4">
+  <w:abstractNum w:abstractNumId="4" w15:restartNumberingAfterBreak="0">
     <w:nsid w:val="754F163C"/>
     <w:multiLevelType w:val="hybridMultilevel"/>
     <w:tmpl w:val="57E2D660"/>
@@ -9779,7 +10260,7 @@
       </w:pPr>
     </w:lvl>
   </w:abstractNum>
-  <w:abstractNum w:abstractNumId="5">
+  <w:abstractNum w:abstractNumId="5" w15:restartNumberingAfterBreak="0">
     <w:nsid w:val="77F4124A"/>
     <w:multiLevelType w:val="hybridMultilevel"/>
     <w:tmpl w:val="943AF91E"/>
@@ -9919,7 +10400,7 @@
       </w:rPr>
     </w:lvl>
   </w:abstractNum>
-  <w:abstractNum w:abstractNumId="6">
+  <w:abstractNum w:abstractNumId="6" w15:restartNumberingAfterBreak="0">
     <w:nsid w:val="7AB420E0"/>
     <w:multiLevelType w:val="hybridMultilevel"/>
     <w:tmpl w:val="E794A940"/>
@@ -10128,7 +10609,7 @@
 </file>
 
 <file path=word/styles.xml><?xml version="1.0" encoding="utf-8"?>
-<w:styles xmlns:mc="http://schemas.openxmlformats.org/markup-compatibility/2006" xmlns:r="http://schemas.openxmlformats.org/officeDocument/2006/relationships" xmlns:w="http://schemas.openxmlformats.org/wordprocessingml/2006/main" xmlns:w14="http://schemas.microsoft.com/office/word/2010/wordml" mc:Ignorable="w14">
+<w:styles xmlns:mc="http://schemas.openxmlformats.org/markup-compatibility/2006" xmlns:r="http://schemas.openxmlformats.org/officeDocument/2006/relationships" xmlns:w="http://schemas.openxmlformats.org/wordprocessingml/2006/main" xmlns:w14="http://schemas.microsoft.com/office/word/2010/wordml" xmlns:w15="http://schemas.microsoft.com/office/word/2012/wordml" xmlns:w16cid="http://schemas.microsoft.com/office/word/2016/wordml/cid" xmlns:w16se="http://schemas.microsoft.com/office/word/2015/wordml/symex" mc:Ignorable="w14 w15 w16se w16cid">
   <w:docDefaults>
     <w:rPrDefault>
       <w:rPr>
@@ -10138,575 +10619,376 @@
     </w:rPrDefault>
     <w:pPrDefault/>
   </w:docDefaults>
-  <w:latentStyles w:defLockedState="0" w:defUIPriority="0" w:defSemiHidden="1" w:defUnhideWhenUsed="1" w:defQFormat="0" w:count="267">
-    <w:lsdException w:name="Normal" w:semiHidden="0" w:unhideWhenUsed="0" w:qFormat="1"/>
-    <w:lsdException w:name="heading 1" w:semiHidden="0" w:unhideWhenUsed="0" w:qFormat="1"/>
-    <w:lsdException w:name="heading 2" w:semiHidden="0" w:unhideWhenUsed="0" w:qFormat="1"/>
-    <w:lsdException w:name="heading 3" w:qFormat="1"/>
-    <w:lsdException w:name="heading 4" w:qFormat="1"/>
-    <w:lsdException w:name="heading 5" w:qFormat="1"/>
-    <w:lsdException w:name="heading 6" w:qFormat="1"/>
-    <w:lsdException w:name="heading 7" w:qFormat="1"/>
-    <w:lsdException w:name="heading 8" w:qFormat="1"/>
-    <w:lsdException w:name="heading 9" w:qFormat="1"/>
-    <w:lsdException w:name="caption" w:qFormat="1"/>
-    <w:lsdException w:name="List Number" w:semiHidden="0" w:unhideWhenUsed="0"/>
-    <w:lsdException w:name="List 4" w:semiHidden="0" w:unhideWhenUsed="0"/>
-    <w:lsdException w:name="List 5" w:semiHidden="0" w:unhideWhenUsed="0"/>
-    <w:lsdException w:name="Title" w:semiHidden="0" w:unhideWhenUsed="0" w:qFormat="1"/>
-    <w:lsdException w:name="Subtitle" w:semiHidden="0" w:unhideWhenUsed="0" w:qFormat="1"/>
-    <w:lsdException w:name="Salutation" w:semiHidden="0" w:unhideWhenUsed="0"/>
-    <w:lsdException w:name="Date" w:semiHidden="0" w:unhideWhenUsed="0"/>
-    <w:lsdException w:name="Body Text First Indent" w:semiHidden="0" w:unhideWhenUsed="0"/>
-    <w:lsdException w:name="Strong" w:semiHidden="0" w:uiPriority="22" w:unhideWhenUsed="0" w:qFormat="1"/>
-    <w:lsdException w:name="Emphasis" w:semiHidden="0" w:unhideWhenUsed="0" w:qFormat="1"/>
-    <w:lsdException w:name="Normal (Web)" w:uiPriority="99"/>
-    <w:lsdException w:name="HTML Typewriter" w:uiPriority="99"/>
-    <w:lsdException w:name="Table Grid" w:semiHidden="0" w:unhideWhenUsed="0"/>
-    <w:lsdException w:name="Placeholder Text" w:uiPriority="99" w:unhideWhenUsed="0"/>
-    <w:lsdException w:name="No Spacing" w:semiHidden="0" w:uiPriority="1" w:unhideWhenUsed="0" w:qFormat="1"/>
-    <w:lsdException w:name="Light Shading" w:semiHidden="0" w:uiPriority="60" w:unhideWhenUsed="0"/>
-    <w:lsdException w:name="Light List" w:semiHidden="0" w:uiPriority="61" w:unhideWhenUsed="0"/>
-    <w:lsdException w:name="Light Grid" w:semiHidden="0" w:uiPriority="62" w:unhideWhenUsed="0"/>
-    <w:lsdException w:name="Medium Shading 1" w:semiHidden="0" w:uiPriority="63" w:unhideWhenUsed="0"/>
-    <w:lsdException w:name="Medium Shading 2" w:semiHidden="0" w:uiPriority="64" w:unhideWhenUsed="0"/>
-    <w:lsdException w:name="Medium List 1" w:semiHidden="0" w:uiPriority="65" w:unhideWhenUsed="0"/>
-    <w:lsdException w:name="Medium List 2" w:semiHidden="0" w:uiPriority="66" w:unhideWhenUsed="0"/>
-    <w:lsdException w:name="Medium Grid 1" w:semiHidden="0" w:uiPriority="67" w:unhideWhenUsed="0"/>
-    <w:lsdException w:name="Medium Grid 2" w:semiHidden="0" w:uiPriority="68" w:unhideWhenUsed="0"/>
-    <w:lsdException w:name="Medium Grid 3" w:semiHidden="0" w:uiPriority="69" w:unhideWhenUsed="0"/>
-    <w:lsdException w:name="Dark List" w:semiHidden="0" w:uiPriority="70" w:unhideWhenUsed="0"/>
-    <w:lsdException w:name="Colorful Shading" w:semiHidden="0" w:uiPriority="71" w:unhideWhenUsed="0"/>
-    <w:lsdException w:name="Colorful List" w:semiHidden="0" w:uiPriority="72" w:unhideWhenUsed="0"/>
-    <w:lsdException w:name="Colorful Grid" w:semiHidden="0" w:uiPriority="73" w:unhideWhenUsed="0"/>
-    <w:lsdException w:name="Light Shading Accent 1" w:semiHidden="0" w:uiPriority="60" w:unhideWhenUsed="0"/>
-    <w:lsdException w:name="Light List Accent 1" w:semiHidden="0" w:uiPriority="61" w:unhideWhenUsed="0"/>
-    <w:lsdException w:name="Light Grid Accent 1" w:semiHidden="0" w:uiPriority="62" w:unhideWhenUsed="0"/>
-    <w:lsdException w:name="Medium Shading 1 Accent 1" w:semiHidden="0" w:uiPriority="63" w:unhideWhenUsed="0"/>
-    <w:lsdException w:name="Medium Shading 2 Accent 1" w:semiHidden="0" w:uiPriority="64" w:unhideWhenUsed="0"/>
-    <w:lsdException w:name="Medium List 1 Accent 1" w:semiHidden="0" w:uiPriority="65" w:unhideWhenUsed="0"/>
-    <w:lsdException w:name="Revision" w:uiPriority="99" w:unhideWhenUsed="0"/>
-    <w:lsdException w:name="List Paragraph" w:semiHidden="0" w:uiPriority="34" w:unhideWhenUsed="0" w:qFormat="1"/>
-    <w:lsdException w:name="Quote" w:semiHidden="0" w:uiPriority="29" w:unhideWhenUsed="0" w:qFormat="1"/>
-    <w:lsdException w:name="Intense Quote" w:semiHidden="0" w:uiPriority="30" w:unhideWhenUsed="0" w:qFormat="1"/>
-    <w:lsdException w:name="Medium List 2 Accent 1" w:semiHidden="0" w:uiPriority="66" w:unhideWhenUsed="0"/>
-    <w:lsdException w:name="Medium Grid 1 Accent 1" w:semiHidden="0" w:uiPriority="67" w:unhideWhenUsed="0"/>
-    <w:lsdException w:name="Medium Grid 2 Accent 1" w:semiHidden="0" w:uiPriority="68" w:unhideWhenUsed="0"/>
-    <w:lsdException w:name="Medium Grid 3 Accent 1" w:semiHidden="0" w:uiPriority="69" w:unhideWhenUsed="0"/>
-    <w:lsdException w:name="Dark List Accent 1" w:semiHidden="0" w:uiPriority="70" w:unhideWhenUsed="0"/>
-    <w:lsdException w:name="Colorful Shading Accent 1" w:semiHidden="0" w:uiPriority="71" w:unhideWhenUsed="0"/>
-    <w:lsdException w:name="Colorful List Accent 1" w:semiHidden="0" w:uiPriority="72" w:unhideWhenUsed="0"/>
-    <w:lsdException w:name="Colorful Grid Accent 1" w:semiHidden="0" w:uiPriority="73" w:unhideWhenUsed="0"/>
-    <w:lsdException w:name="Light Shading Accent 2" w:semiHidden="0" w:uiPriority="60" w:unhideWhenUsed="0"/>
-    <w:lsdException w:name="Light List Accent 2" w:semiHidden="0" w:uiPriority="61" w:unhideWhenUsed="0"/>
-    <w:lsdException w:name="Light Grid Accent 2" w:semiHidden="0" w:uiPriority="62" w:unhideWhenUsed="0"/>
-    <w:lsdException w:name="Medium Shading 1 Accent 2" w:semiHidden="0" w:uiPriority="63" w:unhideWhenUsed="0"/>
-    <w:lsdException w:name="Medium Shading 2 Accent 2" w:semiHidden="0" w:uiPriority="64" w:unhideWhenUsed="0"/>
-    <w:lsdException w:name="Medium List 1 Accent 2" w:semiHidden="0" w:uiPriority="65" w:unhideWhenUsed="0"/>
-    <w:lsdException w:name="Medium List 2 Accent 2" w:semiHidden="0" w:uiPriority="66" w:unhideWhenUsed="0"/>
-    <w:lsdException w:name="Medium Grid 1 Accent 2" w:semiHidden="0" w:uiPriority="67" w:unhideWhenUsed="0"/>
-    <w:lsdException w:name="Medium Grid 2 Accent 2" w:semiHidden="0" w:uiPriority="68" w:unhideWhenUsed="0"/>
-    <w:lsdException w:name="Medium Grid 3 Accent 2" w:semiHidden="0" w:uiPriority="69" w:unhideWhenUsed="0"/>
-    <w:lsdException w:name="Dark List Accent 2" w:semiHidden="0" w:uiPriority="70" w:unhideWhenUsed="0"/>
-    <w:lsdException w:name="Colorful Shading Accent 2" w:semiHidden="0" w:uiPriority="71" w:unhideWhenUsed="0"/>
-    <w:lsdException w:name="Colorful List Accent 2" w:semiHidden="0" w:uiPriority="72" w:unhideWhenUsed="0"/>
-    <w:lsdException w:name="Colorful Grid Accent 2" w:semiHidden="0" w:uiPriority="73" w:unhideWhenUsed="0"/>
-    <w:lsdException w:name="Light Shading Accent 3" w:semiHidden="0" w:uiPriority="60" w:unhideWhenUsed="0"/>
-    <w:lsdException w:name="Light List Accent 3" w:semiHidden="0" w:uiPriority="61" w:unhideWhenUsed="0"/>
-    <w:lsdException w:name="Light Grid Accent 3" w:semiHidden="0" w:uiPriority="62" w:unhideWhenUsed="0"/>
-    <w:lsdException w:name="Medium Shading 1 Accent 3" w:semiHidden="0" w:uiPriority="63" w:unhideWhenUsed="0"/>
-    <w:lsdException w:name="Medium Shading 2 Accent 3" w:semiHidden="0" w:uiPriority="64" w:unhideWhenUsed="0"/>
-    <w:lsdException w:name="Medium List 1 Accent 3" w:semiHidden="0" w:uiPriority="65" w:unhideWhenUsed="0"/>
-    <w:lsdException w:name="Medium List 2 Accent 3" w:semiHidden="0" w:uiPriority="66" w:unhideWhenUsed="0"/>
-    <w:lsdException w:name="Medium Grid 1 Accent 3" w:semiHidden="0" w:uiPriority="67" w:unhideWhenUsed="0"/>
-    <w:lsdException w:name="Medium Grid 2 Accent 3" w:semiHidden="0" w:uiPriority="68" w:unhideWhenUsed="0"/>
-    <w:lsdException w:name="Medium Grid 3 Accent 3" w:semiHidden="0" w:uiPriority="69" w:unhideWhenUsed="0"/>
-    <w:lsdException w:name="Dark List Accent 3" w:semiHidden="0" w:uiPriority="70" w:unhideWhenUsed="0"/>
-    <w:lsdException w:name="Colorful Shading Accent 3" w:semiHidden="0" w:uiPriority="71" w:unhideWhenUsed="0"/>
-    <w:lsdException w:name="Colorful List Accent 3" w:semiHidden="0" w:uiPriority="72" w:unhideWhenUsed="0"/>
-    <w:lsdException w:name="Colorful Grid Accent 3" w:semiHidden="0" w:uiPriority="73" w:unhideWhenUsed="0"/>
-    <w:lsdException w:name="Light Shading Accent 4" w:semiHidden="0" w:uiPriority="60" w:unhideWhenUsed="0"/>
-    <w:lsdException w:name="Light List Accent 4" w:semiHidden="0" w:uiPriority="61" w:unhideWhenUsed="0"/>
-    <w:lsdException w:name="Light Grid Accent 4" w:semiHidden="0" w:uiPriority="62" w:unhideWhenUsed="0"/>
-    <w:lsdException w:name="Medium Shading 1 Accent 4" w:semiHidden="0" w:uiPriority="63" w:unhideWhenUsed="0"/>
-    <w:lsdException w:name="Medium Shading 2 Accent 4" w:semiHidden="0" w:uiPriority="64" w:unhideWhenUsed="0"/>
-    <w:lsdException w:name="Medium List 1 Accent 4" w:semiHidden="0" w:uiPriority="65" w:unhideWhenUsed="0"/>
-    <w:lsdException w:name="Medium List 2 Accent 4" w:semiHidden="0" w:uiPriority="66" w:unhideWhenUsed="0"/>
-    <w:lsdException w:name="Medium Grid 1 Accent 4" w:semiHidden="0" w:uiPriority="67" w:unhideWhenUsed="0"/>
-    <w:lsdException w:name="Medium Grid 2 Accent 4" w:semiHidden="0" w:uiPriority="68" w:unhideWhenUsed="0"/>
-    <w:lsdException w:name="Medium Grid 3 Accent 4" w:semiHidden="0" w:uiPriority="69" w:unhideWhenUsed="0"/>
-    <w:lsdException w:name="Dark List Accent 4" w:semiHidden="0" w:uiPriority="70" w:unhideWhenUsed="0"/>
-    <w:lsdException w:name="Colorful Shading Accent 4" w:semiHidden="0" w:uiPriority="71" w:unhideWhenUsed="0"/>
-    <w:lsdException w:name="Colorful List Accent 4" w:semiHidden="0" w:uiPriority="72" w:unhideWhenUsed="0"/>
-    <w:lsdException w:name="Colorful Grid Accent 4" w:semiHidden="0" w:uiPriority="73" w:unhideWhenUsed="0"/>
-    <w:lsdException w:name="Light Shading Accent 5" w:semiHidden="0" w:uiPriority="60" w:unhideWhenUsed="0"/>
-    <w:lsdException w:name="Light List Accent 5" w:semiHidden="0" w:uiPriority="61" w:unhideWhenUsed="0"/>
-    <w:lsdException w:name="Light Grid Accent 5" w:semiHidden="0" w:uiPriority="62" w:unhideWhenUsed="0"/>
-    <w:lsdException w:name="Medium Shading 1 Accent 5" w:semiHidden="0" w:uiPriority="63" w:unhideWhenUsed="0"/>
-    <w:lsdException w:name="Medium Shading 2 Accent 5" w:semiHidden="0" w:uiPriority="64" w:unhideWhenUsed="0"/>
-    <w:lsdException w:name="Medium List 1 Accent 5" w:semiHidden="0" w:uiPriority="65" w:unhideWhenUsed="0"/>
-    <w:lsdException w:name="Medium List 2 Accent 5" w:semiHidden="0" w:uiPriority="66" w:unhideWhenUsed="0"/>
-    <w:lsdException w:name="Medium Grid 1 Accent 5" w:semiHidden="0" w:uiPriority="67" w:unhideWhenUsed="0"/>
-    <w:lsdException w:name="Medium Grid 2 Accent 5" w:semiHidden="0" w:uiPriority="68" w:unhideWhenUsed="0"/>
-    <w:lsdException w:name="Medium Grid 3 Accent 5" w:semiHidden="0" w:uiPriority="69" w:unhideWhenUsed="0"/>
-    <w:lsdException w:name="Dark List Accent 5" w:semiHidden="0" w:uiPriority="70" w:unhideWhenUsed="0"/>
-    <w:lsdException w:name="Colorful Shading Accent 5" w:semiHidden="0" w:uiPriority="71" w:unhideWhenUsed="0"/>
-    <w:lsdException w:name="Colorful List Accent 5" w:semiHidden="0" w:uiPriority="72" w:unhideWhenUsed="0"/>
-    <w:lsdException w:name="Colorful Grid Accent 5" w:semiHidden="0" w:uiPriority="73" w:unhideWhenUsed="0"/>
-    <w:lsdException w:name="Light Shading Accent 6" w:semiHidden="0" w:uiPriority="60" w:unhideWhenUsed="0"/>
-    <w:lsdException w:name="Light List Accent 6" w:semiHidden="0" w:uiPriority="61" w:unhideWhenUsed="0"/>
-    <w:lsdException w:name="Light Grid Accent 6" w:semiHidden="0" w:uiPriority="62" w:unhideWhenUsed="0"/>
-    <w:lsdException w:name="Medium Shading 1 Accent 6" w:semiHidden="0" w:uiPriority="63" w:unhideWhenUsed="0"/>
-    <w:lsdException w:name="Medium Shading 2 Accent 6" w:semiHidden="0" w:uiPriority="64" w:unhideWhenUsed="0"/>
-    <w:lsdException w:name="Medium List 1 Accent 6" w:semiHidden="0" w:uiPriority="65" w:unhideWhenUsed="0"/>
-    <w:lsdException w:name="Medium List 2 Accent 6" w:semiHidden="0" w:uiPriority="66" w:unhideWhenUsed="0"/>
-    <w:lsdException w:name="Medium Grid 1 Accent 6" w:semiHidden="0" w:uiPriority="67" w:unhideWhenUsed="0"/>
-    <w:lsdException w:name="Medium Grid 2 Accent 6" w:semiHidden="0" w:uiPriority="68" w:unhideWhenUsed="0"/>
-    <w:lsdException w:name="Medium Grid 3 Accent 6" w:semiHidden="0" w:uiPriority="69" w:unhideWhenUsed="0"/>
-    <w:lsdException w:name="Dark List Accent 6" w:semiHidden="0" w:uiPriority="70" w:unhideWhenUsed="0"/>
-    <w:lsdException w:name="Colorful Shading Accent 6" w:semiHidden="0" w:uiPriority="71" w:unhideWhenUsed="0"/>
-    <w:lsdException w:name="Colorful List Accent 6" w:semiHidden="0" w:uiPriority="72" w:unhideWhenUsed="0"/>
-    <w:lsdException w:name="Colorful Grid Accent 6" w:semiHidden="0" w:uiPriority="73" w:unhideWhenUsed="0"/>
-    <w:lsdException w:name="Subtle Emphasis" w:semiHidden="0" w:uiPriority="19" w:unhideWhenUsed="0" w:qFormat="1"/>
-    <w:lsdException w:name="Intense Emphasis" w:semiHidden="0" w:uiPriority="21" w:unhideWhenUsed="0" w:qFormat="1"/>
-    <w:lsdException w:name="Subtle Reference" w:semiHidden="0" w:uiPriority="31" w:unhideWhenUsed="0" w:qFormat="1"/>
-    <w:lsdException w:name="Intense Reference" w:semiHidden="0" w:uiPriority="32" w:unhideWhenUsed="0" w:qFormat="1"/>
-    <w:lsdException w:name="Book Title" w:semiHidden="0" w:uiPriority="33" w:unhideWhenUsed="0" w:qFormat="1"/>
-    <w:lsdException w:name="Bibliography" w:uiPriority="37"/>
-    <w:lsdException w:name="TOC Heading" w:uiPriority="39" w:qFormat="1"/>
-  </w:latentStyles>
-  <w:style w:type="paragraph" w:default="1" w:styleId="a">
-    <w:name w:val="Normal"/>
-    <w:qFormat/>
-    <w:rsid w:val="00976F62"/>
-    <w:pPr>
-      <w:widowControl w:val="0"/>
-    </w:pPr>
-    <w:rPr>
-      <w:kern w:val="2"/>
-      <w:sz w:val="24"/>
-      <w:szCs w:val="24"/>
-    </w:rPr>
-  </w:style>
-  <w:style w:type="paragraph" w:styleId="1">
-    <w:name w:val="heading 1"/>
-    <w:basedOn w:val="a"/>
-    <w:next w:val="a"/>
-    <w:qFormat/>
-    <w:rsid w:val="00FC582B"/>
-    <w:pPr>
-      <w:keepNext/>
-      <w:ind w:left="480"/>
-      <w:outlineLvl w:val="0"/>
-    </w:pPr>
-    <w:rPr>
-      <w:i/>
-    </w:rPr>
-  </w:style>
-  <w:style w:type="paragraph" w:styleId="2">
-    <w:name w:val="heading 2"/>
-    <w:basedOn w:val="a"/>
-    <w:next w:val="a0"/>
-    <w:qFormat/>
-    <w:rsid w:val="00FC582B"/>
-    <w:pPr>
-      <w:keepNext/>
-      <w:tabs>
-        <w:tab w:val="left" w:pos="480"/>
-        <w:tab w:val="left" w:pos="960"/>
-        <w:tab w:val="left" w:pos="1440"/>
-        <w:tab w:val="left" w:pos="1920"/>
-        <w:tab w:val="left" w:pos="2400"/>
-        <w:tab w:val="left" w:pos="2880"/>
-        <w:tab w:val="center" w:pos="4513"/>
-      </w:tabs>
-      <w:outlineLvl w:val="1"/>
-    </w:pPr>
-    <w:rPr>
-      <w:i/>
-    </w:rPr>
-  </w:style>
-  <w:style w:type="character" w:default="1" w:styleId="a1">
-    <w:name w:val="Default Paragraph Font"/>
-    <w:uiPriority w:val="1"/>
-    <w:semiHidden/>
-    <w:unhideWhenUsed/>
-  </w:style>
-  <w:style w:type="table" w:default="1" w:styleId="a2">
-    <w:name w:val="Normal Table"/>
-    <w:uiPriority w:val="99"/>
-    <w:semiHidden/>
-    <w:unhideWhenUsed/>
-    <w:tblPr>
-      <w:tblInd w:w="0" w:type="dxa"/>
-      <w:tblCellMar>
-        <w:top w:w="0" w:type="dxa"/>
-        <w:left w:w="108" w:type="dxa"/>
-        <w:bottom w:w="0" w:type="dxa"/>
-        <w:right w:w="108" w:type="dxa"/>
-      </w:tblCellMar>
-    </w:tblPr>
-  </w:style>
-  <w:style w:type="numbering" w:default="1" w:styleId="a3">
-    <w:name w:val="No List"/>
-    <w:uiPriority w:val="99"/>
-    <w:semiHidden/>
-    <w:unhideWhenUsed/>
-  </w:style>
-  <w:style w:type="paragraph" w:styleId="a4">
-    <w:name w:val="Title"/>
-    <w:basedOn w:val="a"/>
-    <w:qFormat/>
-    <w:rsid w:val="00FC582B"/>
-    <w:pPr>
-      <w:jc w:val="center"/>
-    </w:pPr>
-    <w:rPr>
-      <w:b/>
-    </w:rPr>
-  </w:style>
-  <w:style w:type="paragraph" w:styleId="a5">
-    <w:name w:val="footer"/>
-    <w:basedOn w:val="a"/>
-    <w:rsid w:val="00FC582B"/>
-    <w:pPr>
-      <w:tabs>
-        <w:tab w:val="center" w:pos="4153"/>
-        <w:tab w:val="right" w:pos="8306"/>
-      </w:tabs>
-      <w:snapToGrid w:val="0"/>
-    </w:pPr>
-    <w:rPr>
-      <w:sz w:val="20"/>
-      <w:szCs w:val="20"/>
-    </w:rPr>
-  </w:style>
-  <w:style w:type="character" w:styleId="a6">
-    <w:name w:val="page number"/>
-    <w:basedOn w:val="a1"/>
-    <w:rsid w:val="00FC582B"/>
-  </w:style>
-  <w:style w:type="paragraph" w:styleId="a0">
-    <w:name w:val="Normal Indent"/>
-    <w:basedOn w:val="a"/>
-    <w:rsid w:val="00FC582B"/>
-    <w:pPr>
-      <w:ind w:left="480"/>
-    </w:pPr>
-  </w:style>
-  <w:style w:type="paragraph" w:styleId="a7">
-    <w:name w:val="Document Map"/>
-    <w:basedOn w:val="a"/>
-    <w:semiHidden/>
-    <w:rsid w:val="00FC582B"/>
-    <w:pPr>
-      <w:shd w:val="clear" w:color="auto" w:fill="000080"/>
-    </w:pPr>
-    <w:rPr>
-      <w:rFonts w:ascii="Arial" w:hAnsi="Arial"/>
-    </w:rPr>
-  </w:style>
-  <w:style w:type="paragraph" w:styleId="a8">
-    <w:name w:val="header"/>
-    <w:basedOn w:val="a"/>
-    <w:rsid w:val="00F355C1"/>
-    <w:pPr>
-      <w:tabs>
-        <w:tab w:val="center" w:pos="4153"/>
-        <w:tab w:val="right" w:pos="8306"/>
-      </w:tabs>
-      <w:snapToGrid w:val="0"/>
-    </w:pPr>
-    <w:rPr>
-      <w:sz w:val="20"/>
-      <w:szCs w:val="20"/>
-    </w:rPr>
-  </w:style>
-  <w:style w:type="paragraph" w:styleId="a9">
-    <w:name w:val="Balloon Text"/>
-    <w:basedOn w:val="a"/>
-    <w:semiHidden/>
-    <w:rsid w:val="003A7666"/>
-    <w:rPr>
-      <w:rFonts w:ascii="Arial" w:hAnsi="Arial"/>
-      <w:sz w:val="18"/>
-      <w:szCs w:val="18"/>
-    </w:rPr>
-  </w:style>
-  <w:style w:type="table" w:styleId="aa">
-    <w:name w:val="Table Grid"/>
-    <w:basedOn w:val="a2"/>
-    <w:rsid w:val="00CC17EF"/>
-    <w:pPr>
-      <w:widowControl w:val="0"/>
-    </w:pPr>
-    <w:tblPr>
-      <w:tblBorders>
-        <w:top w:val="single" w:sz="4" w:space="0" w:color="auto"/>
-        <w:left w:val="single" w:sz="4" w:space="0" w:color="auto"/>
-        <w:bottom w:val="single" w:sz="4" w:space="0" w:color="auto"/>
-        <w:right w:val="single" w:sz="4" w:space="0" w:color="auto"/>
-        <w:insideH w:val="single" w:sz="4" w:space="0" w:color="auto"/>
-        <w:insideV w:val="single" w:sz="4" w:space="0" w:color="auto"/>
-      </w:tblBorders>
-    </w:tblPr>
-  </w:style>
-  <w:style w:type="paragraph" w:styleId="Web">
-    <w:name w:val="Normal (Web)"/>
-    <w:basedOn w:val="a"/>
-    <w:uiPriority w:val="99"/>
-    <w:rsid w:val="006570E6"/>
-    <w:pPr>
-      <w:widowControl/>
-      <w:spacing w:before="100" w:beforeAutospacing="1" w:after="100" w:afterAutospacing="1"/>
-    </w:pPr>
-    <w:rPr>
-      <w:rFonts w:ascii="新細明體" w:hAnsi="新細明體" w:cs="新細明體"/>
-      <w:color w:val="000000"/>
-      <w:kern w:val="0"/>
-    </w:rPr>
-  </w:style>
-  <w:style w:type="character" w:styleId="ab">
-    <w:name w:val="Hyperlink"/>
-    <w:basedOn w:val="a1"/>
-    <w:rsid w:val="00633E89"/>
-    <w:rPr>
-      <w:color w:val="0000FF"/>
-      <w:u w:val="single"/>
-    </w:rPr>
-  </w:style>
-  <w:style w:type="character" w:styleId="ac">
-    <w:name w:val="Strong"/>
-    <w:basedOn w:val="a1"/>
-    <w:uiPriority w:val="22"/>
-    <w:qFormat/>
-    <w:rsid w:val="00CF657C"/>
-    <w:rPr>
-      <w:b/>
-      <w:bCs/>
-    </w:rPr>
-  </w:style>
-  <w:style w:type="character" w:styleId="ad">
-    <w:name w:val="FollowedHyperlink"/>
-    <w:basedOn w:val="a1"/>
-    <w:uiPriority w:val="99"/>
-    <w:semiHidden/>
-    <w:unhideWhenUsed/>
-    <w:rsid w:val="00B03D7B"/>
-    <w:rPr>
-      <w:color w:val="800080"/>
-      <w:u w:val="single"/>
-    </w:rPr>
-  </w:style>
-  <w:style w:type="character" w:customStyle="1" w:styleId="apple-tab-span">
-    <w:name w:val="apple-tab-span"/>
-    <w:basedOn w:val="a1"/>
-    <w:rsid w:val="000B02FB"/>
-  </w:style>
-  <w:style w:type="paragraph" w:styleId="ae">
-    <w:name w:val="List Paragraph"/>
-    <w:basedOn w:val="a"/>
-    <w:uiPriority w:val="34"/>
-    <w:qFormat/>
-    <w:rsid w:val="00B741AE"/>
-    <w:pPr>
-      <w:ind w:leftChars="200" w:left="480"/>
-    </w:pPr>
-  </w:style>
-  <w:style w:type="paragraph" w:styleId="af">
-    <w:name w:val="Subtitle"/>
-    <w:basedOn w:val="a"/>
-    <w:next w:val="a"/>
-    <w:link w:val="af0"/>
-    <w:qFormat/>
-    <w:rsid w:val="00B77476"/>
-    <w:pPr>
-      <w:spacing w:after="60"/>
-      <w:jc w:val="center"/>
-      <w:outlineLvl w:val="1"/>
-    </w:pPr>
-    <w:rPr>
-      <w:rFonts w:ascii="Cambria" w:hAnsi="Cambria"/>
-      <w:i/>
-      <w:iCs/>
-    </w:rPr>
-  </w:style>
-  <w:style w:type="character" w:customStyle="1" w:styleId="af0">
-    <w:name w:val="副標題 字元"/>
-    <w:basedOn w:val="a1"/>
-    <w:link w:val="af"/>
-    <w:rsid w:val="00B77476"/>
-    <w:rPr>
-      <w:rFonts w:ascii="Cambria" w:hAnsi="Cambria" w:cs="Times New Roman"/>
-      <w:i/>
-      <w:iCs/>
-      <w:kern w:val="2"/>
-      <w:sz w:val="24"/>
-      <w:szCs w:val="24"/>
-    </w:rPr>
-  </w:style>
-  <w:style w:type="character" w:styleId="HTML">
-    <w:name w:val="HTML Typewriter"/>
-    <w:basedOn w:val="a1"/>
-    <w:uiPriority w:val="99"/>
-    <w:unhideWhenUsed/>
-    <w:rsid w:val="00D72E4B"/>
-    <w:rPr>
-      <w:rFonts w:ascii="細明體" w:eastAsia="細明體" w:hAnsi="細明體" w:cs="細明體"/>
-      <w:sz w:val="24"/>
-      <w:szCs w:val="24"/>
-    </w:rPr>
-  </w:style>
-</w:styles>
-</file>
-
-<file path=word/stylesWithEffects.xml><?xml version="1.0" encoding="utf-8"?>
-<w:styles xmlns:wpc="http://schemas.microsoft.com/office/word/2010/wordprocessingCanvas" xmlns:mc="http://schemas.openxmlformats.org/markup-compatibility/2006" xmlns:o="urn:schemas-microsoft-com:office:office" xmlns:r="http://schemas.openxmlformats.org/officeDocument/2006/relationships" xmlns:m="http://schemas.openxmlformats.org/officeDocument/2006/math" xmlns:v="urn:schemas-microsoft-com:vml" xmlns:wp14="http://schemas.microsoft.com/office/word/2010/wordprocessingDrawing" xmlns:wp="http://schemas.openxmlformats.org/drawingml/2006/wordprocessingDrawing" xmlns:w10="urn:schemas-microsoft-com:office:word" xmlns:w="http://schemas.openxmlformats.org/wordprocessingml/2006/main" xmlns:w14="http://schemas.microsoft.com/office/word/2010/wordml" xmlns:wpg="http://schemas.microsoft.com/office/word/2010/wordprocessingGroup" xmlns:wpi="http://schemas.microsoft.com/office/word/2010/wordprocessingInk" xmlns:wne="http://schemas.microsoft.com/office/word/2006/wordml" xmlns:wps="http://schemas.microsoft.com/office/word/2010/wordprocessingShape" mc:Ignorable="w14 wp14">
-  <w:docDefaults>
-    <w:rPrDefault>
-      <w:rPr>
-        <w:rFonts w:ascii="Times New Roman" w:eastAsia="新細明體" w:hAnsi="Times New Roman" w:cs="Times New Roman"/>
-        <w:lang w:val="en-US" w:eastAsia="zh-TW" w:bidi="ar-SA"/>
-      </w:rPr>
-    </w:rPrDefault>
-    <w:pPrDefault/>
-  </w:docDefaults>
-  <w:latentStyles w:defLockedState="0" w:defUIPriority="0" w:defSemiHidden="1" w:defUnhideWhenUsed="1" w:defQFormat="0" w:count="267">
-    <w:lsdException w:name="Normal" w:semiHidden="0" w:unhideWhenUsed="0" w:qFormat="1"/>
-    <w:lsdException w:name="heading 1" w:semiHidden="0" w:unhideWhenUsed="0" w:qFormat="1"/>
-    <w:lsdException w:name="heading 2" w:semiHidden="0" w:unhideWhenUsed="0" w:qFormat="1"/>
-    <w:lsdException w:name="heading 3" w:qFormat="1"/>
-    <w:lsdException w:name="heading 4" w:qFormat="1"/>
-    <w:lsdException w:name="heading 5" w:qFormat="1"/>
-    <w:lsdException w:name="heading 6" w:qFormat="1"/>
-    <w:lsdException w:name="heading 7" w:qFormat="1"/>
-    <w:lsdException w:name="heading 8" w:qFormat="1"/>
-    <w:lsdException w:name="heading 9" w:qFormat="1"/>
-    <w:lsdException w:name="caption" w:qFormat="1"/>
-    <w:lsdException w:name="List Number" w:semiHidden="0" w:unhideWhenUsed="0"/>
-    <w:lsdException w:name="List 4" w:semiHidden="0" w:unhideWhenUsed="0"/>
-    <w:lsdException w:name="List 5" w:semiHidden="0" w:unhideWhenUsed="0"/>
-    <w:lsdException w:name="Title" w:semiHidden="0" w:unhideWhenUsed="0" w:qFormat="1"/>
-    <w:lsdException w:name="Subtitle" w:semiHidden="0" w:unhideWhenUsed="0" w:qFormat="1"/>
-    <w:lsdException w:name="Salutation" w:semiHidden="0" w:unhideWhenUsed="0"/>
-    <w:lsdException w:name="Date" w:semiHidden="0" w:unhideWhenUsed="0"/>
-    <w:lsdException w:name="Body Text First Indent" w:semiHidden="0" w:unhideWhenUsed="0"/>
-    <w:lsdException w:name="Strong" w:semiHidden="0" w:uiPriority="22" w:unhideWhenUsed="0" w:qFormat="1"/>
-    <w:lsdException w:name="Emphasis" w:semiHidden="0" w:unhideWhenUsed="0" w:qFormat="1"/>
-    <w:lsdException w:name="Normal (Web)" w:uiPriority="99"/>
-    <w:lsdException w:name="HTML Typewriter" w:uiPriority="99"/>
-    <w:lsdException w:name="Table Grid" w:semiHidden="0" w:unhideWhenUsed="0"/>
-    <w:lsdException w:name="Placeholder Text" w:uiPriority="99" w:unhideWhenUsed="0"/>
-    <w:lsdException w:name="No Spacing" w:semiHidden="0" w:uiPriority="1" w:unhideWhenUsed="0" w:qFormat="1"/>
-    <w:lsdException w:name="Light Shading" w:semiHidden="0" w:uiPriority="60" w:unhideWhenUsed="0"/>
-    <w:lsdException w:name="Light List" w:semiHidden="0" w:uiPriority="61" w:unhideWhenUsed="0"/>
-    <w:lsdException w:name="Light Grid" w:semiHidden="0" w:uiPriority="62" w:unhideWhenUsed="0"/>
-    <w:lsdException w:name="Medium Shading 1" w:semiHidden="0" w:uiPriority="63" w:unhideWhenUsed="0"/>
-    <w:lsdException w:name="Medium Shading 2" w:semiHidden="0" w:uiPriority="64" w:unhideWhenUsed="0"/>
-    <w:lsdException w:name="Medium List 1" w:semiHidden="0" w:uiPriority="65" w:unhideWhenUsed="0"/>
-    <w:lsdException w:name="Medium List 2" w:semiHidden="0" w:uiPriority="66" w:unhideWhenUsed="0"/>
-    <w:lsdException w:name="Medium Grid 1" w:semiHidden="0" w:uiPriority="67" w:unhideWhenUsed="0"/>
-    <w:lsdException w:name="Medium Grid 2" w:semiHidden="0" w:uiPriority="68" w:unhideWhenUsed="0"/>
-    <w:lsdException w:name="Medium Grid 3" w:semiHidden="0" w:uiPriority="69" w:unhideWhenUsed="0"/>
-    <w:lsdException w:name="Dark List" w:semiHidden="0" w:uiPriority="70" w:unhideWhenUsed="0"/>
-    <w:lsdException w:name="Colorful Shading" w:semiHidden="0" w:uiPriority="71" w:unhideWhenUsed="0"/>
-    <w:lsdException w:name="Colorful List" w:semiHidden="0" w:uiPriority="72" w:unhideWhenUsed="0"/>
-    <w:lsdException w:name="Colorful Grid" w:semiHidden="0" w:uiPriority="73" w:unhideWhenUsed="0"/>
-    <w:lsdException w:name="Light Shading Accent 1" w:semiHidden="0" w:uiPriority="60" w:unhideWhenUsed="0"/>
-    <w:lsdException w:name="Light List Accent 1" w:semiHidden="0" w:uiPriority="61" w:unhideWhenUsed="0"/>
-    <w:lsdException w:name="Light Grid Accent 1" w:semiHidden="0" w:uiPriority="62" w:unhideWhenUsed="0"/>
-    <w:lsdException w:name="Medium Shading 1 Accent 1" w:semiHidden="0" w:uiPriority="63" w:unhideWhenUsed="0"/>
-    <w:lsdException w:name="Medium Shading 2 Accent 1" w:semiHidden="0" w:uiPriority="64" w:unhideWhenUsed="0"/>
-    <w:lsdException w:name="Medium List 1 Accent 1" w:semiHidden="0" w:uiPriority="65" w:unhideWhenUsed="0"/>
-    <w:lsdException w:name="Revision" w:uiPriority="99" w:unhideWhenUsed="0"/>
-    <w:lsdException w:name="List Paragraph" w:semiHidden="0" w:uiPriority="34" w:unhideWhenUsed="0" w:qFormat="1"/>
-    <w:lsdException w:name="Quote" w:semiHidden="0" w:uiPriority="29" w:unhideWhenUsed="0" w:qFormat="1"/>
-    <w:lsdException w:name="Intense Quote" w:semiHidden="0" w:uiPriority="30" w:unhideWhenUsed="0" w:qFormat="1"/>
-    <w:lsdException w:name="Medium List 2 Accent 1" w:semiHidden="0" w:uiPriority="66" w:unhideWhenUsed="0"/>
-    <w:lsdException w:name="Medium Grid 1 Accent 1" w:semiHidden="0" w:uiPriority="67" w:unhideWhenUsed="0"/>
-    <w:lsdException w:name="Medium Grid 2 Accent 1" w:semiHidden="0" w:uiPriority="68" w:unhideWhenUsed="0"/>
-    <w:lsdException w:name="Medium Grid 3 Accent 1" w:semiHidden="0" w:uiPriority="69" w:unhideWhenUsed="0"/>
-    <w:lsdException w:name="Dark List Accent 1" w:semiHidden="0" w:uiPriority="70" w:unhideWhenUsed="0"/>
-    <w:lsdException w:name="Colorful Shading Accent 1" w:semiHidden="0" w:uiPriority="71" w:unhideWhenUsed="0"/>
-    <w:lsdException w:name="Colorful List Accent 1" w:semiHidden="0" w:uiPriority="72" w:unhideWhenUsed="0"/>
-    <w:lsdException w:name="Colorful Grid Accent 1" w:semiHidden="0" w:uiPriority="73" w:unhideWhenUsed="0"/>
-    <w:lsdException w:name="Light Shading Accent 2" w:semiHidden="0" w:uiPriority="60" w:unhideWhenUsed="0"/>
-    <w:lsdException w:name="Light List Accent 2" w:semiHidden="0" w:uiPriority="61" w:unhideWhenUsed="0"/>
-    <w:lsdException w:name="Light Grid Accent 2" w:semiHidden="0" w:uiPriority="62" w:unhideWhenUsed="0"/>
-    <w:lsdException w:name="Medium Shading 1 Accent 2" w:semiHidden="0" w:uiPriority="63" w:unhideWhenUsed="0"/>
-    <w:lsdException w:name="Medium Shading 2 Accent 2" w:semiHidden="0" w:uiPriority="64" w:unhideWhenUsed="0"/>
-    <w:lsdException w:name="Medium List 1 Accent 2" w:semiHidden="0" w:uiPriority="65" w:unhideWhenUsed="0"/>
-    <w:lsdException w:name="Medium List 2 Accent 2" w:semiHidden="0" w:uiPriority="66" w:unhideWhenUsed="0"/>
-    <w:lsdException w:name="Medium Grid 1 Accent 2" w:semiHidden="0" w:uiPriority="67" w:unhideWhenUsed="0"/>
-    <w:lsdException w:name="Medium Grid 2 Accent 2" w:semiHidden="0" w:uiPriority="68" w:unhideWhenUsed="0"/>
-    <w:lsdException w:name="Medium Grid 3 Accent 2" w:semiHidden="0" w:uiPriority="69" w:unhideWhenUsed="0"/>
-    <w:lsdException w:name="Dark List Accent 2" w:semiHidden="0" w:uiPriority="70" w:unhideWhenUsed="0"/>
-    <w:lsdException w:name="Colorful Shading Accent 2" w:semiHidden="0" w:uiPriority="71" w:unhideWhenUsed="0"/>
-    <w:lsdException w:name="Colorful List Accent 2" w:semiHidden="0" w:uiPriority="72" w:unhideWhenUsed="0"/>
-    <w:lsdException w:name="Colorful Grid Accent 2" w:semiHidden="0" w:uiPriority="73" w:unhideWhenUsed="0"/>
-    <w:lsdException w:name="Light Shading Accent 3" w:semiHidden="0" w:uiPriority="60" w:unhideWhenUsed="0"/>
-    <w:lsdException w:name="Light List Accent 3" w:semiHidden="0" w:uiPriority="61" w:unhideWhenUsed="0"/>
-    <w:lsdException w:name="Light Grid Accent 3" w:semiHidden="0" w:uiPriority="62" w:unhideWhenUsed="0"/>
-    <w:lsdException w:name="Medium Shading 1 Accent 3" w:semiHidden="0" w:uiPriority="63" w:unhideWhenUsed="0"/>
-    <w:lsdException w:name="Medium Shading 2 Accent 3" w:semiHidden="0" w:uiPriority="64" w:unhideWhenUsed="0"/>
-    <w:lsdException w:name="Medium List 1 Accent 3" w:semiHidden="0" w:uiPriority="65" w:unhideWhenUsed="0"/>
-    <w:lsdException w:name="Medium List 2 Accent 3" w:semiHidden="0" w:uiPriority="66" w:unhideWhenUsed="0"/>
-    <w:lsdException w:name="Medium Grid 1 Accent 3" w:semiHidden="0" w:uiPriority="67" w:unhideWhenUsed="0"/>
-    <w:lsdException w:name="Medium Grid 2 Accent 3" w:semiHidden="0" w:uiPriority="68" w:unhideWhenUsed="0"/>
-    <w:lsdException w:name="Medium Grid 3 Accent 3" w:semiHidden="0" w:uiPriority="69" w:unhideWhenUsed="0"/>
-    <w:lsdException w:name="Dark List Accent 3" w:semiHidden="0" w:uiPriority="70" w:unhideWhenUsed="0"/>
-    <w:lsdException w:name="Colorful Shading Accent 3" w:semiHidden="0" w:uiPriority="71" w:unhideWhenUsed="0"/>
-    <w:lsdException w:name="Colorful List Accent 3" w:semiHidden="0" w:uiPriority="72" w:unhideWhenUsed="0"/>
-    <w:lsdException w:name="Colorful Grid Accent 3" w:semiHidden="0" w:uiPriority="73" w:unhideWhenUsed="0"/>
-    <w:lsdException w:name="Light Shading Accent 4" w:semiHidden="0" w:uiPriority="60" w:unhideWhenUsed="0"/>
-    <w:lsdException w:name="Light List Accent 4" w:semiHidden="0" w:uiPriority="61" w:unhideWhenUsed="0"/>
-    <w:lsdException w:name="Light Grid Accent 4" w:semiHidden="0" w:uiPriority="62" w:unhideWhenUsed="0"/>
-    <w:lsdException w:name="Medium Shading 1 Accent 4" w:semiHidden="0" w:uiPriority="63" w:unhideWhenUsed="0"/>
-    <w:lsdException w:name="Medium Shading 2 Accent 4" w:semiHidden="0" w:uiPriority="64" w:unhideWhenUsed="0"/>
-    <w:lsdException w:name="Medium List 1 Accent 4" w:semiHidden="0" w:uiPriority="65" w:unhideWhenUsed="0"/>
-    <w:lsdException w:name="Medium List 2 Accent 4" w:semiHidden="0" w:uiPriority="66" w:unhideWhenUsed="0"/>
-    <w:lsdException w:name="Medium Grid 1 Accent 4" w:semiHidden="0" w:uiPriority="67" w:unhideWhenUsed="0"/>
-    <w:lsdException w:name="Medium Grid 2 Accent 4" w:semiHidden="0" w:uiPriority="68" w:unhideWhenUsed="0"/>
-    <w:lsdException w:name="Medium Grid 3 Accent 4" w:semiHidden="0" w:uiPriority="69" w:unhideWhenUsed="0"/>
-    <w:lsdException w:name="Dark List Accent 4" w:semiHidden="0" w:uiPriority="70" w:unhideWhenUsed="0"/>
-    <w:lsdException w:name="Colorful Shading Accent 4" w:semiHidden="0" w:uiPriority="71" w:unhideWhenUsed="0"/>
-    <w:lsdException w:name="Colorful List Accent 4" w:semiHidden="0" w:uiPriority="72" w:unhideWhenUsed="0"/>
-    <w:lsdException w:name="Colorful Grid Accent 4" w:semiHidden="0" w:uiPriority="73" w:unhideWhenUsed="0"/>
-    <w:lsdException w:name="Light Shading Accent 5" w:semiHidden="0" w:uiPriority="60" w:unhideWhenUsed="0"/>
-    <w:lsdException w:name="Light List Accent 5" w:semiHidden="0" w:uiPriority="61" w:unhideWhenUsed="0"/>
-    <w:lsdException w:name="Light Grid Accent 5" w:semiHidden="0" w:uiPriority="62" w:unhideWhenUsed="0"/>
-    <w:lsdException w:name="Medium Shading 1 Accent 5" w:semiHidden="0" w:uiPriority="63" w:unhideWhenUsed="0"/>
-    <w:lsdException w:name="Medium Shading 2 Accent 5" w:semiHidden="0" w:uiPriority="64" w:unhideWhenUsed="0"/>
-    <w:lsdException w:name="Medium List 1 Accent 5" w:semiHidden="0" w:uiPriority="65" w:unhideWhenUsed="0"/>
-    <w:lsdException w:name="Medium List 2 Accent 5" w:semiHidden="0" w:uiPriority="66" w:unhideWhenUsed="0"/>
-    <w:lsdException w:name="Medium Grid 1 Accent 5" w:semiHidden="0" w:uiPriority="67" w:unhideWhenUsed="0"/>
-    <w:lsdException w:name="Medium Grid 2 Accent 5" w:semiHidden="0" w:uiPriority="68" w:unhideWhenUsed="0"/>
-    <w:lsdException w:name="Medium Grid 3 Accent 5" w:semiHidden="0" w:uiPriority="69" w:unhideWhenUsed="0"/>
-    <w:lsdException w:name="Dark List Accent 5" w:semiHidden="0" w:uiPriority="70" w:unhideWhenUsed="0"/>
-    <w:lsdException w:name="Colorful Shading Accent 5" w:semiHidden="0" w:uiPriority="71" w:unhideWhenUsed="0"/>
-    <w:lsdException w:name="Colorful List Accent 5" w:semiHidden="0" w:uiPriority="72" w:unhideWhenUsed="0"/>
-    <w:lsdException w:name="Colorful Grid Accent 5" w:semiHidden="0" w:uiPriority="73" w:unhideWhenUsed="0"/>
-    <w:lsdException w:name="Light Shading Accent 6" w:semiHidden="0" w:uiPriority="60" w:unhideWhenUsed="0"/>
-    <w:lsdException w:name="Light List Accent 6" w:semiHidden="0" w:uiPriority="61" w:unhideWhenUsed="0"/>
-    <w:lsdException w:name="Light Grid Accent 6" w:semiHidden="0" w:uiPriority="62" w:unhideWhenUsed="0"/>
-    <w:lsdException w:name="Medium Shading 1 Accent 6" w:semiHidden="0" w:uiPriority="63" w:unhideWhenUsed="0"/>
-    <w:lsdException w:name="Medium Shading 2 Accent 6" w:semiHidden="0" w:uiPriority="64" w:unhideWhenUsed="0"/>
-    <w:lsdException w:name="Medium List 1 Accent 6" w:semiHidden="0" w:uiPriority="65" w:unhideWhenUsed="0"/>
-    <w:lsdException w:name="Medium List 2 Accent 6" w:semiHidden="0" w:uiPriority="66" w:unhideWhenUsed="0"/>
-    <w:lsdException w:name="Medium Grid 1 Accent 6" w:semiHidden="0" w:uiPriority="67" w:unhideWhenUsed="0"/>
-    <w:lsdException w:name="Medium Grid 2 Accent 6" w:semiHidden="0" w:uiPriority="68" w:unhideWhenUsed="0"/>
-    <w:lsdException w:name="Medium Grid 3 Accent 6" w:semiHidden="0" w:uiPriority="69" w:unhideWhenUsed="0"/>
-    <w:lsdException w:name="Dark List Accent 6" w:semiHidden="0" w:uiPriority="70" w:unhideWhenUsed="0"/>
-    <w:lsdException w:name="Colorful Shading Accent 6" w:semiHidden="0" w:uiPriority="71" w:unhideWhenUsed="0"/>
-    <w:lsdException w:name="Colorful List Accent 6" w:semiHidden="0" w:uiPriority="72" w:unhideWhenUsed="0"/>
-    <w:lsdException w:name="Colorful Grid Accent 6" w:semiHidden="0" w:uiPriority="73" w:unhideWhenUsed="0"/>
-    <w:lsdException w:name="Subtle Emphasis" w:semiHidden="0" w:uiPriority="19" w:unhideWhenUsed="0" w:qFormat="1"/>
-    <w:lsdException w:name="Intense Emphasis" w:semiHidden="0" w:uiPriority="21" w:unhideWhenUsed="0" w:qFormat="1"/>
-    <w:lsdException w:name="Subtle Reference" w:semiHidden="0" w:uiPriority="31" w:unhideWhenUsed="0" w:qFormat="1"/>
-    <w:lsdException w:name="Intense Reference" w:semiHidden="0" w:uiPriority="32" w:unhideWhenUsed="0" w:qFormat="1"/>
-    <w:lsdException w:name="Book Title" w:semiHidden="0" w:uiPriority="33" w:unhideWhenUsed="0" w:qFormat="1"/>
-    <w:lsdException w:name="Bibliography" w:uiPriority="37"/>
-    <w:lsdException w:name="TOC Heading" w:uiPriority="39" w:qFormat="1"/>
+  <w:latentStyles w:defLockedState="0" w:defUIPriority="0" w:defSemiHidden="0" w:defUnhideWhenUsed="0" w:defQFormat="0" w:count="375">
+    <w:lsdException w:name="Normal" w:qFormat="1"/>
+    <w:lsdException w:name="heading 1" w:qFormat="1"/>
+    <w:lsdException w:name="heading 2" w:qFormat="1"/>
+    <w:lsdException w:name="heading 3" w:semiHidden="1" w:unhideWhenUsed="1" w:qFormat="1"/>
+    <w:lsdException w:name="heading 4" w:semiHidden="1" w:unhideWhenUsed="1" w:qFormat="1"/>
+    <w:lsdException w:name="heading 5" w:semiHidden="1" w:unhideWhenUsed="1" w:qFormat="1"/>
+    <w:lsdException w:name="heading 6" w:semiHidden="1" w:unhideWhenUsed="1" w:qFormat="1"/>
+    <w:lsdException w:name="heading 7" w:semiHidden="1" w:unhideWhenUsed="1" w:qFormat="1"/>
+    <w:lsdException w:name="heading 8" w:semiHidden="1" w:unhideWhenUsed="1" w:qFormat="1"/>
+    <w:lsdException w:name="heading 9" w:semiHidden="1" w:unhideWhenUsed="1" w:qFormat="1"/>
+    <w:lsdException w:name="index 1" w:semiHidden="1" w:unhideWhenUsed="1"/>
+    <w:lsdException w:name="index 2" w:semiHidden="1" w:unhideWhenUsed="1"/>
+    <w:lsdException w:name="index 3" w:semiHidden="1" w:unhideWhenUsed="1"/>
+    <w:lsdException w:name="index 4" w:semiHidden="1" w:unhideWhenUsed="1"/>
+    <w:lsdException w:name="index 5" w:semiHidden="1" w:unhideWhenUsed="1"/>
+    <w:lsdException w:name="index 6" w:semiHidden="1" w:unhideWhenUsed="1"/>
+    <w:lsdException w:name="index 7" w:semiHidden="1" w:unhideWhenUsed="1"/>
+    <w:lsdException w:name="index 8" w:semiHidden="1" w:unhideWhenUsed="1"/>
+    <w:lsdException w:name="index 9" w:semiHidden="1" w:unhideWhenUsed="1"/>
+    <w:lsdException w:name="toc 1" w:semiHidden="1" w:unhideWhenUsed="1"/>
+    <w:lsdException w:name="toc 2" w:semiHidden="1" w:unhideWhenUsed="1"/>
+    <w:lsdException w:name="toc 3" w:semiHidden="1" w:unhideWhenUsed="1"/>
+    <w:lsdException w:name="toc 4" w:semiHidden="1" w:unhideWhenUsed="1"/>
+    <w:lsdException w:name="toc 5" w:semiHidden="1" w:unhideWhenUsed="1"/>
+    <w:lsdException w:name="toc 6" w:semiHidden="1" w:unhideWhenUsed="1"/>
+    <w:lsdException w:name="toc 7" w:semiHidden="1" w:unhideWhenUsed="1"/>
+    <w:lsdException w:name="toc 8" w:semiHidden="1" w:unhideWhenUsed="1"/>
+    <w:lsdException w:name="toc 9" w:semiHidden="1" w:unhideWhenUsed="1"/>
+    <w:lsdException w:name="Normal Indent" w:semiHidden="1" w:unhideWhenUsed="1"/>
+    <w:lsdException w:name="footnote text" w:semiHidden="1" w:unhideWhenUsed="1"/>
+    <w:lsdException w:name="annotation text" w:semiHidden="1" w:unhideWhenUsed="1"/>
+    <w:lsdException w:name="header" w:semiHidden="1" w:unhideWhenUsed="1"/>
+    <w:lsdException w:name="footer" w:semiHidden="1" w:unhideWhenUsed="1"/>
+    <w:lsdException w:name="index heading" w:semiHidden="1" w:unhideWhenUsed="1"/>
+    <w:lsdException w:name="caption" w:semiHidden="1" w:unhideWhenUsed="1" w:qFormat="1"/>
+    <w:lsdException w:name="table of figures" w:semiHidden="1" w:unhideWhenUsed="1"/>
+    <w:lsdException w:name="envelope address" w:semiHidden="1" w:unhideWhenUsed="1"/>
+    <w:lsdException w:name="envelope return" w:semiHidden="1" w:unhideWhenUsed="1"/>
+    <w:lsdException w:name="footnote reference" w:semiHidden="1" w:unhideWhenUsed="1"/>
+    <w:lsdException w:name="annotation reference" w:semiHidden="1" w:unhideWhenUsed="1"/>
+    <w:lsdException w:name="line number" w:semiHidden="1" w:unhideWhenUsed="1"/>
+    <w:lsdException w:name="page number" w:semiHidden="1" w:unhideWhenUsed="1"/>
+    <w:lsdException w:name="endnote reference" w:semiHidden="1" w:unhideWhenUsed="1"/>
+    <w:lsdException w:name="endnote text" w:semiHidden="1" w:unhideWhenUsed="1"/>
+    <w:lsdException w:name="table of authorities" w:semiHidden="1" w:unhideWhenUsed="1"/>
+    <w:lsdException w:name="macro" w:semiHidden="1" w:unhideWhenUsed="1"/>
+    <w:lsdException w:name="toa heading" w:semiHidden="1" w:unhideWhenUsed="1"/>
+    <w:lsdException w:name="List" w:semiHidden="1" w:unhideWhenUsed="1"/>
+    <w:lsdException w:name="List Bullet" w:semiHidden="1" w:unhideWhenUsed="1"/>
+    <w:lsdException w:name="List 2" w:semiHidden="1" w:unhideWhenUsed="1"/>
+    <w:lsdException w:name="List 3" w:semiHidden="1" w:unhideWhenUsed="1"/>
+    <w:lsdException w:name="List Bullet 2" w:semiHidden="1" w:unhideWhenUsed="1"/>
+    <w:lsdException w:name="List Bullet 3" w:semiHidden="1" w:unhideWhenUsed="1"/>
+    <w:lsdException w:name="List Bullet 4" w:semiHidden="1" w:unhideWhenUsed="1"/>
+    <w:lsdException w:name="List Bullet 5" w:semiHidden="1" w:unhideWhenUsed="1"/>
+    <w:lsdException w:name="List Number 2" w:semiHidden="1" w:unhideWhenUsed="1"/>
+    <w:lsdException w:name="List Number 3" w:semiHidden="1" w:unhideWhenUsed="1"/>
+    <w:lsdException w:name="List Number 4" w:semiHidden="1" w:unhideWhenUsed="1"/>
+    <w:lsdException w:name="List Number 5" w:semiHidden="1" w:unhideWhenUsed="1"/>
+    <w:lsdException w:name="Title" w:qFormat="1"/>
+    <w:lsdException w:name="Closing" w:semiHidden="1" w:unhideWhenUsed="1"/>
+    <w:lsdException w:name="Signature" w:semiHidden="1" w:unhideWhenUsed="1"/>
+    <w:lsdException w:name="Default Paragraph Font" w:semiHidden="1" w:unhideWhenUsed="1"/>
+    <w:lsdException w:name="Body Text" w:semiHidden="1" w:unhideWhenUsed="1"/>
+    <w:lsdException w:name="Body Text Indent" w:semiHidden="1" w:unhideWhenUsed="1"/>
+    <w:lsdException w:name="List Continue" w:semiHidden="1" w:unhideWhenUsed="1"/>
+    <w:lsdException w:name="List Continue 2" w:semiHidden="1" w:unhideWhenUsed="1"/>
+    <w:lsdException w:name="List Continue 3" w:semiHidden="1" w:unhideWhenUsed="1"/>
+    <w:lsdException w:name="List Continue 4" w:semiHidden="1" w:unhideWhenUsed="1"/>
+    <w:lsdException w:name="List Continue 5" w:semiHidden="1" w:unhideWhenUsed="1"/>
+    <w:lsdException w:name="Message Header" w:semiHidden="1" w:unhideWhenUsed="1"/>
+    <w:lsdException w:name="Subtitle" w:qFormat="1"/>
+    <w:lsdException w:name="Body Text First Indent 2" w:semiHidden="1" w:unhideWhenUsed="1"/>
+    <w:lsdException w:name="Note Heading" w:semiHidden="1" w:unhideWhenUsed="1"/>
+    <w:lsdException w:name="Body Text 2" w:semiHidden="1" w:unhideWhenUsed="1"/>
+    <w:lsdException w:name="Body Text 3" w:semiHidden="1" w:unhideWhenUsed="1"/>
+    <w:lsdException w:name="Body Text Indent 2" w:semiHidden="1" w:unhideWhenUsed="1"/>
+    <w:lsdException w:name="Body Text Indent 3" w:semiHidden="1" w:unhideWhenUsed="1"/>
+    <w:lsdException w:name="Block Text" w:semiHidden="1" w:unhideWhenUsed="1"/>
+    <w:lsdException w:name="Hyperlink" w:semiHidden="1" w:unhideWhenUsed="1"/>
+    <w:lsdException w:name="FollowedHyperlink" w:semiHidden="1" w:unhideWhenUsed="1"/>
+    <w:lsdException w:name="Strong" w:uiPriority="22" w:qFormat="1"/>
+    <w:lsdException w:name="Emphasis" w:qFormat="1"/>
+    <w:lsdException w:name="Document Map" w:semiHidden="1" w:unhideWhenUsed="1"/>
+    <w:lsdException w:name="Plain Text" w:semiHidden="1" w:unhideWhenUsed="1"/>
+    <w:lsdException w:name="E-mail Signature" w:semiHidden="1" w:unhideWhenUsed="1"/>
+    <w:lsdException w:name="HTML Top of Form" w:semiHidden="1" w:unhideWhenUsed="1"/>
+    <w:lsdException w:name="HTML Bottom of Form" w:semiHidden="1" w:unhideWhenUsed="1"/>
+    <w:lsdException w:name="Normal (Web)" w:semiHidden="1" w:uiPriority="99" w:unhideWhenUsed="1"/>
+    <w:lsdException w:name="HTML Acronym" w:semiHidden="1" w:unhideWhenUsed="1"/>
+    <w:lsdException w:name="HTML Address" w:semiHidden="1" w:unhideWhenUsed="1"/>
+    <w:lsdException w:name="HTML Cite" w:semiHidden="1" w:unhideWhenUsed="1"/>
+    <w:lsdException w:name="HTML Code" w:semiHidden="1" w:unhideWhenUsed="1"/>
+    <w:lsdException w:name="HTML Definition" w:semiHidden="1" w:unhideWhenUsed="1"/>
+    <w:lsdException w:name="HTML Keyboard" w:semiHidden="1" w:unhideWhenUsed="1"/>
+    <w:lsdException w:name="HTML Preformatted" w:semiHidden="1" w:unhideWhenUsed="1"/>
+    <w:lsdException w:name="HTML Sample" w:semiHidden="1" w:unhideWhenUsed="1"/>
+    <w:lsdException w:name="HTML Typewriter" w:semiHidden="1" w:uiPriority="99" w:unhideWhenUsed="1"/>
+    <w:lsdException w:name="HTML Variable" w:semiHidden="1" w:unhideWhenUsed="1"/>
+    <w:lsdException w:name="Normal Table" w:semiHidden="1" w:unhideWhenUsed="1"/>
+    <w:lsdException w:name="annotation subject" w:semiHidden="1" w:unhideWhenUsed="1"/>
+    <w:lsdException w:name="No List" w:semiHidden="1" w:unhideWhenUsed="1"/>
+    <w:lsdException w:name="Outline List 1" w:semiHidden="1" w:unhideWhenUsed="1"/>
+    <w:lsdException w:name="Outline List 2" w:semiHidden="1" w:unhideWhenUsed="1"/>
+    <w:lsdException w:name="Outline List 3" w:semiHidden="1" w:unhideWhenUsed="1"/>
+    <w:lsdException w:name="Table Simple 1" w:semiHidden="1" w:unhideWhenUsed="1"/>
+    <w:lsdException w:name="Table Simple 2" w:semiHidden="1" w:unhideWhenUsed="1"/>
+    <w:lsdException w:name="Table Simple 3" w:semiHidden="1" w:unhideWhenUsed="1"/>
+    <w:lsdException w:name="Table Classic 1" w:semiHidden="1" w:unhideWhenUsed="1"/>
+    <w:lsdException w:name="Table Classic 2" w:semiHidden="1" w:unhideWhenUsed="1"/>
+    <w:lsdException w:name="Table Classic 3" w:semiHidden="1" w:unhideWhenUsed="1"/>
+    <w:lsdException w:name="Table Classic 4" w:semiHidden="1" w:unhideWhenUsed="1"/>
+    <w:lsdException w:name="Table Colorful 1" w:semiHidden="1" w:unhideWhenUsed="1"/>
+    <w:lsdException w:name="Table Colorful 2" w:semiHidden="1" w:unhideWhenUsed="1"/>
+    <w:lsdException w:name="Table Colorful 3" w:semiHidden="1" w:unhideWhenUsed="1"/>
+    <w:lsdException w:name="Table Columns 1" w:semiHidden="1" w:unhideWhenUsed="1"/>
+    <w:lsdException w:name="Table Columns 2" w:semiHidden="1" w:unhideWhenUsed="1"/>
+    <w:lsdException w:name="Table Columns 3" w:semiHidden="1" w:unhideWhenUsed="1"/>
+    <w:lsdException w:name="Table Columns 4" w:semiHidden="1" w:unhideWhenUsed="1"/>
+    <w:lsdException w:name="Table Columns 5" w:semiHidden="1" w:unhideWhenUsed="1"/>
+    <w:lsdException w:name="Table Grid 1" w:semiHidden="1" w:unhideWhenUsed="1"/>
+    <w:lsdException w:name="Table Grid 2" w:semiHidden="1" w:unhideWhenUsed="1"/>
+    <w:lsdException w:name="Table Grid 3" w:semiHidden="1" w:unhideWhenUsed="1"/>
+    <w:lsdException w:name="Table Grid 4" w:semiHidden="1" w:unhideWhenUsed="1"/>
+    <w:lsdException w:name="Table Grid 5" w:semiHidden="1" w:unhideWhenUsed="1"/>
+    <w:lsdException w:name="Table Grid 6" w:semiHidden="1" w:unhideWhenUsed="1"/>
+    <w:lsdException w:name="Table Grid 7" w:semiHidden="1" w:unhideWhenUsed="1"/>
+    <w:lsdException w:name="Table Grid 8" w:semiHidden="1" w:unhideWhenUsed="1"/>
+    <w:lsdException w:name="Table List 1" w:semiHidden="1" w:unhideWhenUsed="1"/>
+    <w:lsdException w:name="Table List 2" w:semiHidden="1" w:unhideWhenUsed="1"/>
+    <w:lsdException w:name="Table List 3" w:semiHidden="1" w:unhideWhenUsed="1"/>
+    <w:lsdException w:name="Table List 4" w:semiHidden="1" w:unhideWhenUsed="1"/>
+    <w:lsdException w:name="Table List 5" w:semiHidden="1" w:unhideWhenUsed="1"/>
+    <w:lsdException w:name="Table List 6" w:semiHidden="1" w:unhideWhenUsed="1"/>
+    <w:lsdException w:name="Table List 7" w:semiHidden="1" w:unhideWhenUsed="1"/>
+    <w:lsdException w:name="Table List 8" w:semiHidden="1" w:unhideWhenUsed="1"/>
+    <w:lsdException w:name="Table 3D effects 1" w:semiHidden="1" w:unhideWhenUsed="1"/>
+    <w:lsdException w:name="Table 3D effects 2" w:semiHidden="1" w:unhideWhenUsed="1"/>
+    <w:lsdException w:name="Table 3D effects 3" w:semiHidden="1" w:unhideWhenUsed="1"/>
+    <w:lsdException w:name="Table Contemporary" w:semiHidden="1" w:unhideWhenUsed="1"/>
+    <w:lsdException w:name="Table Elegant" w:semiHidden="1" w:unhideWhenUsed="1"/>
+    <w:lsdException w:name="Table Professional" w:semiHidden="1" w:unhideWhenUsed="1"/>
+    <w:lsdException w:name="Table Subtle 1" w:semiHidden="1" w:unhideWhenUsed="1"/>
+    <w:lsdException w:name="Table Subtle 2" w:semiHidden="1" w:unhideWhenUsed="1"/>
+    <w:lsdException w:name="Table Web 1" w:semiHidden="1" w:unhideWhenUsed="1"/>
+    <w:lsdException w:name="Table Web 2" w:semiHidden="1" w:unhideWhenUsed="1"/>
+    <w:lsdException w:name="Table Web 3" w:semiHidden="1" w:unhideWhenUsed="1"/>
+    <w:lsdException w:name="Balloon Text" w:semiHidden="1" w:unhideWhenUsed="1"/>
+    <w:lsdException w:name="Table Grid" w:semiHidden="1" w:unhideWhenUsed="1"/>
+    <w:lsdException w:name="Table Theme" w:semiHidden="1" w:unhideWhenUsed="1"/>
+    <w:lsdException w:name="Placeholder Text" w:semiHidden="1" w:uiPriority="99"/>
+    <w:lsdException w:name="No Spacing" w:uiPriority="1" w:qFormat="1"/>
+    <w:lsdException w:name="Light Shading" w:uiPriority="60"/>
+    <w:lsdException w:name="Light List" w:uiPriority="61"/>
+    <w:lsdException w:name="Light Grid" w:uiPriority="62"/>
+    <w:lsdException w:name="Medium Shading 1" w:uiPriority="63"/>
+    <w:lsdException w:name="Medium Shading 2" w:uiPriority="64"/>
+    <w:lsdException w:name="Medium List 1" w:uiPriority="65"/>
+    <w:lsdException w:name="Medium List 2" w:uiPriority="66"/>
+    <w:lsdException w:name="Medium Grid 1" w:uiPriority="67"/>
+    <w:lsdException w:name="Medium Grid 2" w:uiPriority="68"/>
+    <w:lsdException w:name="Medium Grid 3" w:uiPriority="69"/>
+    <w:lsdException w:name="Dark List" w:uiPriority="70"/>
+    <w:lsdException w:name="Colorful Shading" w:uiPriority="71"/>
+    <w:lsdException w:name="Colorful List" w:uiPriority="72"/>
+    <w:lsdException w:name="Colorful Grid" w:uiPriority="73"/>
+    <w:lsdException w:name="Light Shading Accent 1" w:uiPriority="60"/>
+    <w:lsdException w:name="Light List Accent 1" w:uiPriority="61"/>
+    <w:lsdException w:name="Light Grid Accent 1" w:uiPriority="62"/>
+    <w:lsdException w:name="Medium Shading 1 Accent 1" w:uiPriority="63"/>
+    <w:lsdException w:name="Medium Shading 2 Accent 1" w:uiPriority="64"/>
+    <w:lsdException w:name="Medium List 1 Accent 1" w:uiPriority="65"/>
+    <w:lsdException w:name="Revision" w:semiHidden="1" w:uiPriority="99"/>
+    <w:lsdException w:name="List Paragraph" w:uiPriority="34" w:qFormat="1"/>
+    <w:lsdException w:name="Quote" w:uiPriority="29" w:qFormat="1"/>
+    <w:lsdException w:name="Intense Quote" w:uiPriority="30" w:qFormat="1"/>
+    <w:lsdException w:name="Medium List 2 Accent 1" w:uiPriority="66"/>
+    <w:lsdException w:name="Medium Grid 1 Accent 1" w:uiPriority="67"/>
+    <w:lsdException w:name="Medium Grid 2 Accent 1" w:uiPriority="68"/>
+    <w:lsdException w:name="Medium Grid 3 Accent 1" w:uiPriority="69"/>
+    <w:lsdException w:name="Dark List Accent 1" w:uiPriority="70"/>
+    <w:lsdException w:name="Colorful Shading Accent 1" w:uiPriority="71"/>
+    <w:lsdException w:name="Colorful List Accent 1" w:uiPriority="72"/>
+    <w:lsdException w:name="Colorful Grid Accent 1" w:uiPriority="73"/>
+    <w:lsdException w:name="Light Shading Accent 2" w:uiPriority="60"/>
+    <w:lsdException w:name="Light List Accent 2" w:uiPriority="61"/>
+    <w:lsdException w:name="Light Grid Accent 2" w:uiPriority="62"/>
+    <w:lsdException w:name="Medium Shading 1 Accent 2" w:uiPriority="63"/>
+    <w:lsdException w:name="Medium Shading 2 Accent 2" w:uiPriority="64"/>
+    <w:lsdException w:name="Medium List 1 Accent 2" w:uiPriority="65"/>
+    <w:lsdException w:name="Medium List 2 Accent 2" w:uiPriority="66"/>
+    <w:lsdException w:name="Medium Grid 1 Accent 2" w:uiPriority="67"/>
+    <w:lsdException w:name="Medium Grid 2 Accent 2" w:uiPriority="68"/>
+    <w:lsdException w:name="Medium Grid 3 Accent 2" w:uiPriority="69"/>
+    <w:lsdException w:name="Dark List Accent 2" w:uiPriority="70"/>
+    <w:lsdException w:name="Colorful Shading Accent 2" w:uiPriority="71"/>
+    <w:lsdException w:name="Colorful List Accent 2" w:uiPriority="72"/>
+    <w:lsdException w:name="Colorful Grid Accent 2" w:uiPriority="73"/>
+    <w:lsdException w:name="Light Shading Accent 3" w:uiPriority="60"/>
+    <w:lsdException w:name="Light List Accent 3" w:uiPriority="61"/>
+    <w:lsdException w:name="Light Grid Accent 3" w:uiPriority="62"/>
+    <w:lsdException w:name="Medium Shading 1 Accent 3" w:uiPriority="63"/>
+    <w:lsdException w:name="Medium Shading 2 Accent 3" w:uiPriority="64"/>
+    <w:lsdException w:name="Medium List 1 Accent 3" w:uiPriority="65"/>
+    <w:lsdException w:name="Medium List 2 Accent 3" w:uiPriority="66"/>
+    <w:lsdException w:name="Medium Grid 1 Accent 3" w:uiPriority="67"/>
+    <w:lsdException w:name="Medium Grid 2 Accent 3" w:uiPriority="68"/>
+    <w:lsdException w:name="Medium Grid 3 Accent 3" w:uiPriority="69"/>
+    <w:lsdException w:name="Dark List Accent 3" w:uiPriority="70"/>
+    <w:lsdException w:name="Colorful Shading Accent 3" w:uiPriority="71"/>
+    <w:lsdException w:name="Colorful List Accent 3" w:uiPriority="72"/>
+    <w:lsdException w:name="Colorful Grid Accent 3" w:uiPriority="73"/>
+    <w:lsdException w:name="Light Shading Accent 4" w:uiPriority="60"/>
+    <w:lsdException w:name="Light List Accent 4" w:uiPriority="61"/>
+    <w:lsdException w:name="Light Grid Accent 4" w:uiPriority="62"/>
+    <w:lsdException w:name="Medium Shading 1 Accent 4" w:uiPriority="63"/>
+    <w:lsdException w:name="Medium Shading 2 Accent 4" w:uiPriority="64"/>
+    <w:lsdException w:name="Medium List 1 Accent 4" w:uiPriority="65"/>
+    <w:lsdException w:name="Medium List 2 Accent 4" w:uiPriority="66"/>
+    <w:lsdException w:name="Medium Grid 1 Accent 4" w:uiPriority="67"/>
+    <w:lsdException w:name="Medium Grid 2 Accent 4" w:uiPriority="68"/>
+    <w:lsdException w:name="Medium Grid 3 Accent 4" w:uiPriority="69"/>
+    <w:lsdException w:name="Dark List Accent 4" w:uiPriority="70"/>
+    <w:lsdException w:name="Colorful Shading Accent 4" w:uiPriority="71"/>
+    <w:lsdException w:name="Colorful List Accent 4" w:uiPriority="72"/>
+    <w:lsdException w:name="Colorful Grid Accent 4" w:uiPriority="73"/>
+    <w:lsdException w:name="Light Shading Accent 5" w:uiPriority="60"/>
+    <w:lsdException w:name="Light List Accent 5" w:uiPriority="61"/>
+    <w:lsdException w:name="Light Grid Accent 5" w:uiPriority="62"/>
+    <w:lsdException w:name="Medium Shading 1 Accent 5" w:uiPriority="63"/>
+    <w:lsdException w:name="Medium Shading 2 Accent 5" w:uiPriority="64"/>
+    <w:lsdException w:name="Medium List 1 Accent 5" w:uiPriority="65"/>
+    <w:lsdException w:name="Medium List 2 Accent 5" w:uiPriority="66"/>
+    <w:lsdException w:name="Medium Grid 1 Accent 5" w:uiPriority="67"/>
+    <w:lsdException w:name="Medium Grid 2 Accent 5" w:uiPriority="68"/>
+    <w:lsdException w:name="Medium Grid 3 Accent 5" w:uiPriority="69"/>
+    <w:lsdException w:name="Dark List Accent 5" w:uiPriority="70"/>
+    <w:lsdException w:name="Colorful Shading Accent 5" w:uiPriority="71"/>
+    <w:lsdException w:name="Colorful List Accent 5" w:uiPriority="72"/>
+    <w:lsdException w:name="Colorful Grid Accent 5" w:uiPriority="73"/>
+    <w:lsdException w:name="Light Shading Accent 6" w:uiPriority="60"/>
+    <w:lsdException w:name="Light List Accent 6" w:uiPriority="61"/>
+    <w:lsdException w:name="Light Grid Accent 6" w:uiPriority="62"/>
+    <w:lsdException w:name="Medium Shading 1 Accent 6" w:uiPriority="63"/>
+    <w:lsdException w:name="Medium Shading 2 Accent 6" w:uiPriority="64"/>
+    <w:lsdException w:name="Medium List 1 Accent 6" w:uiPriority="65"/>
+    <w:lsdException w:name="Medium List 2 Accent 6" w:uiPriority="66"/>
+    <w:lsdException w:name="Medium Grid 1 Accent 6" w:uiPriority="67"/>
+    <w:lsdException w:name="Medium Grid 2 Accent 6" w:uiPriority="68"/>
+    <w:lsdException w:name="Medium Grid 3 Accent 6" w:uiPriority="69"/>
+    <w:lsdException w:name="Dark List Accent 6" w:uiPriority="70"/>
+    <w:lsdException w:name="Colorful Shading Accent 6" w:uiPriority="71"/>
+    <w:lsdException w:name="Colorful List Accent 6" w:uiPriority="72"/>
+    <w:lsdException w:name="Colorful Grid Accent 6" w:uiPriority="73"/>
+    <w:lsdException w:name="Subtle Emphasis" w:uiPriority="19" w:qFormat="1"/>
+    <w:lsdException w:name="Intense Emphasis" w:uiPriority="21" w:qFormat="1"/>
+    <w:lsdException w:name="Subtle Reference" w:uiPriority="31" w:qFormat="1"/>
+    <w:lsdException w:name="Intense Reference" w:uiPriority="32" w:qFormat="1"/>
+    <w:lsdException w:name="Book Title" w:uiPriority="33" w:qFormat="1"/>
+    <w:lsdException w:name="Bibliography" w:semiHidden="1" w:uiPriority="37" w:unhideWhenUsed="1"/>
+    <w:lsdException w:name="TOC Heading" w:semiHidden="1" w:uiPriority="39" w:unhideWhenUsed="1" w:qFormat="1"/>
+    <w:lsdException w:name="Plain Table 1" w:uiPriority="41"/>
+    <w:lsdException w:name="Plain Table 2" w:uiPriority="42"/>
+    <w:lsdException w:name="Plain Table 3" w:uiPriority="43"/>
+    <w:lsdException w:name="Plain Table 4" w:uiPriority="44"/>
+    <w:lsdException w:name="Plain Table 5" w:uiPriority="45"/>
+    <w:lsdException w:name="Grid Table Light" w:uiPriority="40"/>
+    <w:lsdException w:name="Grid Table 1 Light" w:uiPriority="46"/>
+    <w:lsdException w:name="Grid Table 2" w:uiPriority="47"/>
+    <w:lsdException w:name="Grid Table 3" w:uiPriority="48"/>
+    <w:lsdException w:name="Grid Table 4" w:uiPriority="49"/>
+    <w:lsdException w:name="Grid Table 5 Dark" w:uiPriority="50"/>
+    <w:lsdException w:name="Grid Table 6 Colorful" w:uiPriority="51"/>
+    <w:lsdException w:name="Grid Table 7 Colorful" w:uiPriority="52"/>
+    <w:lsdException w:name="Grid Table 1 Light Accent 1" w:uiPriority="46"/>
+    <w:lsdException w:name="Grid Table 2 Accent 1" w:uiPriority="47"/>
+    <w:lsdException w:name="Grid Table 3 Accent 1" w:uiPriority="48"/>
+    <w:lsdException w:name="Grid Table 4 Accent 1" w:uiPriority="49"/>
+    <w:lsdException w:name="Grid Table 5 Dark Accent 1" w:uiPriority="50"/>
+    <w:lsdException w:name="Grid Table 6 Colorful Accent 1" w:uiPriority="51"/>
+    <w:lsdException w:name="Grid Table 7 Colorful Accent 1" w:uiPriority="52"/>
+    <w:lsdException w:name="Grid Table 1 Light Accent 2" w:uiPriority="46"/>
+    <w:lsdException w:name="Grid Table 2 Accent 2" w:uiPriority="47"/>
+    <w:lsdException w:name="Grid Table 3 Accent 2" w:uiPriority="48"/>
+    <w:lsdException w:name="Grid Table 4 Accent 2" w:uiPriority="49"/>
+    <w:lsdException w:name="Grid Table 5 Dark Accent 2" w:uiPriority="50"/>
+    <w:lsdException w:name="Grid Table 6 Colorful Accent 2" w:uiPriority="51"/>
+    <w:lsdException w:name="Grid Table 7 Colorful Accent 2" w:uiPriority="52"/>
+    <w:lsdException w:name="Grid Table 1 Light Accent 3" w:uiPriority="46"/>
+    <w:lsdException w:name="Grid Table 2 Accent 3" w:uiPriority="47"/>
+    <w:lsdException w:name="Grid Table 3 Accent 3" w:uiPriority="48"/>
+    <w:lsdException w:name="Grid Table 4 Accent 3" w:uiPriority="49"/>
+    <w:lsdException w:name="Grid Table 5 Dark Accent 3" w:uiPriority="50"/>
+    <w:lsdException w:name="Grid Table 6 Colorful Accent 3" w:uiPriority="51"/>
+    <w:lsdException w:name="Grid Table 7 Colorful Accent 3" w:uiPriority="52"/>
+    <w:lsdException w:name="Grid Table 1 Light Accent 4" w:uiPriority="46"/>
+    <w:lsdException w:name="Grid Table 2 Accent 4" w:uiPriority="47"/>
+    <w:lsdException w:name="Grid Table 3 Accent 4" w:uiPriority="48"/>
+    <w:lsdException w:name="Grid Table 4 Accent 4" w:uiPriority="49"/>
+    <w:lsdException w:name="Grid Table 5 Dark Accent 4" w:uiPriority="50"/>
+    <w:lsdException w:name="Grid Table 6 Colorful Accent 4" w:uiPriority="51"/>
+    <w:lsdException w:name="Grid Table 7 Colorful Accent 4" w:uiPriority="52"/>
+    <w:lsdException w:name="Grid Table 1 Light Accent 5" w:uiPriority="46"/>
+    <w:lsdException w:name="Grid Table 2 Accent 5" w:uiPriority="47"/>
+    <w:lsdException w:name="Grid Table 3 Accent 5" w:uiPriority="48"/>
+    <w:lsdException w:name="Grid Table 4 Accent 5" w:uiPriority="49"/>
+    <w:lsdException w:name="Grid Table 5 Dark Accent 5" w:uiPriority="50"/>
+    <w:lsdException w:name="Grid Table 6 Colorful Accent 5" w:uiPriority="51"/>
+    <w:lsdException w:name="Grid Table 7 Colorful Accent 5" w:uiPriority="52"/>
+    <w:lsdException w:name="Grid Table 1 Light Accent 6" w:uiPriority="46"/>
+    <w:lsdException w:name="Grid Table 2 Accent 6" w:uiPriority="47"/>
+    <w:lsdException w:name="Grid Table 3 Accent 6" w:uiPriority="48"/>
+    <w:lsdException w:name="Grid Table 4 Accent 6" w:uiPriority="49"/>
+    <w:lsdException w:name="Grid Table 5 Dark Accent 6" w:uiPriority="50"/>
+    <w:lsdException w:name="Grid Table 6 Colorful Accent 6" w:uiPriority="51"/>
+    <w:lsdException w:name="Grid Table 7 Colorful Accent 6" w:uiPriority="52"/>
+    <w:lsdException w:name="List Table 1 Light" w:uiPriority="46"/>
+    <w:lsdException w:name="List Table 2" w:uiPriority="47"/>
+    <w:lsdException w:name="List Table 3" w:uiPriority="48"/>
+    <w:lsdException w:name="List Table 4" w:uiPriority="49"/>
+    <w:lsdException w:name="List Table 5 Dark" w:uiPriority="50"/>
+    <w:lsdException w:name="List Table 6 Colorful" w:uiPriority="51"/>
+    <w:lsdException w:name="List Table 7 Colorful" w:uiPriority="52"/>
+    <w:lsdException w:name="List Table 1 Light Accent 1" w:uiPriority="46"/>
+    <w:lsdException w:name="List Table 2 Accent 1" w:uiPriority="47"/>
+    <w:lsdException w:name="List Table 3 Accent 1" w:uiPriority="48"/>
+    <w:lsdException w:name="List Table 4 Accent 1" w:uiPriority="49"/>
+    <w:lsdException w:name="List Table 5 Dark Accent 1" w:uiPriority="50"/>
+    <w:lsdException w:name="List Table 6 Colorful Accent 1" w:uiPriority="51"/>
+    <w:lsdException w:name="List Table 7 Colorful Accent 1" w:uiPriority="52"/>
+    <w:lsdException w:name="List Table 1 Light Accent 2" w:uiPriority="46"/>
+    <w:lsdException w:name="List Table 2 Accent 2" w:uiPriority="47"/>
+    <w:lsdException w:name="List Table 3 Accent 2" w:uiPriority="48"/>
+    <w:lsdException w:name="List Table 4 Accent 2" w:uiPriority="49"/>
+    <w:lsdException w:name="List Table 5 Dark Accent 2" w:uiPriority="50"/>
+    <w:lsdException w:name="List Table 6 Colorful Accent 2" w:uiPriority="51"/>
+    <w:lsdException w:name="List Table 7 Colorful Accent 2" w:uiPriority="52"/>
+    <w:lsdException w:name="List Table 1 Light Accent 3" w:uiPriority="46"/>
+    <w:lsdException w:name="List Table 2 Accent 3" w:uiPriority="47"/>
+    <w:lsdException w:name="List Table 3 Accent 3" w:uiPriority="48"/>
+    <w:lsdException w:name="List Table 4 Accent 3" w:uiPriority="49"/>
+    <w:lsdException w:name="List Table 5 Dark Accent 3" w:uiPriority="50"/>
+    <w:lsdException w:name="List Table 6 Colorful Accent 3" w:uiPriority="51"/>
+    <w:lsdException w:name="List Table 7 Colorful Accent 3" w:uiPriority="52"/>
+    <w:lsdException w:name="List Table 1 Light Accent 4" w:uiPriority="46"/>
+    <w:lsdException w:name="List Table 2 Accent 4" w:uiPriority="47"/>
+    <w:lsdException w:name="List Table 3 Accent 4" w:uiPriority="48"/>
+    <w:lsdException w:name="List Table 4 Accent 4" w:uiPriority="49"/>
+    <w:lsdException w:name="List Table 5 Dark Accent 4" w:uiPriority="50"/>
+    <w:lsdException w:name="List Table 6 Colorful Accent 4" w:uiPriority="51"/>
+    <w:lsdException w:name="List Table 7 Colorful Accent 4" w:uiPriority="52"/>
+    <w:lsdException w:name="List Table 1 Light Accent 5" w:uiPriority="46"/>
+    <w:lsdException w:name="List Table 2 Accent 5" w:uiPriority="47"/>
+    <w:lsdException w:name="List Table 3 Accent 5" w:uiPriority="48"/>
+    <w:lsdException w:name="List Table 4 Accent 5" w:uiPriority="49"/>
+    <w:lsdException w:name="List Table 5 Dark Accent 5" w:uiPriority="50"/>
+    <w:lsdException w:name="List Table 6 Colorful Accent 5" w:uiPriority="51"/>
+    <w:lsdException w:name="List Table 7 Colorful Accent 5" w:uiPriority="52"/>
+    <w:lsdException w:name="List Table 1 Light Accent 6" w:uiPriority="46"/>
+    <w:lsdException w:name="List Table 2 Accent 6" w:uiPriority="47"/>
+    <w:lsdException w:name="List Table 3 Accent 6" w:uiPriority="48"/>
+    <w:lsdException w:name="List Table 4 Accent 6" w:uiPriority="49"/>
+    <w:lsdException w:name="List Table 5 Dark Accent 6" w:uiPriority="50"/>
+    <w:lsdException w:name="List Table 6 Colorful Accent 6" w:uiPriority="51"/>
+    <w:lsdException w:name="List Table 7 Colorful Accent 6" w:uiPriority="52"/>
+    <w:lsdException w:name="Mention" w:semiHidden="1" w:uiPriority="99" w:unhideWhenUsed="1"/>
+    <w:lsdException w:name="Smart Hyperlink" w:semiHidden="1" w:uiPriority="99" w:unhideWhenUsed="1"/>
+    <w:lsdException w:name="Hashtag" w:semiHidden="1" w:uiPriority="99" w:unhideWhenUsed="1"/>
+    <w:lsdException w:name="Unresolved Mention" w:semiHidden="1" w:uiPriority="99" w:unhideWhenUsed="1"/>
   </w:latentStyles>
   <w:style w:type="paragraph" w:default="1" w:styleId="a">
     <w:name w:val="Normal"/>
@@ -11281,7 +11563,7 @@
 </file>
 
 <file path=customXml/itemProps1.xml><?xml version="1.0" encoding="utf-8"?>
-<ds:datastoreItem xmlns:ds="http://schemas.openxmlformats.org/officeDocument/2006/customXml" ds:itemID="{1154D401-1C80-4F98-B1D9-44A0DA81274F}">
+<ds:datastoreItem xmlns:ds="http://schemas.openxmlformats.org/officeDocument/2006/customXml" ds:itemID="{65B900A9-114E-4DFE-9546-108844DEF318}">
   <ds:schemaRefs>
     <ds:schemaRef ds:uri="http://schemas.openxmlformats.org/officeDocument/2006/bibliography"/>
   </ds:schemaRefs>

</xml_diff>

<commit_message>
Fix the template problem.
</commit_message>
<xml_diff>
--- a/server/template.docx
+++ b/server/template.docx
@@ -369,11 +369,11 @@
             </w:r>
             <w:smartTag w:uri="urn:schemas-microsoft-com:office:smarttags" w:element="chsdate">
               <w:smartTagPr>
+                <w:attr w:name="Year" w:val="2007"/>
+                <w:attr w:name="Month" w:val="7"/>
+                <w:attr w:name="Day" w:val="1"/>
+                <w:attr w:name="IsLunarDate" w:val="False"/>
                 <w:attr w:name="IsROCDate" w:val="False"/>
-                <w:attr w:name="IsLunarDate" w:val="False"/>
-                <w:attr w:name="Day" w:val="1"/>
-                <w:attr w:name="Month" w:val="7"/>
-                <w:attr w:name="Year" w:val="2007"/>
               </w:smartTagPr>
               <w:r>
                 <w:rPr>
@@ -1668,11 +1668,11 @@
             </w:r>
             <w:smartTag w:uri="urn:schemas-microsoft-com:office:smarttags" w:element="chsdate">
               <w:smartTagPr>
+                <w:attr w:name="IsROCDate" w:val="False"/>
+                <w:attr w:name="IsLunarDate" w:val="False"/>
+                <w:attr w:name="Day" w:val="1"/>
+                <w:attr w:name="Month" w:val="7"/>
                 <w:attr w:name="Year" w:val="2007"/>
-                <w:attr w:name="Month" w:val="7"/>
-                <w:attr w:name="Day" w:val="1"/>
-                <w:attr w:name="IsLunarDate" w:val="False"/>
-                <w:attr w:name="IsROCDate" w:val="False"/>
               </w:smartTagPr>
               <w:r>
                 <w:rPr>
@@ -1757,11 +1757,11 @@
             </w:r>
             <w:smartTag w:uri="urn:schemas-microsoft-com:office:smarttags" w:element="chsdate">
               <w:smartTagPr>
+                <w:attr w:name="IsROCDate" w:val="False"/>
+                <w:attr w:name="IsLunarDate" w:val="False"/>
+                <w:attr w:name="Day" w:val="1"/>
+                <w:attr w:name="Month" w:val="7"/>
                 <w:attr w:name="Year" w:val="2007"/>
-                <w:attr w:name="Month" w:val="7"/>
-                <w:attr w:name="Day" w:val="1"/>
-                <w:attr w:name="IsLunarDate" w:val="False"/>
-                <w:attr w:name="IsROCDate" w:val="False"/>
               </w:smartTagPr>
               <w:r>
                 <w:rPr>
@@ -1846,11 +1846,11 @@
             </w:r>
             <w:smartTag w:uri="urn:schemas-microsoft-com:office:smarttags" w:element="chsdate">
               <w:smartTagPr>
+                <w:attr w:name="IsROCDate" w:val="False"/>
+                <w:attr w:name="IsLunarDate" w:val="False"/>
+                <w:attr w:name="Day" w:val="1"/>
+                <w:attr w:name="Month" w:val="7"/>
                 <w:attr w:name="Year" w:val="2007"/>
-                <w:attr w:name="Month" w:val="7"/>
-                <w:attr w:name="Day" w:val="1"/>
-                <w:attr w:name="IsLunarDate" w:val="False"/>
-                <w:attr w:name="IsROCDate" w:val="False"/>
               </w:smartTagPr>
               <w:r>
                 <w:rPr>
@@ -1938,11 +1938,11 @@
             </w:r>
             <w:smartTag w:uri="urn:schemas-microsoft-com:office:smarttags" w:element="chsdate">
               <w:smartTagPr>
+                <w:attr w:name="IsROCDate" w:val="False"/>
+                <w:attr w:name="IsLunarDate" w:val="False"/>
+                <w:attr w:name="Day" w:val="1"/>
+                <w:attr w:name="Month" w:val="7"/>
                 <w:attr w:name="Year" w:val="2007"/>
-                <w:attr w:name="Month" w:val="7"/>
-                <w:attr w:name="Day" w:val="1"/>
-                <w:attr w:name="IsLunarDate" w:val="False"/>
-                <w:attr w:name="IsROCDate" w:val="False"/>
               </w:smartTagPr>
               <w:r>
                 <w:rPr>
@@ -2636,7 +2636,6 @@
               </w:tabs>
               <w:jc w:val="center"/>
               <w:rPr>
-                <w:rFonts w:hint="eastAsia"/>
                 <w:bCs/>
                 <w:iCs/>
                 <w:sz w:val="22"/>
@@ -2766,25 +2765,7 @@
                 <w:sz w:val="22"/>
                 <w:szCs w:val="22"/>
               </w:rPr>
-              <w:t>H</w:t>
-            </w:r>
-            <w:r>
-              <w:rPr>
-                <w:bCs/>
-                <w:iCs/>
-                <w:sz w:val="22"/>
-                <w:szCs w:val="22"/>
-              </w:rPr>
-              <w:t>_PRE</w:t>
-            </w:r>
-            <w:r>
-              <w:rPr>
-                <w:bCs/>
-                <w:iCs/>
-                <w:sz w:val="22"/>
-                <w:szCs w:val="22"/>
-              </w:rPr>
-              <w:t>}</w:t>
+              <w:t>H_PRE}</w:t>
             </w:r>
           </w:p>
         </w:tc>
@@ -2805,7 +2786,6 @@
               </w:tabs>
               <w:jc w:val="center"/>
               <w:rPr>
-                <w:rFonts w:hint="eastAsia"/>
                 <w:bCs/>
                 <w:iCs/>
                 <w:sz w:val="22"/>
@@ -2979,16 +2959,7 @@
                 <w:sz w:val="22"/>
                 <w:szCs w:val="22"/>
               </w:rPr>
-              <w:t>P</w:t>
-            </w:r>
-            <w:r>
-              <w:rPr>
-                <w:bCs/>
-                <w:iCs/>
-                <w:sz w:val="22"/>
-                <w:szCs w:val="22"/>
-              </w:rPr>
-              <w:t>}</w:t>
+              <w:t>P}</w:t>
             </w:r>
           </w:p>
         </w:tc>
@@ -3102,25 +3073,7 @@
                 <w:sz w:val="22"/>
                 <w:szCs w:val="22"/>
               </w:rPr>
-              <w:t>P</w:t>
-            </w:r>
-            <w:r>
-              <w:rPr>
-                <w:bCs/>
-                <w:iCs/>
-                <w:sz w:val="22"/>
-                <w:szCs w:val="22"/>
-              </w:rPr>
-              <w:t>_PRE</w:t>
-            </w:r>
-            <w:r>
-              <w:rPr>
-                <w:bCs/>
-                <w:iCs/>
-                <w:sz w:val="22"/>
-                <w:szCs w:val="22"/>
-              </w:rPr>
-              <w:t>}</w:t>
+              <w:t>P_PRE}</w:t>
             </w:r>
           </w:p>
         </w:tc>
@@ -3191,16 +3144,7 @@
                 <w:sz w:val="22"/>
                 <w:szCs w:val="22"/>
               </w:rPr>
-              <w:t>{</w:t>
-            </w:r>
-            <w:r>
-              <w:rPr>
-                <w:bCs/>
-                <w:iCs/>
-                <w:sz w:val="22"/>
-                <w:szCs w:val="22"/>
-              </w:rPr>
-              <w:t>/</w:t>
+              <w:t>{/</w:t>
             </w:r>
             <w:proofErr w:type="spellStart"/>
             <w:proofErr w:type="gramStart"/>
@@ -3370,16 +3314,7 @@
                 <w:sz w:val="22"/>
                 <w:szCs w:val="22"/>
               </w:rPr>
-              <w:t>SUM_</w:t>
-            </w:r>
-            <w:r>
-              <w:rPr>
-                <w:bCs/>
-                <w:iCs/>
-                <w:sz w:val="22"/>
-                <w:szCs w:val="22"/>
-              </w:rPr>
-              <w:t>H}</w:t>
+              <w:t>SUM_H}</w:t>
             </w:r>
           </w:p>
         </w:tc>
@@ -3486,25 +3421,7 @@
                 <w:sz w:val="22"/>
                 <w:szCs w:val="22"/>
               </w:rPr>
-              <w:t>SUM_H</w:t>
-            </w:r>
-            <w:r>
-              <w:rPr>
-                <w:bCs/>
-                <w:iCs/>
-                <w:sz w:val="22"/>
-                <w:szCs w:val="22"/>
-              </w:rPr>
-              <w:t>_PRE</w:t>
-            </w:r>
-            <w:r>
-              <w:rPr>
-                <w:bCs/>
-                <w:iCs/>
-                <w:sz w:val="22"/>
-                <w:szCs w:val="22"/>
-              </w:rPr>
-              <w:t>}</w:t>
+              <w:t>SUM_H_PRE}</w:t>
             </w:r>
           </w:p>
         </w:tc>
@@ -3548,25 +3465,7 @@
                 <w:sz w:val="22"/>
                 <w:szCs w:val="22"/>
               </w:rPr>
-              <w:t>SUM_</w:t>
-            </w:r>
-            <w:r>
-              <w:rPr>
-                <w:bCs/>
-                <w:iCs/>
-                <w:sz w:val="22"/>
-                <w:szCs w:val="22"/>
-              </w:rPr>
-              <w:t>S</w:t>
-            </w:r>
-            <w:r>
-              <w:rPr>
-                <w:bCs/>
-                <w:iCs/>
-                <w:sz w:val="22"/>
-                <w:szCs w:val="22"/>
-              </w:rPr>
-              <w:t>}</w:t>
+              <w:t>SUM_S}</w:t>
             </w:r>
           </w:p>
         </w:tc>
@@ -3673,25 +3572,7 @@
                 <w:sz w:val="22"/>
                 <w:szCs w:val="22"/>
               </w:rPr>
-              <w:t>SUM_S</w:t>
-            </w:r>
-            <w:r>
-              <w:rPr>
-                <w:bCs/>
-                <w:iCs/>
-                <w:sz w:val="22"/>
-                <w:szCs w:val="22"/>
-              </w:rPr>
-              <w:t>_PRE</w:t>
-            </w:r>
-            <w:r>
-              <w:rPr>
-                <w:bCs/>
-                <w:iCs/>
-                <w:sz w:val="22"/>
-                <w:szCs w:val="22"/>
-              </w:rPr>
-              <w:t>}</w:t>
+              <w:t>SUM_S_PRE}</w:t>
             </w:r>
           </w:p>
         </w:tc>
@@ -3735,25 +3616,7 @@
                 <w:sz w:val="22"/>
                 <w:szCs w:val="22"/>
               </w:rPr>
-              <w:t>SUM_</w:t>
-            </w:r>
-            <w:r>
-              <w:rPr>
-                <w:bCs/>
-                <w:iCs/>
-                <w:sz w:val="22"/>
-                <w:szCs w:val="22"/>
-              </w:rPr>
-              <w:t>P</w:t>
-            </w:r>
-            <w:r>
-              <w:rPr>
-                <w:bCs/>
-                <w:iCs/>
-                <w:sz w:val="22"/>
-                <w:szCs w:val="22"/>
-              </w:rPr>
-              <w:t>}</w:t>
+              <w:t>SUM_P}</w:t>
             </w:r>
           </w:p>
         </w:tc>
@@ -3868,25 +3731,7 @@
                 <w:sz w:val="22"/>
                 <w:szCs w:val="22"/>
               </w:rPr>
-              <w:t>SUM_P</w:t>
-            </w:r>
-            <w:r>
-              <w:rPr>
-                <w:bCs/>
-                <w:iCs/>
-                <w:sz w:val="22"/>
-                <w:szCs w:val="22"/>
-              </w:rPr>
-              <w:t>_PRE</w:t>
-            </w:r>
-            <w:r>
-              <w:rPr>
-                <w:bCs/>
-                <w:iCs/>
-                <w:sz w:val="22"/>
-                <w:szCs w:val="22"/>
-              </w:rPr>
-              <w:t>}</w:t>
+              <w:t>SUM_P_PRE}</w:t>
             </w:r>
           </w:p>
         </w:tc>
@@ -4451,11 +4296,11 @@
             </w:r>
             <w:smartTag w:uri="urn:schemas-microsoft-com:office:smarttags" w:element="chsdate">
               <w:smartTagPr>
+                <w:attr w:name="Year" w:val="2007"/>
+                <w:attr w:name="Month" w:val="7"/>
+                <w:attr w:name="Day" w:val="1"/>
+                <w:attr w:name="IsLunarDate" w:val="False"/>
                 <w:attr w:name="IsROCDate" w:val="False"/>
-                <w:attr w:name="IsLunarDate" w:val="False"/>
-                <w:attr w:name="Day" w:val="1"/>
-                <w:attr w:name="Month" w:val="7"/>
-                <w:attr w:name="Year" w:val="2007"/>
               </w:smartTagPr>
               <w:r>
                 <w:rPr>
@@ -4540,11 +4385,11 @@
             </w:r>
             <w:smartTag w:uri="urn:schemas-microsoft-com:office:smarttags" w:element="chsdate">
               <w:smartTagPr>
+                <w:attr w:name="Year" w:val="2007"/>
+                <w:attr w:name="Month" w:val="7"/>
+                <w:attr w:name="Day" w:val="1"/>
+                <w:attr w:name="IsLunarDate" w:val="False"/>
                 <w:attr w:name="IsROCDate" w:val="False"/>
-                <w:attr w:name="IsLunarDate" w:val="False"/>
-                <w:attr w:name="Day" w:val="1"/>
-                <w:attr w:name="Month" w:val="7"/>
-                <w:attr w:name="Year" w:val="2007"/>
               </w:smartTagPr>
               <w:r>
                 <w:rPr>
@@ -4629,11 +4474,11 @@
             </w:r>
             <w:smartTag w:uri="urn:schemas-microsoft-com:office:smarttags" w:element="chsdate">
               <w:smartTagPr>
+                <w:attr w:name="Year" w:val="2007"/>
+                <w:attr w:name="Month" w:val="7"/>
+                <w:attr w:name="Day" w:val="1"/>
+                <w:attr w:name="IsLunarDate" w:val="False"/>
                 <w:attr w:name="IsROCDate" w:val="False"/>
-                <w:attr w:name="IsLunarDate" w:val="False"/>
-                <w:attr w:name="Day" w:val="1"/>
-                <w:attr w:name="Month" w:val="7"/>
-                <w:attr w:name="Year" w:val="2007"/>
               </w:smartTagPr>
               <w:r>
                 <w:rPr>
@@ -4721,11 +4566,11 @@
             </w:r>
             <w:smartTag w:uri="urn:schemas-microsoft-com:office:smarttags" w:element="chsdate">
               <w:smartTagPr>
+                <w:attr w:name="Year" w:val="2007"/>
+                <w:attr w:name="Month" w:val="7"/>
+                <w:attr w:name="Day" w:val="1"/>
+                <w:attr w:name="IsLunarDate" w:val="False"/>
                 <w:attr w:name="IsROCDate" w:val="False"/>
-                <w:attr w:name="IsLunarDate" w:val="False"/>
-                <w:attr w:name="Day" w:val="1"/>
-                <w:attr w:name="Month" w:val="7"/>
-                <w:attr w:name="Year" w:val="2007"/>
               </w:smartTagPr>
               <w:r>
                 <w:rPr>
@@ -5302,7 +5147,6 @@
               <w:shd w:val="clear" w:color="auto" w:fill="FFFFFF"/>
               <w:spacing w:line="285" w:lineRule="atLeast"/>
               <w:rPr>
-                <w:rFonts w:hint="eastAsia"/>
                 <w:bCs/>
                 <w:iCs/>
                 <w:sz w:val="22"/>
@@ -5405,7 +5249,6 @@
               </w:tabs>
               <w:jc w:val="center"/>
               <w:rPr>
-                <w:rFonts w:hint="eastAsia"/>
                 <w:bCs/>
                 <w:iCs/>
                 <w:sz w:val="22"/>
@@ -5556,7 +5399,6 @@
               </w:tabs>
               <w:jc w:val="center"/>
               <w:rPr>
-                <w:rFonts w:hint="eastAsia"/>
                 <w:bCs/>
                 <w:iCs/>
                 <w:sz w:val="22"/>
@@ -8787,7 +8629,6 @@
               <w:spacing w:line="285" w:lineRule="atLeast"/>
               <w:jc w:val="center"/>
               <w:rPr>
-                <w:rFonts w:hint="eastAsia"/>
                 <w:lang w:eastAsia="zh-HK"/>
               </w:rPr>
             </w:pPr>
@@ -9011,10 +8852,10 @@
         <w:tblLook w:val="04A0" w:firstRow="1" w:lastRow="0" w:firstColumn="1" w:lastColumn="0" w:noHBand="0" w:noVBand="1"/>
       </w:tblPr>
       <w:tblGrid>
-        <w:gridCol w:w="4962"/>
-        <w:gridCol w:w="3592"/>
-        <w:gridCol w:w="3554"/>
-        <w:gridCol w:w="3506"/>
+        <w:gridCol w:w="4460"/>
+        <w:gridCol w:w="4073"/>
+        <w:gridCol w:w="1773"/>
+        <w:gridCol w:w="5308"/>
       </w:tblGrid>
       <w:tr>
         <w:trPr>
@@ -9189,10 +9030,39 @@
               <w:rPr>
                 <w:lang w:eastAsia="zh-HK"/>
               </w:rPr>
-              <w:t>{#</w:t>
+              <w:t>{</w:t>
+            </w:r>
+            <w:r>
+              <w:rPr>
+                <w:sz w:val="28"/>
+                <w:szCs w:val="28"/>
+                <w:lang w:eastAsia="zh-HK"/>
+              </w:rPr>
+              <w:t>#</w:t>
             </w:r>
             <w:proofErr w:type="spellStart"/>
             <w:proofErr w:type="gramStart"/>
+            <w:r>
+              <w:rPr>
+                <w:rFonts w:eastAsia="Times New Roman"/>
+                <w:color w:val="000000"/>
+                <w:kern w:val="0"/>
+                <w:sz w:val="28"/>
+                <w:szCs w:val="28"/>
+              </w:rPr>
+              <w:t>incidentSummary</w:t>
+            </w:r>
+            <w:proofErr w:type="spellEnd"/>
+            <w:r>
+              <w:rPr>
+                <w:rFonts w:ascii="Consolas" w:eastAsia="Times New Roman" w:hAnsi="Consolas"/>
+                <w:color w:val="000000"/>
+                <w:kern w:val="0"/>
+                <w:sz w:val="21"/>
+                <w:szCs w:val="21"/>
+              </w:rPr>
+              <w:t>}</w:t>
+            </w:r>
             <w:r>
               <w:rPr>
                 <w:rFonts w:eastAsia="Times New Roman"/>
@@ -9201,7 +9071,239 @@
                 <w:sz w:val="21"/>
                 <w:szCs w:val="21"/>
               </w:rPr>
-              <w:t>actionTypeSummary</w:t>
+              <w:t>{</w:t>
+            </w:r>
+            <w:proofErr w:type="spellStart"/>
+            <w:proofErr w:type="gramEnd"/>
+            <w:r>
+              <w:rPr>
+                <w:lang w:eastAsia="zh-HK"/>
+              </w:rPr>
+              <w:t>total_no_of_incident</w:t>
+            </w:r>
+            <w:proofErr w:type="spellEnd"/>
+            <w:r>
+              <w:rPr>
+                <w:rFonts w:eastAsia="Times New Roman"/>
+                <w:color w:val="000000"/>
+                <w:kern w:val="0"/>
+                <w:sz w:val="21"/>
+                <w:szCs w:val="21"/>
+              </w:rPr>
+              <w:t>}</w:t>
+            </w:r>
+          </w:p>
+        </w:tc>
+        <w:tc>
+          <w:tcPr>
+            <w:tcW w:w="3863" w:type="dxa"/>
+            <w:vAlign w:val="center"/>
+          </w:tcPr>
+          <w:p>
+            <w:pPr>
+              <w:widowControl/>
+              <w:shd w:val="clear" w:color="auto" w:fill="FFFFFF"/>
+              <w:spacing w:line="285" w:lineRule="atLeast"/>
+              <w:jc w:val="center"/>
+              <w:rPr>
+                <w:sz w:val="22"/>
+                <w:szCs w:val="22"/>
+                <w:lang w:eastAsia="zh-HK"/>
+              </w:rPr>
+            </w:pPr>
+            <w:r>
+              <w:rPr>
+                <w:rFonts w:hint="eastAsia"/>
+                <w:sz w:val="22"/>
+                <w:szCs w:val="22"/>
+                <w:lang w:eastAsia="zh-HK"/>
+              </w:rPr>
+              <w:t>{</w:t>
+            </w:r>
+            <w:r>
+              <w:rPr>
+                <w:sz w:val="22"/>
+                <w:szCs w:val="22"/>
+                <w:lang w:eastAsia="zh-HK"/>
+              </w:rPr>
+              <w:t>#</w:t>
+            </w:r>
+            <w:proofErr w:type="spellStart"/>
+            <w:proofErr w:type="gramStart"/>
+            <w:r>
+              <w:rPr>
+                <w:rFonts w:eastAsia="Times New Roman"/>
+                <w:color w:val="000000"/>
+                <w:kern w:val="0"/>
+                <w:sz w:val="21"/>
+                <w:szCs w:val="21"/>
+              </w:rPr>
+              <w:t>isSolvedByCOSSSummary</w:t>
+            </w:r>
+            <w:proofErr w:type="spellEnd"/>
+            <w:r>
+              <w:rPr>
+                <w:sz w:val="22"/>
+                <w:szCs w:val="22"/>
+                <w:lang w:eastAsia="zh-HK"/>
+              </w:rPr>
+              <w:t>}</w:t>
+            </w:r>
+            <w:r>
+              <w:rPr>
+                <w:sz w:val="22"/>
+                <w:szCs w:val="22"/>
+                <w:lang w:eastAsia="zh-HK"/>
+              </w:rPr>
+              <w:t>{</w:t>
+            </w:r>
+            <w:proofErr w:type="spellStart"/>
+            <w:proofErr w:type="gramEnd"/>
+            <w:r>
+              <w:rPr>
+                <w:sz w:val="22"/>
+                <w:szCs w:val="22"/>
+                <w:lang w:eastAsia="zh-HK"/>
+              </w:rPr>
+              <w:t>in_office_hour</w:t>
+            </w:r>
+            <w:proofErr w:type="spellEnd"/>
+            <w:r>
+              <w:rPr>
+                <w:sz w:val="22"/>
+                <w:szCs w:val="22"/>
+                <w:lang w:eastAsia="zh-HK"/>
+              </w:rPr>
+              <w:t>}</w:t>
+            </w:r>
+          </w:p>
+        </w:tc>
+        <w:tc>
+          <w:tcPr>
+            <w:tcW w:w="3864" w:type="dxa"/>
+            <w:vAlign w:val="center"/>
+          </w:tcPr>
+          <w:p>
+            <w:pPr>
+              <w:widowControl/>
+              <w:shd w:val="clear" w:color="auto" w:fill="FFFFFF"/>
+              <w:spacing w:line="285" w:lineRule="atLeast"/>
+              <w:jc w:val="center"/>
+              <w:rPr>
+                <w:sz w:val="22"/>
+                <w:szCs w:val="22"/>
+              </w:rPr>
+            </w:pPr>
+            <w:r>
+              <w:rPr>
+                <w:rFonts w:hint="eastAsia"/>
+                <w:sz w:val="22"/>
+                <w:szCs w:val="22"/>
+              </w:rPr>
+              <w:t>{</w:t>
+            </w:r>
+            <w:proofErr w:type="spellStart"/>
+            <w:r>
+              <w:rPr>
+                <w:sz w:val="22"/>
+                <w:szCs w:val="22"/>
+              </w:rPr>
+              <w:t>non_office_hour</w:t>
+            </w:r>
+            <w:proofErr w:type="spellEnd"/>
+            <w:r>
+              <w:rPr>
+                <w:sz w:val="22"/>
+                <w:szCs w:val="22"/>
+              </w:rPr>
+              <w:t>}</w:t>
+            </w:r>
+          </w:p>
+        </w:tc>
+        <w:tc>
+          <w:tcPr>
+            <w:tcW w:w="3864" w:type="dxa"/>
+          </w:tcPr>
+          <w:p>
+            <w:pPr>
+              <w:widowControl/>
+              <w:shd w:val="clear" w:color="auto" w:fill="FFFFFF"/>
+              <w:spacing w:line="285" w:lineRule="atLeast"/>
+              <w:jc w:val="center"/>
+              <w:rPr>
+                <w:sz w:val="22"/>
+                <w:szCs w:val="22"/>
+                <w:lang w:eastAsia="zh-HK"/>
+              </w:rPr>
+            </w:pPr>
+            <w:r>
+              <w:rPr>
+                <w:sz w:val="22"/>
+                <w:szCs w:val="22"/>
+                <w:lang w:eastAsia="zh-HK"/>
+              </w:rPr>
+              <w:t>{total}</w:t>
+            </w:r>
+            <w:r>
+              <w:rPr>
+                <w:sz w:val="22"/>
+                <w:szCs w:val="22"/>
+                <w:lang w:eastAsia="zh-HK"/>
+              </w:rPr>
+              <w:t>{</w:t>
+            </w:r>
+            <w:r>
+              <w:rPr>
+                <w:sz w:val="22"/>
+                <w:szCs w:val="22"/>
+                <w:lang w:eastAsia="zh-HK"/>
+              </w:rPr>
+              <w:t>/</w:t>
+            </w:r>
+            <w:proofErr w:type="spellStart"/>
+            <w:r>
+              <w:rPr>
+                <w:rFonts w:eastAsia="Times New Roman"/>
+                <w:color w:val="000000"/>
+                <w:kern w:val="0"/>
+                <w:sz w:val="21"/>
+                <w:szCs w:val="21"/>
+              </w:rPr>
+              <w:t>isSolvedByCOSSSummary</w:t>
+            </w:r>
+            <w:proofErr w:type="spellEnd"/>
+            <w:r>
+              <w:rPr>
+                <w:sz w:val="22"/>
+                <w:szCs w:val="22"/>
+                <w:lang w:eastAsia="zh-HK"/>
+              </w:rPr>
+              <w:t>}</w:t>
+            </w:r>
+            <w:r>
+              <w:rPr>
+                <w:lang w:eastAsia="zh-HK"/>
+              </w:rPr>
+              <w:t>{</w:t>
+            </w:r>
+            <w:r>
+              <w:rPr>
+                <w:lang w:eastAsia="zh-HK"/>
+              </w:rPr>
+              <w:t>/</w:t>
+            </w:r>
+            <w:bookmarkStart w:id="0" w:name="_GoBack"/>
+            <w:bookmarkEnd w:id="0"/>
+            <w:proofErr w:type="spellStart"/>
+            <w:r>
+              <w:rPr>
+                <w:rFonts w:eastAsia="Times New Roman"/>
+                <w:color w:val="000000"/>
+                <w:kern w:val="0"/>
+                <w:sz w:val="28"/>
+                <w:szCs w:val="28"/>
+              </w:rPr>
+              <w:t>incidentSummary</w:t>
             </w:r>
             <w:proofErr w:type="spellEnd"/>
             <w:r>
@@ -9211,237 +9313,6 @@
                 <w:kern w:val="0"/>
                 <w:sz w:val="21"/>
                 <w:szCs w:val="21"/>
-              </w:rPr>
-              <w:t>}</w:t>
-            </w:r>
-            <w:r>
-              <w:rPr>
-                <w:rFonts w:eastAsia="Times New Roman"/>
-                <w:color w:val="000000"/>
-                <w:kern w:val="0"/>
-                <w:sz w:val="21"/>
-                <w:szCs w:val="21"/>
-              </w:rPr>
-              <w:t>{</w:t>
-            </w:r>
-            <w:proofErr w:type="gramEnd"/>
-            <w:r>
-              <w:rPr>
-                <w:rFonts w:eastAsia="Times New Roman"/>
-                <w:color w:val="000000"/>
-                <w:kern w:val="0"/>
-                <w:sz w:val="21"/>
-                <w:szCs w:val="21"/>
-              </w:rPr>
-              <w:t>total}</w:t>
-            </w:r>
-            <w:r>
-              <w:rPr>
-                <w:lang w:eastAsia="zh-HK"/>
-              </w:rPr>
-              <w:t>{</w:t>
-            </w:r>
-            <w:r>
-              <w:rPr>
-                <w:lang w:eastAsia="zh-HK"/>
-              </w:rPr>
-              <w:t>/</w:t>
-            </w:r>
-            <w:proofErr w:type="spellStart"/>
-            <w:r>
-              <w:rPr>
-                <w:rFonts w:eastAsia="Times New Roman"/>
-                <w:color w:val="000000"/>
-                <w:kern w:val="0"/>
-                <w:sz w:val="21"/>
-                <w:szCs w:val="21"/>
-              </w:rPr>
-              <w:t>actionTypeSummary</w:t>
-            </w:r>
-            <w:proofErr w:type="spellEnd"/>
-            <w:r>
-              <w:rPr>
-                <w:rFonts w:ascii="Consolas" w:eastAsia="Times New Roman" w:hAnsi="Consolas"/>
-                <w:color w:val="000000"/>
-                <w:kern w:val="0"/>
-                <w:sz w:val="21"/>
-                <w:szCs w:val="21"/>
-              </w:rPr>
-              <w:t>}</w:t>
-            </w:r>
-          </w:p>
-        </w:tc>
-        <w:tc>
-          <w:tcPr>
-            <w:tcW w:w="3863" w:type="dxa"/>
-            <w:vAlign w:val="center"/>
-          </w:tcPr>
-          <w:p>
-            <w:pPr>
-              <w:widowControl/>
-              <w:shd w:val="clear" w:color="auto" w:fill="FFFFFF"/>
-              <w:spacing w:line="285" w:lineRule="atLeast"/>
-              <w:jc w:val="center"/>
-              <w:rPr>
-                <w:rFonts w:hint="eastAsia"/>
-                <w:sz w:val="22"/>
-                <w:szCs w:val="22"/>
-                <w:lang w:eastAsia="zh-HK"/>
-              </w:rPr>
-            </w:pPr>
-            <w:r>
-              <w:rPr>
-                <w:rFonts w:hint="eastAsia"/>
-                <w:sz w:val="22"/>
-                <w:szCs w:val="22"/>
-                <w:lang w:eastAsia="zh-HK"/>
-              </w:rPr>
-              <w:t>{</w:t>
-            </w:r>
-            <w:r>
-              <w:rPr>
-                <w:sz w:val="22"/>
-                <w:szCs w:val="22"/>
-                <w:lang w:eastAsia="zh-HK"/>
-              </w:rPr>
-              <w:t>#</w:t>
-            </w:r>
-            <w:proofErr w:type="spellStart"/>
-            <w:proofErr w:type="gramStart"/>
-            <w:r>
-              <w:rPr>
-                <w:sz w:val="22"/>
-                <w:szCs w:val="22"/>
-                <w:lang w:eastAsia="zh-HK"/>
-              </w:rPr>
-              <w:t>abc</w:t>
-            </w:r>
-            <w:proofErr w:type="spellEnd"/>
-            <w:r>
-              <w:rPr>
-                <w:sz w:val="22"/>
-                <w:szCs w:val="22"/>
-                <w:lang w:eastAsia="zh-HK"/>
-              </w:rPr>
-              <w:t>}</w:t>
-            </w:r>
-            <w:r>
-              <w:rPr>
-                <w:sz w:val="22"/>
-                <w:szCs w:val="22"/>
-                <w:lang w:eastAsia="zh-HK"/>
-              </w:rPr>
-              <w:t>{</w:t>
-            </w:r>
-            <w:proofErr w:type="gramEnd"/>
-            <w:r>
-              <w:rPr>
-                <w:sz w:val="22"/>
-                <w:szCs w:val="22"/>
-                <w:lang w:eastAsia="zh-HK"/>
-              </w:rPr>
-              <w:t>count</w:t>
-            </w:r>
-            <w:r>
-              <w:rPr>
-                <w:sz w:val="22"/>
-                <w:szCs w:val="22"/>
-                <w:lang w:eastAsia="zh-HK"/>
-              </w:rPr>
-              <w:t>}</w:t>
-            </w:r>
-          </w:p>
-        </w:tc>
-        <w:tc>
-          <w:tcPr>
-            <w:tcW w:w="3864" w:type="dxa"/>
-            <w:vAlign w:val="center"/>
-          </w:tcPr>
-          <w:p>
-            <w:pPr>
-              <w:widowControl/>
-              <w:shd w:val="clear" w:color="auto" w:fill="FFFFFF"/>
-              <w:spacing w:line="285" w:lineRule="atLeast"/>
-              <w:jc w:val="center"/>
-              <w:rPr>
-                <w:rFonts w:hint="eastAsia"/>
-                <w:sz w:val="22"/>
-                <w:szCs w:val="22"/>
-              </w:rPr>
-            </w:pPr>
-            <w:r>
-              <w:rPr>
-                <w:rFonts w:hint="eastAsia"/>
-                <w:sz w:val="22"/>
-                <w:szCs w:val="22"/>
-              </w:rPr>
-              <w:t>{</w:t>
-            </w:r>
-            <w:r>
-              <w:rPr>
-                <w:sz w:val="22"/>
-                <w:szCs w:val="22"/>
-              </w:rPr>
-              <w:t>dev}</w:t>
-            </w:r>
-          </w:p>
-        </w:tc>
-        <w:tc>
-          <w:tcPr>
-            <w:tcW w:w="3864" w:type="dxa"/>
-          </w:tcPr>
-          <w:p>
-            <w:pPr>
-              <w:widowControl/>
-              <w:shd w:val="clear" w:color="auto" w:fill="FFFFFF"/>
-              <w:spacing w:line="285" w:lineRule="atLeast"/>
-              <w:jc w:val="center"/>
-              <w:rPr>
-                <w:rFonts w:hint="eastAsia"/>
-                <w:sz w:val="22"/>
-                <w:szCs w:val="22"/>
-                <w:lang w:eastAsia="zh-HK"/>
-              </w:rPr>
-            </w:pPr>
-            <w:r>
-              <w:rPr>
-                <w:sz w:val="22"/>
-                <w:szCs w:val="22"/>
-                <w:lang w:eastAsia="zh-HK"/>
-              </w:rPr>
-              <w:t>{</w:t>
-            </w:r>
-            <w:r>
-              <w:rPr>
-                <w:sz w:val="22"/>
-                <w:szCs w:val="22"/>
-                <w:lang w:eastAsia="zh-HK"/>
-              </w:rPr>
-              <w:t>/</w:t>
-            </w:r>
-            <w:r>
-              <w:rPr>
-                <w:sz w:val="22"/>
-                <w:szCs w:val="22"/>
-                <w:lang w:eastAsia="zh-HK"/>
-              </w:rPr>
-              <w:t>a</w:t>
-            </w:r>
-            <w:r>
-              <w:rPr>
-                <w:sz w:val="22"/>
-                <w:szCs w:val="22"/>
-                <w:lang w:eastAsia="zh-HK"/>
-              </w:rPr>
-              <w:t>bc</w:t>
-            </w:r>
-            <w:bookmarkStart w:id="0" w:name="_GoBack"/>
-            <w:bookmarkEnd w:id="0"/>
-            <w:r>
-              <w:rPr>
-                <w:sz w:val="22"/>
-                <w:szCs w:val="22"/>
-                <w:lang w:eastAsia="zh-HK"/>
               </w:rPr>
               <w:t>}</w:t>
             </w:r>
@@ -10768,7 +10639,6 @@
     <w:lsdException w:name="Table Web 2" w:semiHidden="1" w:unhideWhenUsed="1"/>
     <w:lsdException w:name="Table Web 3" w:semiHidden="1" w:unhideWhenUsed="1"/>
     <w:lsdException w:name="Balloon Text" w:semiHidden="1" w:unhideWhenUsed="1"/>
-    <w:lsdException w:name="Table Grid" w:semiHidden="1" w:unhideWhenUsed="1"/>
     <w:lsdException w:name="Table Theme" w:semiHidden="1" w:unhideWhenUsed="1"/>
     <w:lsdException w:name="Placeholder Text" w:semiHidden="1" w:uiPriority="99"/>
     <w:lsdException w:name="No Spacing" w:uiPriority="1" w:qFormat="1"/>
@@ -11563,7 +11433,7 @@
 </file>
 
 <file path=customXml/itemProps1.xml><?xml version="1.0" encoding="utf-8"?>
-<ds:datastoreItem xmlns:ds="http://schemas.openxmlformats.org/officeDocument/2006/customXml" ds:itemID="{65B900A9-114E-4DFE-9546-108844DEF318}">
+<ds:datastoreItem xmlns:ds="http://schemas.openxmlformats.org/officeDocument/2006/customXml" ds:itemID="{09FCBAF9-BE64-4F17-BCB6-AA6446D8B1F6}">
   <ds:schemaRefs>
     <ds:schemaRef ds:uri="http://schemas.openxmlformats.org/officeDocument/2006/bibliography"/>
   </ds:schemaRefs>

</xml_diff>

<commit_message>
Appreciation Log Generation function completed.
</commit_message>
<xml_diff>
--- a/server/template.docx
+++ b/server/template.docx
@@ -369,11 +369,11 @@
             </w:r>
             <w:smartTag w:uri="urn:schemas-microsoft-com:office:smarttags" w:element="chsdate">
               <w:smartTagPr>
+                <w:attr w:name="IsROCDate" w:val="False"/>
+                <w:attr w:name="IsLunarDate" w:val="False"/>
+                <w:attr w:name="Day" w:val="1"/>
+                <w:attr w:name="Month" w:val="7"/>
                 <w:attr w:name="Year" w:val="2007"/>
-                <w:attr w:name="Month" w:val="7"/>
-                <w:attr w:name="Day" w:val="1"/>
-                <w:attr w:name="IsLunarDate" w:val="False"/>
-                <w:attr w:name="IsROCDate" w:val="False"/>
               </w:smartTagPr>
               <w:r>
                 <w:rPr>
@@ -1668,11 +1668,11 @@
             </w:r>
             <w:smartTag w:uri="urn:schemas-microsoft-com:office:smarttags" w:element="chsdate">
               <w:smartTagPr>
+                <w:attr w:name="Year" w:val="2007"/>
+                <w:attr w:name="Month" w:val="7"/>
+                <w:attr w:name="Day" w:val="1"/>
+                <w:attr w:name="IsLunarDate" w:val="False"/>
                 <w:attr w:name="IsROCDate" w:val="False"/>
-                <w:attr w:name="IsLunarDate" w:val="False"/>
-                <w:attr w:name="Day" w:val="1"/>
-                <w:attr w:name="Month" w:val="7"/>
-                <w:attr w:name="Year" w:val="2007"/>
               </w:smartTagPr>
               <w:r>
                 <w:rPr>
@@ -1757,11 +1757,11 @@
             </w:r>
             <w:smartTag w:uri="urn:schemas-microsoft-com:office:smarttags" w:element="chsdate">
               <w:smartTagPr>
+                <w:attr w:name="Year" w:val="2007"/>
+                <w:attr w:name="Month" w:val="7"/>
+                <w:attr w:name="Day" w:val="1"/>
+                <w:attr w:name="IsLunarDate" w:val="False"/>
                 <w:attr w:name="IsROCDate" w:val="False"/>
-                <w:attr w:name="IsLunarDate" w:val="False"/>
-                <w:attr w:name="Day" w:val="1"/>
-                <w:attr w:name="Month" w:val="7"/>
-                <w:attr w:name="Year" w:val="2007"/>
               </w:smartTagPr>
               <w:r>
                 <w:rPr>
@@ -1846,11 +1846,11 @@
             </w:r>
             <w:smartTag w:uri="urn:schemas-microsoft-com:office:smarttags" w:element="chsdate">
               <w:smartTagPr>
+                <w:attr w:name="Year" w:val="2007"/>
+                <w:attr w:name="Month" w:val="7"/>
+                <w:attr w:name="Day" w:val="1"/>
+                <w:attr w:name="IsLunarDate" w:val="False"/>
                 <w:attr w:name="IsROCDate" w:val="False"/>
-                <w:attr w:name="IsLunarDate" w:val="False"/>
-                <w:attr w:name="Day" w:val="1"/>
-                <w:attr w:name="Month" w:val="7"/>
-                <w:attr w:name="Year" w:val="2007"/>
               </w:smartTagPr>
               <w:r>
                 <w:rPr>
@@ -1938,11 +1938,11 @@
             </w:r>
             <w:smartTag w:uri="urn:schemas-microsoft-com:office:smarttags" w:element="chsdate">
               <w:smartTagPr>
+                <w:attr w:name="Year" w:val="2007"/>
+                <w:attr w:name="Month" w:val="7"/>
+                <w:attr w:name="Day" w:val="1"/>
+                <w:attr w:name="IsLunarDate" w:val="False"/>
                 <w:attr w:name="IsROCDate" w:val="False"/>
-                <w:attr w:name="IsLunarDate" w:val="False"/>
-                <w:attr w:name="Day" w:val="1"/>
-                <w:attr w:name="Month" w:val="7"/>
-                <w:attr w:name="Year" w:val="2007"/>
               </w:smartTagPr>
               <w:r>
                 <w:rPr>
@@ -4296,11 +4296,11 @@
             </w:r>
             <w:smartTag w:uri="urn:schemas-microsoft-com:office:smarttags" w:element="chsdate">
               <w:smartTagPr>
+                <w:attr w:name="IsROCDate" w:val="False"/>
+                <w:attr w:name="IsLunarDate" w:val="False"/>
+                <w:attr w:name="Day" w:val="1"/>
+                <w:attr w:name="Month" w:val="7"/>
                 <w:attr w:name="Year" w:val="2007"/>
-                <w:attr w:name="Month" w:val="7"/>
-                <w:attr w:name="Day" w:val="1"/>
-                <w:attr w:name="IsLunarDate" w:val="False"/>
-                <w:attr w:name="IsROCDate" w:val="False"/>
               </w:smartTagPr>
               <w:r>
                 <w:rPr>
@@ -4385,11 +4385,11 @@
             </w:r>
             <w:smartTag w:uri="urn:schemas-microsoft-com:office:smarttags" w:element="chsdate">
               <w:smartTagPr>
+                <w:attr w:name="IsROCDate" w:val="False"/>
+                <w:attr w:name="IsLunarDate" w:val="False"/>
+                <w:attr w:name="Day" w:val="1"/>
+                <w:attr w:name="Month" w:val="7"/>
                 <w:attr w:name="Year" w:val="2007"/>
-                <w:attr w:name="Month" w:val="7"/>
-                <w:attr w:name="Day" w:val="1"/>
-                <w:attr w:name="IsLunarDate" w:val="False"/>
-                <w:attr w:name="IsROCDate" w:val="False"/>
               </w:smartTagPr>
               <w:r>
                 <w:rPr>
@@ -4474,11 +4474,11 @@
             </w:r>
             <w:smartTag w:uri="urn:schemas-microsoft-com:office:smarttags" w:element="chsdate">
               <w:smartTagPr>
+                <w:attr w:name="IsROCDate" w:val="False"/>
+                <w:attr w:name="IsLunarDate" w:val="False"/>
+                <w:attr w:name="Day" w:val="1"/>
+                <w:attr w:name="Month" w:val="7"/>
                 <w:attr w:name="Year" w:val="2007"/>
-                <w:attr w:name="Month" w:val="7"/>
-                <w:attr w:name="Day" w:val="1"/>
-                <w:attr w:name="IsLunarDate" w:val="False"/>
-                <w:attr w:name="IsROCDate" w:val="False"/>
               </w:smartTagPr>
               <w:r>
                 <w:rPr>
@@ -4566,11 +4566,11 @@
             </w:r>
             <w:smartTag w:uri="urn:schemas-microsoft-com:office:smarttags" w:element="chsdate">
               <w:smartTagPr>
+                <w:attr w:name="IsROCDate" w:val="False"/>
+                <w:attr w:name="IsLunarDate" w:val="False"/>
+                <w:attr w:name="Day" w:val="1"/>
+                <w:attr w:name="Month" w:val="7"/>
                 <w:attr w:name="Year" w:val="2007"/>
-                <w:attr w:name="Month" w:val="7"/>
-                <w:attr w:name="Day" w:val="1"/>
-                <w:attr w:name="IsLunarDate" w:val="False"/>
-                <w:attr w:name="IsROCDate" w:val="False"/>
               </w:smartTagPr>
               <w:r>
                 <w:rPr>
@@ -8388,10 +8388,58 @@
                 <w:tab w:val="left" w:pos="1920"/>
               </w:tabs>
               <w:rPr>
+                <w:rFonts w:hint="eastAsia"/>
                 <w:sz w:val="20"/>
                 <w:szCs w:val="20"/>
               </w:rPr>
             </w:pPr>
+            <w:r>
+              <w:rPr>
+                <w:rFonts w:hint="eastAsia"/>
+                <w:sz w:val="20"/>
+                <w:szCs w:val="20"/>
+              </w:rPr>
+              <w:t>{</w:t>
+            </w:r>
+            <w:r>
+              <w:rPr>
+                <w:sz w:val="20"/>
+                <w:szCs w:val="20"/>
+              </w:rPr>
+              <w:t>#</w:t>
+            </w:r>
+            <w:proofErr w:type="gramStart"/>
+            <w:r>
+              <w:rPr>
+                <w:sz w:val="20"/>
+                <w:szCs w:val="20"/>
+              </w:rPr>
+              <w:t>logs}</w:t>
+            </w:r>
+            <w:r>
+              <w:rPr>
+                <w:sz w:val="20"/>
+                <w:szCs w:val="20"/>
+              </w:rPr>
+              <w:t>{</w:t>
+            </w:r>
+            <w:proofErr w:type="spellStart"/>
+            <w:proofErr w:type="gramEnd"/>
+            <w:r>
+              <w:rPr>
+                <w:sz w:val="20"/>
+                <w:szCs w:val="20"/>
+              </w:rPr>
+              <w:t>reference_no</w:t>
+            </w:r>
+            <w:proofErr w:type="spellEnd"/>
+            <w:r>
+              <w:rPr>
+                <w:sz w:val="20"/>
+                <w:szCs w:val="20"/>
+              </w:rPr>
+              <w:t>}</w:t>
+            </w:r>
           </w:p>
         </w:tc>
         <w:tc>
@@ -8403,16 +8451,41 @@
           </w:tcPr>
           <w:p>
             <w:pPr>
-              <w:tabs>
-                <w:tab w:val="left" w:pos="960"/>
-                <w:tab w:val="left" w:pos="1440"/>
-                <w:tab w:val="left" w:pos="1920"/>
-              </w:tabs>
+              <w:widowControl/>
+              <w:shd w:val="clear" w:color="auto" w:fill="FFFFFF"/>
+              <w:spacing w:line="285" w:lineRule="atLeast"/>
               <w:rPr>
                 <w:sz w:val="20"/>
                 <w:szCs w:val="20"/>
               </w:rPr>
             </w:pPr>
+            <w:r>
+              <w:rPr>
+                <w:sz w:val="20"/>
+                <w:szCs w:val="20"/>
+              </w:rPr>
+              <w:t>{</w:t>
+            </w:r>
+            <w:proofErr w:type="spellStart"/>
+            <w:r>
+              <w:rPr>
+                <w:rFonts w:eastAsia="Times New Roman"/>
+                <w:kern w:val="0"/>
+                <w:sz w:val="21"/>
+                <w:szCs w:val="21"/>
+              </w:rPr>
+              <w:t>category_name</w:t>
+            </w:r>
+            <w:proofErr w:type="spellEnd"/>
+            <w:r>
+              <w:rPr>
+                <w:rFonts w:eastAsia="Times New Roman"/>
+                <w:kern w:val="0"/>
+                <w:sz w:val="21"/>
+                <w:szCs w:val="21"/>
+              </w:rPr>
+              <w:t>}</w:t>
+            </w:r>
           </w:p>
         </w:tc>
         <w:tc>
@@ -8431,10 +8504,35 @@
                 <w:tab w:val="left" w:pos="1920"/>
               </w:tabs>
               <w:rPr>
+                <w:rFonts w:hint="eastAsia"/>
                 <w:sz w:val="20"/>
                 <w:szCs w:val="20"/>
               </w:rPr>
             </w:pPr>
+            <w:r>
+              <w:rPr>
+                <w:rFonts w:hint="eastAsia"/>
+                <w:sz w:val="20"/>
+                <w:szCs w:val="20"/>
+              </w:rPr>
+              <w:t>{</w:t>
+            </w:r>
+            <w:proofErr w:type="spellStart"/>
+            <w:r>
+              <w:rPr>
+                <w:sz w:val="20"/>
+                <w:szCs w:val="20"/>
+              </w:rPr>
+              <w:t>system_name</w:t>
+            </w:r>
+            <w:proofErr w:type="spellEnd"/>
+            <w:r>
+              <w:rPr>
+                <w:sz w:val="20"/>
+                <w:szCs w:val="20"/>
+              </w:rPr>
+              <w:t>}</w:t>
+            </w:r>
           </w:p>
         </w:tc>
         <w:tc>
@@ -8457,6 +8555,30 @@
                 <w:szCs w:val="20"/>
               </w:rPr>
             </w:pPr>
+            <w:r>
+              <w:rPr>
+                <w:rFonts w:hint="eastAsia"/>
+                <w:sz w:val="20"/>
+                <w:szCs w:val="20"/>
+              </w:rPr>
+              <w:t>{</w:t>
+            </w:r>
+            <w:proofErr w:type="spellStart"/>
+            <w:r>
+              <w:rPr>
+                <w:sz w:val="20"/>
+                <w:szCs w:val="20"/>
+              </w:rPr>
+              <w:t>brief_desc</w:t>
+            </w:r>
+            <w:proofErr w:type="spellEnd"/>
+            <w:r>
+              <w:rPr>
+                <w:sz w:val="20"/>
+                <w:szCs w:val="20"/>
+              </w:rPr>
+              <w:t>}</w:t>
+            </w:r>
           </w:p>
         </w:tc>
         <w:tc>
@@ -8478,6 +8600,21 @@
                 <w:szCs w:val="20"/>
               </w:rPr>
             </w:pPr>
+            <w:r>
+              <w:rPr>
+                <w:rFonts w:hint="eastAsia"/>
+                <w:sz w:val="20"/>
+                <w:szCs w:val="20"/>
+              </w:rPr>
+              <w:t>{</w:t>
+            </w:r>
+            <w:r>
+              <w:rPr>
+                <w:sz w:val="20"/>
+                <w:szCs w:val="20"/>
+              </w:rPr>
+              <w:t>compact}</w:t>
+            </w:r>
           </w:p>
         </w:tc>
         <w:tc>
@@ -8499,6 +8636,37 @@
                 <w:szCs w:val="20"/>
               </w:rPr>
             </w:pPr>
+            <w:bookmarkStart w:id="0" w:name="_GoBack"/>
+            <w:r>
+              <w:rPr>
+                <w:sz w:val="20"/>
+                <w:szCs w:val="20"/>
+              </w:rPr>
+              <w:t>{remark}</w:t>
+            </w:r>
+            <w:bookmarkEnd w:id="0"/>
+            <w:r>
+              <w:rPr>
+                <w:rFonts w:hint="eastAsia"/>
+                <w:sz w:val="20"/>
+                <w:szCs w:val="20"/>
+              </w:rPr>
+              <w:t>{</w:t>
+            </w:r>
+            <w:r>
+              <w:rPr>
+                <w:sz w:val="20"/>
+                <w:szCs w:val="20"/>
+              </w:rPr>
+              <w:t>/</w:t>
+            </w:r>
+            <w:r>
+              <w:rPr>
+                <w:sz w:val="20"/>
+                <w:szCs w:val="20"/>
+              </w:rPr>
+              <w:t>logs}</w:t>
+            </w:r>
           </w:p>
         </w:tc>
       </w:tr>
@@ -9292,8 +9460,6 @@
               </w:rPr>
               <w:t>/</w:t>
             </w:r>
-            <w:bookmarkStart w:id="0" w:name="_GoBack"/>
-            <w:bookmarkEnd w:id="0"/>
             <w:proofErr w:type="spellStart"/>
             <w:r>
               <w:rPr>
@@ -11433,7 +11599,7 @@
 </file>
 
 <file path=customXml/itemProps1.xml><?xml version="1.0" encoding="utf-8"?>
-<ds:datastoreItem xmlns:ds="http://schemas.openxmlformats.org/officeDocument/2006/customXml" ds:itemID="{09FCBAF9-BE64-4F17-BCB6-AA6446D8B1F6}">
+<ds:datastoreItem xmlns:ds="http://schemas.openxmlformats.org/officeDocument/2006/customXml" ds:itemID="{E0F4DB46-CA9B-420E-8CB0-98F042F06FF4}">
   <ds:schemaRefs>
     <ds:schemaRef ds:uri="http://schemas.openxmlformats.org/officeDocument/2006/bibliography"/>
   </ds:schemaRefs>

</xml_diff>

<commit_message>
Check the code structure. The following functions are added: Generate Monthly Summary Data Generate Monthly Report
</commit_message>
<xml_diff>
--- a/server/template.docx
+++ b/server/template.docx
@@ -8388,7 +8388,6 @@
                 <w:tab w:val="left" w:pos="1920"/>
               </w:tabs>
               <w:rPr>
-                <w:rFonts w:hint="eastAsia"/>
                 <w:sz w:val="20"/>
                 <w:szCs w:val="20"/>
               </w:rPr>
@@ -8504,7 +8503,6 @@
                 <w:tab w:val="left" w:pos="1920"/>
               </w:tabs>
               <w:rPr>
-                <w:rFonts w:hint="eastAsia"/>
                 <w:sz w:val="20"/>
                 <w:szCs w:val="20"/>
               </w:rPr>
@@ -8626,17 +8624,22 @@
           </w:tcPr>
           <w:p>
             <w:pPr>
+              <w:pStyle w:val="ae"/>
+              <w:numPr>
+                <w:ilvl w:val="0"/>
+                <w:numId w:val="10"/>
+              </w:numPr>
               <w:tabs>
                 <w:tab w:val="left" w:pos="960"/>
                 <w:tab w:val="left" w:pos="1440"/>
                 <w:tab w:val="left" w:pos="1920"/>
               </w:tabs>
+              <w:ind w:leftChars="0"/>
               <w:rPr>
                 <w:sz w:val="20"/>
                 <w:szCs w:val="20"/>
               </w:rPr>
             </w:pPr>
-            <w:bookmarkStart w:id="0" w:name="_GoBack"/>
             <w:r>
               <w:rPr>
                 <w:sz w:val="20"/>
@@ -8644,6 +8647,7 @@
               </w:rPr>
               <w:t>{remark}</w:t>
             </w:r>
+            <w:bookmarkStart w:id="0" w:name="_GoBack"/>
             <w:bookmarkEnd w:id="0"/>
             <w:r>
               <w:rPr>
@@ -8658,14 +8662,7 @@
                 <w:sz w:val="20"/>
                 <w:szCs w:val="20"/>
               </w:rPr>
-              <w:t>/</w:t>
-            </w:r>
-            <w:r>
-              <w:rPr>
-                <w:sz w:val="20"/>
-                <w:szCs w:val="20"/>
-              </w:rPr>
-              <w:t>logs}</w:t>
+              <w:t>/logs}</w:t>
             </w:r>
           </w:p>
         </w:tc>
@@ -10060,6 +10057,119 @@
     </w:lvl>
   </w:abstractNum>
   <w:abstractNum w:abstractNumId="3" w15:restartNumberingAfterBreak="0">
+    <w:nsid w:val="2D206408"/>
+    <w:multiLevelType w:val="hybridMultilevel"/>
+    <w:tmpl w:val="90F0DDAE"/>
+    <w:lvl w:ilvl="0" w:tplc="F3D01A52">
+      <w:start w:val="5"/>
+      <w:numFmt w:val="bullet"/>
+      <w:lvlText w:val="-"/>
+      <w:lvlJc w:val="left"/>
+      <w:pPr>
+        <w:ind w:left="480" w:hanging="480"/>
+      </w:pPr>
+      <w:rPr>
+        <w:rFonts w:ascii="Times New Roman" w:eastAsia="新細明體" w:hAnsi="Times New Roman" w:cs="Times New Roman" w:hint="default"/>
+      </w:rPr>
+    </w:lvl>
+    <w:lvl w:ilvl="1" w:tplc="04090003" w:tentative="1">
+      <w:start w:val="1"/>
+      <w:numFmt w:val="bullet"/>
+      <w:lvlText w:val=""/>
+      <w:lvlJc w:val="left"/>
+      <w:pPr>
+        <w:ind w:left="960" w:hanging="480"/>
+      </w:pPr>
+      <w:rPr>
+        <w:rFonts w:ascii="Wingdings" w:hAnsi="Wingdings" w:hint="default"/>
+      </w:rPr>
+    </w:lvl>
+    <w:lvl w:ilvl="2" w:tplc="04090005" w:tentative="1">
+      <w:start w:val="1"/>
+      <w:numFmt w:val="bullet"/>
+      <w:lvlText w:val=""/>
+      <w:lvlJc w:val="left"/>
+      <w:pPr>
+        <w:ind w:left="1440" w:hanging="480"/>
+      </w:pPr>
+      <w:rPr>
+        <w:rFonts w:ascii="Wingdings" w:hAnsi="Wingdings" w:hint="default"/>
+      </w:rPr>
+    </w:lvl>
+    <w:lvl w:ilvl="3" w:tplc="04090001" w:tentative="1">
+      <w:start w:val="1"/>
+      <w:numFmt w:val="bullet"/>
+      <w:lvlText w:val=""/>
+      <w:lvlJc w:val="left"/>
+      <w:pPr>
+        <w:ind w:left="1920" w:hanging="480"/>
+      </w:pPr>
+      <w:rPr>
+        <w:rFonts w:ascii="Wingdings" w:hAnsi="Wingdings" w:hint="default"/>
+      </w:rPr>
+    </w:lvl>
+    <w:lvl w:ilvl="4" w:tplc="04090003" w:tentative="1">
+      <w:start w:val="1"/>
+      <w:numFmt w:val="bullet"/>
+      <w:lvlText w:val=""/>
+      <w:lvlJc w:val="left"/>
+      <w:pPr>
+        <w:ind w:left="2400" w:hanging="480"/>
+      </w:pPr>
+      <w:rPr>
+        <w:rFonts w:ascii="Wingdings" w:hAnsi="Wingdings" w:hint="default"/>
+      </w:rPr>
+    </w:lvl>
+    <w:lvl w:ilvl="5" w:tplc="04090005" w:tentative="1">
+      <w:start w:val="1"/>
+      <w:numFmt w:val="bullet"/>
+      <w:lvlText w:val=""/>
+      <w:lvlJc w:val="left"/>
+      <w:pPr>
+        <w:ind w:left="2880" w:hanging="480"/>
+      </w:pPr>
+      <w:rPr>
+        <w:rFonts w:ascii="Wingdings" w:hAnsi="Wingdings" w:hint="default"/>
+      </w:rPr>
+    </w:lvl>
+    <w:lvl w:ilvl="6" w:tplc="04090001" w:tentative="1">
+      <w:start w:val="1"/>
+      <w:numFmt w:val="bullet"/>
+      <w:lvlText w:val=""/>
+      <w:lvlJc w:val="left"/>
+      <w:pPr>
+        <w:ind w:left="3360" w:hanging="480"/>
+      </w:pPr>
+      <w:rPr>
+        <w:rFonts w:ascii="Wingdings" w:hAnsi="Wingdings" w:hint="default"/>
+      </w:rPr>
+    </w:lvl>
+    <w:lvl w:ilvl="7" w:tplc="04090003" w:tentative="1">
+      <w:start w:val="1"/>
+      <w:numFmt w:val="bullet"/>
+      <w:lvlText w:val=""/>
+      <w:lvlJc w:val="left"/>
+      <w:pPr>
+        <w:ind w:left="3840" w:hanging="480"/>
+      </w:pPr>
+      <w:rPr>
+        <w:rFonts w:ascii="Wingdings" w:hAnsi="Wingdings" w:hint="default"/>
+      </w:rPr>
+    </w:lvl>
+    <w:lvl w:ilvl="8" w:tplc="04090005" w:tentative="1">
+      <w:start w:val="1"/>
+      <w:numFmt w:val="bullet"/>
+      <w:lvlText w:val=""/>
+      <w:lvlJc w:val="left"/>
+      <w:pPr>
+        <w:ind w:left="4320" w:hanging="480"/>
+      </w:pPr>
+      <w:rPr>
+        <w:rFonts w:ascii="Wingdings" w:hAnsi="Wingdings" w:hint="default"/>
+      </w:rPr>
+    </w:lvl>
+  </w:abstractNum>
+  <w:abstractNum w:abstractNumId="4" w15:restartNumberingAfterBreak="0">
     <w:nsid w:val="71E35583"/>
     <w:multiLevelType w:val="hybridMultilevel"/>
     <w:tmpl w:val="97E6F7B8"/>
@@ -10181,7 +10291,7 @@
       </w:pPr>
     </w:lvl>
   </w:abstractNum>
-  <w:abstractNum w:abstractNumId="4" w15:restartNumberingAfterBreak="0">
+  <w:abstractNum w:abstractNumId="5" w15:restartNumberingAfterBreak="0">
     <w:nsid w:val="754F163C"/>
     <w:multiLevelType w:val="hybridMultilevel"/>
     <w:tmpl w:val="57E2D660"/>
@@ -10297,7 +10407,7 @@
       </w:pPr>
     </w:lvl>
   </w:abstractNum>
-  <w:abstractNum w:abstractNumId="5" w15:restartNumberingAfterBreak="0">
+  <w:abstractNum w:abstractNumId="6" w15:restartNumberingAfterBreak="0">
     <w:nsid w:val="77F4124A"/>
     <w:multiLevelType w:val="hybridMultilevel"/>
     <w:tmpl w:val="943AF91E"/>
@@ -10437,7 +10547,7 @@
       </w:rPr>
     </w:lvl>
   </w:abstractNum>
-  <w:abstractNum w:abstractNumId="6" w15:restartNumberingAfterBreak="0">
+  <w:abstractNum w:abstractNumId="7" w15:restartNumberingAfterBreak="0">
     <w:nsid w:val="7AB420E0"/>
     <w:multiLevelType w:val="hybridMultilevel"/>
     <w:tmpl w:val="E794A940"/>
@@ -10578,19 +10688,19 @@
     </w:lvl>
   </w:abstractNum>
   <w:num w:numId="1">
-    <w:abstractNumId w:val="3"/>
+    <w:abstractNumId w:val="4"/>
   </w:num>
   <w:num w:numId="2">
     <w:abstractNumId w:val="2"/>
   </w:num>
   <w:num w:numId="3">
-    <w:abstractNumId w:val="6"/>
+    <w:abstractNumId w:val="7"/>
   </w:num>
   <w:num w:numId="4">
-    <w:abstractNumId w:val="4"/>
+    <w:abstractNumId w:val="5"/>
   </w:num>
   <w:num w:numId="5">
-    <w:abstractNumId w:val="5"/>
+    <w:abstractNumId w:val="6"/>
   </w:num>
   <w:num w:numId="6">
     <w:abstractNumId w:val="2"/>
@@ -10641,6 +10751,9 @@
     <w:lvlOverride w:ilvl="8">
       <w:startOverride w:val="1"/>
     </w:lvlOverride>
+  </w:num>
+  <w:num w:numId="10">
+    <w:abstractNumId w:val="3"/>
   </w:num>
 </w:numbering>
 </file>
@@ -11599,7 +11712,7 @@
 </file>
 
 <file path=customXml/itemProps1.xml><?xml version="1.0" encoding="utf-8"?>
-<ds:datastoreItem xmlns:ds="http://schemas.openxmlformats.org/officeDocument/2006/customXml" ds:itemID="{E0F4DB46-CA9B-420E-8CB0-98F042F06FF4}">
+<ds:datastoreItem xmlns:ds="http://schemas.openxmlformats.org/officeDocument/2006/customXml" ds:itemID="{2746C1A1-6CB1-4C9F-BE13-A6DCACB93CB6}">
   <ds:schemaRefs>
     <ds:schemaRef ds:uri="http://schemas.openxmlformats.org/officeDocument/2006/bibliography"/>
   </ds:schemaRefs>

</xml_diff>

<commit_message>
Fix the report generation issue.
</commit_message>
<xml_diff>
--- a/server/template.docx
+++ b/server/template.docx
@@ -369,11 +369,11 @@
             </w:r>
             <w:smartTag w:uri="urn:schemas-microsoft-com:office:smarttags" w:element="chsdate">
               <w:smartTagPr>
+                <w:attr w:name="Year" w:val="2007"/>
+                <w:attr w:name="Month" w:val="7"/>
+                <w:attr w:name="Day" w:val="1"/>
+                <w:attr w:name="IsLunarDate" w:val="False"/>
                 <w:attr w:name="IsROCDate" w:val="False"/>
-                <w:attr w:name="IsLunarDate" w:val="False"/>
-                <w:attr w:name="Day" w:val="1"/>
-                <w:attr w:name="Month" w:val="7"/>
-                <w:attr w:name="Year" w:val="2007"/>
               </w:smartTagPr>
               <w:r>
                 <w:rPr>
@@ -1668,11 +1668,11 @@
             </w:r>
             <w:smartTag w:uri="urn:schemas-microsoft-com:office:smarttags" w:element="chsdate">
               <w:smartTagPr>
+                <w:attr w:name="IsROCDate" w:val="False"/>
+                <w:attr w:name="IsLunarDate" w:val="False"/>
+                <w:attr w:name="Day" w:val="1"/>
+                <w:attr w:name="Month" w:val="7"/>
                 <w:attr w:name="Year" w:val="2007"/>
-                <w:attr w:name="Month" w:val="7"/>
-                <w:attr w:name="Day" w:val="1"/>
-                <w:attr w:name="IsLunarDate" w:val="False"/>
-                <w:attr w:name="IsROCDate" w:val="False"/>
               </w:smartTagPr>
               <w:r>
                 <w:rPr>
@@ -1757,11 +1757,11 @@
             </w:r>
             <w:smartTag w:uri="urn:schemas-microsoft-com:office:smarttags" w:element="chsdate">
               <w:smartTagPr>
+                <w:attr w:name="IsROCDate" w:val="False"/>
+                <w:attr w:name="IsLunarDate" w:val="False"/>
+                <w:attr w:name="Day" w:val="1"/>
+                <w:attr w:name="Month" w:val="7"/>
                 <w:attr w:name="Year" w:val="2007"/>
-                <w:attr w:name="Month" w:val="7"/>
-                <w:attr w:name="Day" w:val="1"/>
-                <w:attr w:name="IsLunarDate" w:val="False"/>
-                <w:attr w:name="IsROCDate" w:val="False"/>
               </w:smartTagPr>
               <w:r>
                 <w:rPr>
@@ -1846,11 +1846,11 @@
             </w:r>
             <w:smartTag w:uri="urn:schemas-microsoft-com:office:smarttags" w:element="chsdate">
               <w:smartTagPr>
+                <w:attr w:name="IsROCDate" w:val="False"/>
+                <w:attr w:name="IsLunarDate" w:val="False"/>
+                <w:attr w:name="Day" w:val="1"/>
+                <w:attr w:name="Month" w:val="7"/>
                 <w:attr w:name="Year" w:val="2007"/>
-                <w:attr w:name="Month" w:val="7"/>
-                <w:attr w:name="Day" w:val="1"/>
-                <w:attr w:name="IsLunarDate" w:val="False"/>
-                <w:attr w:name="IsROCDate" w:val="False"/>
               </w:smartTagPr>
               <w:r>
                 <w:rPr>
@@ -1938,11 +1938,11 @@
             </w:r>
             <w:smartTag w:uri="urn:schemas-microsoft-com:office:smarttags" w:element="chsdate">
               <w:smartTagPr>
+                <w:attr w:name="IsROCDate" w:val="False"/>
+                <w:attr w:name="IsLunarDate" w:val="False"/>
+                <w:attr w:name="Day" w:val="1"/>
+                <w:attr w:name="Month" w:val="7"/>
                 <w:attr w:name="Year" w:val="2007"/>
-                <w:attr w:name="Month" w:val="7"/>
-                <w:attr w:name="Day" w:val="1"/>
-                <w:attr w:name="IsLunarDate" w:val="False"/>
-                <w:attr w:name="IsROCDate" w:val="False"/>
               </w:smartTagPr>
               <w:r>
                 <w:rPr>
@@ -4296,11 +4296,11 @@
             </w:r>
             <w:smartTag w:uri="urn:schemas-microsoft-com:office:smarttags" w:element="chsdate">
               <w:smartTagPr>
+                <w:attr w:name="Year" w:val="2007"/>
+                <w:attr w:name="Month" w:val="7"/>
+                <w:attr w:name="Day" w:val="1"/>
+                <w:attr w:name="IsLunarDate" w:val="False"/>
                 <w:attr w:name="IsROCDate" w:val="False"/>
-                <w:attr w:name="IsLunarDate" w:val="False"/>
-                <w:attr w:name="Day" w:val="1"/>
-                <w:attr w:name="Month" w:val="7"/>
-                <w:attr w:name="Year" w:val="2007"/>
               </w:smartTagPr>
               <w:r>
                 <w:rPr>
@@ -4385,11 +4385,11 @@
             </w:r>
             <w:smartTag w:uri="urn:schemas-microsoft-com:office:smarttags" w:element="chsdate">
               <w:smartTagPr>
+                <w:attr w:name="Year" w:val="2007"/>
+                <w:attr w:name="Month" w:val="7"/>
+                <w:attr w:name="Day" w:val="1"/>
+                <w:attr w:name="IsLunarDate" w:val="False"/>
                 <w:attr w:name="IsROCDate" w:val="False"/>
-                <w:attr w:name="IsLunarDate" w:val="False"/>
-                <w:attr w:name="Day" w:val="1"/>
-                <w:attr w:name="Month" w:val="7"/>
-                <w:attr w:name="Year" w:val="2007"/>
               </w:smartTagPr>
               <w:r>
                 <w:rPr>
@@ -4474,11 +4474,11 @@
             </w:r>
             <w:smartTag w:uri="urn:schemas-microsoft-com:office:smarttags" w:element="chsdate">
               <w:smartTagPr>
+                <w:attr w:name="Year" w:val="2007"/>
+                <w:attr w:name="Month" w:val="7"/>
+                <w:attr w:name="Day" w:val="1"/>
+                <w:attr w:name="IsLunarDate" w:val="False"/>
                 <w:attr w:name="IsROCDate" w:val="False"/>
-                <w:attr w:name="IsLunarDate" w:val="False"/>
-                <w:attr w:name="Day" w:val="1"/>
-                <w:attr w:name="Month" w:val="7"/>
-                <w:attr w:name="Year" w:val="2007"/>
               </w:smartTagPr>
               <w:r>
                 <w:rPr>
@@ -4566,11 +4566,11 @@
             </w:r>
             <w:smartTag w:uri="urn:schemas-microsoft-com:office:smarttags" w:element="chsdate">
               <w:smartTagPr>
+                <w:attr w:name="Year" w:val="2007"/>
+                <w:attr w:name="Month" w:val="7"/>
+                <w:attr w:name="Day" w:val="1"/>
+                <w:attr w:name="IsLunarDate" w:val="False"/>
                 <w:attr w:name="IsROCDate" w:val="False"/>
-                <w:attr w:name="IsLunarDate" w:val="False"/>
-                <w:attr w:name="Day" w:val="1"/>
-                <w:attr w:name="Month" w:val="7"/>
-                <w:attr w:name="Year" w:val="2007"/>
               </w:smartTagPr>
               <w:r>
                 <w:rPr>
@@ -8645,10 +8645,56 @@
                 <w:sz w:val="20"/>
                 <w:szCs w:val="20"/>
               </w:rPr>
-              <w:t>{remark}</w:t>
+              <w:t>{</w:t>
+            </w:r>
+            <w:r>
+              <w:rPr>
+                <w:sz w:val="20"/>
+                <w:szCs w:val="20"/>
+              </w:rPr>
+              <w:t>-</w:t>
+            </w:r>
+            <w:proofErr w:type="spellStart"/>
+            <w:proofErr w:type="gramStart"/>
+            <w:r>
+              <w:rPr>
+                <w:sz w:val="20"/>
+                <w:szCs w:val="20"/>
+              </w:rPr>
+              <w:t>w:p</w:t>
+            </w:r>
+            <w:proofErr w:type="spellEnd"/>
+            <w:proofErr w:type="gramEnd"/>
+            <w:r>
+              <w:rPr>
+                <w:sz w:val="20"/>
+                <w:szCs w:val="20"/>
+              </w:rPr>
+              <w:t xml:space="preserve"> </w:t>
+            </w:r>
+            <w:r>
+              <w:rPr>
+                <w:sz w:val="20"/>
+                <w:szCs w:val="20"/>
+              </w:rPr>
+              <w:t>remark}</w:t>
+            </w:r>
+            <w:r>
+              <w:rPr>
+                <w:sz w:val="20"/>
+                <w:szCs w:val="20"/>
+              </w:rPr>
+              <w:t>{.}{/remark</w:t>
             </w:r>
             <w:bookmarkStart w:id="0" w:name="_GoBack"/>
             <w:bookmarkEnd w:id="0"/>
+            <w:r>
+              <w:rPr>
+                <w:sz w:val="20"/>
+                <w:szCs w:val="20"/>
+              </w:rPr>
+              <w:t>}</w:t>
+            </w:r>
             <w:r>
               <w:rPr>
                 <w:rFonts w:hint="eastAsia"/>
@@ -11712,7 +11758,7 @@
 </file>
 
 <file path=customXml/itemProps1.xml><?xml version="1.0" encoding="utf-8"?>
-<ds:datastoreItem xmlns:ds="http://schemas.openxmlformats.org/officeDocument/2006/customXml" ds:itemID="{2746C1A1-6CB1-4C9F-BE13-A6DCACB93CB6}">
+<ds:datastoreItem xmlns:ds="http://schemas.openxmlformats.org/officeDocument/2006/customXml" ds:itemID="{D80200A3-1522-4F5D-8C33-387C64E8B531}">
   <ds:schemaRefs>
     <ds:schemaRef ds:uri="http://schemas.openxmlformats.org/officeDocument/2006/bibliography"/>
   </ds:schemaRefs>

</xml_diff>